<commit_message>
feat: lanjut buku ta
</commit_message>
<xml_diff>
--- a/Format Buku TA.docx
+++ b/Format Buku TA.docx
@@ -13858,7 +13858,55 @@
         <w:rPr>
           <w:lang w:val="en-US"/>
         </w:rPr>
-        <w:t>etermine which method has higher accuracy between SVM, CNN, and the proposed method for detecting emotions through audio;</w:t>
+        <w:t>etermine which method has higher accuracy between SVM</w:t>
+      </w:r>
+      <w:r>
+        <w:rPr>
+          <w:lang w:val="en-US"/>
+        </w:rPr>
+        <w:t xml:space="preserve"> model</w:t>
+      </w:r>
+      <w:r>
+        <w:rPr>
+          <w:lang w:val="en-US"/>
+        </w:rPr>
+        <w:t>, CNN</w:t>
+      </w:r>
+      <w:r>
+        <w:rPr>
+          <w:lang w:val="en-US"/>
+        </w:rPr>
+        <w:t xml:space="preserve"> based model</w:t>
+      </w:r>
+      <w:r>
+        <w:rPr>
+          <w:lang w:val="en-US"/>
+        </w:rPr>
+        <w:t xml:space="preserve">, and the </w:t>
+      </w:r>
+      <w:r>
+        <w:rPr>
+          <w:lang w:val="en-US"/>
+        </w:rPr>
+        <w:t xml:space="preserve">combination of CNN and Transformer Encoder model </w:t>
+      </w:r>
+      <w:r>
+        <w:rPr>
+          <w:lang w:val="en-US"/>
+        </w:rPr>
+        <w:t>proposed</w:t>
+      </w:r>
+      <w:r>
+        <w:rPr>
+          <w:lang w:val="en-US"/>
+        </w:rPr>
+        <w:t xml:space="preserve"> in the study</w:t>
+      </w:r>
+      <w:r>
+        <w:rPr>
+          <w:lang w:val="en-US"/>
+        </w:rPr>
+        <w:t xml:space="preserve"> for detecting emotions through audio;</w:t>
       </w:r>
     </w:p>
     <w:p>
@@ -13995,11 +14043,11 @@
         <w:t>in a number of</w:t>
       </w:r>
       <w:r>
-        <w:t xml:space="preserve"> ways. Firstly, the proposed method is expected to provide more accurate and reliable results in detecting human emotions compared to existing methods. This will be invaluable in the development of better artificial intelligence (AI) systems, which can be used to provide more personalized services and better understand human behavior. Secondly, the </w:t>
+        <w:t xml:space="preserve"> ways. Firstly, the proposed method is expected to provide more accurate and reliable results in detecting human emotions compared to existing methods. This will be invaluable in the development of better artificial intelligence (AI) systems, which can be used </w:t>
       </w:r>
       <w:r>
         <w:lastRenderedPageBreak/>
-        <w:t>proposed study will compare the results from the proposed method to existing methods, to examine how effective the proposed method is at detecting human emotions. This comparison will provide valuable insight into the effectiveness of the proposed method and will help to inform future research in this field. Finally, the proposed method could be used to develop AI systems that are better able to interact with humans and provide personalized services, such as customer service or healthcare.</w:t>
+        <w:t>to provide more personalized services and better understand human behavior. Secondly, the proposed study will compare the results from the proposed method to existing methods, to examine how effective the proposed method is at detecting human emotions. This comparison will provide valuable insight into the effectiveness of the proposed method and will help to inform future research in this field. Finally, the proposed method could be used to develop AI systems that are better able to interact with humans and provide personalized services, such as customer service or healthcare.</w:t>
       </w:r>
     </w:p>
     <w:p>
@@ -23526,20 +23574,62 @@
         <w:rPr>
           <w:lang w:val="en-US"/>
         </w:rPr>
-        <w:t xml:space="preserve">The dataset used for this study is the </w:t>
-      </w:r>
-      <w:r>
-        <w:rPr>
-          <w:lang w:val="en-US"/>
-        </w:rPr>
-        <w:t>CREMA-D</w:t>
+        <w:t>The</w:t>
+      </w:r>
+      <w:r>
+        <w:rPr>
+          <w:lang w:val="en-US"/>
+        </w:rPr>
+        <w:t>re are two</w:t>
+      </w:r>
+      <w:r>
+        <w:rPr>
+          <w:lang w:val="en-US"/>
+        </w:rPr>
+        <w:t xml:space="preserve"> </w:t>
+      </w:r>
+      <w:r>
+        <w:rPr>
+          <w:lang w:val="en-US"/>
+        </w:rPr>
+        <w:t>English</w:t>
+      </w:r>
+      <w:r>
+        <w:rPr>
+          <w:lang w:val="en-US"/>
+        </w:rPr>
+        <w:t xml:space="preserve"> audio </w:t>
+      </w:r>
+      <w:r>
+        <w:rPr>
+          <w:lang w:val="en-US"/>
+        </w:rPr>
+        <w:t>dataset</w:t>
+      </w:r>
+      <w:r>
+        <w:rPr>
+          <w:lang w:val="en-US"/>
+        </w:rPr>
+        <w:t>s</w:t>
+      </w:r>
+      <w:r>
+        <w:rPr>
+          <w:lang w:val="en-US"/>
+        </w:rPr>
+        <w:t xml:space="preserve"> used </w:t>
+      </w:r>
+      <w:r>
+        <w:rPr>
+          <w:lang w:val="en-US"/>
+        </w:rPr>
+        <w:t>in the experiment, namely the CREMA-D</w:t>
       </w:r>
       <w:sdt>
         <w:sdtPr>
           <w:rPr>
             <w:lang w:val="en-US"/>
           </w:rPr>
-          <w:id w:val="1374266734"/>
+          <w:id w:val="-1768993871"/>
           <w:citation/>
         </w:sdtPr>
         <w:sdtContent>
@@ -23587,25 +23677,86 @@
         <w:rPr>
           <w:lang w:val="en-US"/>
         </w:rPr>
-        <w:t xml:space="preserve"> dataset to classify emotions from one of </w:t>
-      </w:r>
-      <w:r>
-        <w:rPr>
-          <w:lang w:val="en-US"/>
-        </w:rPr>
-        <w:t>six</w:t>
-      </w:r>
-      <w:r>
-        <w:rPr>
-          <w:lang w:val="en-US"/>
-        </w:rPr>
-        <w:t xml:space="preserve"> classes.</w:t>
-      </w:r>
-      <w:r>
-        <w:rPr>
-          <w:lang w:val="en-US"/>
-        </w:rPr>
-        <w:t xml:space="preserve"> The CREMA-D</w:t>
+        <w:t xml:space="preserve"> </w:t>
+      </w:r>
+      <w:r>
+        <w:rPr>
+          <w:lang w:val="en-US"/>
+        </w:rPr>
+        <w:t>and RAVDESS</w:t>
+      </w:r>
+      <w:sdt>
+        <w:sdtPr>
+          <w:rPr>
+            <w:lang w:val="en-US"/>
+          </w:rPr>
+          <w:id w:val="-1108190200"/>
+          <w:citation/>
+        </w:sdtPr>
+        <w:sdtContent>
+          <w:r>
+            <w:rPr>
+              <w:lang w:val="en-US"/>
+            </w:rPr>
+            <w:fldChar w:fldCharType="begin"/>
+          </w:r>
+          <w:r>
+            <w:rPr>
+              <w:lang w:val="en-US"/>
+            </w:rPr>
+            <w:instrText xml:space="preserve"> CITATION Ste18 \l 1033 </w:instrText>
+          </w:r>
+          <w:r>
+            <w:rPr>
+              <w:lang w:val="en-US"/>
+            </w:rPr>
+            <w:fldChar w:fldCharType="separate"/>
+          </w:r>
+          <w:r>
+            <w:rPr>
+              <w:noProof/>
+              <w:lang w:val="en-US"/>
+            </w:rPr>
+            <w:t xml:space="preserve"> </w:t>
+          </w:r>
+          <w:r>
+            <w:rPr>
+              <w:noProof/>
+              <w:lang w:val="en-US"/>
+            </w:rPr>
+            <w:t>(Livingstone &amp; Russo, 2018)</w:t>
+          </w:r>
+          <w:r>
+            <w:rPr>
+              <w:lang w:val="en-US"/>
+            </w:rPr>
+            <w:fldChar w:fldCharType="end"/>
+          </w:r>
+        </w:sdtContent>
+      </w:sdt>
+      <w:r>
+        <w:rPr>
+          <w:lang w:val="en-US"/>
+        </w:rPr>
+        <w:t xml:space="preserve"> dataset</w:t>
+      </w:r>
+      <w:r>
+        <w:rPr>
+          <w:lang w:val="en-US"/>
+        </w:rPr>
+        <w:t>s</w:t>
+      </w:r>
+      <w:r>
+        <w:rPr>
+          <w:lang w:val="en-US"/>
+        </w:rPr>
+        <w:t xml:space="preserve">. </w:t>
+      </w:r>
+      <w:r>
+        <w:rPr>
+          <w:lang w:val="en-US"/>
+        </w:rPr>
+        <w:t>The CREMA-D</w:t>
       </w:r>
       <w:r>
         <w:rPr>
@@ -23918,9 +24069,6 @@
       <w:pPr>
         <w:ind w:firstLine="360"/>
         <w:jc w:val="both"/>
-        <w:rPr>
-          <w:lang w:val="en-US"/>
-        </w:rPr>
       </w:pPr>
       <w:r>
         <w:rPr>
@@ -23954,25 +24102,157 @@
         <w:rPr>
           <w:lang w:val="en-US"/>
         </w:rPr>
+        <w:t>The Ryerson Audio-Visual Database of Emotional Speech and Song (RAVDESS) is another publicly available dataset that contains emotional speech recordings. This dataset consists of 1,470 recordings from 24 professional actors, comprising</w:t>
+      </w:r>
+      <w:r>
+        <w:rPr>
+          <w:lang w:val="en-US"/>
+        </w:rPr>
+        <w:t xml:space="preserve"> </w:t>
+      </w:r>
+      <w:r>
+        <w:rPr>
+          <w:lang w:val="en-US"/>
+        </w:rPr>
+        <w:t>50% male and 50% female. The actors were asked to portray different emotions such as calm, happy, sad, angry, fearful, and surprised. One of the key strengths of the RAVDESS dataset is its balanced representation of male and female voices. This is important because previous studies have shown that there are gender differences in the perception and expression of emotions. By including an equal number of male and female actors, the RAVDESS dataset provides a more representative sample of emotional expressions across genders.</w:t>
+      </w:r>
+      <w:r>
+        <w:rPr>
+          <w:lang w:val="en-US"/>
+        </w:rPr>
+        <w:t xml:space="preserve"> </w:t>
+      </w:r>
+      <w:r>
+        <w:rPr>
+          <w:lang w:val="en-US"/>
+        </w:rPr>
+        <w:t>In addition, the RAVDESS dataset also includes recordings of speech in both neutral and accented English.</w:t>
+      </w:r>
+      <w:r>
+        <w:rPr>
+          <w:lang w:val="en-US"/>
+        </w:rPr>
+        <w:t xml:space="preserve"> An </w:t>
+      </w:r>
+      <w:r>
+        <w:rPr>
+          <w:lang w:val="en-US"/>
+        </w:rPr>
+        <w:t>accent can also affect the perception and expression of emotions. By including accented English recordings, the RAVDESS dataset provides a more diverse set of emotional expressions that better represent real-world situations where emotions are expressed across different accents and cultures.</w:t>
+      </w:r>
+    </w:p>
+    <w:p>
+      <w:pPr>
+        <w:ind w:firstLine="360"/>
+        <w:jc w:val="both"/>
+        <w:rPr>
+          <w:lang w:val="en-US"/>
+        </w:rPr>
+      </w:pPr>
+      <w:r>
+        <w:rPr>
+          <w:lang w:val="en-US"/>
+        </w:rPr>
+        <w:t>The RAVDESS dataset has been used in various emotion recognition, speech synthesis, and speech analysis tasks. For example, researchers have used the RAVDESS dataset to train deep neural networks for emotion recognition tasks, achieving high accuracy rates. The dataset has also been used to generate emotional speech using text-to-speech synthesis models. In addition, the RAVDESS dataset has been used to analyze the acoustic features of emotional speech, such as pitch, intensity, and formants.</w:t>
+      </w:r>
+    </w:p>
+    <w:p>
+      <w:pPr>
+        <w:ind w:firstLine="360"/>
+        <w:jc w:val="both"/>
+        <w:rPr>
+          <w:lang w:val="en-US"/>
+        </w:rPr>
+      </w:pPr>
+      <w:r>
+        <w:rPr>
+          <w:lang w:val="en-US"/>
+        </w:rPr>
         <w:t xml:space="preserve">Overall, </w:t>
       </w:r>
       <w:r>
         <w:rPr>
           <w:lang w:val="en-US"/>
         </w:rPr>
-        <w:t xml:space="preserve">The </w:t>
-      </w:r>
-      <w:r>
-        <w:rPr>
-          <w:lang w:val="en-US"/>
-        </w:rPr>
-        <w:t xml:space="preserve">CREMA-D </w:t>
-      </w:r>
-      <w:r>
-        <w:rPr>
-          <w:lang w:val="en-US"/>
-        </w:rPr>
-        <w:t>dataset is an extremely valuable resource for researchers in the field of audio-visual scene understanding. Its diversity, high-quality annotations, and supporting resources make it well-suited for a wide range of different research tasks and promise to be a valuable tool in advancing the field.</w:t>
+        <w:t xml:space="preserve">both </w:t>
+      </w:r>
+      <w:r>
+        <w:rPr>
+          <w:lang w:val="en-US"/>
+        </w:rPr>
+        <w:t>the CREMA-D and RAVDESS datasets</w:t>
+      </w:r>
+      <w:r>
+        <w:rPr>
+          <w:lang w:val="en-US"/>
+        </w:rPr>
+        <w:t xml:space="preserve"> </w:t>
+      </w:r>
+      <w:r>
+        <w:rPr>
+          <w:lang w:val="en-US"/>
+        </w:rPr>
+        <w:t>is an extremely valuable resource</w:t>
+      </w:r>
+      <w:r>
+        <w:rPr>
+          <w:lang w:val="en-US"/>
+        </w:rPr>
+        <w:t>s</w:t>
+      </w:r>
+      <w:r>
+        <w:rPr>
+          <w:lang w:val="en-US"/>
+        </w:rPr>
+        <w:t xml:space="preserve"> for researchers in the field of audio-visual scene understanding. </w:t>
+      </w:r>
+      <w:r>
+        <w:rPr>
+          <w:lang w:val="en-US"/>
+        </w:rPr>
+        <w:t>They provided</w:t>
+      </w:r>
+      <w:r>
+        <w:rPr>
+          <w:lang w:val="en-US"/>
+        </w:rPr>
+        <w:t xml:space="preserve"> </w:t>
+      </w:r>
+      <w:r>
+        <w:rPr>
+          <w:lang w:val="en-US"/>
+        </w:rPr>
+        <w:t>a diverse set of emotional expressions</w:t>
+      </w:r>
+      <w:r>
+        <w:rPr>
+          <w:lang w:val="en-US"/>
+        </w:rPr>
+        <w:t>, high-quality annotations, and supporting resources mak</w:t>
+      </w:r>
+      <w:r>
+        <w:rPr>
+          <w:lang w:val="en-US"/>
+        </w:rPr>
+        <w:t>ing</w:t>
+      </w:r>
+      <w:r>
+        <w:rPr>
+          <w:lang w:val="en-US"/>
+        </w:rPr>
+        <w:t xml:space="preserve"> it well-suited for a wide range of different research tasks and promis</w:t>
+      </w:r>
+      <w:r>
+        <w:rPr>
+          <w:lang w:val="en-US"/>
+        </w:rPr>
+        <w:t>ing</w:t>
+      </w:r>
+      <w:r>
+        <w:rPr>
+          <w:lang w:val="en-US"/>
+        </w:rPr>
+        <w:t xml:space="preserve"> to be a valuable tool in advancing the field.</w:t>
       </w:r>
     </w:p>
     <w:p>
@@ -24004,6 +24284,7 @@
     </w:p>
     <w:p>
       <w:pPr>
+        <w:spacing w:after="240"/>
         <w:ind w:firstLine="360"/>
         <w:jc w:val="both"/>
         <w:rPr>
@@ -24028,15 +24309,6 @@
         </w:rPr>
         <w:t xml:space="preserve"> model architecture flow.</w:t>
       </w:r>
-    </w:p>
-    <w:p>
-      <w:pPr>
-        <w:ind w:firstLine="360"/>
-        <w:jc w:val="both"/>
-        <w:rPr>
-          <w:lang w:val="en-US"/>
-        </w:rPr>
-      </w:pPr>
     </w:p>
     <w:p>
       <w:pPr>
@@ -24058,7 +24330,7 @@
           <w:iCs/>
           <w:lang w:val="en-US"/>
         </w:rPr>
-        <w:t>Feature Extraction</w:t>
+        <w:t>Pre-Processing</w:t>
       </w:r>
     </w:p>
     <w:p>
@@ -24074,13 +24346,50 @@
         <w:rPr>
           <w:lang w:val="en-US"/>
         </w:rPr>
-        <w:t>The initial stage in this research is by extracting the audio features from the input data using the Mel-Frequency Cepstral Coefficients (MFCC). MFCC is a popular feature extraction technique used in speech and audio processing because it is able to capture the spectral characteristics of an audio signal in a compact and efficient manner. MFCCs are derived from the power spectrum of an audio signal and are based on the Mel-scale, which is a non-linear scale that is based on the perceived frequency of a sound by the human ear. This makes MFCCs well-suited for tasks such as speech recognition and speaker identification, where the human ear is the primary means of perception.</w:t>
-      </w:r>
-      <w:r>
-        <w:rPr>
-          <w:lang w:val="en-US"/>
-        </w:rPr>
-        <w:t xml:space="preserve"> Algorithm 3.1 shows a pseudocode for extracting MFCC features from an audio signal using the librosa library.</w:t>
+        <w:t>The initial stage in this research is by pr</w:t>
+      </w:r>
+      <w:r>
+        <w:rPr>
+          <w:lang w:val="en-US"/>
+        </w:rPr>
+        <w:t>epro</w:t>
+      </w:r>
+      <w:r>
+        <w:rPr>
+          <w:lang w:val="en-US"/>
+        </w:rPr>
+        <w:t>cessing the audio data from the datasets. Preprocessing is a critical step in audio data analysis that involves transforming raw audio signals into a format that is suitable for machine learning algorithms to extract meaningful information. Audio data can be complex, containing a wide range of frequencies, background noise, and other variations that can make it challenging to identify and extract relevant features. Preprocessing involves several steps that help to clean and transform the raw audio data into a format that is more amenable to analysis.</w:t>
+      </w:r>
+      <w:r>
+        <w:rPr>
+          <w:lang w:val="en-US"/>
+        </w:rPr>
+        <w:t xml:space="preserve"> </w:t>
+      </w:r>
+      <w:r>
+        <w:rPr>
+          <w:lang w:val="en-US"/>
+        </w:rPr>
+        <w:t xml:space="preserve">In the case of audio emotion recognition, preprocessing is particularly important. It involves transforming the raw audio signals into a format that can be used to train a machine-learning model to recognize different emotions based on the acoustic properties of the speech. This involves a series of steps, including downsampling the audio to a custom target sample rate, truncating the audio to a set number of duration, and removing any silence before the actors start talking. These steps help to ensure consistency in the audio data and remove any irrelevant noise or silence that may affect the accuracy of the </w:t>
+      </w:r>
+      <w:r>
+        <w:rPr>
+          <w:lang w:val="en-US"/>
+        </w:rPr>
+        <w:lastRenderedPageBreak/>
+        <w:t>emotion recognition model.</w:t>
+      </w:r>
+      <w:r>
+        <w:rPr>
+          <w:lang w:val="en-US"/>
+        </w:rPr>
+        <w:t xml:space="preserve"> </w:t>
+      </w:r>
+      <w:r>
+        <w:rPr>
+          <w:lang w:val="en-US"/>
+        </w:rPr>
+        <w:t>Algorithm 3.1 presents a pseudocode outlining the audio pre-processing steps used in this experiment.</w:t>
       </w:r>
     </w:p>
     <w:tbl>
@@ -24118,14 +24427,28 @@
                 <w:sz w:val="22"/>
                 <w:lang w:val="en-US"/>
               </w:rPr>
-              <w:t>Algorithm 3.1: MFCC Feature Extraction</w:t>
+              <w:t>Algorithm 3.</w:t>
             </w:r>
             <w:r>
               <w:rPr>
                 <w:sz w:val="22"/>
                 <w:lang w:val="en-US"/>
               </w:rPr>
-              <w:t>.</w:t>
+              <w:t>1</w:t>
+            </w:r>
+            <w:r>
+              <w:rPr>
+                <w:sz w:val="22"/>
+                <w:lang w:val="en-US"/>
+              </w:rPr>
+              <w:t xml:space="preserve">: </w:t>
+            </w:r>
+            <w:r>
+              <w:rPr>
+                <w:sz w:val="22"/>
+                <w:lang w:val="en-US"/>
+              </w:rPr>
+              <w:t>Pre-Processing.</w:t>
             </w:r>
           </w:p>
         </w:tc>
@@ -24161,57 +24484,8 @@
               <w:autoSpaceDN/>
               <w:rPr>
                 <w:rFonts w:ascii="Courier New" w:hAnsi="Courier New" w:cs="Courier New"/>
-                <w:sz w:val="20"/>
-                <w:szCs w:val="20"/>
-                <w:lang w:val="en-US"/>
-              </w:rPr>
-            </w:pPr>
-            <w:r>
-              <w:rPr>
-                <w:rFonts w:ascii="Courier New" w:hAnsi="Courier New" w:cs="Courier New"/>
-                <w:sz w:val="20"/>
-                <w:szCs w:val="20"/>
-                <w:lang w:val="en-US"/>
-              </w:rPr>
-              <w:t xml:space="preserve">import </w:t>
-            </w:r>
-            <w:proofErr w:type="gramStart"/>
-            <w:r>
-              <w:rPr>
-                <w:rFonts w:ascii="Courier New" w:hAnsi="Courier New" w:cs="Courier New"/>
-                <w:sz w:val="20"/>
-                <w:szCs w:val="20"/>
-                <w:lang w:val="en-US"/>
-              </w:rPr>
-              <w:t>librosa</w:t>
-            </w:r>
-            <w:proofErr w:type="gramEnd"/>
-          </w:p>
-          <w:p>
-            <w:pPr>
-              <w:widowControl/>
-              <w:tabs>
-                <w:tab w:val="left" w:pos="916"/>
-                <w:tab w:val="left" w:pos="1832"/>
-                <w:tab w:val="left" w:pos="2748"/>
-                <w:tab w:val="left" w:pos="3664"/>
-                <w:tab w:val="left" w:pos="4580"/>
-                <w:tab w:val="left" w:pos="5496"/>
-                <w:tab w:val="left" w:pos="6412"/>
-                <w:tab w:val="left" w:pos="7328"/>
-                <w:tab w:val="left" w:pos="8244"/>
-                <w:tab w:val="left" w:pos="9160"/>
-                <w:tab w:val="left" w:pos="10076"/>
-                <w:tab w:val="left" w:pos="10992"/>
-                <w:tab w:val="left" w:pos="11908"/>
-                <w:tab w:val="left" w:pos="12824"/>
-                <w:tab w:val="left" w:pos="13740"/>
-                <w:tab w:val="left" w:pos="14656"/>
-              </w:tabs>
-              <w:autoSpaceDE/>
-              <w:autoSpaceDN/>
-              <w:rPr>
-                <w:rFonts w:ascii="Courier New" w:hAnsi="Courier New" w:cs="Courier New"/>
+                <w:b/>
+                <w:bCs/>
                 <w:sz w:val="20"/>
                 <w:szCs w:val="20"/>
                 <w:lang w:val="en-US"/>
@@ -24243,6 +24517,8 @@
               <w:autoSpaceDN/>
               <w:rPr>
                 <w:rFonts w:ascii="Courier New" w:hAnsi="Courier New" w:cs="Courier New"/>
+                <w:b/>
+                <w:bCs/>
                 <w:sz w:val="20"/>
                 <w:szCs w:val="20"/>
                 <w:lang w:val="en-US"/>
@@ -24251,16 +24527,23 @@
             <w:r>
               <w:rPr>
                 <w:rFonts w:ascii="Courier New" w:hAnsi="Courier New" w:cs="Courier New"/>
+                <w:b/>
+                <w:bCs/>
                 <w:sz w:val="20"/>
                 <w:szCs w:val="20"/>
                 <w:lang w:val="en-US"/>
               </w:rPr>
-              <w:t>def extract_mfcc(audio_path):</w:t>
+              <w:t>Declaration:</w:t>
             </w:r>
           </w:p>
           <w:p>
             <w:pPr>
+              <w:pStyle w:val="ListParagraph"/>
               <w:widowControl/>
+              <w:numPr>
+                <w:ilvl w:val="0"/>
+                <w:numId w:val="23"/>
+              </w:numPr>
               <w:tabs>
                 <w:tab w:val="left" w:pos="916"/>
                 <w:tab w:val="left" w:pos="1832"/>
@@ -24295,22 +24578,62 @@
                 <w:szCs w:val="20"/>
                 <w:lang w:val="en-US"/>
               </w:rPr>
-              <w:t xml:space="preserve">  </w:t>
+              <w:t>t</w:t>
             </w:r>
             <w:r>
               <w:rPr>
                 <w:rFonts w:ascii="Courier New" w:hAnsi="Courier New" w:cs="Courier New"/>
-                <w:color w:val="A5A5A5" w:themeColor="accent3"/>
                 <w:sz w:val="20"/>
                 <w:szCs w:val="20"/>
                 <w:lang w:val="en-US"/>
               </w:rPr>
-              <w:t>#Load the audio signal from the audio file</w:t>
+              <w:t>arget</w:t>
+            </w:r>
+            <w:r>
+              <w:rPr>
+                <w:rFonts w:ascii="Courier New" w:hAnsi="Courier New" w:cs="Courier New"/>
+                <w:sz w:val="20"/>
+                <w:szCs w:val="20"/>
+                <w:lang w:val="en-US"/>
+              </w:rPr>
+              <w:t xml:space="preserve"> </w:t>
+            </w:r>
+            <w:r>
+              <w:rPr>
+                <w:rFonts w:ascii="Courier New" w:hAnsi="Courier New" w:cs="Courier New"/>
+                <w:sz w:val="20"/>
+                <w:szCs w:val="20"/>
+                <w:lang w:val="en-US"/>
+              </w:rPr>
+              <w:t>sampl</w:t>
+            </w:r>
+            <w:r>
+              <w:rPr>
+                <w:rFonts w:ascii="Courier New" w:hAnsi="Courier New" w:cs="Courier New"/>
+                <w:sz w:val="20"/>
+                <w:szCs w:val="20"/>
+                <w:lang w:val="en-US"/>
+              </w:rPr>
+              <w:t xml:space="preserve">e </w:t>
+            </w:r>
+            <w:r>
+              <w:rPr>
+                <w:rFonts w:ascii="Courier New" w:hAnsi="Courier New" w:cs="Courier New"/>
+                <w:sz w:val="20"/>
+                <w:szCs w:val="20"/>
+                <w:lang w:val="en-US"/>
+              </w:rPr>
+              <w:t>rate = 22050</w:t>
             </w:r>
           </w:p>
           <w:p>
             <w:pPr>
+              <w:pStyle w:val="ListParagraph"/>
               <w:widowControl/>
+              <w:numPr>
+                <w:ilvl w:val="0"/>
+                <w:numId w:val="23"/>
+              </w:numPr>
               <w:tabs>
                 <w:tab w:val="left" w:pos="916"/>
                 <w:tab w:val="left" w:pos="1832"/>
@@ -24345,7 +24668,124 @@
                 <w:szCs w:val="20"/>
                 <w:lang w:val="en-US"/>
               </w:rPr>
-              <w:t xml:space="preserve">  signal, sr = librosa.load(audio_path)</w:t>
+              <w:t>duration</w:t>
+            </w:r>
+            <w:r>
+              <w:rPr>
+                <w:rFonts w:ascii="Courier New" w:hAnsi="Courier New" w:cs="Courier New"/>
+                <w:sz w:val="20"/>
+                <w:szCs w:val="20"/>
+                <w:lang w:val="en-US"/>
+              </w:rPr>
+              <w:t xml:space="preserve"> =</w:t>
+            </w:r>
+            <w:r>
+              <w:rPr>
+                <w:rFonts w:ascii="Courier New" w:hAnsi="Courier New" w:cs="Courier New"/>
+                <w:sz w:val="20"/>
+                <w:szCs w:val="20"/>
+                <w:lang w:val="en-US"/>
+              </w:rPr>
+              <w:t xml:space="preserve"> 2</w:t>
+            </w:r>
+          </w:p>
+          <w:p>
+            <w:pPr>
+              <w:pStyle w:val="ListParagraph"/>
+              <w:widowControl/>
+              <w:numPr>
+                <w:ilvl w:val="0"/>
+                <w:numId w:val="23"/>
+              </w:numPr>
+              <w:tabs>
+                <w:tab w:val="left" w:pos="916"/>
+                <w:tab w:val="left" w:pos="1832"/>
+                <w:tab w:val="left" w:pos="2748"/>
+                <w:tab w:val="left" w:pos="3664"/>
+                <w:tab w:val="left" w:pos="4580"/>
+                <w:tab w:val="left" w:pos="5496"/>
+                <w:tab w:val="left" w:pos="6412"/>
+                <w:tab w:val="left" w:pos="7328"/>
+                <w:tab w:val="left" w:pos="8244"/>
+                <w:tab w:val="left" w:pos="9160"/>
+                <w:tab w:val="left" w:pos="10076"/>
+                <w:tab w:val="left" w:pos="10992"/>
+                <w:tab w:val="left" w:pos="11908"/>
+                <w:tab w:val="left" w:pos="12824"/>
+                <w:tab w:val="left" w:pos="13740"/>
+                <w:tab w:val="left" w:pos="14656"/>
+              </w:tabs>
+              <w:autoSpaceDE/>
+              <w:autoSpaceDN/>
+              <w:rPr>
+                <w:rFonts w:ascii="Courier New" w:hAnsi="Courier New" w:cs="Courier New"/>
+                <w:sz w:val="20"/>
+                <w:szCs w:val="20"/>
+                <w:lang w:val="en-US"/>
+              </w:rPr>
+            </w:pPr>
+            <w:r>
+              <w:rPr>
+                <w:rFonts w:ascii="Courier New" w:hAnsi="Courier New" w:cs="Courier New"/>
+                <w:sz w:val="20"/>
+                <w:szCs w:val="20"/>
+                <w:lang w:val="en-US"/>
+              </w:rPr>
+              <w:t>offset = 0.4</w:t>
+            </w:r>
+          </w:p>
+          <w:p>
+            <w:pPr>
+              <w:pStyle w:val="ListParagraph"/>
+              <w:widowControl/>
+              <w:numPr>
+                <w:ilvl w:val="0"/>
+                <w:numId w:val="23"/>
+              </w:numPr>
+              <w:tabs>
+                <w:tab w:val="left" w:pos="916"/>
+                <w:tab w:val="left" w:pos="1832"/>
+                <w:tab w:val="left" w:pos="2748"/>
+                <w:tab w:val="left" w:pos="3664"/>
+                <w:tab w:val="left" w:pos="4580"/>
+                <w:tab w:val="left" w:pos="5496"/>
+                <w:tab w:val="left" w:pos="6412"/>
+                <w:tab w:val="left" w:pos="7328"/>
+                <w:tab w:val="left" w:pos="8244"/>
+                <w:tab w:val="left" w:pos="9160"/>
+                <w:tab w:val="left" w:pos="10076"/>
+                <w:tab w:val="left" w:pos="10992"/>
+                <w:tab w:val="left" w:pos="11908"/>
+                <w:tab w:val="left" w:pos="12824"/>
+                <w:tab w:val="left" w:pos="13740"/>
+                <w:tab w:val="left" w:pos="14656"/>
+              </w:tabs>
+              <w:autoSpaceDE/>
+              <w:autoSpaceDN/>
+              <w:rPr>
+                <w:rFonts w:ascii="Courier New" w:hAnsi="Courier New" w:cs="Courier New"/>
+                <w:sz w:val="20"/>
+                <w:szCs w:val="20"/>
+                <w:lang w:val="en-US"/>
+              </w:rPr>
+            </w:pPr>
+            <w:r>
+              <w:rPr>
+                <w:rFonts w:ascii="Courier New" w:hAnsi="Courier New" w:cs="Courier New"/>
+                <w:sz w:val="20"/>
+                <w:szCs w:val="20"/>
+                <w:lang w:val="en-US"/>
+              </w:rPr>
+              <w:t xml:space="preserve">label mapping = </w:t>
+            </w:r>
+            <w:r>
+              <w:rPr>
+                <w:rFonts w:ascii="Courier New" w:hAnsi="Courier New" w:cs="Courier New"/>
+                <w:sz w:val="20"/>
+                <w:szCs w:val="20"/>
+                <w:lang w:val="en-US"/>
+              </w:rPr>
+              <w:t>{'angry': 0, 'fear': 1, 'disgust': 2, 'happy': 3, 'neutral': 4, 'sad': 5}</w:t>
             </w:r>
           </w:p>
           <w:p>
@@ -24404,31 +24844,403 @@
               <w:autoSpaceDN/>
               <w:rPr>
                 <w:rFonts w:ascii="Courier New" w:hAnsi="Courier New" w:cs="Courier New"/>
+                <w:b/>
+                <w:bCs/>
                 <w:sz w:val="20"/>
                 <w:szCs w:val="20"/>
                 <w:lang w:val="en-US"/>
               </w:rPr>
             </w:pPr>
             <w:r>
+              <w:rPr>
+                <w:rFonts w:ascii="Courier New" w:hAnsi="Courier New" w:cs="Courier New"/>
+                <w:b/>
+                <w:bCs/>
+                <w:sz w:val="20"/>
+                <w:szCs w:val="20"/>
+                <w:lang w:val="en-US"/>
+              </w:rPr>
+              <w:t>Algorithm:</w:t>
+            </w:r>
+          </w:p>
+          <w:p>
+            <w:pPr>
+              <w:pStyle w:val="ListParagraph"/>
+              <w:widowControl/>
+              <w:numPr>
+                <w:ilvl w:val="0"/>
+                <w:numId w:val="24"/>
+              </w:numPr>
+              <w:tabs>
+                <w:tab w:val="left" w:pos="916"/>
+                <w:tab w:val="left" w:pos="1832"/>
+                <w:tab w:val="left" w:pos="2748"/>
+                <w:tab w:val="left" w:pos="3664"/>
+                <w:tab w:val="left" w:pos="4580"/>
+                <w:tab w:val="left" w:pos="5496"/>
+                <w:tab w:val="left" w:pos="6412"/>
+                <w:tab w:val="left" w:pos="7328"/>
+                <w:tab w:val="left" w:pos="8244"/>
+                <w:tab w:val="left" w:pos="9160"/>
+                <w:tab w:val="left" w:pos="10076"/>
+                <w:tab w:val="left" w:pos="10992"/>
+                <w:tab w:val="left" w:pos="11908"/>
+                <w:tab w:val="left" w:pos="12824"/>
+                <w:tab w:val="left" w:pos="13740"/>
+                <w:tab w:val="left" w:pos="14656"/>
+              </w:tabs>
+              <w:autoSpaceDE/>
+              <w:autoSpaceDN/>
               <w:rPr>
                 <w:rFonts w:ascii="Courier New" w:hAnsi="Courier New" w:cs="Courier New"/>
                 <w:sz w:val="20"/>
                 <w:szCs w:val="20"/>
                 <w:lang w:val="en-US"/>
               </w:rPr>
-              <w:t xml:space="preserve">  </w:t>
-            </w:r>
+            </w:pPr>
             <w:r>
               <w:rPr>
                 <w:rFonts w:ascii="Courier New" w:hAnsi="Courier New" w:cs="Courier New"/>
-                <w:color w:val="A5A5A5" w:themeColor="accent3"/>
                 <w:sz w:val="20"/>
                 <w:szCs w:val="20"/>
                 <w:lang w:val="en-US"/>
               </w:rPr>
-              <w:t>#Pre-processing: apply a Hanning window to the signal and compute the STFT</w:t>
+              <w:t xml:space="preserve">Define function to load and </w:t>
+            </w:r>
+            <w:r>
+              <w:rPr>
+                <w:rFonts w:ascii="Courier New" w:hAnsi="Courier New" w:cs="Courier New"/>
+                <w:sz w:val="20"/>
+                <w:szCs w:val="20"/>
+                <w:lang w:val="en-US"/>
+              </w:rPr>
+              <w:t>process</w:t>
+            </w:r>
+            <w:r>
+              <w:rPr>
+                <w:rFonts w:ascii="Courier New" w:hAnsi="Courier New" w:cs="Courier New"/>
+                <w:sz w:val="20"/>
+                <w:szCs w:val="20"/>
+                <w:lang w:val="en-US"/>
+              </w:rPr>
+              <w:t xml:space="preserve"> audio files in the given directory.</w:t>
             </w:r>
           </w:p>
+          <w:p>
+            <w:pPr>
+              <w:pStyle w:val="ListParagraph"/>
+              <w:numPr>
+                <w:ilvl w:val="0"/>
+                <w:numId w:val="24"/>
+              </w:numPr>
+              <w:rPr>
+                <w:rFonts w:ascii="Courier New" w:hAnsi="Courier New" w:cs="Courier New"/>
+                <w:sz w:val="20"/>
+                <w:szCs w:val="20"/>
+                <w:lang w:val="en-US"/>
+              </w:rPr>
+            </w:pPr>
+            <w:r>
+              <w:rPr>
+                <w:rFonts w:ascii="Courier New" w:hAnsi="Courier New" w:cs="Courier New"/>
+                <w:sz w:val="20"/>
+                <w:szCs w:val="20"/>
+                <w:lang w:val="en-US"/>
+              </w:rPr>
+              <w:t>Load each audio file in the directory using librosa.load function and apply preprocessing. This includes downsampling to the custom target sample rate, truncating to 2 seconds, and removing silence before the speech starts using the defined offset.</w:t>
+            </w:r>
+          </w:p>
+          <w:p>
+            <w:pPr>
+              <w:pStyle w:val="ListParagraph"/>
+              <w:numPr>
+                <w:ilvl w:val="0"/>
+                <w:numId w:val="24"/>
+              </w:numPr>
+              <w:rPr>
+                <w:rFonts w:ascii="Courier New" w:hAnsi="Courier New" w:cs="Courier New"/>
+                <w:sz w:val="20"/>
+                <w:szCs w:val="20"/>
+                <w:lang w:val="en-US"/>
+              </w:rPr>
+            </w:pPr>
+            <w:r>
+              <w:rPr>
+                <w:rFonts w:ascii="Courier New" w:hAnsi="Courier New" w:cs="Courier New"/>
+                <w:sz w:val="20"/>
+                <w:szCs w:val="20"/>
+                <w:lang w:val="en-US"/>
+              </w:rPr>
+              <w:t>Map the emotion labels to numerical values using the defined label mapping.</w:t>
+            </w:r>
+          </w:p>
+          <w:p>
+            <w:pPr>
+              <w:pStyle w:val="ListParagraph"/>
+              <w:numPr>
+                <w:ilvl w:val="0"/>
+                <w:numId w:val="24"/>
+              </w:numPr>
+              <w:rPr>
+                <w:rFonts w:ascii="Courier New" w:hAnsi="Courier New" w:cs="Courier New"/>
+                <w:sz w:val="20"/>
+                <w:szCs w:val="20"/>
+                <w:lang w:val="en-US"/>
+              </w:rPr>
+            </w:pPr>
+            <w:r>
+              <w:rPr>
+                <w:rFonts w:ascii="Courier New" w:hAnsi="Courier New" w:cs="Courier New"/>
+                <w:sz w:val="20"/>
+                <w:szCs w:val="20"/>
+                <w:lang w:val="en-US"/>
+              </w:rPr>
+              <w:t xml:space="preserve">Split the preprocessed audio data </w:t>
+            </w:r>
+            <w:r>
+              <w:rPr>
+                <w:rFonts w:ascii="Courier New" w:hAnsi="Courier New" w:cs="Courier New"/>
+                <w:sz w:val="20"/>
+                <w:szCs w:val="20"/>
+                <w:lang w:val="en-US"/>
+              </w:rPr>
+              <w:t>with an 80:20 ratio of</w:t>
+            </w:r>
+            <w:r>
+              <w:rPr>
+                <w:rFonts w:ascii="Courier New" w:hAnsi="Courier New" w:cs="Courier New"/>
+                <w:sz w:val="20"/>
+                <w:szCs w:val="20"/>
+                <w:lang w:val="en-US"/>
+              </w:rPr>
+              <w:t xml:space="preserve"> training and testing</w:t>
+            </w:r>
+            <w:r>
+              <w:rPr>
+                <w:rFonts w:ascii="Courier New" w:hAnsi="Courier New" w:cs="Courier New"/>
+                <w:sz w:val="20"/>
+                <w:szCs w:val="20"/>
+                <w:lang w:val="en-US"/>
+              </w:rPr>
+              <w:t xml:space="preserve"> data respectively.</w:t>
+            </w:r>
+          </w:p>
+          <w:p>
+            <w:pPr>
+              <w:pStyle w:val="ListParagraph"/>
+              <w:numPr>
+                <w:ilvl w:val="0"/>
+                <w:numId w:val="24"/>
+              </w:numPr>
+              <w:rPr>
+                <w:lang w:val="en-US"/>
+              </w:rPr>
+            </w:pPr>
+            <w:r>
+              <w:rPr>
+                <w:rFonts w:ascii="Courier New" w:hAnsi="Courier New" w:cs="Courier New"/>
+                <w:sz w:val="20"/>
+                <w:szCs w:val="20"/>
+                <w:lang w:val="en-US"/>
+              </w:rPr>
+              <w:t>Return the preprocessed audio data in the form of a tuple containing the training and testing sets.</w:t>
+            </w:r>
+          </w:p>
+          <w:p>
+            <w:pPr>
+              <w:pStyle w:val="ListParagraph"/>
+              <w:ind w:left="720" w:firstLine="0"/>
+              <w:rPr>
+                <w:lang w:val="en-US"/>
+              </w:rPr>
+            </w:pPr>
+          </w:p>
+        </w:tc>
+      </w:tr>
+    </w:tbl>
+    <w:p>
+      <w:pPr>
+        <w:spacing w:before="240" w:after="240"/>
+        <w:ind w:firstLine="360"/>
+        <w:jc w:val="both"/>
+        <w:rPr>
+          <w:lang w:val="en-US"/>
+        </w:rPr>
+      </w:pPr>
+      <w:r>
+        <w:rPr>
+          <w:lang w:val="en-US"/>
+        </w:rPr>
+        <w:t>To preprocess the audio data, the audio files will be loaded using the librosa.load() function with a custom target sample rate and a fixed duration. This custom sample rate was chosen to standardize the sampling frequency of the audio files and make it consistent with the default sample rate used by most deep learning frameworks. In addition, an offset will be applied to the audio files to remove any silence before the actors start speaking. This is to ensure that only the emotional speech segments were retained for analysis and to avoid any unnecessary background noise or silence that might interfere with the emotion recognition process. Once the audio files were loaded, they were split into training and testing sets using an 80/20 split evenly across emotions. The training set was used to train the emotion recognition model, while the testing set was used to evaluate the model's performance on unseen data. This split was done randomly to ensure that the training and testing sets were representative of the entire dataset and avoid any bias in the model's performance. The emotion labels will be mapped numerically into six different categories for training using a mapping of {'angry': 0, 'fear': 1, 'disgust': 2, 'happy': 3, 'neutral': 4, 'sad': 5}. This mapping was done to convert the categorical labels into a format that can be used by the machine learning model for training and evaluation.</w:t>
+      </w:r>
+    </w:p>
+    <w:p>
+      <w:pPr>
+        <w:pStyle w:val="ListParagraph"/>
+        <w:numPr>
+          <w:ilvl w:val="0"/>
+          <w:numId w:val="21"/>
+        </w:numPr>
+        <w:spacing w:after="80"/>
+        <w:rPr>
+          <w:i/>
+          <w:iCs/>
+          <w:lang w:val="en-US"/>
+        </w:rPr>
+      </w:pPr>
+      <w:r>
+        <w:rPr>
+          <w:i/>
+          <w:iCs/>
+          <w:lang w:val="en-US"/>
+        </w:rPr>
+        <w:t>Feature Extraction</w:t>
+      </w:r>
+    </w:p>
+    <w:p>
+      <w:pPr>
+        <w:spacing w:after="240"/>
+        <w:ind w:firstLine="360"/>
+        <w:jc w:val="both"/>
+        <w:rPr>
+          <w:lang w:val="en-US"/>
+        </w:rPr>
+      </w:pPr>
+      <w:r>
+        <w:rPr>
+          <w:lang w:val="en-US"/>
+        </w:rPr>
+        <w:t xml:space="preserve">The </w:t>
+      </w:r>
+      <w:r>
+        <w:rPr>
+          <w:lang w:val="en-US"/>
+        </w:rPr>
+        <w:t>next</w:t>
+      </w:r>
+      <w:r>
+        <w:rPr>
+          <w:lang w:val="en-US"/>
+        </w:rPr>
+        <w:t xml:space="preserve"> stage</w:t>
+      </w:r>
+      <w:r>
+        <w:rPr>
+          <w:lang w:val="en-US"/>
+        </w:rPr>
+        <w:t xml:space="preserve"> after preprocessing</w:t>
+      </w:r>
+      <w:r>
+        <w:rPr>
+          <w:lang w:val="en-US"/>
+        </w:rPr>
+        <w:t xml:space="preserve"> is </w:t>
+      </w:r>
+      <w:r>
+        <w:rPr>
+          <w:lang w:val="en-US"/>
+        </w:rPr>
+        <w:t>to</w:t>
+      </w:r>
+      <w:r>
+        <w:rPr>
+          <w:lang w:val="en-US"/>
+        </w:rPr>
+        <w:t xml:space="preserve"> extrac</w:t>
+      </w:r>
+      <w:r>
+        <w:rPr>
+          <w:lang w:val="en-US"/>
+        </w:rPr>
+        <w:t>t</w:t>
+      </w:r>
+      <w:r>
+        <w:rPr>
+          <w:lang w:val="en-US"/>
+        </w:rPr>
+        <w:t xml:space="preserve"> the audio features from the input data using the Mel-Frequency Cepstral Coefficients (MFCC). MFCC is a popular feature extraction technique used in speech and audio processing because it is able to capture the spectral characteristics of an audio signal in a compact and efficient manner. MFCCs are derived from the power spectrum of an audio signal and are based on the Mel-scale, which is a non-linear scale that is based on the perceived frequency of a sound by the human ear. This makes MFCCs well-suited for tasks such as speech recognition and speaker identification, where the human ear is the primary means of perception.</w:t>
+      </w:r>
+      <w:r>
+        <w:rPr>
+          <w:lang w:val="en-US"/>
+        </w:rPr>
+        <w:t xml:space="preserve"> Algorithm 3.1 shows a pseudocode for extracting MFCC </w:t>
+      </w:r>
+      <w:r>
+        <w:rPr>
+          <w:lang w:val="en-US"/>
+        </w:rPr>
+        <w:lastRenderedPageBreak/>
+        <w:t>features from an audio signal using the librosa library.</w:t>
+      </w:r>
+    </w:p>
+    <w:tbl>
+      <w:tblPr>
+        <w:tblStyle w:val="TableGrid"/>
+        <w:tblW w:w="0" w:type="auto"/>
+        <w:tblBorders>
+          <w:left w:val="none" w:sz="0" w:space="0" w:color="auto"/>
+          <w:right w:val="none" w:sz="0" w:space="0" w:color="auto"/>
+        </w:tblBorders>
+        <w:tblLook w:val="04A0" w:firstRow="1" w:lastRow="0" w:firstColumn="1" w:lastColumn="0" w:noHBand="0" w:noVBand="1"/>
+      </w:tblPr>
+      <w:tblGrid>
+        <w:gridCol w:w="9062"/>
+      </w:tblGrid>
+      <w:tr>
+        <w:trPr>
+          <w:trHeight w:val="494"/>
+        </w:trPr>
+        <w:tc>
+          <w:tcPr>
+            <w:tcW w:w="9062" w:type="dxa"/>
+            <w:vAlign w:val="center"/>
+          </w:tcPr>
+          <w:p>
+            <w:pPr>
+              <w:jc w:val="both"/>
+              <w:rPr>
+                <w:sz w:val="22"/>
+                <w:lang w:val="en-US"/>
+              </w:rPr>
+            </w:pPr>
+            <w:r>
+              <w:rPr>
+                <w:sz w:val="22"/>
+                <w:lang w:val="en-US"/>
+              </w:rPr>
+              <w:t>Algorithm 3.</w:t>
+            </w:r>
+            <w:r>
+              <w:rPr>
+                <w:sz w:val="22"/>
+                <w:lang w:val="en-US"/>
+              </w:rPr>
+              <w:t>2</w:t>
+            </w:r>
+            <w:r>
+              <w:rPr>
+                <w:sz w:val="22"/>
+                <w:lang w:val="en-US"/>
+              </w:rPr>
+              <w:t>: MFCC Feature Extraction</w:t>
+            </w:r>
+            <w:r>
+              <w:rPr>
+                <w:sz w:val="22"/>
+                <w:lang w:val="en-US"/>
+              </w:rPr>
+              <w:t>.</w:t>
+            </w:r>
+          </w:p>
+        </w:tc>
+      </w:tr>
+      <w:tr>
+        <w:tc>
+          <w:tcPr>
+            <w:tcW w:w="9062" w:type="dxa"/>
+            <w:vAlign w:val="center"/>
+          </w:tcPr>
           <w:p>
             <w:pPr>
               <w:widowControl/>
@@ -24454,86 +25266,8 @@
               <w:autoSpaceDN/>
               <w:rPr>
                 <w:rFonts w:ascii="Courier New" w:hAnsi="Courier New" w:cs="Courier New"/>
-                <w:sz w:val="20"/>
-                <w:szCs w:val="20"/>
-                <w:lang w:val="en-US"/>
-              </w:rPr>
-            </w:pPr>
-            <w:r>
-              <w:rPr>
-                <w:rFonts w:ascii="Courier New" w:hAnsi="Courier New" w:cs="Courier New"/>
-                <w:sz w:val="20"/>
-                <w:szCs w:val="20"/>
-                <w:lang w:val="en-US"/>
-              </w:rPr>
-              <w:t xml:space="preserve">  windowed_signal = signal * librosa.filters.window('hann', len(signal))</w:t>
-            </w:r>
-          </w:p>
-          <w:p>
-            <w:pPr>
-              <w:widowControl/>
-              <w:tabs>
-                <w:tab w:val="left" w:pos="916"/>
-                <w:tab w:val="left" w:pos="1832"/>
-                <w:tab w:val="left" w:pos="2748"/>
-                <w:tab w:val="left" w:pos="3664"/>
-                <w:tab w:val="left" w:pos="4580"/>
-                <w:tab w:val="left" w:pos="5496"/>
-                <w:tab w:val="left" w:pos="6412"/>
-                <w:tab w:val="left" w:pos="7328"/>
-                <w:tab w:val="left" w:pos="8244"/>
-                <w:tab w:val="left" w:pos="9160"/>
-                <w:tab w:val="left" w:pos="10076"/>
-                <w:tab w:val="left" w:pos="10992"/>
-                <w:tab w:val="left" w:pos="11908"/>
-                <w:tab w:val="left" w:pos="12824"/>
-                <w:tab w:val="left" w:pos="13740"/>
-                <w:tab w:val="left" w:pos="14656"/>
-              </w:tabs>
-              <w:autoSpaceDE/>
-              <w:autoSpaceDN/>
-              <w:rPr>
-                <w:rFonts w:ascii="Courier New" w:hAnsi="Courier New" w:cs="Courier New"/>
-                <w:sz w:val="20"/>
-                <w:szCs w:val="20"/>
-                <w:lang w:val="en-US"/>
-              </w:rPr>
-            </w:pPr>
-            <w:r>
-              <w:rPr>
-                <w:rFonts w:ascii="Courier New" w:hAnsi="Courier New" w:cs="Courier New"/>
-                <w:sz w:val="20"/>
-                <w:szCs w:val="20"/>
-                <w:lang w:val="en-US"/>
-              </w:rPr>
-              <w:t xml:space="preserve">  stft = librosa.stft(windowed_signal)</w:t>
-            </w:r>
-          </w:p>
-          <w:p>
-            <w:pPr>
-              <w:widowControl/>
-              <w:tabs>
-                <w:tab w:val="left" w:pos="916"/>
-                <w:tab w:val="left" w:pos="1832"/>
-                <w:tab w:val="left" w:pos="2748"/>
-                <w:tab w:val="left" w:pos="3664"/>
-                <w:tab w:val="left" w:pos="4580"/>
-                <w:tab w:val="left" w:pos="5496"/>
-                <w:tab w:val="left" w:pos="6412"/>
-                <w:tab w:val="left" w:pos="7328"/>
-                <w:tab w:val="left" w:pos="8244"/>
-                <w:tab w:val="left" w:pos="9160"/>
-                <w:tab w:val="left" w:pos="10076"/>
-                <w:tab w:val="left" w:pos="10992"/>
-                <w:tab w:val="left" w:pos="11908"/>
-                <w:tab w:val="left" w:pos="12824"/>
-                <w:tab w:val="left" w:pos="13740"/>
-                <w:tab w:val="left" w:pos="14656"/>
-              </w:tabs>
-              <w:autoSpaceDE/>
-              <w:autoSpaceDN/>
-              <w:rPr>
-                <w:rFonts w:ascii="Courier New" w:hAnsi="Courier New" w:cs="Courier New"/>
+                <w:b/>
+                <w:bCs/>
                 <w:sz w:val="20"/>
                 <w:szCs w:val="20"/>
                 <w:lang w:val="en-US"/>
@@ -24565,7 +25299,8 @@
               <w:autoSpaceDN/>
               <w:rPr>
                 <w:rFonts w:ascii="Courier New" w:hAnsi="Courier New" w:cs="Courier New"/>
-                <w:color w:val="A5A5A5" w:themeColor="accent3"/>
+                <w:b/>
+                <w:bCs/>
                 <w:sz w:val="20"/>
                 <w:szCs w:val="20"/>
                 <w:lang w:val="en-US"/>
@@ -24574,26 +25309,23 @@
             <w:r>
               <w:rPr>
                 <w:rFonts w:ascii="Courier New" w:hAnsi="Courier New" w:cs="Courier New"/>
+                <w:b/>
+                <w:bCs/>
                 <w:sz w:val="20"/>
                 <w:szCs w:val="20"/>
                 <w:lang w:val="en-US"/>
               </w:rPr>
-              <w:t xml:space="preserve">  </w:t>
-            </w:r>
-            <w:r>
-              <w:rPr>
-                <w:rFonts w:ascii="Courier New" w:hAnsi="Courier New" w:cs="Courier New"/>
-                <w:color w:val="A5A5A5" w:themeColor="accent3"/>
-                <w:sz w:val="20"/>
-                <w:szCs w:val="20"/>
-                <w:lang w:val="en-US"/>
-              </w:rPr>
-              <w:t>#Mel-scale transformation: convert the STFT to the Mel-scale</w:t>
+              <w:t>Declaration:</w:t>
             </w:r>
           </w:p>
           <w:p>
             <w:pPr>
+              <w:pStyle w:val="ListParagraph"/>
               <w:widowControl/>
+              <w:numPr>
+                <w:ilvl w:val="0"/>
+                <w:numId w:val="25"/>
+              </w:numPr>
               <w:tabs>
                 <w:tab w:val="left" w:pos="916"/>
                 <w:tab w:val="left" w:pos="1832"/>
@@ -24618,7 +25350,7 @@
                 <w:rFonts w:ascii="Courier New" w:hAnsi="Courier New" w:cs="Courier New"/>
                 <w:sz w:val="20"/>
                 <w:szCs w:val="20"/>
-                <w:lang w:val="de-DE"/>
+                <w:lang w:val="en-US"/>
               </w:rPr>
             </w:pPr>
             <w:r>
@@ -24628,41 +25360,26 @@
                 <w:szCs w:val="20"/>
                 <w:lang w:val="en-US"/>
               </w:rPr>
-              <w:t xml:space="preserve">  </w:t>
+              <w:t>n_mfcc</w:t>
             </w:r>
             <w:r>
               <w:rPr>
                 <w:rFonts w:ascii="Courier New" w:hAnsi="Courier New" w:cs="Courier New"/>
                 <w:sz w:val="20"/>
                 <w:szCs w:val="20"/>
-                <w:lang w:val="de-DE"/>
-              </w:rPr>
-              <w:t xml:space="preserve">mel_basis = </w:t>
-            </w:r>
-            <w:proofErr w:type="gramStart"/>
-            <w:r>
-              <w:rPr>
-                <w:rFonts w:ascii="Courier New" w:hAnsi="Courier New" w:cs="Courier New"/>
-                <w:sz w:val="20"/>
-                <w:szCs w:val="20"/>
-                <w:lang w:val="de-DE"/>
-              </w:rPr>
-              <w:t>librosa.filters.mel(</w:t>
-            </w:r>
-            <w:proofErr w:type="gramEnd"/>
-            <w:r>
-              <w:rPr>
-                <w:rFonts w:ascii="Courier New" w:hAnsi="Courier New" w:cs="Courier New"/>
-                <w:sz w:val="20"/>
-                <w:szCs w:val="20"/>
-                <w:lang w:val="de-DE"/>
-              </w:rPr>
-              <w:t>sr, n_fft=2048, n_mels=40)</w:t>
+                <w:lang w:val="en-US"/>
+              </w:rPr>
+              <w:t xml:space="preserve"> = 40</w:t>
             </w:r>
           </w:p>
           <w:p>
             <w:pPr>
+              <w:pStyle w:val="ListParagraph"/>
               <w:widowControl/>
+              <w:numPr>
+                <w:ilvl w:val="0"/>
+                <w:numId w:val="25"/>
+              </w:numPr>
               <w:tabs>
                 <w:tab w:val="left" w:pos="916"/>
                 <w:tab w:val="left" w:pos="1832"/>
@@ -24695,9 +25412,9 @@
                 <w:rFonts w:ascii="Courier New" w:hAnsi="Courier New" w:cs="Courier New"/>
                 <w:sz w:val="20"/>
                 <w:szCs w:val="20"/>
-                <w:lang w:val="de-DE"/>
-              </w:rPr>
-              <w:t xml:space="preserve">  </w:t>
+                <w:lang w:val="en-US"/>
+              </w:rPr>
+              <w:t>mels</w:t>
             </w:r>
             <w:r>
               <w:rPr>
@@ -24706,7 +25423,205 @@
                 <w:szCs w:val="20"/>
                 <w:lang w:val="en-US"/>
               </w:rPr>
-              <w:t>mel_spectrum = np.dot(mel_basis, np.abs(stft) ** 2)</w:t>
+              <w:t xml:space="preserve"> </w:t>
+            </w:r>
+            <w:r>
+              <w:rPr>
+                <w:rFonts w:ascii="Courier New" w:hAnsi="Courier New" w:cs="Courier New"/>
+                <w:sz w:val="20"/>
+                <w:szCs w:val="20"/>
+                <w:lang w:val="en-US"/>
+              </w:rPr>
+              <w:t>=</w:t>
+            </w:r>
+            <w:r>
+              <w:rPr>
+                <w:rFonts w:ascii="Courier New" w:hAnsi="Courier New" w:cs="Courier New"/>
+                <w:sz w:val="20"/>
+                <w:szCs w:val="20"/>
+                <w:lang w:val="en-US"/>
+              </w:rPr>
+              <w:t xml:space="preserve"> </w:t>
+            </w:r>
+            <w:r>
+              <w:rPr>
+                <w:rFonts w:ascii="Courier New" w:hAnsi="Courier New" w:cs="Courier New"/>
+                <w:sz w:val="20"/>
+                <w:szCs w:val="20"/>
+                <w:lang w:val="en-US"/>
+              </w:rPr>
+              <w:t>128</w:t>
+            </w:r>
+          </w:p>
+          <w:p>
+            <w:pPr>
+              <w:pStyle w:val="ListParagraph"/>
+              <w:widowControl/>
+              <w:numPr>
+                <w:ilvl w:val="0"/>
+                <w:numId w:val="25"/>
+              </w:numPr>
+              <w:tabs>
+                <w:tab w:val="left" w:pos="916"/>
+                <w:tab w:val="left" w:pos="1832"/>
+                <w:tab w:val="left" w:pos="2748"/>
+                <w:tab w:val="left" w:pos="3664"/>
+                <w:tab w:val="left" w:pos="4580"/>
+                <w:tab w:val="left" w:pos="5496"/>
+                <w:tab w:val="left" w:pos="6412"/>
+                <w:tab w:val="left" w:pos="7328"/>
+                <w:tab w:val="left" w:pos="8244"/>
+                <w:tab w:val="left" w:pos="9160"/>
+                <w:tab w:val="left" w:pos="10076"/>
+                <w:tab w:val="left" w:pos="10992"/>
+                <w:tab w:val="left" w:pos="11908"/>
+                <w:tab w:val="left" w:pos="12824"/>
+                <w:tab w:val="left" w:pos="13740"/>
+                <w:tab w:val="left" w:pos="14656"/>
+              </w:tabs>
+              <w:autoSpaceDE/>
+              <w:autoSpaceDN/>
+              <w:rPr>
+                <w:rFonts w:ascii="Courier New" w:hAnsi="Courier New" w:cs="Courier New"/>
+                <w:sz w:val="20"/>
+                <w:szCs w:val="20"/>
+                <w:lang w:val="en-US"/>
+              </w:rPr>
+            </w:pPr>
+            <w:r>
+              <w:rPr>
+                <w:rFonts w:ascii="Courier New" w:hAnsi="Courier New" w:cs="Courier New"/>
+                <w:sz w:val="20"/>
+                <w:szCs w:val="20"/>
+                <w:lang w:val="en-US"/>
+              </w:rPr>
+              <w:t>window_size</w:t>
+            </w:r>
+            <w:r>
+              <w:rPr>
+                <w:rFonts w:ascii="Courier New" w:hAnsi="Courier New" w:cs="Courier New"/>
+                <w:sz w:val="20"/>
+                <w:szCs w:val="20"/>
+                <w:lang w:val="en-US"/>
+              </w:rPr>
+              <w:t xml:space="preserve"> =</w:t>
+            </w:r>
+            <w:r>
+              <w:rPr>
+                <w:rFonts w:ascii="Courier New" w:hAnsi="Courier New" w:cs="Courier New"/>
+                <w:sz w:val="20"/>
+                <w:szCs w:val="20"/>
+                <w:lang w:val="en-US"/>
+              </w:rPr>
+              <w:t xml:space="preserve"> </w:t>
+            </w:r>
+            <w:r>
+              <w:rPr>
+                <w:rFonts w:ascii="Courier New" w:hAnsi="Courier New" w:cs="Courier New"/>
+                <w:sz w:val="20"/>
+                <w:szCs w:val="20"/>
+                <w:lang w:val="en-US"/>
+              </w:rPr>
+              <w:t>512</w:t>
+            </w:r>
+          </w:p>
+          <w:p>
+            <w:pPr>
+              <w:pStyle w:val="ListParagraph"/>
+              <w:widowControl/>
+              <w:numPr>
+                <w:ilvl w:val="0"/>
+                <w:numId w:val="25"/>
+              </w:numPr>
+              <w:tabs>
+                <w:tab w:val="left" w:pos="916"/>
+                <w:tab w:val="left" w:pos="1832"/>
+                <w:tab w:val="left" w:pos="2748"/>
+                <w:tab w:val="left" w:pos="3664"/>
+                <w:tab w:val="left" w:pos="4580"/>
+                <w:tab w:val="left" w:pos="5496"/>
+                <w:tab w:val="left" w:pos="6412"/>
+                <w:tab w:val="left" w:pos="7328"/>
+                <w:tab w:val="left" w:pos="8244"/>
+                <w:tab w:val="left" w:pos="9160"/>
+                <w:tab w:val="left" w:pos="10076"/>
+                <w:tab w:val="left" w:pos="10992"/>
+                <w:tab w:val="left" w:pos="11908"/>
+                <w:tab w:val="left" w:pos="12824"/>
+                <w:tab w:val="left" w:pos="13740"/>
+                <w:tab w:val="left" w:pos="14656"/>
+              </w:tabs>
+              <w:autoSpaceDE/>
+              <w:autoSpaceDN/>
+              <w:rPr>
+                <w:rFonts w:ascii="Courier New" w:hAnsi="Courier New" w:cs="Courier New"/>
+                <w:sz w:val="20"/>
+                <w:szCs w:val="20"/>
+                <w:lang w:val="en-US"/>
+              </w:rPr>
+            </w:pPr>
+            <w:r>
+              <w:rPr>
+                <w:rFonts w:ascii="Courier New" w:hAnsi="Courier New" w:cs="Courier New"/>
+                <w:sz w:val="20"/>
+                <w:szCs w:val="20"/>
+                <w:lang w:val="en-US"/>
+              </w:rPr>
+              <w:t>hop_length</w:t>
+            </w:r>
+            <w:r>
+              <w:rPr>
+                <w:rFonts w:ascii="Courier New" w:hAnsi="Courier New" w:cs="Courier New"/>
+                <w:sz w:val="20"/>
+                <w:szCs w:val="20"/>
+                <w:lang w:val="en-US"/>
+              </w:rPr>
+              <w:t xml:space="preserve"> = 128</w:t>
+            </w:r>
+          </w:p>
+          <w:p>
+            <w:pPr>
+              <w:pStyle w:val="ListParagraph"/>
+              <w:widowControl/>
+              <w:numPr>
+                <w:ilvl w:val="0"/>
+                <w:numId w:val="25"/>
+              </w:numPr>
+              <w:tabs>
+                <w:tab w:val="left" w:pos="916"/>
+                <w:tab w:val="left" w:pos="1832"/>
+                <w:tab w:val="left" w:pos="2748"/>
+                <w:tab w:val="left" w:pos="3664"/>
+                <w:tab w:val="left" w:pos="4580"/>
+                <w:tab w:val="left" w:pos="5496"/>
+                <w:tab w:val="left" w:pos="6412"/>
+                <w:tab w:val="left" w:pos="7328"/>
+                <w:tab w:val="left" w:pos="8244"/>
+                <w:tab w:val="left" w:pos="9160"/>
+                <w:tab w:val="left" w:pos="10076"/>
+                <w:tab w:val="left" w:pos="10992"/>
+                <w:tab w:val="left" w:pos="11908"/>
+                <w:tab w:val="left" w:pos="12824"/>
+                <w:tab w:val="left" w:pos="13740"/>
+                <w:tab w:val="left" w:pos="14656"/>
+              </w:tabs>
+              <w:autoSpaceDE/>
+              <w:autoSpaceDN/>
+              <w:rPr>
+                <w:rFonts w:ascii="Courier New" w:hAnsi="Courier New" w:cs="Courier New"/>
+                <w:sz w:val="20"/>
+                <w:szCs w:val="20"/>
+                <w:lang w:val="en-US"/>
+              </w:rPr>
+            </w:pPr>
+            <w:r>
+              <w:rPr>
+                <w:rFonts w:ascii="Courier New" w:hAnsi="Courier New" w:cs="Courier New"/>
+                <w:sz w:val="20"/>
+                <w:szCs w:val="20"/>
+                <w:lang w:val="en-US"/>
+              </w:rPr>
+              <w:t>audio_data</w:t>
             </w:r>
           </w:p>
           <w:p>
@@ -24765,34 +25680,352 @@
               <w:autoSpaceDN/>
               <w:rPr>
                 <w:rFonts w:ascii="Courier New" w:hAnsi="Courier New" w:cs="Courier New"/>
-                <w:color w:val="A5A5A5" w:themeColor="accent3"/>
+                <w:b/>
+                <w:bCs/>
                 <w:sz w:val="20"/>
                 <w:szCs w:val="20"/>
                 <w:lang w:val="en-US"/>
               </w:rPr>
             </w:pPr>
             <w:r>
+              <w:rPr>
+                <w:rFonts w:ascii="Courier New" w:hAnsi="Courier New" w:cs="Courier New"/>
+                <w:b/>
+                <w:bCs/>
+                <w:sz w:val="20"/>
+                <w:szCs w:val="20"/>
+                <w:lang w:val="en-US"/>
+              </w:rPr>
+              <w:t>Algorithm:</w:t>
+            </w:r>
+          </w:p>
+          <w:p>
+            <w:pPr>
+              <w:pStyle w:val="ListParagraph"/>
+              <w:widowControl/>
+              <w:numPr>
+                <w:ilvl w:val="0"/>
+                <w:numId w:val="26"/>
+              </w:numPr>
+              <w:tabs>
+                <w:tab w:val="left" w:pos="916"/>
+                <w:tab w:val="left" w:pos="1832"/>
+                <w:tab w:val="left" w:pos="2748"/>
+                <w:tab w:val="left" w:pos="3664"/>
+                <w:tab w:val="left" w:pos="4580"/>
+                <w:tab w:val="left" w:pos="5496"/>
+                <w:tab w:val="left" w:pos="6412"/>
+                <w:tab w:val="left" w:pos="7328"/>
+                <w:tab w:val="left" w:pos="8244"/>
+                <w:tab w:val="left" w:pos="9160"/>
+                <w:tab w:val="left" w:pos="10076"/>
+                <w:tab w:val="left" w:pos="10992"/>
+                <w:tab w:val="left" w:pos="11908"/>
+                <w:tab w:val="left" w:pos="12824"/>
+                <w:tab w:val="left" w:pos="13740"/>
+                <w:tab w:val="left" w:pos="14656"/>
+              </w:tabs>
+              <w:autoSpaceDE/>
+              <w:autoSpaceDN/>
               <w:rPr>
                 <w:rFonts w:ascii="Courier New" w:hAnsi="Courier New" w:cs="Courier New"/>
                 <w:sz w:val="20"/>
                 <w:szCs w:val="20"/>
                 <w:lang w:val="en-US"/>
               </w:rPr>
-              <w:t xml:space="preserve">  </w:t>
-            </w:r>
+            </w:pPr>
             <w:r>
               <w:rPr>
                 <w:rFonts w:ascii="Courier New" w:hAnsi="Courier New" w:cs="Courier New"/>
-                <w:color w:val="A5A5A5" w:themeColor="accent3"/>
                 <w:sz w:val="20"/>
                 <w:szCs w:val="20"/>
                 <w:lang w:val="en-US"/>
               </w:rPr>
-              <w:t>#Discrete Cosine Transform (DCT): convert the Mel-scaled spectrum to the frequency domain using DCT</w:t>
+              <w:t>Compute the short-time Fourier transform (STFT) of the audio waveform using the specified window size and hop length</w:t>
+            </w:r>
+            <w:r>
+              <w:rPr>
+                <w:rFonts w:ascii="Courier New" w:hAnsi="Courier New" w:cs="Courier New"/>
+                <w:sz w:val="20"/>
+                <w:szCs w:val="20"/>
+                <w:lang w:val="en-US"/>
+              </w:rPr>
+              <w:t>.</w:t>
             </w:r>
           </w:p>
           <w:p>
             <w:pPr>
+              <w:pStyle w:val="ListParagraph"/>
+              <w:widowControl/>
+              <w:numPr>
+                <w:ilvl w:val="0"/>
+                <w:numId w:val="26"/>
+              </w:numPr>
+              <w:tabs>
+                <w:tab w:val="left" w:pos="916"/>
+                <w:tab w:val="left" w:pos="1832"/>
+                <w:tab w:val="left" w:pos="2748"/>
+                <w:tab w:val="left" w:pos="3664"/>
+                <w:tab w:val="left" w:pos="4580"/>
+                <w:tab w:val="left" w:pos="5496"/>
+                <w:tab w:val="left" w:pos="6412"/>
+                <w:tab w:val="left" w:pos="7328"/>
+                <w:tab w:val="left" w:pos="8244"/>
+                <w:tab w:val="left" w:pos="9160"/>
+                <w:tab w:val="left" w:pos="10076"/>
+                <w:tab w:val="left" w:pos="10992"/>
+                <w:tab w:val="left" w:pos="11908"/>
+                <w:tab w:val="left" w:pos="12824"/>
+                <w:tab w:val="left" w:pos="13740"/>
+                <w:tab w:val="left" w:pos="14656"/>
+              </w:tabs>
+              <w:autoSpaceDE/>
+              <w:autoSpaceDN/>
+              <w:rPr>
+                <w:rFonts w:ascii="Courier New" w:hAnsi="Courier New" w:cs="Courier New"/>
+                <w:sz w:val="20"/>
+                <w:szCs w:val="20"/>
+                <w:lang w:val="en-US"/>
+              </w:rPr>
+            </w:pPr>
+            <w:r>
+              <w:rPr>
+                <w:rFonts w:ascii="Courier New" w:hAnsi="Courier New" w:cs="Courier New"/>
+                <w:sz w:val="20"/>
+                <w:szCs w:val="20"/>
+                <w:lang w:val="en-US"/>
+              </w:rPr>
+              <w:t>Compute the magnitude spectrogram of the STFT</w:t>
+            </w:r>
+            <w:r>
+              <w:rPr>
+                <w:rFonts w:ascii="Courier New" w:hAnsi="Courier New" w:cs="Courier New"/>
+                <w:sz w:val="20"/>
+                <w:szCs w:val="20"/>
+                <w:lang w:val="en-US"/>
+              </w:rPr>
+              <w:t>.</w:t>
+            </w:r>
+          </w:p>
+          <w:p>
+            <w:pPr>
+              <w:pStyle w:val="ListParagraph"/>
+              <w:widowControl/>
+              <w:numPr>
+                <w:ilvl w:val="0"/>
+                <w:numId w:val="26"/>
+              </w:numPr>
+              <w:tabs>
+                <w:tab w:val="left" w:pos="916"/>
+                <w:tab w:val="left" w:pos="1832"/>
+                <w:tab w:val="left" w:pos="2748"/>
+                <w:tab w:val="left" w:pos="3664"/>
+                <w:tab w:val="left" w:pos="4580"/>
+                <w:tab w:val="left" w:pos="5496"/>
+                <w:tab w:val="left" w:pos="6412"/>
+                <w:tab w:val="left" w:pos="7328"/>
+                <w:tab w:val="left" w:pos="8244"/>
+                <w:tab w:val="left" w:pos="9160"/>
+                <w:tab w:val="left" w:pos="10076"/>
+                <w:tab w:val="left" w:pos="10992"/>
+                <w:tab w:val="left" w:pos="11908"/>
+                <w:tab w:val="left" w:pos="12824"/>
+                <w:tab w:val="left" w:pos="13740"/>
+                <w:tab w:val="left" w:pos="14656"/>
+              </w:tabs>
+              <w:autoSpaceDE/>
+              <w:autoSpaceDN/>
+              <w:rPr>
+                <w:rFonts w:ascii="Courier New" w:hAnsi="Courier New" w:cs="Courier New"/>
+                <w:sz w:val="20"/>
+                <w:szCs w:val="20"/>
+                <w:lang w:val="en-US"/>
+              </w:rPr>
+            </w:pPr>
+            <w:r>
+              <w:rPr>
+                <w:rFonts w:ascii="Courier New" w:hAnsi="Courier New" w:cs="Courier New"/>
+                <w:sz w:val="20"/>
+                <w:szCs w:val="20"/>
+                <w:lang w:val="en-US"/>
+              </w:rPr>
+              <w:t>Apply a mel filterbank to the magnitude spectrogram</w:t>
+            </w:r>
+            <w:r>
+              <w:rPr>
+                <w:rFonts w:ascii="Courier New" w:hAnsi="Courier New" w:cs="Courier New"/>
+                <w:sz w:val="20"/>
+                <w:szCs w:val="20"/>
+                <w:lang w:val="en-US"/>
+              </w:rPr>
+              <w:t>.</w:t>
+            </w:r>
+          </w:p>
+          <w:p>
+            <w:pPr>
+              <w:pStyle w:val="ListParagraph"/>
+              <w:widowControl/>
+              <w:numPr>
+                <w:ilvl w:val="0"/>
+                <w:numId w:val="26"/>
+              </w:numPr>
+              <w:tabs>
+                <w:tab w:val="left" w:pos="916"/>
+                <w:tab w:val="left" w:pos="1832"/>
+                <w:tab w:val="left" w:pos="2748"/>
+                <w:tab w:val="left" w:pos="3664"/>
+                <w:tab w:val="left" w:pos="4580"/>
+                <w:tab w:val="left" w:pos="5496"/>
+                <w:tab w:val="left" w:pos="6412"/>
+                <w:tab w:val="left" w:pos="7328"/>
+                <w:tab w:val="left" w:pos="8244"/>
+                <w:tab w:val="left" w:pos="9160"/>
+                <w:tab w:val="left" w:pos="10076"/>
+                <w:tab w:val="left" w:pos="10992"/>
+                <w:tab w:val="left" w:pos="11908"/>
+                <w:tab w:val="left" w:pos="12824"/>
+                <w:tab w:val="left" w:pos="13740"/>
+                <w:tab w:val="left" w:pos="14656"/>
+              </w:tabs>
+              <w:autoSpaceDE/>
+              <w:autoSpaceDN/>
+              <w:rPr>
+                <w:rFonts w:ascii="Courier New" w:hAnsi="Courier New" w:cs="Courier New"/>
+                <w:sz w:val="20"/>
+                <w:szCs w:val="20"/>
+                <w:lang w:val="en-US"/>
+              </w:rPr>
+            </w:pPr>
+            <w:r>
+              <w:rPr>
+                <w:rFonts w:ascii="Courier New" w:hAnsi="Courier New" w:cs="Courier New"/>
+                <w:sz w:val="20"/>
+                <w:szCs w:val="20"/>
+                <w:lang w:val="en-US"/>
+              </w:rPr>
+              <w:t>Convert the mel spectrogram to decibel (dB) unit</w:t>
+            </w:r>
+            <w:r>
+              <w:rPr>
+                <w:rFonts w:ascii="Courier New" w:hAnsi="Courier New" w:cs="Courier New"/>
+                <w:sz w:val="20"/>
+                <w:szCs w:val="20"/>
+                <w:lang w:val="en-US"/>
+              </w:rPr>
+              <w:t>s.</w:t>
+            </w:r>
+          </w:p>
+          <w:p>
+            <w:pPr>
+              <w:pStyle w:val="ListParagraph"/>
+              <w:widowControl/>
+              <w:numPr>
+                <w:ilvl w:val="0"/>
+                <w:numId w:val="26"/>
+              </w:numPr>
+              <w:tabs>
+                <w:tab w:val="left" w:pos="916"/>
+                <w:tab w:val="left" w:pos="1832"/>
+                <w:tab w:val="left" w:pos="2748"/>
+                <w:tab w:val="left" w:pos="3664"/>
+                <w:tab w:val="left" w:pos="4580"/>
+                <w:tab w:val="left" w:pos="5496"/>
+                <w:tab w:val="left" w:pos="6412"/>
+                <w:tab w:val="left" w:pos="7328"/>
+                <w:tab w:val="left" w:pos="8244"/>
+                <w:tab w:val="left" w:pos="9160"/>
+                <w:tab w:val="left" w:pos="10076"/>
+                <w:tab w:val="left" w:pos="10992"/>
+                <w:tab w:val="left" w:pos="11908"/>
+                <w:tab w:val="left" w:pos="12824"/>
+                <w:tab w:val="left" w:pos="13740"/>
+                <w:tab w:val="left" w:pos="14656"/>
+              </w:tabs>
+              <w:autoSpaceDE/>
+              <w:autoSpaceDN/>
+              <w:rPr>
+                <w:rFonts w:ascii="Courier New" w:hAnsi="Courier New" w:cs="Courier New"/>
+                <w:sz w:val="20"/>
+                <w:szCs w:val="20"/>
+                <w:lang w:val="en-US"/>
+              </w:rPr>
+            </w:pPr>
+            <w:r>
+              <w:rPr>
+                <w:rFonts w:ascii="Courier New" w:hAnsi="Courier New" w:cs="Courier New"/>
+                <w:sz w:val="20"/>
+                <w:szCs w:val="20"/>
+                <w:lang w:val="en-US"/>
+              </w:rPr>
+              <w:t>Compute the discrete cosine transform (DCT) of the log-mel spectrogram</w:t>
+            </w:r>
+            <w:r>
+              <w:rPr>
+                <w:rFonts w:ascii="Courier New" w:hAnsi="Courier New" w:cs="Courier New"/>
+                <w:sz w:val="20"/>
+                <w:szCs w:val="20"/>
+                <w:lang w:val="en-US"/>
+              </w:rPr>
+              <w:t>.</w:t>
+            </w:r>
+          </w:p>
+          <w:p>
+            <w:pPr>
+              <w:pStyle w:val="ListParagraph"/>
+              <w:widowControl/>
+              <w:numPr>
+                <w:ilvl w:val="0"/>
+                <w:numId w:val="26"/>
+              </w:numPr>
+              <w:tabs>
+                <w:tab w:val="left" w:pos="916"/>
+                <w:tab w:val="left" w:pos="1832"/>
+                <w:tab w:val="left" w:pos="2748"/>
+                <w:tab w:val="left" w:pos="3664"/>
+                <w:tab w:val="left" w:pos="4580"/>
+                <w:tab w:val="left" w:pos="5496"/>
+                <w:tab w:val="left" w:pos="6412"/>
+                <w:tab w:val="left" w:pos="7328"/>
+                <w:tab w:val="left" w:pos="8244"/>
+                <w:tab w:val="left" w:pos="9160"/>
+                <w:tab w:val="left" w:pos="10076"/>
+                <w:tab w:val="left" w:pos="10992"/>
+                <w:tab w:val="left" w:pos="11908"/>
+                <w:tab w:val="left" w:pos="12824"/>
+                <w:tab w:val="left" w:pos="13740"/>
+                <w:tab w:val="left" w:pos="14656"/>
+              </w:tabs>
+              <w:autoSpaceDE/>
+              <w:autoSpaceDN/>
+              <w:rPr>
+                <w:rFonts w:ascii="Courier New" w:hAnsi="Courier New" w:cs="Courier New"/>
+                <w:sz w:val="20"/>
+                <w:szCs w:val="20"/>
+                <w:lang w:val="en-US"/>
+              </w:rPr>
+            </w:pPr>
+            <w:r>
+              <w:rPr>
+                <w:rFonts w:ascii="Courier New" w:hAnsi="Courier New" w:cs="Courier New"/>
+                <w:sz w:val="20"/>
+                <w:szCs w:val="20"/>
+                <w:lang w:val="en-US"/>
+              </w:rPr>
+              <w:t>Return the resulting MFCC coefficients as a feature matrix for further analysis and emotion recognition</w:t>
+            </w:r>
+            <w:r>
+              <w:rPr>
+                <w:rFonts w:ascii="Courier New" w:hAnsi="Courier New" w:cs="Courier New"/>
+                <w:sz w:val="20"/>
+                <w:szCs w:val="20"/>
+                <w:lang w:val="en-US"/>
+              </w:rPr>
+              <w:t>.</w:t>
+            </w:r>
+          </w:p>
+          <w:p>
+            <w:pPr>
+              <w:pStyle w:val="ListParagraph"/>
               <w:widowControl/>
               <w:tabs>
                 <w:tab w:val="left" w:pos="916"/>
@@ -24814,230 +26047,13 @@
               </w:tabs>
               <w:autoSpaceDE/>
               <w:autoSpaceDN/>
+              <w:ind w:left="720" w:firstLine="0"/>
               <w:rPr>
                 <w:rFonts w:ascii="Courier New" w:hAnsi="Courier New" w:cs="Courier New"/>
+                <w:b/>
+                <w:bCs/>
                 <w:sz w:val="20"/>
                 <w:szCs w:val="20"/>
-                <w:lang w:val="en-US"/>
-              </w:rPr>
-            </w:pPr>
-            <w:r>
-              <w:rPr>
-                <w:rFonts w:ascii="Courier New" w:hAnsi="Courier New" w:cs="Courier New"/>
-                <w:sz w:val="20"/>
-                <w:szCs w:val="20"/>
-                <w:lang w:val="en-US"/>
-              </w:rPr>
-              <w:t xml:space="preserve">  mfcc = librosa.feature.mfcc(S=librosa.power_to_db(mel_spectrum), n_mfcc=40)</w:t>
-            </w:r>
-          </w:p>
-          <w:p>
-            <w:pPr>
-              <w:widowControl/>
-              <w:tabs>
-                <w:tab w:val="left" w:pos="916"/>
-                <w:tab w:val="left" w:pos="1832"/>
-                <w:tab w:val="left" w:pos="2748"/>
-                <w:tab w:val="left" w:pos="3664"/>
-                <w:tab w:val="left" w:pos="4580"/>
-                <w:tab w:val="left" w:pos="5496"/>
-                <w:tab w:val="left" w:pos="6412"/>
-                <w:tab w:val="left" w:pos="7328"/>
-                <w:tab w:val="left" w:pos="8244"/>
-                <w:tab w:val="left" w:pos="9160"/>
-                <w:tab w:val="left" w:pos="10076"/>
-                <w:tab w:val="left" w:pos="10992"/>
-                <w:tab w:val="left" w:pos="11908"/>
-                <w:tab w:val="left" w:pos="12824"/>
-                <w:tab w:val="left" w:pos="13740"/>
-                <w:tab w:val="left" w:pos="14656"/>
-              </w:tabs>
-              <w:autoSpaceDE/>
-              <w:autoSpaceDN/>
-              <w:rPr>
-                <w:rFonts w:ascii="Courier New" w:hAnsi="Courier New" w:cs="Courier New"/>
-                <w:sz w:val="20"/>
-                <w:szCs w:val="20"/>
-                <w:lang w:val="en-US"/>
-              </w:rPr>
-            </w:pPr>
-          </w:p>
-          <w:p>
-            <w:pPr>
-              <w:widowControl/>
-              <w:tabs>
-                <w:tab w:val="left" w:pos="916"/>
-                <w:tab w:val="left" w:pos="1832"/>
-                <w:tab w:val="left" w:pos="2748"/>
-                <w:tab w:val="left" w:pos="3664"/>
-                <w:tab w:val="left" w:pos="4580"/>
-                <w:tab w:val="left" w:pos="5496"/>
-                <w:tab w:val="left" w:pos="6412"/>
-                <w:tab w:val="left" w:pos="7328"/>
-                <w:tab w:val="left" w:pos="8244"/>
-                <w:tab w:val="left" w:pos="9160"/>
-                <w:tab w:val="left" w:pos="10076"/>
-                <w:tab w:val="left" w:pos="10992"/>
-                <w:tab w:val="left" w:pos="11908"/>
-                <w:tab w:val="left" w:pos="12824"/>
-                <w:tab w:val="left" w:pos="13740"/>
-                <w:tab w:val="left" w:pos="14656"/>
-              </w:tabs>
-              <w:autoSpaceDE/>
-              <w:autoSpaceDN/>
-              <w:rPr>
-                <w:rFonts w:ascii="Courier New" w:hAnsi="Courier New" w:cs="Courier New"/>
-                <w:sz w:val="20"/>
-                <w:szCs w:val="20"/>
-                <w:lang w:val="en-US"/>
-              </w:rPr>
-            </w:pPr>
-            <w:r>
-              <w:rPr>
-                <w:rFonts w:ascii="Courier New" w:hAnsi="Courier New" w:cs="Courier New"/>
-                <w:sz w:val="20"/>
-                <w:szCs w:val="20"/>
-                <w:lang w:val="en-US"/>
-              </w:rPr>
-              <w:t xml:space="preserve">  </w:t>
-            </w:r>
-            <w:r>
-              <w:rPr>
-                <w:rFonts w:ascii="Courier New" w:hAnsi="Courier New" w:cs="Courier New"/>
-                <w:color w:val="A5A5A5" w:themeColor="accent3"/>
-                <w:sz w:val="20"/>
-                <w:szCs w:val="20"/>
-                <w:lang w:val="en-US"/>
-              </w:rPr>
-              <w:t>#Cepstral Mean Normalization (CMN): apply CMN to the MFCC coefficients</w:t>
-            </w:r>
-          </w:p>
-          <w:p>
-            <w:pPr>
-              <w:widowControl/>
-              <w:tabs>
-                <w:tab w:val="left" w:pos="916"/>
-                <w:tab w:val="left" w:pos="1832"/>
-                <w:tab w:val="left" w:pos="2748"/>
-                <w:tab w:val="left" w:pos="3664"/>
-                <w:tab w:val="left" w:pos="4580"/>
-                <w:tab w:val="left" w:pos="5496"/>
-                <w:tab w:val="left" w:pos="6412"/>
-                <w:tab w:val="left" w:pos="7328"/>
-                <w:tab w:val="left" w:pos="8244"/>
-                <w:tab w:val="left" w:pos="9160"/>
-                <w:tab w:val="left" w:pos="10076"/>
-                <w:tab w:val="left" w:pos="10992"/>
-                <w:tab w:val="left" w:pos="11908"/>
-                <w:tab w:val="left" w:pos="12824"/>
-                <w:tab w:val="left" w:pos="13740"/>
-                <w:tab w:val="left" w:pos="14656"/>
-              </w:tabs>
-              <w:autoSpaceDE/>
-              <w:autoSpaceDN/>
-              <w:rPr>
-                <w:rFonts w:ascii="Courier New" w:hAnsi="Courier New" w:cs="Courier New"/>
-                <w:sz w:val="20"/>
-                <w:szCs w:val="20"/>
-                <w:lang w:val="en-US"/>
-              </w:rPr>
-            </w:pPr>
-            <w:r>
-              <w:rPr>
-                <w:rFonts w:ascii="Courier New" w:hAnsi="Courier New" w:cs="Courier New"/>
-                <w:sz w:val="20"/>
-                <w:szCs w:val="20"/>
-                <w:lang w:val="en-US"/>
-              </w:rPr>
-              <w:t xml:space="preserve">  mfcc_cmn = librosa.feature.cmn(mfcc, center=True)</w:t>
-            </w:r>
-          </w:p>
-          <w:p>
-            <w:pPr>
-              <w:widowControl/>
-              <w:tabs>
-                <w:tab w:val="left" w:pos="916"/>
-                <w:tab w:val="left" w:pos="1832"/>
-                <w:tab w:val="left" w:pos="2748"/>
-                <w:tab w:val="left" w:pos="3664"/>
-                <w:tab w:val="left" w:pos="4580"/>
-                <w:tab w:val="left" w:pos="5496"/>
-                <w:tab w:val="left" w:pos="6412"/>
-                <w:tab w:val="left" w:pos="7328"/>
-                <w:tab w:val="left" w:pos="8244"/>
-                <w:tab w:val="left" w:pos="9160"/>
-                <w:tab w:val="left" w:pos="10076"/>
-                <w:tab w:val="left" w:pos="10992"/>
-                <w:tab w:val="left" w:pos="11908"/>
-                <w:tab w:val="left" w:pos="12824"/>
-                <w:tab w:val="left" w:pos="13740"/>
-                <w:tab w:val="left" w:pos="14656"/>
-              </w:tabs>
-              <w:autoSpaceDE/>
-              <w:autoSpaceDN/>
-              <w:rPr>
-                <w:rFonts w:ascii="Courier New" w:hAnsi="Courier New" w:cs="Courier New"/>
-                <w:sz w:val="20"/>
-                <w:szCs w:val="20"/>
-                <w:lang w:val="en-US"/>
-              </w:rPr>
-            </w:pPr>
-          </w:p>
-          <w:p>
-            <w:pPr>
-              <w:widowControl/>
-              <w:tabs>
-                <w:tab w:val="left" w:pos="916"/>
-                <w:tab w:val="left" w:pos="1832"/>
-                <w:tab w:val="left" w:pos="2748"/>
-                <w:tab w:val="left" w:pos="3664"/>
-                <w:tab w:val="left" w:pos="4580"/>
-                <w:tab w:val="left" w:pos="5496"/>
-                <w:tab w:val="left" w:pos="6412"/>
-                <w:tab w:val="left" w:pos="7328"/>
-                <w:tab w:val="left" w:pos="8244"/>
-                <w:tab w:val="left" w:pos="9160"/>
-                <w:tab w:val="left" w:pos="10076"/>
-                <w:tab w:val="left" w:pos="10992"/>
-                <w:tab w:val="left" w:pos="11908"/>
-                <w:tab w:val="left" w:pos="12824"/>
-                <w:tab w:val="left" w:pos="13740"/>
-                <w:tab w:val="left" w:pos="14656"/>
-              </w:tabs>
-              <w:autoSpaceDE/>
-              <w:autoSpaceDN/>
-              <w:rPr>
-                <w:rFonts w:ascii="Courier New" w:hAnsi="Courier New" w:cs="Courier New"/>
-                <w:sz w:val="20"/>
-                <w:szCs w:val="20"/>
-                <w:lang w:val="en-US"/>
-              </w:rPr>
-            </w:pPr>
-            <w:r>
-              <w:rPr>
-                <w:rFonts w:ascii="Courier New" w:hAnsi="Courier New" w:cs="Courier New"/>
-                <w:sz w:val="20"/>
-                <w:szCs w:val="20"/>
-                <w:lang w:val="en-US"/>
-              </w:rPr>
-              <w:t xml:space="preserve">  return mfcc_</w:t>
-            </w:r>
-            <w:proofErr w:type="gramStart"/>
-            <w:r>
-              <w:rPr>
-                <w:rFonts w:ascii="Courier New" w:hAnsi="Courier New" w:cs="Courier New"/>
-                <w:sz w:val="20"/>
-                <w:szCs w:val="20"/>
-                <w:lang w:val="en-US"/>
-              </w:rPr>
-              <w:t>cmn</w:t>
-            </w:r>
-            <w:proofErr w:type="gramEnd"/>
-          </w:p>
-          <w:p>
-            <w:pPr>
-              <w:jc w:val="both"/>
-              <w:rPr>
                 <w:lang w:val="en-US"/>
               </w:rPr>
             </w:pPr>
@@ -25047,7 +26063,7 @@
     </w:tbl>
     <w:p>
       <w:pPr>
-        <w:spacing w:before="240"/>
+        <w:spacing w:before="240" w:after="240"/>
         <w:ind w:firstLine="360"/>
         <w:jc w:val="both"/>
         <w:rPr>
@@ -25058,132 +26074,8 @@
         <w:rPr>
           <w:lang w:val="en-US"/>
         </w:rPr>
-        <w:t>Th</w:t>
-      </w:r>
-      <w:r>
-        <w:rPr>
-          <w:lang w:val="en-US"/>
-        </w:rPr>
-        <w:t>e</w:t>
-      </w:r>
-      <w:r>
-        <w:rPr>
-          <w:lang w:val="en-US"/>
-        </w:rPr>
-        <w:t xml:space="preserve"> implementation loads the audio signal from a file using the librosa library, applies a </w:t>
-      </w:r>
-      <w:r>
-        <w:rPr>
-          <w:lang w:val="en-US"/>
-        </w:rPr>
-        <w:lastRenderedPageBreak/>
-        <w:t>Hanning window to the signal, and computes the short-time Fourier transform (STFT).</w:t>
-      </w:r>
-      <w:r>
-        <w:rPr>
-          <w:lang w:val="en-US"/>
-        </w:rPr>
-        <w:t xml:space="preserve"> T</w:t>
-      </w:r>
-      <w:r>
-        <w:rPr>
-          <w:lang w:val="en-US"/>
-        </w:rPr>
-        <w:t>hen</w:t>
-      </w:r>
-      <w:r>
-        <w:rPr>
-          <w:lang w:val="en-US"/>
-        </w:rPr>
-        <w:t>,</w:t>
-      </w:r>
-      <w:r>
-        <w:rPr>
-          <w:lang w:val="en-US"/>
-        </w:rPr>
-        <w:t xml:space="preserve"> </w:t>
-      </w:r>
-      <w:r>
-        <w:rPr>
-          <w:lang w:val="en-US"/>
-        </w:rPr>
-        <w:t xml:space="preserve">it </w:t>
-      </w:r>
-      <w:r>
-        <w:rPr>
-          <w:lang w:val="en-US"/>
-        </w:rPr>
-        <w:t>converts the STFT to the Mel-scale using a Mel-scale filterbank and applies the</w:t>
-      </w:r>
-      <w:r>
-        <w:rPr>
-          <w:lang w:val="en-US"/>
-        </w:rPr>
-        <w:t xml:space="preserve"> Discrete Cosine Transform</w:t>
-      </w:r>
-      <w:r>
-        <w:rPr>
-          <w:lang w:val="en-US"/>
-        </w:rPr>
-        <w:t xml:space="preserve"> </w:t>
-      </w:r>
-      <w:r>
-        <w:rPr>
-          <w:lang w:val="en-US"/>
-        </w:rPr>
-        <w:t>(</w:t>
-      </w:r>
-      <w:r>
-        <w:rPr>
-          <w:lang w:val="en-US"/>
-        </w:rPr>
-        <w:t>DCT</w:t>
-      </w:r>
-      <w:r>
-        <w:rPr>
-          <w:lang w:val="en-US"/>
-        </w:rPr>
-        <w:t>)</w:t>
-      </w:r>
-      <w:r>
-        <w:rPr>
-          <w:lang w:val="en-US"/>
-        </w:rPr>
-        <w:t xml:space="preserve"> to the resulting Mel-scaled spectrum to obtain the MFCC coefficients. Finally, </w:t>
-      </w:r>
-      <w:r>
-        <w:rPr>
-          <w:lang w:val="en-US"/>
-        </w:rPr>
-        <w:t>the Cepstral Mean Normalization (</w:t>
-      </w:r>
-      <w:r>
-        <w:rPr>
-          <w:lang w:val="en-US"/>
-        </w:rPr>
-        <w:t>CMN</w:t>
-      </w:r>
-      <w:r>
-        <w:rPr>
-          <w:lang w:val="en-US"/>
-        </w:rPr>
-        <w:t>) is applied</w:t>
-      </w:r>
-      <w:r>
-        <w:rPr>
-          <w:lang w:val="en-US"/>
-        </w:rPr>
-        <w:t xml:space="preserve"> to the MFCC coefficients to normalize the overall spectral envelope.</w:t>
-      </w:r>
-    </w:p>
-    <w:p>
-      <w:pPr>
-        <w:ind w:firstLine="360"/>
-        <w:jc w:val="both"/>
-        <w:rPr>
-          <w:lang w:val="en-US"/>
-        </w:rPr>
-      </w:pPr>
+        <w:t>The application employs the librosa library to retrieve the audio signal from a file to extract the Mel-Frequency Cepstral Coefficients (MFCC) from an audio waveform that involves several sequential stages. The first step is to compute the Short-Time Fourier Transform (STFT) of the audio waveform using a specified window size and hop length. This step involves dividing the audio signal into short frames of equal length, with a hop length of about half of the frame size. The Hanning windowing function is typically used for each audio frame, which helps to reduce spectral leakage and improve the frequency resolution of the STFT. The next step is to compute the magnitude spectrogram of the STFT. The magnitude spectrogram is then transformed using a Mel filter bank, which approximates the frequency response of the human auditory system. After applying the filter bank, the resulting Mel spectrogram is converted to decibel (dB) units using a logarithmic scale. This step is necessary to compress the magnitude values and better represent the relative loudness of each frequency bin. Finally, the MFCC coefficients are computed by performing a Discrete Cosine Transform (DCT) of the log-mel spectrogram. This step involves transforming the Mel spectrogram into a sequence of cepstral coefficients that represent the spectral envelope of the signal.</w:t>
+      </w:r>
     </w:p>
     <w:p>
       <w:pPr>
@@ -25289,6 +26181,7 @@
                 <w:sz w:val="22"/>
                 <w:lang w:val="en-US"/>
               </w:rPr>
+              <w:lastRenderedPageBreak/>
               <w:t>Algorithm 3.</w:t>
             </w:r>
             <w:r>
@@ -25296,7 +26189,7 @@
                 <w:sz w:val="22"/>
                 <w:lang w:val="en-US"/>
               </w:rPr>
-              <w:t>2</w:t>
+              <w:t>3</w:t>
             </w:r>
             <w:r>
               <w:rPr>
@@ -25839,14 +26732,7 @@
         <w:rPr>
           <w:lang w:val="en-US"/>
         </w:rPr>
-        <w:t xml:space="preserve"> to the feature maps generated by the previous layer. This layer introduces non-linearity to the model, allowing it to learn more complex relationships </w:t>
-      </w:r>
-      <w:r>
-        <w:rPr>
-          <w:lang w:val="en-US"/>
-        </w:rPr>
-        <w:lastRenderedPageBreak/>
-        <w:t>in the data. Finally, the pooling layer down</w:t>
+        <w:t xml:space="preserve"> to the feature maps generated by the previous layer. This layer introduces non-linearity to the model, allowing it to learn more complex relationships in the data. Finally, the pooling layer down</w:t>
       </w:r>
       <w:r>
         <w:rPr>
@@ -25936,6 +26822,7 @@
                 <w:sz w:val="22"/>
                 <w:lang w:val="en-US"/>
               </w:rPr>
+              <w:lastRenderedPageBreak/>
               <w:t>Algorithm 3.</w:t>
             </w:r>
             <w:r>
@@ -25943,7 +26830,7 @@
                 <w:sz w:val="22"/>
                 <w:lang w:val="en-US"/>
               </w:rPr>
-              <w:t>3</w:t>
+              <w:t>4</w:t>
             </w:r>
             <w:r>
               <w:rPr>
@@ -26722,7 +27609,6 @@
         <w:rPr>
           <w:lang w:val="en-US"/>
         </w:rPr>
-        <w:lastRenderedPageBreak/>
         <w:t>The final stage of the purposed model is to concatenate both outputs from the CNN model and the Transformer encoder model and pass the resulting tensor through a dense layer with a softmax activation function for prediction. The softmax function is a common choice for the activation function in the final layer of a classification model. It takes a vector of arbitrary real-valued scores and converts it into a probability distribution, where the probability of each class is given by the corresponding element in the output vector. Algorithm 3.4 outlines the process of combining the outputs of the CNN and Transformer models, passing them through a dense layer, and applying the softmax function to the output of the dense layer to make predictions.</w:t>
       </w:r>
     </w:p>
@@ -26768,7 +27654,7 @@
                 <w:sz w:val="22"/>
                 <w:lang w:val="en-US"/>
               </w:rPr>
-              <w:t>4</w:t>
+              <w:t>5</w:t>
             </w:r>
             <w:r>
               <w:rPr>
@@ -27012,6 +27898,7 @@
         <w:rPr>
           <w:lang w:val="en-US"/>
         </w:rPr>
+        <w:lastRenderedPageBreak/>
         <w:t xml:space="preserve">The dense layer implementation of Algorithm 3.4 starts by combining the output tensors of CNN and Transformer which has the shape (batch_size, feature_size) for each of the models, respectively. The combined output is then passed through a linear layer with the number of class units, which is the eight different emotional states in the </w:t>
       </w:r>
       <w:r>
@@ -27123,14 +28010,7 @@
         <w:rPr>
           <w:lang w:val="en-US"/>
         </w:rPr>
-        <w:t xml:space="preserve">While underfitting occurs when the model performs poorly on both the training and validation data, </w:t>
-      </w:r>
-      <w:r>
-        <w:rPr>
-          <w:lang w:val="en-US"/>
-        </w:rPr>
-        <w:lastRenderedPageBreak/>
-        <w:t>indicating that it is not able to learn the underlying patterns in the data. In addition to addressing overfitting and underfitting, tracking the model’s accuracy on the validation set can also help choose the best hyperparameter values leading to the best model performance by observing and changing the effect on the validation accuracy. In summary, this method will show how well the models can learn the classification task and identify any issues with the optimization process. After training the model, the test set will be used to evaluate their performance using several metrics.</w:t>
+        <w:t>While underfitting occurs when the model performs poorly on both the training and validation data, indicating that it is not able to learn the underlying patterns in the data. In addition to addressing overfitting and underfitting, tracking the model’s accuracy on the validation set can also help choose the best hyperparameter values leading to the best model performance by observing and changing the effect on the validation accuracy. In summary, this method will show how well the models can learn the classification task and identify any issues with the optimization process. After training the model, the test set will be used to evaluate their performance using several metrics.</w:t>
       </w:r>
     </w:p>
     <w:p>
@@ -27168,7 +28048,14 @@
         <w:rPr>
           <w:lang w:val="en-US"/>
         </w:rPr>
-        <w:t>In addition to accuracy, a confusion matrix can also be used for each model to understand the types of errors that these models are making and to identify any imbalances in the data. The confusion matrix is a table that shows the number of true positive, true negative, false positive, and false negative predictions made by the model. True positive predictions are those where the model correctly predicts the positive class, while true negative predictions are those where the model correctly predicts the negative class. False positive predictions are those where the model incorrectly predicts the positive class, while false negative predictions are those where the model incorrectly predicts the negative class. This evaluation metric will be able to see how well the models are performing in each emotion class and a more detailed understanding of the model’s strengths and weaknesses.</w:t>
+        <w:t xml:space="preserve">In addition to accuracy, a confusion matrix can also be used for each model to understand the types of errors that these models are making and to identify any imbalances in the data. The confusion matrix is a table that shows the number of true positive, true negative, false positive, and false negative predictions made by the model. True positive predictions are those where the model correctly predicts the positive class, while true negative predictions are those where the </w:t>
+      </w:r>
+      <w:r>
+        <w:rPr>
+          <w:lang w:val="en-US"/>
+        </w:rPr>
+        <w:lastRenderedPageBreak/>
+        <w:t>model correctly predicts the negative class. False positive predictions are those where the model incorrectly predicts the positive class, while false negative predictions are those where the model incorrectly predicts the negative class. This evaluation metric will be able to see how well the models are performing in each emotion class and a more detailed understanding of the model’s strengths and weaknesses.</w:t>
       </w:r>
     </w:p>
     <w:p>
@@ -27265,7 +28152,6 @@
           <w:szCs w:val="24"/>
           <w:lang w:val="en-US"/>
         </w:rPr>
-        <w:lastRenderedPageBreak/>
         <w:t>User Interface</w:t>
       </w:r>
       <w:bookmarkEnd w:id="75"/>
@@ -27387,6 +28273,7 @@
           <w:noProof/>
           <w:lang w:val="en-US"/>
         </w:rPr>
+        <w:lastRenderedPageBreak/>
         <w:drawing>
           <wp:inline distT="0" distB="0" distL="0" distR="0" wp14:anchorId="589EAB37" wp14:editId="5A1B4C9F">
             <wp:extent cx="5917982" cy="2800350"/>
@@ -27636,11 +28523,7 @@
         <w:t>s</w:t>
       </w:r>
       <w:r>
-        <w:t xml:space="preserve"> the probability distribution of emotions classification. Overall, the goal of the proposed design is to create an efficient and effective user experience for the web-based </w:t>
-      </w:r>
-      <w:r>
-        <w:lastRenderedPageBreak/>
-        <w:t>application, specifically for showcasi</w:t>
+        <w:t xml:space="preserve"> the probability distribution of emotions classification. Overall, the goal of the proposed design is to create an efficient and effective user experience for the web-based application, specifically for showcasi</w:t>
       </w:r>
       <w:r>
         <w:rPr>
@@ -27711,10 +28594,11 @@
         <w:keepNext/>
         <w:jc w:val="center"/>
       </w:pPr>
-      <w:bookmarkStart w:id="84" w:name="_Toc124969679"/>
-      <w:bookmarkStart w:id="85" w:name="_Ref129149900"/>
+      <w:bookmarkStart w:id="84" w:name="_Ref129149900"/>
+      <w:bookmarkStart w:id="85" w:name="_Toc124969679"/>
       <w:bookmarkStart w:id="86" w:name="_Toc129149968"/>
       <w:r>
+        <w:lastRenderedPageBreak/>
         <w:t>Table 3.</w:t>
       </w:r>
       <w:r>
@@ -27735,23 +28619,23 @@
       <w:r>
         <w:fldChar w:fldCharType="end"/>
       </w:r>
+      <w:bookmarkEnd w:id="84"/>
+      <w:r>
+        <w:rPr>
+          <w:lang w:val="en-US"/>
+        </w:rPr>
+        <w:t xml:space="preserve">: </w:t>
+      </w:r>
+      <w:r>
+        <w:t>Web-based Application Feature Functionality</w:t>
+      </w:r>
+      <w:r>
+        <w:rPr>
+          <w:lang w:val="en-US"/>
+        </w:rPr>
+        <w:t>.</w:t>
+      </w:r>
       <w:bookmarkEnd w:id="85"/>
-      <w:r>
-        <w:rPr>
-          <w:lang w:val="en-US"/>
-        </w:rPr>
-        <w:t xml:space="preserve">: </w:t>
-      </w:r>
-      <w:r>
-        <w:t>Web-based Application Feature Functionality</w:t>
-      </w:r>
-      <w:r>
-        <w:rPr>
-          <w:lang w:val="en-US"/>
-        </w:rPr>
-        <w:t>.</w:t>
-      </w:r>
-      <w:bookmarkEnd w:id="84"/>
       <w:bookmarkEnd w:id="86"/>
     </w:p>
     <w:tbl>
@@ -29189,6 +30073,39 @@
                   <w:noProof/>
                   <w:lang w:val="id-ID"/>
                 </w:rPr>
+                <w:t xml:space="preserve">LeCun, Y., Bottou, L., Bengio, Y., &amp; Haffner, P. (1998). Gradient-Based Learning Applied to Document Recognition. </w:t>
+              </w:r>
+              <w:r>
+                <w:rPr>
+                  <w:i/>
+                  <w:iCs/>
+                  <w:noProof/>
+                  <w:lang w:val="id-ID"/>
+                </w:rPr>
+                <w:t>Proceedings of the IEEE</w:t>
+              </w:r>
+              <w:r>
+                <w:rPr>
+                  <w:noProof/>
+                  <w:lang w:val="id-ID"/>
+                </w:rPr>
+                <w:t>(11), 2278-2324.</w:t>
+              </w:r>
+            </w:p>
+            <w:p>
+              <w:pPr>
+                <w:pStyle w:val="Bibliography"/>
+                <w:ind w:left="720" w:hanging="720"/>
+                <w:rPr>
+                  <w:noProof/>
+                  <w:lang w:val="id-ID"/>
+                </w:rPr>
+              </w:pPr>
+              <w:r>
+                <w:rPr>
+                  <w:noProof/>
+                  <w:lang w:val="id-ID"/>
+                </w:rPr>
                 <w:t xml:space="preserve">Li, Y., Tao, J., Chao, L., Bao, W., &amp; Liu, Y. (2017). CHEAVD: a Chinese natural emotional audio–visual database. </w:t>
               </w:r>
               <w:r>
@@ -29206,6 +30123,39 @@
                   <w:lang w:val="id-ID"/>
                 </w:rPr>
                 <w:t>, 913-924.</w:t>
+              </w:r>
+            </w:p>
+            <w:p>
+              <w:pPr>
+                <w:pStyle w:val="Bibliography"/>
+                <w:ind w:left="720" w:hanging="720"/>
+                <w:rPr>
+                  <w:noProof/>
+                  <w:lang w:val="id-ID"/>
+                </w:rPr>
+              </w:pPr>
+              <w:r>
+                <w:rPr>
+                  <w:noProof/>
+                  <w:lang w:val="id-ID"/>
+                </w:rPr>
+                <w:t xml:space="preserve">Livingstone, S. R., &amp; Russo, F. A. (2018). The Ryerson Audio-Visual Database of Emotional Speech and Song (RAVDESS): A dynamic, multimodal set of facial and vocal expressions in North American English. </w:t>
+              </w:r>
+              <w:r>
+                <w:rPr>
+                  <w:i/>
+                  <w:iCs/>
+                  <w:noProof/>
+                  <w:lang w:val="id-ID"/>
+                </w:rPr>
+                <w:t>PLoS ONE</w:t>
+              </w:r>
+              <w:r>
+                <w:rPr>
+                  <w:noProof/>
+                  <w:lang w:val="id-ID"/>
+                </w:rPr>
+                <w:t>, 13.</w:t>
               </w:r>
             </w:p>
             <w:p>
@@ -29462,7 +30412,17 @@
                   <w:noProof/>
                   <w:lang w:val="id-ID"/>
                 </w:rPr>
-                <w:t>Proceedings INTERSPEECH 2013, 14th Annual Conference of the International Speech Communication Association.</w:t>
+                <w:t xml:space="preserve">Proceedings INTERSPEECH 2013, 14th Annual </w:t>
+              </w:r>
+              <w:r>
+                <w:rPr>
+                  <w:i/>
+                  <w:iCs/>
+                  <w:noProof/>
+                  <w:lang w:val="id-ID"/>
+                </w:rPr>
+                <w:lastRenderedPageBreak/>
+                <w:t>Conference of the International Speech Communication Association.</w:t>
               </w:r>
               <w:r>
                 <w:rPr>
@@ -29536,8 +30496,40 @@
                   <w:noProof/>
                   <w:lang w:val="id-ID"/>
                 </w:rPr>
-                <w:lastRenderedPageBreak/>
                 <w:t>StudyCorgi. (2022, June 25). (StudyCorgi) Retrieved November 21, 2022 from https://studycorgi.com/the-characteristics-of-sound/</w:t>
+              </w:r>
+            </w:p>
+            <w:p>
+              <w:pPr>
+                <w:pStyle w:val="Bibliography"/>
+                <w:ind w:left="720" w:hanging="720"/>
+                <w:rPr>
+                  <w:noProof/>
+                  <w:lang w:val="id-ID"/>
+                </w:rPr>
+              </w:pPr>
+              <w:r>
+                <w:rPr>
+                  <w:noProof/>
+                  <w:lang w:val="id-ID"/>
+                </w:rPr>
+                <w:t xml:space="preserve">Szegedy, C., Liu, W., Jia, Y., Sermanet, P., Reed, S., Anguelov, D., . . . Rabinovich, A. (2015). Going deeper with convolutions. </w:t>
+              </w:r>
+              <w:r>
+                <w:rPr>
+                  <w:i/>
+                  <w:iCs/>
+                  <w:noProof/>
+                  <w:lang w:val="id-ID"/>
+                </w:rPr>
+                <w:t>Proceedings of the IEEE conference on computer vision and pattern recognition</w:t>
+              </w:r>
+              <w:r>
+                <w:rPr>
+                  <w:noProof/>
+                  <w:lang w:val="id-ID"/>
+                </w:rPr>
+                <w:t>, 1-9.</w:t>
               </w:r>
             </w:p>
             <w:p>
@@ -30369,6 +31361,95 @@
 <file path=word/numbering.xml><?xml version="1.0" encoding="utf-8"?>
 <w:numbering xmlns:wpc="http://schemas.microsoft.com/office/word/2010/wordprocessingCanvas" xmlns:cx="http://schemas.microsoft.com/office/drawing/2014/chartex" xmlns:cx1="http://schemas.microsoft.com/office/drawing/2015/9/8/chartex" xmlns:cx2="http://schemas.microsoft.com/office/drawing/2015/10/21/chartex" xmlns:cx3="http://schemas.microsoft.com/office/drawing/2016/5/9/chartex" xmlns:cx4="http://schemas.microsoft.com/office/drawing/2016/5/10/chartex" xmlns:cx5="http://schemas.microsoft.com/office/drawing/2016/5/11/chartex" xmlns:cx6="http://schemas.microsoft.com/office/drawing/2016/5/12/chartex" xmlns:cx7="http://schemas.microsoft.com/office/drawing/2016/5/13/chartex" xmlns:cx8="http://schemas.microsoft.com/office/drawing/2016/5/14/chartex" xmlns:mc="http://schemas.openxmlformats.org/markup-compatibility/2006" xmlns:aink="http://schemas.microsoft.com/office/drawing/2016/ink" xmlns:am3d="http://schemas.microsoft.com/office/drawing/2017/model3d" xmlns:o="urn:schemas-microsoft-com:office:office" xmlns:oel="http://schemas.microsoft.com/office/2019/extlst" xmlns:r="http://schemas.openxmlformats.org/officeDocument/2006/relationships" xmlns:m="http://schemas.openxmlformats.org/officeDocument/2006/math" xmlns:v="urn:schemas-microsoft-com:vml" xmlns:wp14="http://schemas.microsoft.com/office/word/2010/wordprocessingDrawing" xmlns:wp="http://schemas.openxmlformats.org/drawingml/2006/wordprocessingDrawing" xmlns:w10="urn:schemas-microsoft-com:office:word" xmlns:w="http://schemas.openxmlformats.org/wordprocessingml/2006/main" xmlns:w14="http://schemas.microsoft.com/office/word/2010/wordml" xmlns:w15="http://schemas.microsoft.com/office/word/2012/wordml" xmlns:w16cex="http://schemas.microsoft.com/office/word/2018/wordml/cex" xmlns:w16cid="http://schemas.microsoft.com/office/word/2016/wordml/cid" xmlns:w16="http://schemas.microsoft.com/office/word/2018/wordml" xmlns:w16sdtdh="http://schemas.microsoft.com/office/word/2020/wordml/sdtdatahash" xmlns:w16se="http://schemas.microsoft.com/office/word/2015/wordml/symex" xmlns:wpg="http://schemas.microsoft.com/office/word/2010/wordprocessingGroup" xmlns:wpi="http://schemas.microsoft.com/office/word/2010/wordprocessingInk" xmlns:wne="http://schemas.microsoft.com/office/word/2006/wordml" xmlns:wps="http://schemas.microsoft.com/office/word/2010/wordprocessingShape" mc:Ignorable="w14 w15 w16se w16cid w16 w16cex w16sdtdh wp14">
   <w:abstractNum w:abstractNumId="0" w15:restartNumberingAfterBreak="0">
+    <w:nsid w:val="035C0AEA"/>
+    <w:multiLevelType w:val="hybridMultilevel"/>
+    <w:tmpl w:val="E1CE30CC"/>
+    <w:lvl w:ilvl="0" w:tplc="0409000F">
+      <w:start w:val="1"/>
+      <w:numFmt w:val="decimal"/>
+      <w:lvlText w:val="%1."/>
+      <w:lvlJc w:val="left"/>
+      <w:pPr>
+        <w:ind w:left="720" w:hanging="360"/>
+      </w:pPr>
+      <w:rPr>
+        <w:rFonts w:hint="default"/>
+      </w:rPr>
+    </w:lvl>
+    <w:lvl w:ilvl="1" w:tplc="04090019" w:tentative="1">
+      <w:start w:val="1"/>
+      <w:numFmt w:val="lowerLetter"/>
+      <w:lvlText w:val="%2."/>
+      <w:lvlJc w:val="left"/>
+      <w:pPr>
+        <w:ind w:left="1440" w:hanging="360"/>
+      </w:pPr>
+    </w:lvl>
+    <w:lvl w:ilvl="2" w:tplc="0409001B" w:tentative="1">
+      <w:start w:val="1"/>
+      <w:numFmt w:val="lowerRoman"/>
+      <w:lvlText w:val="%3."/>
+      <w:lvlJc w:val="right"/>
+      <w:pPr>
+        <w:ind w:left="2160" w:hanging="180"/>
+      </w:pPr>
+    </w:lvl>
+    <w:lvl w:ilvl="3" w:tplc="0409000F" w:tentative="1">
+      <w:start w:val="1"/>
+      <w:numFmt w:val="decimal"/>
+      <w:lvlText w:val="%4."/>
+      <w:lvlJc w:val="left"/>
+      <w:pPr>
+        <w:ind w:left="2880" w:hanging="360"/>
+      </w:pPr>
+    </w:lvl>
+    <w:lvl w:ilvl="4" w:tplc="04090019" w:tentative="1">
+      <w:start w:val="1"/>
+      <w:numFmt w:val="lowerLetter"/>
+      <w:lvlText w:val="%5."/>
+      <w:lvlJc w:val="left"/>
+      <w:pPr>
+        <w:ind w:left="3600" w:hanging="360"/>
+      </w:pPr>
+    </w:lvl>
+    <w:lvl w:ilvl="5" w:tplc="0409001B" w:tentative="1">
+      <w:start w:val="1"/>
+      <w:numFmt w:val="lowerRoman"/>
+      <w:lvlText w:val="%6."/>
+      <w:lvlJc w:val="right"/>
+      <w:pPr>
+        <w:ind w:left="4320" w:hanging="180"/>
+      </w:pPr>
+    </w:lvl>
+    <w:lvl w:ilvl="6" w:tplc="0409000F" w:tentative="1">
+      <w:start w:val="1"/>
+      <w:numFmt w:val="decimal"/>
+      <w:lvlText w:val="%7."/>
+      <w:lvlJc w:val="left"/>
+      <w:pPr>
+        <w:ind w:left="5040" w:hanging="360"/>
+      </w:pPr>
+    </w:lvl>
+    <w:lvl w:ilvl="7" w:tplc="04090019" w:tentative="1">
+      <w:start w:val="1"/>
+      <w:numFmt w:val="lowerLetter"/>
+      <w:lvlText w:val="%8."/>
+      <w:lvlJc w:val="left"/>
+      <w:pPr>
+        <w:ind w:left="5760" w:hanging="360"/>
+      </w:pPr>
+    </w:lvl>
+    <w:lvl w:ilvl="8" w:tplc="0409001B" w:tentative="1">
+      <w:start w:val="1"/>
+      <w:numFmt w:val="lowerRoman"/>
+      <w:lvlText w:val="%9."/>
+      <w:lvlJc w:val="right"/>
+      <w:pPr>
+        <w:ind w:left="6480" w:hanging="180"/>
+      </w:pPr>
+    </w:lvl>
+  </w:abstractNum>
+  <w:abstractNum w:abstractNumId="1" w15:restartNumberingAfterBreak="0">
     <w:nsid w:val="0376731C"/>
     <w:multiLevelType w:val="multilevel"/>
     <w:tmpl w:val="B18E263A"/>
@@ -30481,7 +31562,7 @@
       </w:rPr>
     </w:lvl>
   </w:abstractNum>
-  <w:abstractNum w:abstractNumId="1" w15:restartNumberingAfterBreak="0">
+  <w:abstractNum w:abstractNumId="2" w15:restartNumberingAfterBreak="0">
     <w:nsid w:val="0CE67579"/>
     <w:multiLevelType w:val="hybridMultilevel"/>
     <w:tmpl w:val="D416F5DA"/>
@@ -30594,7 +31675,7 @@
       </w:rPr>
     </w:lvl>
   </w:abstractNum>
-  <w:abstractNum w:abstractNumId="2" w15:restartNumberingAfterBreak="0">
+  <w:abstractNum w:abstractNumId="3" w15:restartNumberingAfterBreak="0">
     <w:nsid w:val="0E1C7C06"/>
     <w:multiLevelType w:val="multilevel"/>
     <w:tmpl w:val="B18E263A"/>
@@ -30707,7 +31788,7 @@
       </w:rPr>
     </w:lvl>
   </w:abstractNum>
-  <w:abstractNum w:abstractNumId="3" w15:restartNumberingAfterBreak="0">
+  <w:abstractNum w:abstractNumId="4" w15:restartNumberingAfterBreak="0">
     <w:nsid w:val="0FA13424"/>
     <w:multiLevelType w:val="hybridMultilevel"/>
     <w:tmpl w:val="0E7E6400"/>
@@ -30820,7 +31901,7 @@
       </w:rPr>
     </w:lvl>
   </w:abstractNum>
-  <w:abstractNum w:abstractNumId="4" w15:restartNumberingAfterBreak="0">
+  <w:abstractNum w:abstractNumId="5" w15:restartNumberingAfterBreak="0">
     <w:nsid w:val="0FE62736"/>
     <w:multiLevelType w:val="hybridMultilevel"/>
     <w:tmpl w:val="047EC3D4"/>
@@ -30933,7 +32014,7 @@
       </w:rPr>
     </w:lvl>
   </w:abstractNum>
-  <w:abstractNum w:abstractNumId="5" w15:restartNumberingAfterBreak="0">
+  <w:abstractNum w:abstractNumId="6" w15:restartNumberingAfterBreak="0">
     <w:nsid w:val="150F108B"/>
     <w:multiLevelType w:val="multilevel"/>
     <w:tmpl w:val="B18E263A"/>
@@ -31046,7 +32127,7 @@
       </w:rPr>
     </w:lvl>
   </w:abstractNum>
-  <w:abstractNum w:abstractNumId="6" w15:restartNumberingAfterBreak="0">
+  <w:abstractNum w:abstractNumId="7" w15:restartNumberingAfterBreak="0">
     <w:nsid w:val="196742F9"/>
     <w:multiLevelType w:val="multilevel"/>
     <w:tmpl w:val="B18E263A"/>
@@ -31159,7 +32240,7 @@
       </w:rPr>
     </w:lvl>
   </w:abstractNum>
-  <w:abstractNum w:abstractNumId="7" w15:restartNumberingAfterBreak="0">
+  <w:abstractNum w:abstractNumId="8" w15:restartNumberingAfterBreak="0">
     <w:nsid w:val="1E880B49"/>
     <w:multiLevelType w:val="hybridMultilevel"/>
     <w:tmpl w:val="441C4EF0"/>
@@ -31248,17 +32329,17 @@
       </w:pPr>
     </w:lvl>
   </w:abstractNum>
-  <w:abstractNum w:abstractNumId="8" w15:restartNumberingAfterBreak="0">
-    <w:nsid w:val="31DC02D4"/>
+  <w:abstractNum w:abstractNumId="9" w15:restartNumberingAfterBreak="0">
+    <w:nsid w:val="23425CEE"/>
     <w:multiLevelType w:val="hybridMultilevel"/>
-    <w:tmpl w:val="64FCAA4A"/>
+    <w:tmpl w:val="C92AF9A2"/>
     <w:lvl w:ilvl="0" w:tplc="04090001">
       <w:start w:val="1"/>
       <w:numFmt w:val="bullet"/>
       <w:lvlText w:val=""/>
       <w:lvlJc w:val="left"/>
       <w:pPr>
-        <w:ind w:left="720" w:hanging="360"/>
+        <w:ind w:left="1440" w:hanging="360"/>
       </w:pPr>
       <w:rPr>
         <w:rFonts w:ascii="Symbol" w:hAnsi="Symbol" w:hint="default"/>
@@ -31270,7 +32351,7 @@
       <w:lvlText w:val="o"/>
       <w:lvlJc w:val="left"/>
       <w:pPr>
-        <w:ind w:left="1440" w:hanging="360"/>
+        <w:ind w:left="2160" w:hanging="360"/>
       </w:pPr>
       <w:rPr>
         <w:rFonts w:ascii="Courier New" w:hAnsi="Courier New" w:cs="Courier New" w:hint="default"/>
@@ -31282,7 +32363,7 @@
       <w:lvlText w:val=""/>
       <w:lvlJc w:val="left"/>
       <w:pPr>
-        <w:ind w:left="2160" w:hanging="360"/>
+        <w:ind w:left="2880" w:hanging="360"/>
       </w:pPr>
       <w:rPr>
         <w:rFonts w:ascii="Wingdings" w:hAnsi="Wingdings" w:hint="default"/>
@@ -31294,7 +32375,7 @@
       <w:lvlText w:val=""/>
       <w:lvlJc w:val="left"/>
       <w:pPr>
-        <w:ind w:left="2880" w:hanging="360"/>
+        <w:ind w:left="3600" w:hanging="360"/>
       </w:pPr>
       <w:rPr>
         <w:rFonts w:ascii="Symbol" w:hAnsi="Symbol" w:hint="default"/>
@@ -31306,7 +32387,7 @@
       <w:lvlText w:val="o"/>
       <w:lvlJc w:val="left"/>
       <w:pPr>
-        <w:ind w:left="3600" w:hanging="360"/>
+        <w:ind w:left="4320" w:hanging="360"/>
       </w:pPr>
       <w:rPr>
         <w:rFonts w:ascii="Courier New" w:hAnsi="Courier New" w:cs="Courier New" w:hint="default"/>
@@ -31318,7 +32399,7 @@
       <w:lvlText w:val=""/>
       <w:lvlJc w:val="left"/>
       <w:pPr>
-        <w:ind w:left="4320" w:hanging="360"/>
+        <w:ind w:left="5040" w:hanging="360"/>
       </w:pPr>
       <w:rPr>
         <w:rFonts w:ascii="Wingdings" w:hAnsi="Wingdings" w:hint="default"/>
@@ -31330,7 +32411,7 @@
       <w:lvlText w:val=""/>
       <w:lvlJc w:val="left"/>
       <w:pPr>
-        <w:ind w:left="5040" w:hanging="360"/>
+        <w:ind w:left="5760" w:hanging="360"/>
       </w:pPr>
       <w:rPr>
         <w:rFonts w:ascii="Symbol" w:hAnsi="Symbol" w:hint="default"/>
@@ -31342,7 +32423,7 @@
       <w:lvlText w:val="o"/>
       <w:lvlJc w:val="left"/>
       <w:pPr>
-        <w:ind w:left="5760" w:hanging="360"/>
+        <w:ind w:left="6480" w:hanging="360"/>
       </w:pPr>
       <w:rPr>
         <w:rFonts w:ascii="Courier New" w:hAnsi="Courier New" w:cs="Courier New" w:hint="default"/>
@@ -31354,17 +32435,106 @@
       <w:lvlText w:val=""/>
       <w:lvlJc w:val="left"/>
       <w:pPr>
-        <w:ind w:left="6480" w:hanging="360"/>
+        <w:ind w:left="7200" w:hanging="360"/>
       </w:pPr>
       <w:rPr>
         <w:rFonts w:ascii="Wingdings" w:hAnsi="Wingdings" w:hint="default"/>
       </w:rPr>
     </w:lvl>
   </w:abstractNum>
-  <w:abstractNum w:abstractNumId="9" w15:restartNumberingAfterBreak="0">
-    <w:nsid w:val="335F0047"/>
+  <w:abstractNum w:abstractNumId="10" w15:restartNumberingAfterBreak="0">
+    <w:nsid w:val="26456C16"/>
     <w:multiLevelType w:val="hybridMultilevel"/>
-    <w:tmpl w:val="AE9E4EF0"/>
+    <w:tmpl w:val="15942C9E"/>
+    <w:lvl w:ilvl="0" w:tplc="0409000F">
+      <w:start w:val="1"/>
+      <w:numFmt w:val="decimal"/>
+      <w:lvlText w:val="%1."/>
+      <w:lvlJc w:val="left"/>
+      <w:pPr>
+        <w:ind w:left="720" w:hanging="360"/>
+      </w:pPr>
+      <w:rPr>
+        <w:rFonts w:hint="default"/>
+      </w:rPr>
+    </w:lvl>
+    <w:lvl w:ilvl="1" w:tplc="04090019" w:tentative="1">
+      <w:start w:val="1"/>
+      <w:numFmt w:val="lowerLetter"/>
+      <w:lvlText w:val="%2."/>
+      <w:lvlJc w:val="left"/>
+      <w:pPr>
+        <w:ind w:left="1440" w:hanging="360"/>
+      </w:pPr>
+    </w:lvl>
+    <w:lvl w:ilvl="2" w:tplc="0409001B" w:tentative="1">
+      <w:start w:val="1"/>
+      <w:numFmt w:val="lowerRoman"/>
+      <w:lvlText w:val="%3."/>
+      <w:lvlJc w:val="right"/>
+      <w:pPr>
+        <w:ind w:left="2160" w:hanging="180"/>
+      </w:pPr>
+    </w:lvl>
+    <w:lvl w:ilvl="3" w:tplc="0409000F" w:tentative="1">
+      <w:start w:val="1"/>
+      <w:numFmt w:val="decimal"/>
+      <w:lvlText w:val="%4."/>
+      <w:lvlJc w:val="left"/>
+      <w:pPr>
+        <w:ind w:left="2880" w:hanging="360"/>
+      </w:pPr>
+    </w:lvl>
+    <w:lvl w:ilvl="4" w:tplc="04090019" w:tentative="1">
+      <w:start w:val="1"/>
+      <w:numFmt w:val="lowerLetter"/>
+      <w:lvlText w:val="%5."/>
+      <w:lvlJc w:val="left"/>
+      <w:pPr>
+        <w:ind w:left="3600" w:hanging="360"/>
+      </w:pPr>
+    </w:lvl>
+    <w:lvl w:ilvl="5" w:tplc="0409001B" w:tentative="1">
+      <w:start w:val="1"/>
+      <w:numFmt w:val="lowerRoman"/>
+      <w:lvlText w:val="%6."/>
+      <w:lvlJc w:val="right"/>
+      <w:pPr>
+        <w:ind w:left="4320" w:hanging="180"/>
+      </w:pPr>
+    </w:lvl>
+    <w:lvl w:ilvl="6" w:tplc="0409000F" w:tentative="1">
+      <w:start w:val="1"/>
+      <w:numFmt w:val="decimal"/>
+      <w:lvlText w:val="%7."/>
+      <w:lvlJc w:val="left"/>
+      <w:pPr>
+        <w:ind w:left="5040" w:hanging="360"/>
+      </w:pPr>
+    </w:lvl>
+    <w:lvl w:ilvl="7" w:tplc="04090019" w:tentative="1">
+      <w:start w:val="1"/>
+      <w:numFmt w:val="lowerLetter"/>
+      <w:lvlText w:val="%8."/>
+      <w:lvlJc w:val="left"/>
+      <w:pPr>
+        <w:ind w:left="5760" w:hanging="360"/>
+      </w:pPr>
+    </w:lvl>
+    <w:lvl w:ilvl="8" w:tplc="0409001B" w:tentative="1">
+      <w:start w:val="1"/>
+      <w:numFmt w:val="lowerRoman"/>
+      <w:lvlText w:val="%9."/>
+      <w:lvlJc w:val="right"/>
+      <w:pPr>
+        <w:ind w:left="6480" w:hanging="180"/>
+      </w:pPr>
+    </w:lvl>
+  </w:abstractNum>
+  <w:abstractNum w:abstractNumId="11" w15:restartNumberingAfterBreak="0">
+    <w:nsid w:val="31DC02D4"/>
+    <w:multiLevelType w:val="hybridMultilevel"/>
+    <w:tmpl w:val="64FCAA4A"/>
     <w:lvl w:ilvl="0" w:tplc="04090001">
       <w:start w:val="1"/>
       <w:numFmt w:val="bullet"/>
@@ -31474,10 +32644,10 @@
       </w:rPr>
     </w:lvl>
   </w:abstractNum>
-  <w:abstractNum w:abstractNumId="10" w15:restartNumberingAfterBreak="0">
-    <w:nsid w:val="40675FC1"/>
+  <w:abstractNum w:abstractNumId="12" w15:restartNumberingAfterBreak="0">
+    <w:nsid w:val="335F0047"/>
     <w:multiLevelType w:val="hybridMultilevel"/>
-    <w:tmpl w:val="9410B95A"/>
+    <w:tmpl w:val="AE9E4EF0"/>
     <w:lvl w:ilvl="0" w:tplc="04090001">
       <w:start w:val="1"/>
       <w:numFmt w:val="bullet"/>
@@ -31587,20 +32757,23 @@
       </w:rPr>
     </w:lvl>
   </w:abstractNum>
-  <w:abstractNum w:abstractNumId="11" w15:restartNumberingAfterBreak="0">
-    <w:nsid w:val="449B3004"/>
+  <w:abstractNum w:abstractNumId="13" w15:restartNumberingAfterBreak="0">
+    <w:nsid w:val="3A26023B"/>
     <w:multiLevelType w:val="hybridMultilevel"/>
-    <w:tmpl w:val="B9E065D0"/>
-    <w:lvl w:ilvl="0" w:tplc="38090019">
+    <w:tmpl w:val="991EA6E4"/>
+    <w:lvl w:ilvl="0" w:tplc="0409000F">
       <w:start w:val="1"/>
-      <w:numFmt w:val="lowerLetter"/>
+      <w:numFmt w:val="decimal"/>
       <w:lvlText w:val="%1."/>
       <w:lvlJc w:val="left"/>
       <w:pPr>
         <w:ind w:left="720" w:hanging="360"/>
       </w:pPr>
+      <w:rPr>
+        <w:rFonts w:hint="default"/>
+      </w:rPr>
     </w:lvl>
-    <w:lvl w:ilvl="1" w:tplc="04090019">
+    <w:lvl w:ilvl="1" w:tplc="04090019" w:tentative="1">
       <w:start w:val="1"/>
       <w:numFmt w:val="lowerLetter"/>
       <w:lvlText w:val="%2."/>
@@ -31673,96 +32846,10 @@
       </w:pPr>
     </w:lvl>
   </w:abstractNum>
-  <w:abstractNum w:abstractNumId="12" w15:restartNumberingAfterBreak="0">
-    <w:nsid w:val="503E2058"/>
+  <w:abstractNum w:abstractNumId="14" w15:restartNumberingAfterBreak="0">
+    <w:nsid w:val="40675FC1"/>
     <w:multiLevelType w:val="hybridMultilevel"/>
-    <w:tmpl w:val="CAE66C6A"/>
-    <w:lvl w:ilvl="0" w:tplc="0409000F">
-      <w:start w:val="1"/>
-      <w:numFmt w:val="decimal"/>
-      <w:lvlText w:val="%1."/>
-      <w:lvlJc w:val="left"/>
-      <w:pPr>
-        <w:ind w:left="720" w:hanging="360"/>
-      </w:pPr>
-    </w:lvl>
-    <w:lvl w:ilvl="1" w:tplc="04090019">
-      <w:start w:val="1"/>
-      <w:numFmt w:val="lowerLetter"/>
-      <w:lvlText w:val="%2."/>
-      <w:lvlJc w:val="left"/>
-      <w:pPr>
-        <w:ind w:left="1440" w:hanging="360"/>
-      </w:pPr>
-    </w:lvl>
-    <w:lvl w:ilvl="2" w:tplc="0409001B" w:tentative="1">
-      <w:start w:val="1"/>
-      <w:numFmt w:val="lowerRoman"/>
-      <w:lvlText w:val="%3."/>
-      <w:lvlJc w:val="right"/>
-      <w:pPr>
-        <w:ind w:left="2160" w:hanging="180"/>
-      </w:pPr>
-    </w:lvl>
-    <w:lvl w:ilvl="3" w:tplc="0409000F" w:tentative="1">
-      <w:start w:val="1"/>
-      <w:numFmt w:val="decimal"/>
-      <w:lvlText w:val="%4."/>
-      <w:lvlJc w:val="left"/>
-      <w:pPr>
-        <w:ind w:left="2880" w:hanging="360"/>
-      </w:pPr>
-    </w:lvl>
-    <w:lvl w:ilvl="4" w:tplc="04090019" w:tentative="1">
-      <w:start w:val="1"/>
-      <w:numFmt w:val="lowerLetter"/>
-      <w:lvlText w:val="%5."/>
-      <w:lvlJc w:val="left"/>
-      <w:pPr>
-        <w:ind w:left="3600" w:hanging="360"/>
-      </w:pPr>
-    </w:lvl>
-    <w:lvl w:ilvl="5" w:tplc="0409001B" w:tentative="1">
-      <w:start w:val="1"/>
-      <w:numFmt w:val="lowerRoman"/>
-      <w:lvlText w:val="%6."/>
-      <w:lvlJc w:val="right"/>
-      <w:pPr>
-        <w:ind w:left="4320" w:hanging="180"/>
-      </w:pPr>
-    </w:lvl>
-    <w:lvl w:ilvl="6" w:tplc="0409000F" w:tentative="1">
-      <w:start w:val="1"/>
-      <w:numFmt w:val="decimal"/>
-      <w:lvlText w:val="%7."/>
-      <w:lvlJc w:val="left"/>
-      <w:pPr>
-        <w:ind w:left="5040" w:hanging="360"/>
-      </w:pPr>
-    </w:lvl>
-    <w:lvl w:ilvl="7" w:tplc="04090019" w:tentative="1">
-      <w:start w:val="1"/>
-      <w:numFmt w:val="lowerLetter"/>
-      <w:lvlText w:val="%8."/>
-      <w:lvlJc w:val="left"/>
-      <w:pPr>
-        <w:ind w:left="5760" w:hanging="360"/>
-      </w:pPr>
-    </w:lvl>
-    <w:lvl w:ilvl="8" w:tplc="0409001B" w:tentative="1">
-      <w:start w:val="1"/>
-      <w:numFmt w:val="lowerRoman"/>
-      <w:lvlText w:val="%9."/>
-      <w:lvlJc w:val="right"/>
-      <w:pPr>
-        <w:ind w:left="6480" w:hanging="180"/>
-      </w:pPr>
-    </w:lvl>
-  </w:abstractNum>
-  <w:abstractNum w:abstractNumId="13" w15:restartNumberingAfterBreak="0">
-    <w:nsid w:val="57437B33"/>
-    <w:multiLevelType w:val="hybridMultilevel"/>
-    <w:tmpl w:val="56069674"/>
+    <w:tmpl w:val="9410B95A"/>
     <w:lvl w:ilvl="0" w:tplc="04090001">
       <w:start w:val="1"/>
       <w:numFmt w:val="bullet"/>
@@ -31872,7 +32959,292 @@
       </w:rPr>
     </w:lvl>
   </w:abstractNum>
-  <w:abstractNum w:abstractNumId="14" w15:restartNumberingAfterBreak="0">
+  <w:abstractNum w:abstractNumId="15" w15:restartNumberingAfterBreak="0">
+    <w:nsid w:val="449B3004"/>
+    <w:multiLevelType w:val="hybridMultilevel"/>
+    <w:tmpl w:val="B9E065D0"/>
+    <w:lvl w:ilvl="0" w:tplc="38090019">
+      <w:start w:val="1"/>
+      <w:numFmt w:val="lowerLetter"/>
+      <w:lvlText w:val="%1."/>
+      <w:lvlJc w:val="left"/>
+      <w:pPr>
+        <w:ind w:left="720" w:hanging="360"/>
+      </w:pPr>
+    </w:lvl>
+    <w:lvl w:ilvl="1" w:tplc="04090019">
+      <w:start w:val="1"/>
+      <w:numFmt w:val="lowerLetter"/>
+      <w:lvlText w:val="%2."/>
+      <w:lvlJc w:val="left"/>
+      <w:pPr>
+        <w:ind w:left="1440" w:hanging="360"/>
+      </w:pPr>
+    </w:lvl>
+    <w:lvl w:ilvl="2" w:tplc="0409001B" w:tentative="1">
+      <w:start w:val="1"/>
+      <w:numFmt w:val="lowerRoman"/>
+      <w:lvlText w:val="%3."/>
+      <w:lvlJc w:val="right"/>
+      <w:pPr>
+        <w:ind w:left="2160" w:hanging="180"/>
+      </w:pPr>
+    </w:lvl>
+    <w:lvl w:ilvl="3" w:tplc="0409000F" w:tentative="1">
+      <w:start w:val="1"/>
+      <w:numFmt w:val="decimal"/>
+      <w:lvlText w:val="%4."/>
+      <w:lvlJc w:val="left"/>
+      <w:pPr>
+        <w:ind w:left="2880" w:hanging="360"/>
+      </w:pPr>
+    </w:lvl>
+    <w:lvl w:ilvl="4" w:tplc="04090019" w:tentative="1">
+      <w:start w:val="1"/>
+      <w:numFmt w:val="lowerLetter"/>
+      <w:lvlText w:val="%5."/>
+      <w:lvlJc w:val="left"/>
+      <w:pPr>
+        <w:ind w:left="3600" w:hanging="360"/>
+      </w:pPr>
+    </w:lvl>
+    <w:lvl w:ilvl="5" w:tplc="0409001B" w:tentative="1">
+      <w:start w:val="1"/>
+      <w:numFmt w:val="lowerRoman"/>
+      <w:lvlText w:val="%6."/>
+      <w:lvlJc w:val="right"/>
+      <w:pPr>
+        <w:ind w:left="4320" w:hanging="180"/>
+      </w:pPr>
+    </w:lvl>
+    <w:lvl w:ilvl="6" w:tplc="0409000F" w:tentative="1">
+      <w:start w:val="1"/>
+      <w:numFmt w:val="decimal"/>
+      <w:lvlText w:val="%7."/>
+      <w:lvlJc w:val="left"/>
+      <w:pPr>
+        <w:ind w:left="5040" w:hanging="360"/>
+      </w:pPr>
+    </w:lvl>
+    <w:lvl w:ilvl="7" w:tplc="04090019" w:tentative="1">
+      <w:start w:val="1"/>
+      <w:numFmt w:val="lowerLetter"/>
+      <w:lvlText w:val="%8."/>
+      <w:lvlJc w:val="left"/>
+      <w:pPr>
+        <w:ind w:left="5760" w:hanging="360"/>
+      </w:pPr>
+    </w:lvl>
+    <w:lvl w:ilvl="8" w:tplc="0409001B" w:tentative="1">
+      <w:start w:val="1"/>
+      <w:numFmt w:val="lowerRoman"/>
+      <w:lvlText w:val="%9."/>
+      <w:lvlJc w:val="right"/>
+      <w:pPr>
+        <w:ind w:left="6480" w:hanging="180"/>
+      </w:pPr>
+    </w:lvl>
+  </w:abstractNum>
+  <w:abstractNum w:abstractNumId="16" w15:restartNumberingAfterBreak="0">
+    <w:nsid w:val="503E2058"/>
+    <w:multiLevelType w:val="hybridMultilevel"/>
+    <w:tmpl w:val="CAE66C6A"/>
+    <w:lvl w:ilvl="0" w:tplc="0409000F">
+      <w:start w:val="1"/>
+      <w:numFmt w:val="decimal"/>
+      <w:lvlText w:val="%1."/>
+      <w:lvlJc w:val="left"/>
+      <w:pPr>
+        <w:ind w:left="720" w:hanging="360"/>
+      </w:pPr>
+    </w:lvl>
+    <w:lvl w:ilvl="1" w:tplc="04090019">
+      <w:start w:val="1"/>
+      <w:numFmt w:val="lowerLetter"/>
+      <w:lvlText w:val="%2."/>
+      <w:lvlJc w:val="left"/>
+      <w:pPr>
+        <w:ind w:left="1440" w:hanging="360"/>
+      </w:pPr>
+    </w:lvl>
+    <w:lvl w:ilvl="2" w:tplc="0409001B" w:tentative="1">
+      <w:start w:val="1"/>
+      <w:numFmt w:val="lowerRoman"/>
+      <w:lvlText w:val="%3."/>
+      <w:lvlJc w:val="right"/>
+      <w:pPr>
+        <w:ind w:left="2160" w:hanging="180"/>
+      </w:pPr>
+    </w:lvl>
+    <w:lvl w:ilvl="3" w:tplc="0409000F" w:tentative="1">
+      <w:start w:val="1"/>
+      <w:numFmt w:val="decimal"/>
+      <w:lvlText w:val="%4."/>
+      <w:lvlJc w:val="left"/>
+      <w:pPr>
+        <w:ind w:left="2880" w:hanging="360"/>
+      </w:pPr>
+    </w:lvl>
+    <w:lvl w:ilvl="4" w:tplc="04090019" w:tentative="1">
+      <w:start w:val="1"/>
+      <w:numFmt w:val="lowerLetter"/>
+      <w:lvlText w:val="%5."/>
+      <w:lvlJc w:val="left"/>
+      <w:pPr>
+        <w:ind w:left="3600" w:hanging="360"/>
+      </w:pPr>
+    </w:lvl>
+    <w:lvl w:ilvl="5" w:tplc="0409001B" w:tentative="1">
+      <w:start w:val="1"/>
+      <w:numFmt w:val="lowerRoman"/>
+      <w:lvlText w:val="%6."/>
+      <w:lvlJc w:val="right"/>
+      <w:pPr>
+        <w:ind w:left="4320" w:hanging="180"/>
+      </w:pPr>
+    </w:lvl>
+    <w:lvl w:ilvl="6" w:tplc="0409000F" w:tentative="1">
+      <w:start w:val="1"/>
+      <w:numFmt w:val="decimal"/>
+      <w:lvlText w:val="%7."/>
+      <w:lvlJc w:val="left"/>
+      <w:pPr>
+        <w:ind w:left="5040" w:hanging="360"/>
+      </w:pPr>
+    </w:lvl>
+    <w:lvl w:ilvl="7" w:tplc="04090019" w:tentative="1">
+      <w:start w:val="1"/>
+      <w:numFmt w:val="lowerLetter"/>
+      <w:lvlText w:val="%8."/>
+      <w:lvlJc w:val="left"/>
+      <w:pPr>
+        <w:ind w:left="5760" w:hanging="360"/>
+      </w:pPr>
+    </w:lvl>
+    <w:lvl w:ilvl="8" w:tplc="0409001B" w:tentative="1">
+      <w:start w:val="1"/>
+      <w:numFmt w:val="lowerRoman"/>
+      <w:lvlText w:val="%9."/>
+      <w:lvlJc w:val="right"/>
+      <w:pPr>
+        <w:ind w:left="6480" w:hanging="180"/>
+      </w:pPr>
+    </w:lvl>
+  </w:abstractNum>
+  <w:abstractNum w:abstractNumId="17" w15:restartNumberingAfterBreak="0">
+    <w:nsid w:val="57437B33"/>
+    <w:multiLevelType w:val="hybridMultilevel"/>
+    <w:tmpl w:val="56069674"/>
+    <w:lvl w:ilvl="0" w:tplc="04090001">
+      <w:start w:val="1"/>
+      <w:numFmt w:val="bullet"/>
+      <w:lvlText w:val=""/>
+      <w:lvlJc w:val="left"/>
+      <w:pPr>
+        <w:ind w:left="720" w:hanging="360"/>
+      </w:pPr>
+      <w:rPr>
+        <w:rFonts w:ascii="Symbol" w:hAnsi="Symbol" w:hint="default"/>
+      </w:rPr>
+    </w:lvl>
+    <w:lvl w:ilvl="1" w:tplc="04090003" w:tentative="1">
+      <w:start w:val="1"/>
+      <w:numFmt w:val="bullet"/>
+      <w:lvlText w:val="o"/>
+      <w:lvlJc w:val="left"/>
+      <w:pPr>
+        <w:ind w:left="1440" w:hanging="360"/>
+      </w:pPr>
+      <w:rPr>
+        <w:rFonts w:ascii="Courier New" w:hAnsi="Courier New" w:cs="Courier New" w:hint="default"/>
+      </w:rPr>
+    </w:lvl>
+    <w:lvl w:ilvl="2" w:tplc="04090005" w:tentative="1">
+      <w:start w:val="1"/>
+      <w:numFmt w:val="bullet"/>
+      <w:lvlText w:val=""/>
+      <w:lvlJc w:val="left"/>
+      <w:pPr>
+        <w:ind w:left="2160" w:hanging="360"/>
+      </w:pPr>
+      <w:rPr>
+        <w:rFonts w:ascii="Wingdings" w:hAnsi="Wingdings" w:hint="default"/>
+      </w:rPr>
+    </w:lvl>
+    <w:lvl w:ilvl="3" w:tplc="04090001" w:tentative="1">
+      <w:start w:val="1"/>
+      <w:numFmt w:val="bullet"/>
+      <w:lvlText w:val=""/>
+      <w:lvlJc w:val="left"/>
+      <w:pPr>
+        <w:ind w:left="2880" w:hanging="360"/>
+      </w:pPr>
+      <w:rPr>
+        <w:rFonts w:ascii="Symbol" w:hAnsi="Symbol" w:hint="default"/>
+      </w:rPr>
+    </w:lvl>
+    <w:lvl w:ilvl="4" w:tplc="04090003" w:tentative="1">
+      <w:start w:val="1"/>
+      <w:numFmt w:val="bullet"/>
+      <w:lvlText w:val="o"/>
+      <w:lvlJc w:val="left"/>
+      <w:pPr>
+        <w:ind w:left="3600" w:hanging="360"/>
+      </w:pPr>
+      <w:rPr>
+        <w:rFonts w:ascii="Courier New" w:hAnsi="Courier New" w:cs="Courier New" w:hint="default"/>
+      </w:rPr>
+    </w:lvl>
+    <w:lvl w:ilvl="5" w:tplc="04090005" w:tentative="1">
+      <w:start w:val="1"/>
+      <w:numFmt w:val="bullet"/>
+      <w:lvlText w:val=""/>
+      <w:lvlJc w:val="left"/>
+      <w:pPr>
+        <w:ind w:left="4320" w:hanging="360"/>
+      </w:pPr>
+      <w:rPr>
+        <w:rFonts w:ascii="Wingdings" w:hAnsi="Wingdings" w:hint="default"/>
+      </w:rPr>
+    </w:lvl>
+    <w:lvl w:ilvl="6" w:tplc="04090001" w:tentative="1">
+      <w:start w:val="1"/>
+      <w:numFmt w:val="bullet"/>
+      <w:lvlText w:val=""/>
+      <w:lvlJc w:val="left"/>
+      <w:pPr>
+        <w:ind w:left="5040" w:hanging="360"/>
+      </w:pPr>
+      <w:rPr>
+        <w:rFonts w:ascii="Symbol" w:hAnsi="Symbol" w:hint="default"/>
+      </w:rPr>
+    </w:lvl>
+    <w:lvl w:ilvl="7" w:tplc="04090003" w:tentative="1">
+      <w:start w:val="1"/>
+      <w:numFmt w:val="bullet"/>
+      <w:lvlText w:val="o"/>
+      <w:lvlJc w:val="left"/>
+      <w:pPr>
+        <w:ind w:left="5760" w:hanging="360"/>
+      </w:pPr>
+      <w:rPr>
+        <w:rFonts w:ascii="Courier New" w:hAnsi="Courier New" w:cs="Courier New" w:hint="default"/>
+      </w:rPr>
+    </w:lvl>
+    <w:lvl w:ilvl="8" w:tplc="04090005" w:tentative="1">
+      <w:start w:val="1"/>
+      <w:numFmt w:val="bullet"/>
+      <w:lvlText w:val=""/>
+      <w:lvlJc w:val="left"/>
+      <w:pPr>
+        <w:ind w:left="6480" w:hanging="360"/>
+      </w:pPr>
+      <w:rPr>
+        <w:rFonts w:ascii="Wingdings" w:hAnsi="Wingdings" w:hint="default"/>
+      </w:rPr>
+    </w:lvl>
+  </w:abstractNum>
+  <w:abstractNum w:abstractNumId="18" w15:restartNumberingAfterBreak="0">
     <w:nsid w:val="58201883"/>
     <w:multiLevelType w:val="multilevel"/>
     <w:tmpl w:val="B18E263A"/>
@@ -31985,7 +33357,7 @@
       </w:rPr>
     </w:lvl>
   </w:abstractNum>
-  <w:abstractNum w:abstractNumId="15" w15:restartNumberingAfterBreak="0">
+  <w:abstractNum w:abstractNumId="19" w15:restartNumberingAfterBreak="0">
     <w:nsid w:val="61AD6DE1"/>
     <w:multiLevelType w:val="hybridMultilevel"/>
     <w:tmpl w:val="32DEF2CA"/>
@@ -32098,7 +33470,7 @@
       </w:rPr>
     </w:lvl>
   </w:abstractNum>
-  <w:abstractNum w:abstractNumId="16" w15:restartNumberingAfterBreak="0">
+  <w:abstractNum w:abstractNumId="20" w15:restartNumberingAfterBreak="0">
     <w:nsid w:val="687F1995"/>
     <w:multiLevelType w:val="hybridMultilevel"/>
     <w:tmpl w:val="37ECE6C8"/>
@@ -32211,7 +33583,7 @@
       </w:rPr>
     </w:lvl>
   </w:abstractNum>
-  <w:abstractNum w:abstractNumId="17" w15:restartNumberingAfterBreak="0">
+  <w:abstractNum w:abstractNumId="21" w15:restartNumberingAfterBreak="0">
     <w:nsid w:val="6BD92023"/>
     <w:multiLevelType w:val="hybridMultilevel"/>
     <w:tmpl w:val="4D5AE110"/>
@@ -32297,7 +33669,7 @@
       </w:pPr>
     </w:lvl>
   </w:abstractNum>
-  <w:abstractNum w:abstractNumId="18" w15:restartNumberingAfterBreak="0">
+  <w:abstractNum w:abstractNumId="22" w15:restartNumberingAfterBreak="0">
     <w:nsid w:val="6C4434AA"/>
     <w:multiLevelType w:val="hybridMultilevel"/>
     <w:tmpl w:val="6E925844"/>
@@ -32386,7 +33758,7 @@
       </w:pPr>
     </w:lvl>
   </w:abstractNum>
-  <w:abstractNum w:abstractNumId="19" w15:restartNumberingAfterBreak="0">
+  <w:abstractNum w:abstractNumId="23" w15:restartNumberingAfterBreak="0">
     <w:nsid w:val="6D0D5724"/>
     <w:multiLevelType w:val="hybridMultilevel"/>
     <w:tmpl w:val="6CD6B984"/>
@@ -32499,7 +33871,7 @@
       </w:rPr>
     </w:lvl>
   </w:abstractNum>
-  <w:abstractNum w:abstractNumId="20" w15:restartNumberingAfterBreak="0">
+  <w:abstractNum w:abstractNumId="24" w15:restartNumberingAfterBreak="0">
     <w:nsid w:val="6D964F8D"/>
     <w:multiLevelType w:val="hybridMultilevel"/>
     <w:tmpl w:val="F202F6A4"/>
@@ -32588,7 +33960,96 @@
       </w:pPr>
     </w:lvl>
   </w:abstractNum>
-  <w:abstractNum w:abstractNumId="21" w15:restartNumberingAfterBreak="0">
+  <w:abstractNum w:abstractNumId="25" w15:restartNumberingAfterBreak="0">
+    <w:nsid w:val="6FC94185"/>
+    <w:multiLevelType w:val="hybridMultilevel"/>
+    <w:tmpl w:val="C2CEED66"/>
+    <w:lvl w:ilvl="0" w:tplc="0409000F">
+      <w:start w:val="1"/>
+      <w:numFmt w:val="decimal"/>
+      <w:lvlText w:val="%1."/>
+      <w:lvlJc w:val="left"/>
+      <w:pPr>
+        <w:ind w:left="720" w:hanging="360"/>
+      </w:pPr>
+      <w:rPr>
+        <w:rFonts w:hint="default"/>
+      </w:rPr>
+    </w:lvl>
+    <w:lvl w:ilvl="1" w:tplc="04090019" w:tentative="1">
+      <w:start w:val="1"/>
+      <w:numFmt w:val="lowerLetter"/>
+      <w:lvlText w:val="%2."/>
+      <w:lvlJc w:val="left"/>
+      <w:pPr>
+        <w:ind w:left="1440" w:hanging="360"/>
+      </w:pPr>
+    </w:lvl>
+    <w:lvl w:ilvl="2" w:tplc="0409001B" w:tentative="1">
+      <w:start w:val="1"/>
+      <w:numFmt w:val="lowerRoman"/>
+      <w:lvlText w:val="%3."/>
+      <w:lvlJc w:val="right"/>
+      <w:pPr>
+        <w:ind w:left="2160" w:hanging="180"/>
+      </w:pPr>
+    </w:lvl>
+    <w:lvl w:ilvl="3" w:tplc="0409000F" w:tentative="1">
+      <w:start w:val="1"/>
+      <w:numFmt w:val="decimal"/>
+      <w:lvlText w:val="%4."/>
+      <w:lvlJc w:val="left"/>
+      <w:pPr>
+        <w:ind w:left="2880" w:hanging="360"/>
+      </w:pPr>
+    </w:lvl>
+    <w:lvl w:ilvl="4" w:tplc="04090019" w:tentative="1">
+      <w:start w:val="1"/>
+      <w:numFmt w:val="lowerLetter"/>
+      <w:lvlText w:val="%5."/>
+      <w:lvlJc w:val="left"/>
+      <w:pPr>
+        <w:ind w:left="3600" w:hanging="360"/>
+      </w:pPr>
+    </w:lvl>
+    <w:lvl w:ilvl="5" w:tplc="0409001B" w:tentative="1">
+      <w:start w:val="1"/>
+      <w:numFmt w:val="lowerRoman"/>
+      <w:lvlText w:val="%6."/>
+      <w:lvlJc w:val="right"/>
+      <w:pPr>
+        <w:ind w:left="4320" w:hanging="180"/>
+      </w:pPr>
+    </w:lvl>
+    <w:lvl w:ilvl="6" w:tplc="0409000F" w:tentative="1">
+      <w:start w:val="1"/>
+      <w:numFmt w:val="decimal"/>
+      <w:lvlText w:val="%7."/>
+      <w:lvlJc w:val="left"/>
+      <w:pPr>
+        <w:ind w:left="5040" w:hanging="360"/>
+      </w:pPr>
+    </w:lvl>
+    <w:lvl w:ilvl="7" w:tplc="04090019" w:tentative="1">
+      <w:start w:val="1"/>
+      <w:numFmt w:val="lowerLetter"/>
+      <w:lvlText w:val="%8."/>
+      <w:lvlJc w:val="left"/>
+      <w:pPr>
+        <w:ind w:left="5760" w:hanging="360"/>
+      </w:pPr>
+    </w:lvl>
+    <w:lvl w:ilvl="8" w:tplc="0409001B" w:tentative="1">
+      <w:start w:val="1"/>
+      <w:numFmt w:val="lowerRoman"/>
+      <w:lvlText w:val="%9."/>
+      <w:lvlJc w:val="right"/>
+      <w:pPr>
+        <w:ind w:left="6480" w:hanging="180"/>
+      </w:pPr>
+    </w:lvl>
+  </w:abstractNum>
+  <w:abstractNum w:abstractNumId="26" w15:restartNumberingAfterBreak="0">
     <w:nsid w:val="755E59A1"/>
     <w:multiLevelType w:val="hybridMultilevel"/>
     <w:tmpl w:val="9B96755E"/>
@@ -32702,70 +34163,85 @@
     </w:lvl>
   </w:abstractNum>
   <w:num w:numId="1" w16cid:durableId="71242539">
+    <w:abstractNumId w:val="1"/>
+  </w:num>
+  <w:num w:numId="2" w16cid:durableId="417946021">
+    <w:abstractNumId w:val="7"/>
+  </w:num>
+  <w:num w:numId="3" w16cid:durableId="1132560024">
+    <w:abstractNumId w:val="3"/>
+  </w:num>
+  <w:num w:numId="4" w16cid:durableId="1604924377">
+    <w:abstractNumId w:val="6"/>
+  </w:num>
+  <w:num w:numId="5" w16cid:durableId="190654144">
+    <w:abstractNumId w:val="18"/>
+  </w:num>
+  <w:num w:numId="6" w16cid:durableId="1307054884">
+    <w:abstractNumId w:val="17"/>
+  </w:num>
+  <w:num w:numId="7" w16cid:durableId="597904800">
+    <w:abstractNumId w:val="5"/>
+  </w:num>
+  <w:num w:numId="8" w16cid:durableId="646784731">
+    <w:abstractNumId w:val="20"/>
+  </w:num>
+  <w:num w:numId="9" w16cid:durableId="415130850">
+    <w:abstractNumId w:val="2"/>
+  </w:num>
+  <w:num w:numId="10" w16cid:durableId="1324775501">
+    <w:abstractNumId w:val="15"/>
+  </w:num>
+  <w:num w:numId="11" w16cid:durableId="2093504805">
+    <w:abstractNumId w:val="11"/>
+  </w:num>
+  <w:num w:numId="12" w16cid:durableId="782457873">
+    <w:abstractNumId w:val="19"/>
+  </w:num>
+  <w:num w:numId="13" w16cid:durableId="847258127">
+    <w:abstractNumId w:val="26"/>
+  </w:num>
+  <w:num w:numId="14" w16cid:durableId="1141506903">
+    <w:abstractNumId w:val="8"/>
+  </w:num>
+  <w:num w:numId="15" w16cid:durableId="1599482657">
+    <w:abstractNumId w:val="12"/>
+  </w:num>
+  <w:num w:numId="16" w16cid:durableId="1716999742">
+    <w:abstractNumId w:val="24"/>
+  </w:num>
+  <w:num w:numId="17" w16cid:durableId="1518426495">
+    <w:abstractNumId w:val="14"/>
+  </w:num>
+  <w:num w:numId="18" w16cid:durableId="780148843">
+    <w:abstractNumId w:val="23"/>
+  </w:num>
+  <w:num w:numId="19" w16cid:durableId="2120299573">
+    <w:abstractNumId w:val="16"/>
+  </w:num>
+  <w:num w:numId="20" w16cid:durableId="1160467633">
+    <w:abstractNumId w:val="22"/>
+  </w:num>
+  <w:num w:numId="21" w16cid:durableId="1042051518">
+    <w:abstractNumId w:val="21"/>
+  </w:num>
+  <w:num w:numId="22" w16cid:durableId="406151981">
+    <w:abstractNumId w:val="4"/>
+  </w:num>
+  <w:num w:numId="23" w16cid:durableId="312369211">
+    <w:abstractNumId w:val="10"/>
+  </w:num>
+  <w:num w:numId="24" w16cid:durableId="753553979">
+    <w:abstractNumId w:val="25"/>
+  </w:num>
+  <w:num w:numId="25" w16cid:durableId="1105729665">
+    <w:abstractNumId w:val="13"/>
+  </w:num>
+  <w:num w:numId="26" w16cid:durableId="1378898404">
     <w:abstractNumId w:val="0"/>
   </w:num>
-  <w:num w:numId="2" w16cid:durableId="417946021">
-    <w:abstractNumId w:val="6"/>
-  </w:num>
-  <w:num w:numId="3" w16cid:durableId="1132560024">
-    <w:abstractNumId w:val="2"/>
-  </w:num>
-  <w:num w:numId="4" w16cid:durableId="1604924377">
-    <w:abstractNumId w:val="5"/>
-  </w:num>
-  <w:num w:numId="5" w16cid:durableId="190654144">
-    <w:abstractNumId w:val="14"/>
-  </w:num>
-  <w:num w:numId="6" w16cid:durableId="1307054884">
-    <w:abstractNumId w:val="13"/>
-  </w:num>
-  <w:num w:numId="7" w16cid:durableId="597904800">
-    <w:abstractNumId w:val="4"/>
-  </w:num>
-  <w:num w:numId="8" w16cid:durableId="646784731">
-    <w:abstractNumId w:val="16"/>
-  </w:num>
-  <w:num w:numId="9" w16cid:durableId="415130850">
-    <w:abstractNumId w:val="1"/>
-  </w:num>
-  <w:num w:numId="10" w16cid:durableId="1324775501">
-    <w:abstractNumId w:val="11"/>
-  </w:num>
-  <w:num w:numId="11" w16cid:durableId="2093504805">
-    <w:abstractNumId w:val="8"/>
-  </w:num>
-  <w:num w:numId="12" w16cid:durableId="782457873">
-    <w:abstractNumId w:val="15"/>
-  </w:num>
-  <w:num w:numId="13" w16cid:durableId="847258127">
-    <w:abstractNumId w:val="21"/>
-  </w:num>
-  <w:num w:numId="14" w16cid:durableId="1141506903">
-    <w:abstractNumId w:val="7"/>
-  </w:num>
-  <w:num w:numId="15" w16cid:durableId="1599482657">
+  <w:num w:numId="27" w16cid:durableId="535892459">
     <w:abstractNumId w:val="9"/>
-  </w:num>
-  <w:num w:numId="16" w16cid:durableId="1716999742">
-    <w:abstractNumId w:val="20"/>
-  </w:num>
-  <w:num w:numId="17" w16cid:durableId="1518426495">
-    <w:abstractNumId w:val="10"/>
-  </w:num>
-  <w:num w:numId="18" w16cid:durableId="780148843">
-    <w:abstractNumId w:val="19"/>
-  </w:num>
-  <w:num w:numId="19" w16cid:durableId="2120299573">
-    <w:abstractNumId w:val="12"/>
-  </w:num>
-  <w:num w:numId="20" w16cid:durableId="1160467633">
-    <w:abstractNumId w:val="18"/>
-  </w:num>
-  <w:num w:numId="21" w16cid:durableId="1042051518">
-    <w:abstractNumId w:val="17"/>
-  </w:num>
-  <w:num w:numId="22" w16cid:durableId="406151981">
-    <w:abstractNumId w:val="3"/>
   </w:num>
   <w:numIdMacAtCleanup w:val="5"/>
 </w:numbering>
@@ -33169,7 +34645,7 @@
   <w:style w:type="paragraph" w:default="1" w:styleId="Normal">
     <w:name w:val="Normal"/>
     <w:qFormat/>
-    <w:rsid w:val="00624409"/>
+    <w:rsid w:val="007E75CE"/>
     <w:pPr>
       <w:widowControl w:val="0"/>
       <w:autoSpaceDE w:val="0"/>
@@ -35666,11 +37142,37 @@
     <b:Pages>1-9</b:Pages>
     <b:RefOrder>43</b:RefOrder>
   </b:Source>
+  <b:Source>
+    <b:Tag>Ste18</b:Tag>
+    <b:SourceType>JournalArticle</b:SourceType>
+    <b:Guid>{8C0F7331-8E21-49CC-9BBD-173F92806D25}</b:Guid>
+    <b:Author>
+      <b:Author>
+        <b:NameList>
+          <b:Person>
+            <b:Last>Livingstone</b:Last>
+            <b:First>Steven</b:First>
+            <b:Middle>R.</b:Middle>
+          </b:Person>
+          <b:Person>
+            <b:Last>Russo</b:Last>
+            <b:First>Frank</b:First>
+            <b:Middle>A.</b:Middle>
+          </b:Person>
+        </b:NameList>
+      </b:Author>
+    </b:Author>
+    <b:Title>The Ryerson Audio-Visual Database of Emotional Speech and Song (RAVDESS): A dynamic, multimodal set of facial and vocal expressions in North American English</b:Title>
+    <b:JournalName>PLoS ONE</b:JournalName>
+    <b:Year>2018</b:Year>
+    <b:Pages>13</b:Pages>
+    <b:RefOrder>44</b:RefOrder>
+  </b:Source>
 </b:Sources>
 </file>
 
 <file path=customXml/itemProps1.xml><?xml version="1.0" encoding="utf-8"?>
-<ds:datastoreItem xmlns:ds="http://schemas.openxmlformats.org/officeDocument/2006/customXml" ds:itemID="{DB14736A-24D4-45A0-AE4A-8EA7BEC0C1E3}">
+<ds:datastoreItem xmlns:ds="http://schemas.openxmlformats.org/officeDocument/2006/customXml" ds:itemID="{FD3E163A-A352-4E65-8E97-B8F4914C6341}">
   <ds:schemaRefs>
     <ds:schemaRef ds:uri="http://schemas.openxmlformats.org/officeDocument/2006/bibliography"/>
   </ds:schemaRefs>

</xml_diff>

<commit_message>
feat: exploritory data analysis
</commit_message>
<xml_diff>
--- a/Format Buku TA.docx
+++ b/Format Buku TA.docx
@@ -1,6 +1,6 @@
 
 <file path=word/document.xml><?xml version="1.0" encoding="utf-8"?>
-<w:document xmlns:wpc="http://schemas.microsoft.com/office/word/2010/wordprocessingCanvas" xmlns:cx="http://schemas.microsoft.com/office/drawing/2014/chartex" xmlns:cx1="http://schemas.microsoft.com/office/drawing/2015/9/8/chartex" xmlns:cx2="http://schemas.microsoft.com/office/drawing/2015/10/21/chartex" xmlns:cx3="http://schemas.microsoft.com/office/drawing/2016/5/9/chartex" xmlns:cx4="http://schemas.microsoft.com/office/drawing/2016/5/10/chartex" xmlns:cx5="http://schemas.microsoft.com/office/drawing/2016/5/11/chartex" xmlns:cx6="http://schemas.microsoft.com/office/drawing/2016/5/12/chartex" xmlns:cx7="http://schemas.microsoft.com/office/drawing/2016/5/13/chartex" xmlns:cx8="http://schemas.microsoft.com/office/drawing/2016/5/14/chartex" xmlns:mc="http://schemas.openxmlformats.org/markup-compatibility/2006" xmlns:aink="http://schemas.microsoft.com/office/drawing/2016/ink" xmlns:am3d="http://schemas.microsoft.com/office/drawing/2017/model3d" xmlns:o="urn:schemas-microsoft-com:office:office" xmlns:oel="http://schemas.microsoft.com/office/2019/extlst" xmlns:r="http://schemas.openxmlformats.org/officeDocument/2006/relationships" xmlns:m="http://schemas.openxmlformats.org/officeDocument/2006/math" xmlns:v="urn:schemas-microsoft-com:vml" xmlns:wp14="http://schemas.microsoft.com/office/word/2010/wordprocessingDrawing" xmlns:wp="http://schemas.openxmlformats.org/drawingml/2006/wordprocessingDrawing" xmlns:w10="urn:schemas-microsoft-com:office:word" xmlns:w="http://schemas.openxmlformats.org/wordprocessingml/2006/main" xmlns:w14="http://schemas.microsoft.com/office/word/2010/wordml" xmlns:w15="http://schemas.microsoft.com/office/word/2012/wordml" xmlns:w16cex="http://schemas.microsoft.com/office/word/2018/wordml/cex" xmlns:w16cid="http://schemas.microsoft.com/office/word/2016/wordml/cid" xmlns:w16="http://schemas.microsoft.com/office/word/2018/wordml" xmlns:w16du="http://schemas.microsoft.com/office/word/2023/wordml/word16du" xmlns:w16sdtdh="http://schemas.microsoft.com/office/word/2020/wordml/sdtdatahash" xmlns:w16se="http://schemas.microsoft.com/office/word/2015/wordml/symex" xmlns:wpg="http://schemas.microsoft.com/office/word/2010/wordprocessingGroup" xmlns:wpi="http://schemas.microsoft.com/office/word/2010/wordprocessingInk" xmlns:wne="http://schemas.microsoft.com/office/word/2006/wordml" xmlns:wps="http://schemas.microsoft.com/office/word/2010/wordprocessingShape" mc:Ignorable="w14 w15 w16se w16cid w16 w16cex w16sdtdh wp14">
+<w:document xmlns:wpc="http://schemas.microsoft.com/office/word/2010/wordprocessingCanvas" xmlns:cx="http://schemas.microsoft.com/office/drawing/2014/chartex" xmlns:cx1="http://schemas.microsoft.com/office/drawing/2015/9/8/chartex" xmlns:cx2="http://schemas.microsoft.com/office/drawing/2015/10/21/chartex" xmlns:cx3="http://schemas.microsoft.com/office/drawing/2016/5/9/chartex" xmlns:cx4="http://schemas.microsoft.com/office/drawing/2016/5/10/chartex" xmlns:cx5="http://schemas.microsoft.com/office/drawing/2016/5/11/chartex" xmlns:cx6="http://schemas.microsoft.com/office/drawing/2016/5/12/chartex" xmlns:cx7="http://schemas.microsoft.com/office/drawing/2016/5/13/chartex" xmlns:cx8="http://schemas.microsoft.com/office/drawing/2016/5/14/chartex" xmlns:mc="http://schemas.openxmlformats.org/markup-compatibility/2006" xmlns:aink="http://schemas.microsoft.com/office/drawing/2016/ink" xmlns:am3d="http://schemas.microsoft.com/office/drawing/2017/model3d" xmlns:o="urn:schemas-microsoft-com:office:office" xmlns:oel="http://schemas.microsoft.com/office/2019/extlst" xmlns:r="http://schemas.openxmlformats.org/officeDocument/2006/relationships" xmlns:m="http://schemas.openxmlformats.org/officeDocument/2006/math" xmlns:v="urn:schemas-microsoft-com:vml" xmlns:wp14="http://schemas.microsoft.com/office/word/2010/wordprocessingDrawing" xmlns:wp="http://schemas.openxmlformats.org/drawingml/2006/wordprocessingDrawing" xmlns:w10="urn:schemas-microsoft-com:office:word" xmlns:w="http://schemas.openxmlformats.org/wordprocessingml/2006/main" xmlns:w14="http://schemas.microsoft.com/office/word/2010/wordml" xmlns:w15="http://schemas.microsoft.com/office/word/2012/wordml" xmlns:w16cex="http://schemas.microsoft.com/office/word/2018/wordml/cex" xmlns:w16cid="http://schemas.microsoft.com/office/word/2016/wordml/cid" xmlns:w16="http://schemas.microsoft.com/office/word/2018/wordml" xmlns:w16sdtdh="http://schemas.microsoft.com/office/word/2020/wordml/sdtdatahash" xmlns:w16se="http://schemas.microsoft.com/office/word/2015/wordml/symex" xmlns:wpg="http://schemas.microsoft.com/office/word/2010/wordprocessingGroup" xmlns:wpi="http://schemas.microsoft.com/office/word/2010/wordprocessingInk" xmlns:wne="http://schemas.microsoft.com/office/word/2006/wordml" xmlns:wps="http://schemas.microsoft.com/office/word/2010/wordprocessingShape" mc:Ignorable="w14 w15 w16se w16cid w16 w16cex w16sdtdh wp14">
   <w:body>
     <w:p>
       <w:pPr>
@@ -79,7 +79,7 @@
               </wp:anchor>
             </w:drawing>
           </mc:Choice>
-          <mc:Fallback>
+          <mc:Fallback xmlns:w16du="http://schemas.microsoft.com/office/word/2023/wordml/word16du">
             <w:pict>
               <v:rect w14:anchorId="672250D3" id="Rectangle 303" o:spid="_x0000_s1026" style="position:absolute;margin-left:0;margin-top:127.25pt;width:594.7pt;height:715.15pt;z-index:-251629568;visibility:visible;mso-wrap-style:square;mso-width-percent:0;mso-height-percent:0;mso-wrap-distance-left:9pt;mso-wrap-distance-top:0;mso-wrap-distance-right:9pt;mso-wrap-distance-bottom:0;mso-position-horizontal:absolute;mso-position-horizontal-relative:page;mso-position-vertical:absolute;mso-position-vertical-relative:page;mso-width-percent:0;mso-height-percent:0;mso-width-relative:page;mso-height-relative:page;v-text-anchor:top" o:gfxdata="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" fillcolor="#0067ac" stroked="f">
                 <w10:wrap anchorx="page" anchory="page"/>
@@ -1084,7 +1084,7 @@
                 <v:stroke joinstyle="miter"/>
                 <v:path gradientshapeok="t" o:connecttype="rect"/>
               </v:shapetype>
-              <v:shape id="Text Box 302" o:spid="_x0000_s1026" type="#_x0000_t202" style="position:absolute;left:0;text-align:left;margin-left:532.7pt;margin-top:30.2pt;width:6pt;height:13.3pt;z-index:-251630592;visibility:visible;mso-wrap-style:square;mso-width-percent:0;mso-height-percent:0;mso-wrap-distance-left:9pt;mso-wrap-distance-top:0;mso-wrap-distance-right:9pt;mso-wrap-distance-bottom:0;mso-position-horizontal:absolute;mso-position-horizontal-relative:page;mso-position-vertical:absolute;mso-position-vertical-relative:text;mso-width-percent:0;mso-height-percent:0;mso-width-relative:page;mso-height-relative:page;v-text-anchor:top" o:gfxdata="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" filled="f" stroked="f">
+              <v:shape id="Text Box 302" o:spid="_x0000_s1026" type="#_x0000_t202" style="position:absolute;left:0;text-align:left;margin-left:532.7pt;margin-top:30.2pt;width:6pt;height:13.3pt;z-index:-251630592;visibility:visible;mso-wrap-style:square;mso-width-percent:0;mso-height-percent:0;mso-wrap-distance-left:9pt;mso-wrap-distance-top:0;mso-wrap-distance-right:9pt;mso-wrap-distance-bottom:0;mso-position-horizontal:absolute;mso-position-horizontal-relative:page;mso-position-vertical:absolute;mso-position-vertical-relative:text;mso-width-percent:0;mso-height-percent:0;mso-width-relative:page;mso-height-relative:page;v-text-anchor:top" o:gfxdata="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" filled="f" stroked="f">
                 <v:textbox inset="0,0,0,0">
                   <w:txbxContent>
                     <w:p>
@@ -1344,7 +1344,7 @@
               </wp:anchor>
             </w:drawing>
           </mc:Choice>
-          <mc:Fallback>
+          <mc:Fallback xmlns:w16du="http://schemas.microsoft.com/office/word/2023/wordml/word16du">
             <w:pict>
               <v:group w14:anchorId="0E16E7AE" id="Group 299" o:spid="_x0000_s1026" style="position:absolute;margin-left:0;margin-top:127.9pt;width:595.2pt;height:635.1pt;z-index:-251627520;mso-position-horizontal-relative:page;mso-position-vertical-relative:page" coordorigin=",2572" coordsize="11904,12072" o:gfxdata="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">
                 <v:rect id="Rectangle 61" o:spid="_x0000_s1027" style="position:absolute;top:2572;width:11904;height:566;visibility:visible;mso-wrap-style:square;v-text-anchor:top" o:gfxdata="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" fillcolor="#0067ac" stroked="f"/>
@@ -2202,7 +2202,7 @@
           </mc:Choice>
           <mc:Fallback>
             <w:pict>
-              <v:shape w14:anchorId="4F51316A" id="Text Box 298" o:spid="_x0000_s1027" type="#_x0000_t202" style="position:absolute;left:0;text-align:left;margin-left:532.7pt;margin-top:41.4pt;width:6pt;height:13.3pt;z-index:-251628544;visibility:visible;mso-wrap-style:square;mso-width-percent:0;mso-height-percent:0;mso-wrap-distance-left:9pt;mso-wrap-distance-top:0;mso-wrap-distance-right:9pt;mso-wrap-distance-bottom:0;mso-position-horizontal:absolute;mso-position-horizontal-relative:page;mso-position-vertical:absolute;mso-position-vertical-relative:text;mso-width-percent:0;mso-height-percent:0;mso-width-relative:page;mso-height-relative:page;v-text-anchor:top" o:gfxdata="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" filled="f" stroked="f">
+              <v:shape w14:anchorId="4F51316A" id="Text Box 298" o:spid="_x0000_s1027" type="#_x0000_t202" style="position:absolute;left:0;text-align:left;margin-left:532.7pt;margin-top:41.4pt;width:6pt;height:13.3pt;z-index:-251628544;visibility:visible;mso-wrap-style:square;mso-width-percent:0;mso-height-percent:0;mso-wrap-distance-left:9pt;mso-wrap-distance-top:0;mso-wrap-distance-right:9pt;mso-wrap-distance-bottom:0;mso-position-horizontal:absolute;mso-position-horizontal-relative:page;mso-position-vertical:absolute;mso-position-vertical-relative:text;mso-width-percent:0;mso-height-percent:0;mso-width-relative:page;mso-height-relative:page;v-text-anchor:top" o:gfxdata="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" filled="f" stroked="f">
                 <v:textbox inset="0,0,0,0">
                   <w:txbxContent>
                     <w:p>
@@ -2458,7 +2458,7 @@
               </wp:anchor>
             </w:drawing>
           </mc:Choice>
-          <mc:Fallback>
+          <mc:Fallback xmlns:w16du="http://schemas.microsoft.com/office/word/2023/wordml/word16du">
             <w:pict>
               <v:group w14:anchorId="339C6174" id="Group 295" o:spid="_x0000_s1026" style="position:absolute;margin-left:0;margin-top:126.8pt;width:595.2pt;height:637.25pt;z-index:-251625472;mso-position-horizontal-relative:page;mso-position-vertical-relative:page" coordorigin=",2528" coordsize="11904,11262" o:gfxdata="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">
                 <v:rect id="Rectangle 65" o:spid="_x0000_s1027" style="position:absolute;top:2528;width:11904;height:566;visibility:visible;mso-wrap-style:square;v-text-anchor:top" o:gfxdata="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" fillcolor="#0067ac" stroked="f"/>
@@ -25829,25 +25829,7 @@
                 <w:szCs w:val="20"/>
                 <w:lang w:val="en-US"/>
               </w:rPr>
-              <w:t>Mel frequency cepstrum</w:t>
-            </w:r>
-            <w:r>
-              <w:rPr>
-                <w:rFonts w:ascii="Courier New" w:hAnsi="Courier New" w:cs="Courier New"/>
-                <w:sz w:val="20"/>
-                <w:szCs w:val="20"/>
-                <w:lang w:val="en-US"/>
-              </w:rPr>
-              <w:t xml:space="preserve"> coefficient (MFC Coefficient)</w:t>
-            </w:r>
-            <w:r>
-              <w:rPr>
-                <w:rFonts w:ascii="Courier New" w:hAnsi="Courier New" w:cs="Courier New"/>
-                <w:sz w:val="20"/>
-                <w:szCs w:val="20"/>
-                <w:lang w:val="en-US"/>
-              </w:rPr>
-              <w:t>.</w:t>
+              <w:t>Mel frequency cepstrum coefficient (MFC Coefficient).</w:t>
             </w:r>
           </w:p>
           <w:p>
@@ -26317,6 +26299,7 @@
           <w:lang w:val="en-US"/>
         </w:rPr>
       </w:pPr>
+      <w:bookmarkStart w:id="74" w:name="_Hlk129911396"/>
       <w:r>
         <w:rPr>
           <w:i/>
@@ -26326,6 +26309,7 @@
         <w:t>Model Architecture Design</w:t>
       </w:r>
     </w:p>
+    <w:bookmarkEnd w:id="74"/>
     <w:p>
       <w:pPr>
         <w:spacing w:after="240"/>
@@ -28796,7 +28780,7 @@
           <w:szCs w:val="24"/>
         </w:rPr>
       </w:pPr>
-      <w:bookmarkStart w:id="74" w:name="_Toc129150087"/>
+      <w:bookmarkStart w:id="75" w:name="_Toc129150087"/>
       <w:r>
         <w:rPr>
           <w:szCs w:val="24"/>
@@ -28804,7 +28788,7 @@
         </w:rPr>
         <w:t>Model Evaluation</w:t>
       </w:r>
-      <w:bookmarkEnd w:id="74"/>
+      <w:bookmarkEnd w:id="75"/>
     </w:p>
     <w:p>
       <w:pPr>
@@ -28994,7 +28978,7 @@
           <w:szCs w:val="24"/>
         </w:rPr>
       </w:pPr>
-      <w:bookmarkStart w:id="75" w:name="_Toc129150088"/>
+      <w:bookmarkStart w:id="76" w:name="_Toc129150088"/>
       <w:r>
         <w:rPr>
           <w:szCs w:val="24"/>
@@ -29002,7 +28986,7 @@
         </w:rPr>
         <w:t>User Interface</w:t>
       </w:r>
-      <w:bookmarkEnd w:id="75"/>
+      <w:bookmarkEnd w:id="76"/>
     </w:p>
     <w:p>
       <w:pPr>
@@ -29167,10 +29151,10 @@
           <w:lang w:val="en-US"/>
         </w:rPr>
       </w:pPr>
-      <w:bookmarkStart w:id="76" w:name="_Ref124456936"/>
-      <w:bookmarkStart w:id="77" w:name="_Toc124602124"/>
-      <w:bookmarkStart w:id="78" w:name="_Toc124969672"/>
-      <w:bookmarkStart w:id="79" w:name="_Toc129149965"/>
+      <w:bookmarkStart w:id="77" w:name="_Ref124456936"/>
+      <w:bookmarkStart w:id="78" w:name="_Toc124602124"/>
+      <w:bookmarkStart w:id="79" w:name="_Toc124969672"/>
+      <w:bookmarkStart w:id="80" w:name="_Toc129149965"/>
       <w:r>
         <w:t>Figure 3.</w:t>
       </w:r>
@@ -29192,16 +29176,16 @@
       <w:r>
         <w:fldChar w:fldCharType="end"/>
       </w:r>
-      <w:bookmarkEnd w:id="76"/>
+      <w:bookmarkEnd w:id="77"/>
       <w:r>
         <w:rPr>
           <w:lang w:val="en-US"/>
         </w:rPr>
         <w:t>: Web Design Pre-Audio Input.</w:t>
       </w:r>
-      <w:bookmarkEnd w:id="77"/>
       <w:bookmarkEnd w:id="78"/>
       <w:bookmarkEnd w:id="79"/>
+      <w:bookmarkEnd w:id="80"/>
     </w:p>
     <w:p>
       <w:pPr>
@@ -29254,10 +29238,10 @@
         <w:pStyle w:val="Caption"/>
         <w:jc w:val="center"/>
       </w:pPr>
-      <w:bookmarkStart w:id="80" w:name="_Ref124456942"/>
-      <w:bookmarkStart w:id="81" w:name="_Toc124602125"/>
-      <w:bookmarkStart w:id="82" w:name="_Toc124969673"/>
-      <w:bookmarkStart w:id="83" w:name="_Toc129149966"/>
+      <w:bookmarkStart w:id="81" w:name="_Ref124456942"/>
+      <w:bookmarkStart w:id="82" w:name="_Toc124602125"/>
+      <w:bookmarkStart w:id="83" w:name="_Toc124969673"/>
+      <w:bookmarkStart w:id="84" w:name="_Toc129149966"/>
       <w:r>
         <w:t>Figure 3.</w:t>
       </w:r>
@@ -29279,16 +29263,16 @@
       <w:r>
         <w:fldChar w:fldCharType="end"/>
       </w:r>
-      <w:bookmarkEnd w:id="80"/>
+      <w:bookmarkEnd w:id="81"/>
       <w:r>
         <w:rPr>
           <w:lang w:val="en-US"/>
         </w:rPr>
         <w:t>: Web Design Post-Audio Input.</w:t>
       </w:r>
-      <w:bookmarkEnd w:id="81"/>
       <w:bookmarkEnd w:id="82"/>
       <w:bookmarkEnd w:id="83"/>
+      <w:bookmarkEnd w:id="84"/>
     </w:p>
     <w:p>
       <w:pPr>
@@ -29442,9 +29426,9 @@
         <w:keepNext/>
         <w:jc w:val="center"/>
       </w:pPr>
-      <w:bookmarkStart w:id="84" w:name="_Ref129149900"/>
-      <w:bookmarkStart w:id="85" w:name="_Toc124969679"/>
-      <w:bookmarkStart w:id="86" w:name="_Toc129149968"/>
+      <w:bookmarkStart w:id="85" w:name="_Ref129149900"/>
+      <w:bookmarkStart w:id="86" w:name="_Toc124969679"/>
+      <w:bookmarkStart w:id="87" w:name="_Toc129149968"/>
       <w:r>
         <w:lastRenderedPageBreak/>
         <w:t>Table 3.</w:t>
@@ -29467,7 +29451,7 @@
       <w:r>
         <w:fldChar w:fldCharType="end"/>
       </w:r>
-      <w:bookmarkEnd w:id="84"/>
+      <w:bookmarkEnd w:id="85"/>
       <w:r>
         <w:rPr>
           <w:lang w:val="en-US"/>
@@ -29483,8 +29467,8 @@
         </w:rPr>
         <w:t>.</w:t>
       </w:r>
-      <w:bookmarkEnd w:id="85"/>
       <w:bookmarkEnd w:id="86"/>
+      <w:bookmarkEnd w:id="87"/>
     </w:p>
     <w:tbl>
       <w:tblPr>
@@ -29863,40 +29847,76 @@
         <w:ind w:left="0"/>
         <w:rPr>
           <w:rFonts w:cs="Times New Roman"/>
-          <w:sz w:val="24"/>
-          <w:szCs w:val="24"/>
-        </w:rPr>
-      </w:pPr>
-      <w:bookmarkStart w:id="87" w:name="_Toc129150089"/>
+          <w:szCs w:val="28"/>
+        </w:rPr>
+      </w:pPr>
+      <w:bookmarkStart w:id="88" w:name="_Toc129150089"/>
       <w:r>
         <w:rPr>
           <w:rFonts w:cs="Times New Roman"/>
-          <w:sz w:val="24"/>
-          <w:szCs w:val="24"/>
+          <w:szCs w:val="28"/>
           <w:lang w:val="en-ID"/>
         </w:rPr>
         <w:lastRenderedPageBreak/>
-        <w:t>BAB IV</w:t>
+        <w:t>Chapter</w:t>
       </w:r>
       <w:r>
         <w:rPr>
           <w:rFonts w:cs="Times New Roman"/>
-          <w:sz w:val="24"/>
-          <w:szCs w:val="24"/>
+          <w:szCs w:val="28"/>
+          <w:lang w:val="en-ID"/>
+        </w:rPr>
+        <w:t xml:space="preserve"> IV</w:t>
+      </w:r>
+      <w:r>
+        <w:rPr>
+          <w:rFonts w:cs="Times New Roman"/>
+          <w:szCs w:val="28"/>
         </w:rPr>
         <w:t xml:space="preserve"> </w:t>
       </w:r>
-      <w:r>
-        <w:rPr>
-          <w:rFonts w:cs="Times New Roman"/>
-          <w:sz w:val="24"/>
-          <w:szCs w:val="24"/>
-        </w:rPr>
-        <w:t>HASIL DAN PEMBAHASAN</w:t>
-      </w:r>
-      <w:bookmarkEnd w:id="87"/>
-    </w:p>
-    <w:p/>
+    </w:p>
+    <w:bookmarkEnd w:id="88"/>
+    <w:p>
+      <w:pPr>
+        <w:jc w:val="center"/>
+        <w:rPr>
+          <w:b/>
+          <w:bCs/>
+          <w:sz w:val="28"/>
+          <w:szCs w:val="28"/>
+          <w:lang w:val="en-US"/>
+        </w:rPr>
+      </w:pPr>
+      <w:r>
+        <w:rPr>
+          <w:b/>
+          <w:bCs/>
+          <w:sz w:val="28"/>
+          <w:szCs w:val="28"/>
+          <w:lang w:val="en-US"/>
+        </w:rPr>
+        <w:t>Result and Discussion</w:t>
+      </w:r>
+    </w:p>
+    <w:p>
+      <w:pPr>
+        <w:ind w:firstLine="360"/>
+      </w:pPr>
+    </w:p>
+    <w:p>
+      <w:pPr>
+        <w:ind w:firstLine="360"/>
+      </w:pPr>
+      <w:r>
+        <w:t>This chapter will discuss the implementations and the results achieved during this research. The performance and effectiveness of each machine learning model will be assessed and presented in achieving its intended objectives. The analysis will provide valuable insights into the challenges and successes encountered during the implementation process, and offer recommendations for further improvement and development.</w:t>
+      </w:r>
+    </w:p>
+    <w:p>
+      <w:pPr>
+        <w:ind w:firstLine="360"/>
+      </w:pPr>
+    </w:p>
     <w:p>
       <w:pPr>
         <w:pStyle w:val="Heading2"/>
@@ -29909,21 +29929,1937 @@
           <w:lang w:val="en-ID"/>
         </w:rPr>
       </w:pPr>
-      <w:bookmarkStart w:id="88" w:name="_Toc129150090"/>
-      <w:r>
-        <w:rPr>
-          <w:szCs w:val="24"/>
-        </w:rPr>
-        <w:t>Hasil eksperim</w:t>
-      </w:r>
-      <w:r>
-        <w:rPr>
-          <w:szCs w:val="24"/>
+      <w:r>
+        <w:rPr>
+          <w:szCs w:val="24"/>
+          <w:lang w:val="en-US"/>
+        </w:rPr>
+        <w:t>Implementation</w:t>
+      </w:r>
+    </w:p>
+    <w:p>
+      <w:pPr>
+        <w:ind w:firstLine="360"/>
+        <w:rPr>
           <w:lang w:val="en-ID"/>
         </w:rPr>
-        <w:t>en</w:t>
-      </w:r>
-      <w:bookmarkEnd w:id="88"/>
+      </w:pPr>
+      <w:r>
+        <w:rPr>
+          <w:lang w:val="en-ID"/>
+        </w:rPr>
+        <w:t>An overview of the designed method for the audio emotion recognition system was provided in Figure 3.1. The system was implemented using the Python programming language version 3.10.9.  The designed method involves the use of various external libraries, such as Librosa, PyTorch, and Scikit-Learn, which were mainly used for the main components of the system.</w:t>
+      </w:r>
+    </w:p>
+    <w:p>
+      <w:pPr>
+        <w:ind w:firstLine="360"/>
+        <w:rPr>
+          <w:lang w:val="en-ID"/>
+        </w:rPr>
+      </w:pPr>
+    </w:p>
+    <w:p>
+      <w:pPr>
+        <w:pStyle w:val="Heading2"/>
+        <w:numPr>
+          <w:ilvl w:val="2"/>
+          <w:numId w:val="4"/>
+        </w:numPr>
+        <w:rPr>
+          <w:szCs w:val="24"/>
+          <w:lang w:val="en-ID"/>
+        </w:rPr>
+      </w:pPr>
+      <w:r>
+        <w:rPr>
+          <w:szCs w:val="24"/>
+          <w:lang w:val="en-ID"/>
+        </w:rPr>
+        <w:t>Data Exploration</w:t>
+      </w:r>
+    </w:p>
+    <w:p>
+      <w:pPr>
+        <w:ind w:firstLine="360"/>
+        <w:jc w:val="both"/>
+        <w:rPr>
+          <w:lang w:val="en-ID"/>
+        </w:rPr>
+      </w:pPr>
+      <w:r>
+        <w:rPr>
+          <w:lang w:val="en-ID"/>
+        </w:rPr>
+        <w:t>The dataset in this study consists of English human voices that have already been labelled.  Two distinct datasets were utilized, namely CREMA-D and RAVDESS, both of which contain single emotional labels for each sound sample.</w:t>
+      </w:r>
+      <w:r>
+        <w:rPr>
+          <w:lang w:val="en-ID"/>
+        </w:rPr>
+        <w:t xml:space="preserve"> </w:t>
+      </w:r>
+    </w:p>
+    <w:p>
+      <w:pPr>
+        <w:ind w:firstLine="360"/>
+        <w:jc w:val="both"/>
+        <w:rPr>
+          <w:lang w:val="en-ID"/>
+        </w:rPr>
+      </w:pPr>
+      <w:r>
+        <w:rPr>
+          <w:lang w:val="en-ID"/>
+        </w:rPr>
+        <w:t xml:space="preserve">The </w:t>
+      </w:r>
+      <w:r>
+        <w:rPr>
+          <w:lang w:val="en-ID"/>
+        </w:rPr>
+        <w:t>Crowd-Sourced Emotional Multimodal Actors Dataset</w:t>
+      </w:r>
+      <w:r>
+        <w:rPr>
+          <w:lang w:val="en-ID"/>
+        </w:rPr>
+        <w:t xml:space="preserve"> </w:t>
+      </w:r>
+      <w:r>
+        <w:rPr>
+          <w:lang w:val="en-ID"/>
+        </w:rPr>
+        <w:t>(CREMA-D)</w:t>
+      </w:r>
+      <w:r>
+        <w:rPr>
+          <w:lang w:val="en-ID"/>
+        </w:rPr>
+        <w:t xml:space="preserve"> </w:t>
+      </w:r>
+      <w:r>
+        <w:rPr>
+          <w:lang w:val="en-ID"/>
+        </w:rPr>
+        <w:t>comprises approximately 7,442 clips of 91 actors, with an equal distribution of males and females. Each actor was instructed to act out 6 different emotions, including anger, disgust, fear, happiness, neutral, and sad. The clips vary in duration, ranging from 1 to 5 seconds and are recorded at a sampling rate of 16kHz with a resolution of 16 bits. The emotional state of each clip was labelled by multiple crowd-workers on Amazon Mechanical Turk, ensuring a diverse set of labels that represent the emotions expressed in each clip.</w:t>
+      </w:r>
+    </w:p>
+    <w:p>
+      <w:pPr>
+        <w:ind w:firstLine="360"/>
+        <w:jc w:val="both"/>
+        <w:rPr>
+          <w:lang w:val="en-ID"/>
+        </w:rPr>
+      </w:pPr>
+      <w:r>
+        <w:rPr>
+          <w:lang w:val="en-ID"/>
+        </w:rPr>
+        <w:t>The Ryerson Audio-Visual Database of Emotional Speech and Song (RAVDESS) dataset consists of approximately 1,440 audio files of actors performing scripted speech and song segments. The audio files are recorded at a sampling rate of 48kHz with a resolution of 16 bits and are labelled with one of eight emotions, including calm, happy, sad, and angry, amongst others. The actors are of diverse ages, genders, and ethnicities, ensuring that the dataset is representative of a wide range of voices and accents.</w:t>
+      </w:r>
+    </w:p>
+    <w:p>
+      <w:pPr>
+        <w:ind w:firstLine="360"/>
+        <w:jc w:val="both"/>
+        <w:rPr>
+          <w:lang w:val="en-ID"/>
+        </w:rPr>
+      </w:pPr>
+      <w:r>
+        <w:rPr>
+          <w:lang w:val="en-ID"/>
+        </w:rPr>
+        <w:t>This study utilized the emotions present in the CREMA-D dataset, which consists of 6 different emotion classes including anger, disgust, fear, happiness, neutral, and sad. Using a standardized set of emotions across the dataset allows for a fair comparison of performance between different models and techniques. The use of the same emotion classes across all datasets helps to eliminate any potential biases that may have resulted from variations in labelling, recording quality, or other factors that may impact the effectiveness of emotion recognition models. Overall, by using a standardized set of emotions, the study aims to provide a more accurate and reliable analysis of the performance of different models and techniques for audio emotion recognition.</w:t>
+      </w:r>
+    </w:p>
+    <w:p>
+      <w:pPr>
+        <w:spacing w:after="240"/>
+        <w:ind w:firstLine="360"/>
+        <w:jc w:val="both"/>
+        <w:rPr>
+          <w:lang w:val="en-ID"/>
+        </w:rPr>
+      </w:pPr>
+      <w:r>
+        <w:rPr>
+          <w:lang w:val="en-ID"/>
+        </w:rPr>
+        <w:t xml:space="preserve">As part of the exploratory data analysis, amplitude and spectrogram plots were generated for both of these datasets. An amplitude plot shows the variation of sound pressure over time and is useful for identifying the overall loudness of a recording. The spectrogram plot, on the other hand, shows how the energy of the signal is distributed across different frequencies over time and can help identify specific characteristics of the audio signal. Table 3.1 presented exemplars of amplitude and spectrogram plots for each of the six emotion classes in the CREMA-D dataset, whereas Table 3.2 displayed the amplitude and spectrogram plots for the </w:t>
+      </w:r>
+      <w:r>
+        <w:rPr>
+          <w:lang w:val="en-ID"/>
+        </w:rPr>
+        <w:lastRenderedPageBreak/>
+        <w:t>RAVDESS dataset, also for each of the six emotion classes.</w:t>
+      </w:r>
+    </w:p>
+    <w:p>
+      <w:pPr>
+        <w:pStyle w:val="Caption"/>
+        <w:keepNext/>
+        <w:jc w:val="center"/>
+      </w:pPr>
+      <w:r>
+        <w:t>Table 4.</w:t>
+      </w:r>
+      <w:r>
+        <w:fldChar w:fldCharType="begin"/>
+      </w:r>
+      <w:r>
+        <w:instrText xml:space="preserve"> SEQ Table_4. \* ARABIC </w:instrText>
+      </w:r>
+      <w:r>
+        <w:fldChar w:fldCharType="separate"/>
+      </w:r>
+      <w:r>
+        <w:rPr>
+          <w:noProof/>
+        </w:rPr>
+        <w:t>1</w:t>
+      </w:r>
+      <w:r>
+        <w:fldChar w:fldCharType="end"/>
+      </w:r>
+      <w:r>
+        <w:rPr>
+          <w:lang w:val="en-US"/>
+        </w:rPr>
+        <w:t xml:space="preserve"> CREMA-D Amplitude and Spectogram.</w:t>
+      </w:r>
+    </w:p>
+    <w:tbl>
+      <w:tblPr>
+        <w:tblStyle w:val="TableGrid"/>
+        <w:tblW w:w="0" w:type="auto"/>
+        <w:jc w:val="center"/>
+        <w:tblLook w:val="04A0" w:firstRow="1" w:lastRow="0" w:firstColumn="1" w:lastColumn="0" w:noHBand="0" w:noVBand="1"/>
+      </w:tblPr>
+      <w:tblGrid>
+        <w:gridCol w:w="1716"/>
+        <w:gridCol w:w="3590"/>
+        <w:gridCol w:w="3756"/>
+      </w:tblGrid>
+      <w:tr>
+        <w:trPr>
+          <w:jc w:val="center"/>
+        </w:trPr>
+        <w:tc>
+          <w:tcPr>
+            <w:tcW w:w="3020" w:type="dxa"/>
+            <w:vMerge w:val="restart"/>
+            <w:vAlign w:val="center"/>
+          </w:tcPr>
+          <w:p>
+            <w:pPr>
+              <w:jc w:val="center"/>
+              <w:rPr>
+                <w:b/>
+                <w:bCs/>
+                <w:lang w:val="en-ID"/>
+              </w:rPr>
+            </w:pPr>
+            <w:r>
+              <w:rPr>
+                <w:b/>
+                <w:bCs/>
+                <w:lang w:val="en-ID"/>
+              </w:rPr>
+              <w:t>Emotion</w:t>
+            </w:r>
+          </w:p>
+        </w:tc>
+        <w:tc>
+          <w:tcPr>
+            <w:tcW w:w="6042" w:type="dxa"/>
+            <w:gridSpan w:val="2"/>
+            <w:vAlign w:val="center"/>
+          </w:tcPr>
+          <w:p>
+            <w:pPr>
+              <w:jc w:val="center"/>
+              <w:rPr>
+                <w:b/>
+                <w:bCs/>
+                <w:lang w:val="en-ID"/>
+              </w:rPr>
+            </w:pPr>
+            <w:r>
+              <w:rPr>
+                <w:b/>
+                <w:bCs/>
+                <w:lang w:val="en-ID"/>
+              </w:rPr>
+              <w:t>CREMA-D</w:t>
+            </w:r>
+          </w:p>
+        </w:tc>
+      </w:tr>
+      <w:tr>
+        <w:trPr>
+          <w:jc w:val="center"/>
+        </w:trPr>
+        <w:tc>
+          <w:tcPr>
+            <w:tcW w:w="3020" w:type="dxa"/>
+            <w:vMerge/>
+          </w:tcPr>
+          <w:p>
+            <w:pPr>
+              <w:jc w:val="both"/>
+              <w:rPr>
+                <w:b/>
+                <w:bCs/>
+                <w:lang w:val="en-ID"/>
+              </w:rPr>
+            </w:pPr>
+          </w:p>
+        </w:tc>
+        <w:tc>
+          <w:tcPr>
+            <w:tcW w:w="3021" w:type="dxa"/>
+            <w:vAlign w:val="center"/>
+          </w:tcPr>
+          <w:p>
+            <w:pPr>
+              <w:jc w:val="center"/>
+              <w:rPr>
+                <w:b/>
+                <w:bCs/>
+                <w:lang w:val="en-ID"/>
+              </w:rPr>
+            </w:pPr>
+            <w:r>
+              <w:rPr>
+                <w:b/>
+                <w:bCs/>
+                <w:lang w:val="en-ID"/>
+              </w:rPr>
+              <w:t>Amplitude</w:t>
+            </w:r>
+          </w:p>
+        </w:tc>
+        <w:tc>
+          <w:tcPr>
+            <w:tcW w:w="3021" w:type="dxa"/>
+            <w:vAlign w:val="center"/>
+          </w:tcPr>
+          <w:p>
+            <w:pPr>
+              <w:jc w:val="center"/>
+              <w:rPr>
+                <w:b/>
+                <w:bCs/>
+                <w:lang w:val="en-ID"/>
+              </w:rPr>
+            </w:pPr>
+            <w:r>
+              <w:rPr>
+                <w:b/>
+                <w:bCs/>
+                <w:lang w:val="en-ID"/>
+              </w:rPr>
+              <w:t>Spectogram</w:t>
+            </w:r>
+          </w:p>
+        </w:tc>
+      </w:tr>
+      <w:tr>
+        <w:trPr>
+          <w:jc w:val="center"/>
+        </w:trPr>
+        <w:tc>
+          <w:tcPr>
+            <w:tcW w:w="3020" w:type="dxa"/>
+            <w:vAlign w:val="center"/>
+          </w:tcPr>
+          <w:p>
+            <w:pPr>
+              <w:jc w:val="center"/>
+              <w:rPr>
+                <w:lang w:val="en-ID"/>
+              </w:rPr>
+            </w:pPr>
+            <w:r>
+              <w:rPr>
+                <w:lang w:val="en-ID"/>
+              </w:rPr>
+              <w:t>Angry</w:t>
+            </w:r>
+          </w:p>
+        </w:tc>
+        <w:tc>
+          <w:tcPr>
+            <w:tcW w:w="3021" w:type="dxa"/>
+            <w:vAlign w:val="center"/>
+          </w:tcPr>
+          <w:p>
+            <w:pPr>
+              <w:jc w:val="center"/>
+              <w:rPr>
+                <w:lang w:val="en-ID"/>
+              </w:rPr>
+            </w:pPr>
+            <w:r>
+              <w:rPr>
+                <w:noProof/>
+                <w:lang w:val="en-ID"/>
+              </w:rPr>
+              <w:drawing>
+                <wp:inline distT="0" distB="0" distL="0" distR="0" wp14:anchorId="44A69C6C" wp14:editId="23F28CC6">
+                  <wp:extent cx="2132756" cy="1258784"/>
+                  <wp:effectExtent l="0" t="0" r="1270" b="0"/>
+                  <wp:docPr id="42" name="Picture 42"/>
+                  <wp:cNvGraphicFramePr>
+                    <a:graphicFrameLocks xmlns:a="http://schemas.openxmlformats.org/drawingml/2006/main" noChangeAspect="1"/>
+                  </wp:cNvGraphicFramePr>
+                  <a:graphic xmlns:a="http://schemas.openxmlformats.org/drawingml/2006/main">
+                    <a:graphicData uri="http://schemas.openxmlformats.org/drawingml/2006/picture">
+                      <pic:pic xmlns:pic="http://schemas.openxmlformats.org/drawingml/2006/picture">
+                        <pic:nvPicPr>
+                          <pic:cNvPr id="0" name="Picture 20"/>
+                          <pic:cNvPicPr>
+                            <a:picLocks noChangeAspect="1" noChangeArrowheads="1"/>
+                          </pic:cNvPicPr>
+                        </pic:nvPicPr>
+                        <pic:blipFill>
+                          <a:blip r:embed="rId29">
+                            <a:extLst>
+                              <a:ext uri="{28A0092B-C50C-407E-A947-70E740481C1C}">
+                                <a14:useLocalDpi xmlns:a14="http://schemas.microsoft.com/office/drawing/2010/main" val="0"/>
+                              </a:ext>
+                            </a:extLst>
+                          </a:blip>
+                          <a:srcRect/>
+                          <a:stretch>
+                            <a:fillRect/>
+                          </a:stretch>
+                        </pic:blipFill>
+                        <pic:spPr bwMode="auto">
+                          <a:xfrm>
+                            <a:off x="0" y="0"/>
+                            <a:ext cx="2163045" cy="1276661"/>
+                          </a:xfrm>
+                          <a:prstGeom prst="rect">
+                            <a:avLst/>
+                          </a:prstGeom>
+                          <a:noFill/>
+                          <a:ln>
+                            <a:noFill/>
+                          </a:ln>
+                        </pic:spPr>
+                      </pic:pic>
+                    </a:graphicData>
+                  </a:graphic>
+                </wp:inline>
+              </w:drawing>
+            </w:r>
+          </w:p>
+        </w:tc>
+        <w:tc>
+          <w:tcPr>
+            <w:tcW w:w="3021" w:type="dxa"/>
+            <w:vAlign w:val="center"/>
+          </w:tcPr>
+          <w:p>
+            <w:pPr>
+              <w:jc w:val="center"/>
+              <w:rPr>
+                <w:lang w:val="en-ID"/>
+              </w:rPr>
+            </w:pPr>
+            <w:r>
+              <w:rPr>
+                <w:noProof/>
+                <w:lang w:val="en-ID"/>
+              </w:rPr>
+              <w:drawing>
+                <wp:inline distT="0" distB="0" distL="0" distR="0" wp14:anchorId="308F9EE4" wp14:editId="44893C86">
+                  <wp:extent cx="2243976" cy="1276597"/>
+                  <wp:effectExtent l="0" t="0" r="4445" b="0"/>
+                  <wp:docPr id="43" name="Picture 43"/>
+                  <wp:cNvGraphicFramePr>
+                    <a:graphicFrameLocks xmlns:a="http://schemas.openxmlformats.org/drawingml/2006/main" noChangeAspect="1"/>
+                  </wp:cNvGraphicFramePr>
+                  <a:graphic xmlns:a="http://schemas.openxmlformats.org/drawingml/2006/main">
+                    <a:graphicData uri="http://schemas.openxmlformats.org/drawingml/2006/picture">
+                      <pic:pic xmlns:pic="http://schemas.openxmlformats.org/drawingml/2006/picture">
+                        <pic:nvPicPr>
+                          <pic:cNvPr id="0" name="Picture 21"/>
+                          <pic:cNvPicPr>
+                            <a:picLocks noChangeAspect="1" noChangeArrowheads="1"/>
+                          </pic:cNvPicPr>
+                        </pic:nvPicPr>
+                        <pic:blipFill>
+                          <a:blip r:embed="rId30">
+                            <a:extLst>
+                              <a:ext uri="{28A0092B-C50C-407E-A947-70E740481C1C}">
+                                <a14:useLocalDpi xmlns:a14="http://schemas.microsoft.com/office/drawing/2010/main" val="0"/>
+                              </a:ext>
+                            </a:extLst>
+                          </a:blip>
+                          <a:srcRect/>
+                          <a:stretch>
+                            <a:fillRect/>
+                          </a:stretch>
+                        </pic:blipFill>
+                        <pic:spPr bwMode="auto">
+                          <a:xfrm>
+                            <a:off x="0" y="0"/>
+                            <a:ext cx="2279742" cy="1296944"/>
+                          </a:xfrm>
+                          <a:prstGeom prst="rect">
+                            <a:avLst/>
+                          </a:prstGeom>
+                          <a:noFill/>
+                          <a:ln>
+                            <a:noFill/>
+                          </a:ln>
+                        </pic:spPr>
+                      </pic:pic>
+                    </a:graphicData>
+                  </a:graphic>
+                </wp:inline>
+              </w:drawing>
+            </w:r>
+          </w:p>
+        </w:tc>
+      </w:tr>
+      <w:tr>
+        <w:trPr>
+          <w:jc w:val="center"/>
+        </w:trPr>
+        <w:tc>
+          <w:tcPr>
+            <w:tcW w:w="3020" w:type="dxa"/>
+            <w:vAlign w:val="center"/>
+          </w:tcPr>
+          <w:p>
+            <w:pPr>
+              <w:jc w:val="center"/>
+              <w:rPr>
+                <w:lang w:val="en-ID"/>
+              </w:rPr>
+            </w:pPr>
+            <w:r>
+              <w:rPr>
+                <w:lang w:val="en-ID"/>
+              </w:rPr>
+              <w:t>Fear</w:t>
+            </w:r>
+          </w:p>
+        </w:tc>
+        <w:tc>
+          <w:tcPr>
+            <w:tcW w:w="3021" w:type="dxa"/>
+            <w:vAlign w:val="center"/>
+          </w:tcPr>
+          <w:p>
+            <w:pPr>
+              <w:jc w:val="center"/>
+              <w:rPr>
+                <w:lang w:val="en-ID"/>
+              </w:rPr>
+            </w:pPr>
+            <w:r>
+              <w:rPr>
+                <w:noProof/>
+                <w:lang w:val="en-ID"/>
+              </w:rPr>
+              <w:drawing>
+                <wp:inline distT="0" distB="0" distL="0" distR="0" wp14:anchorId="5D8BD29B" wp14:editId="581B632B">
+                  <wp:extent cx="2132758" cy="1258785"/>
+                  <wp:effectExtent l="0" t="0" r="1270" b="0"/>
+                  <wp:docPr id="37" name="Picture 37"/>
+                  <wp:cNvGraphicFramePr>
+                    <a:graphicFrameLocks xmlns:a="http://schemas.openxmlformats.org/drawingml/2006/main" noChangeAspect="1"/>
+                  </wp:cNvGraphicFramePr>
+                  <a:graphic xmlns:a="http://schemas.openxmlformats.org/drawingml/2006/main">
+                    <a:graphicData uri="http://schemas.openxmlformats.org/drawingml/2006/picture">
+                      <pic:pic xmlns:pic="http://schemas.openxmlformats.org/drawingml/2006/picture">
+                        <pic:nvPicPr>
+                          <pic:cNvPr id="0" name="Picture 16"/>
+                          <pic:cNvPicPr>
+                            <a:picLocks noChangeAspect="1" noChangeArrowheads="1"/>
+                          </pic:cNvPicPr>
+                        </pic:nvPicPr>
+                        <pic:blipFill>
+                          <a:blip r:embed="rId31">
+                            <a:extLst>
+                              <a:ext uri="{28A0092B-C50C-407E-A947-70E740481C1C}">
+                                <a14:useLocalDpi xmlns:a14="http://schemas.microsoft.com/office/drawing/2010/main" val="0"/>
+                              </a:ext>
+                            </a:extLst>
+                          </a:blip>
+                          <a:srcRect/>
+                          <a:stretch>
+                            <a:fillRect/>
+                          </a:stretch>
+                        </pic:blipFill>
+                        <pic:spPr bwMode="auto">
+                          <a:xfrm>
+                            <a:off x="0" y="0"/>
+                            <a:ext cx="2150263" cy="1269116"/>
+                          </a:xfrm>
+                          <a:prstGeom prst="rect">
+                            <a:avLst/>
+                          </a:prstGeom>
+                          <a:noFill/>
+                          <a:ln>
+                            <a:noFill/>
+                          </a:ln>
+                        </pic:spPr>
+                      </pic:pic>
+                    </a:graphicData>
+                  </a:graphic>
+                </wp:inline>
+              </w:drawing>
+            </w:r>
+          </w:p>
+        </w:tc>
+        <w:tc>
+          <w:tcPr>
+            <w:tcW w:w="3021" w:type="dxa"/>
+            <w:vAlign w:val="center"/>
+          </w:tcPr>
+          <w:p>
+            <w:pPr>
+              <w:jc w:val="center"/>
+              <w:rPr>
+                <w:lang w:val="en-ID"/>
+              </w:rPr>
+            </w:pPr>
+            <w:r>
+              <w:rPr>
+                <w:noProof/>
+                <w:lang w:val="en-ID"/>
+              </w:rPr>
+              <w:drawing>
+                <wp:inline distT="0" distB="0" distL="0" distR="0" wp14:anchorId="29E4015F" wp14:editId="2B155515">
+                  <wp:extent cx="2212669" cy="1258784"/>
+                  <wp:effectExtent l="0" t="0" r="0" b="0"/>
+                  <wp:docPr id="38" name="Picture 38"/>
+                  <wp:cNvGraphicFramePr>
+                    <a:graphicFrameLocks xmlns:a="http://schemas.openxmlformats.org/drawingml/2006/main" noChangeAspect="1"/>
+                  </wp:cNvGraphicFramePr>
+                  <a:graphic xmlns:a="http://schemas.openxmlformats.org/drawingml/2006/main">
+                    <a:graphicData uri="http://schemas.openxmlformats.org/drawingml/2006/picture">
+                      <pic:pic xmlns:pic="http://schemas.openxmlformats.org/drawingml/2006/picture">
+                        <pic:nvPicPr>
+                          <pic:cNvPr id="0" name="Picture 15"/>
+                          <pic:cNvPicPr>
+                            <a:picLocks noChangeAspect="1" noChangeArrowheads="1"/>
+                          </pic:cNvPicPr>
+                        </pic:nvPicPr>
+                        <pic:blipFill>
+                          <a:blip r:embed="rId32">
+                            <a:extLst>
+                              <a:ext uri="{28A0092B-C50C-407E-A947-70E740481C1C}">
+                                <a14:useLocalDpi xmlns:a14="http://schemas.microsoft.com/office/drawing/2010/main" val="0"/>
+                              </a:ext>
+                            </a:extLst>
+                          </a:blip>
+                          <a:srcRect/>
+                          <a:stretch>
+                            <a:fillRect/>
+                          </a:stretch>
+                        </pic:blipFill>
+                        <pic:spPr bwMode="auto">
+                          <a:xfrm>
+                            <a:off x="0" y="0"/>
+                            <a:ext cx="2262729" cy="1287263"/>
+                          </a:xfrm>
+                          <a:prstGeom prst="rect">
+                            <a:avLst/>
+                          </a:prstGeom>
+                          <a:noFill/>
+                          <a:ln>
+                            <a:noFill/>
+                          </a:ln>
+                        </pic:spPr>
+                      </pic:pic>
+                    </a:graphicData>
+                  </a:graphic>
+                </wp:inline>
+              </w:drawing>
+            </w:r>
+          </w:p>
+        </w:tc>
+      </w:tr>
+      <w:tr>
+        <w:trPr>
+          <w:jc w:val="center"/>
+        </w:trPr>
+        <w:tc>
+          <w:tcPr>
+            <w:tcW w:w="3020" w:type="dxa"/>
+            <w:vAlign w:val="center"/>
+          </w:tcPr>
+          <w:p>
+            <w:pPr>
+              <w:jc w:val="center"/>
+              <w:rPr>
+                <w:lang w:val="en-ID"/>
+              </w:rPr>
+            </w:pPr>
+            <w:r>
+              <w:rPr>
+                <w:lang w:val="en-ID"/>
+              </w:rPr>
+              <w:t>Disgust</w:t>
+            </w:r>
+          </w:p>
+        </w:tc>
+        <w:tc>
+          <w:tcPr>
+            <w:tcW w:w="3021" w:type="dxa"/>
+            <w:vAlign w:val="center"/>
+          </w:tcPr>
+          <w:p>
+            <w:pPr>
+              <w:jc w:val="center"/>
+              <w:rPr>
+                <w:lang w:val="en-ID"/>
+              </w:rPr>
+            </w:pPr>
+            <w:r>
+              <w:rPr>
+                <w:noProof/>
+                <w:lang w:val="en-ID"/>
+              </w:rPr>
+              <w:drawing>
+                <wp:inline distT="0" distB="0" distL="0" distR="0" wp14:anchorId="616FBAF5" wp14:editId="0CB2CD32">
+                  <wp:extent cx="2142820" cy="1264723"/>
+                  <wp:effectExtent l="0" t="0" r="0" b="0"/>
+                  <wp:docPr id="39" name="Picture 39"/>
+                  <wp:cNvGraphicFramePr>
+                    <a:graphicFrameLocks xmlns:a="http://schemas.openxmlformats.org/drawingml/2006/main" noChangeAspect="1"/>
+                  </wp:cNvGraphicFramePr>
+                  <a:graphic xmlns:a="http://schemas.openxmlformats.org/drawingml/2006/main">
+                    <a:graphicData uri="http://schemas.openxmlformats.org/drawingml/2006/picture">
+                      <pic:pic xmlns:pic="http://schemas.openxmlformats.org/drawingml/2006/picture">
+                        <pic:nvPicPr>
+                          <pic:cNvPr id="0" name="Picture 17"/>
+                          <pic:cNvPicPr>
+                            <a:picLocks noChangeAspect="1" noChangeArrowheads="1"/>
+                          </pic:cNvPicPr>
+                        </pic:nvPicPr>
+                        <pic:blipFill>
+                          <a:blip r:embed="rId33">
+                            <a:extLst>
+                              <a:ext uri="{28A0092B-C50C-407E-A947-70E740481C1C}">
+                                <a14:useLocalDpi xmlns:a14="http://schemas.microsoft.com/office/drawing/2010/main" val="0"/>
+                              </a:ext>
+                            </a:extLst>
+                          </a:blip>
+                          <a:srcRect/>
+                          <a:stretch>
+                            <a:fillRect/>
+                          </a:stretch>
+                        </pic:blipFill>
+                        <pic:spPr bwMode="auto">
+                          <a:xfrm>
+                            <a:off x="0" y="0"/>
+                            <a:ext cx="2156089" cy="1272555"/>
+                          </a:xfrm>
+                          <a:prstGeom prst="rect">
+                            <a:avLst/>
+                          </a:prstGeom>
+                          <a:noFill/>
+                          <a:ln>
+                            <a:noFill/>
+                          </a:ln>
+                        </pic:spPr>
+                      </pic:pic>
+                    </a:graphicData>
+                  </a:graphic>
+                </wp:inline>
+              </w:drawing>
+            </w:r>
+          </w:p>
+        </w:tc>
+        <w:tc>
+          <w:tcPr>
+            <w:tcW w:w="3021" w:type="dxa"/>
+            <w:vAlign w:val="center"/>
+          </w:tcPr>
+          <w:p>
+            <w:pPr>
+              <w:jc w:val="center"/>
+              <w:rPr>
+                <w:lang w:val="en-ID"/>
+              </w:rPr>
+            </w:pPr>
+            <w:r>
+              <w:rPr>
+                <w:noProof/>
+                <w:lang w:val="en-ID"/>
+              </w:rPr>
+              <w:drawing>
+                <wp:inline distT="0" distB="0" distL="0" distR="0" wp14:anchorId="70884DF3" wp14:editId="7F72F7A6">
+                  <wp:extent cx="2223105" cy="1264722"/>
+                  <wp:effectExtent l="0" t="0" r="6350" b="0"/>
+                  <wp:docPr id="40" name="Picture 40"/>
+                  <wp:cNvGraphicFramePr>
+                    <a:graphicFrameLocks xmlns:a="http://schemas.openxmlformats.org/drawingml/2006/main" noChangeAspect="1"/>
+                  </wp:cNvGraphicFramePr>
+                  <a:graphic xmlns:a="http://schemas.openxmlformats.org/drawingml/2006/main">
+                    <a:graphicData uri="http://schemas.openxmlformats.org/drawingml/2006/picture">
+                      <pic:pic xmlns:pic="http://schemas.openxmlformats.org/drawingml/2006/picture">
+                        <pic:nvPicPr>
+                          <pic:cNvPr id="0" name="Picture 18"/>
+                          <pic:cNvPicPr>
+                            <a:picLocks noChangeAspect="1" noChangeArrowheads="1"/>
+                          </pic:cNvPicPr>
+                        </pic:nvPicPr>
+                        <pic:blipFill>
+                          <a:blip r:embed="rId34">
+                            <a:extLst>
+                              <a:ext uri="{28A0092B-C50C-407E-A947-70E740481C1C}">
+                                <a14:useLocalDpi xmlns:a14="http://schemas.microsoft.com/office/drawing/2010/main" val="0"/>
+                              </a:ext>
+                            </a:extLst>
+                          </a:blip>
+                          <a:srcRect/>
+                          <a:stretch>
+                            <a:fillRect/>
+                          </a:stretch>
+                        </pic:blipFill>
+                        <pic:spPr bwMode="auto">
+                          <a:xfrm>
+                            <a:off x="0" y="0"/>
+                            <a:ext cx="2249024" cy="1279467"/>
+                          </a:xfrm>
+                          <a:prstGeom prst="rect">
+                            <a:avLst/>
+                          </a:prstGeom>
+                          <a:noFill/>
+                          <a:ln>
+                            <a:noFill/>
+                          </a:ln>
+                        </pic:spPr>
+                      </pic:pic>
+                    </a:graphicData>
+                  </a:graphic>
+                </wp:inline>
+              </w:drawing>
+            </w:r>
+          </w:p>
+        </w:tc>
+      </w:tr>
+      <w:tr>
+        <w:trPr>
+          <w:jc w:val="center"/>
+        </w:trPr>
+        <w:tc>
+          <w:tcPr>
+            <w:tcW w:w="3020" w:type="dxa"/>
+            <w:vAlign w:val="center"/>
+          </w:tcPr>
+          <w:p>
+            <w:pPr>
+              <w:jc w:val="center"/>
+              <w:rPr>
+                <w:lang w:val="en-ID"/>
+              </w:rPr>
+            </w:pPr>
+            <w:r>
+              <w:rPr>
+                <w:lang w:val="en-ID"/>
+              </w:rPr>
+              <w:t>Happy</w:t>
+            </w:r>
+          </w:p>
+        </w:tc>
+        <w:tc>
+          <w:tcPr>
+            <w:tcW w:w="3021" w:type="dxa"/>
+            <w:vAlign w:val="center"/>
+          </w:tcPr>
+          <w:p>
+            <w:pPr>
+              <w:jc w:val="center"/>
+              <w:rPr>
+                <w:lang w:val="en-ID"/>
+              </w:rPr>
+            </w:pPr>
+            <w:r>
+              <w:rPr>
+                <w:noProof/>
+                <w:lang w:val="en-ID"/>
+              </w:rPr>
+              <w:drawing>
+                <wp:inline distT="0" distB="0" distL="0" distR="0" wp14:anchorId="7E48931E" wp14:editId="4D2BDEB9">
+                  <wp:extent cx="2112640" cy="1246909"/>
+                  <wp:effectExtent l="0" t="0" r="2540" b="0"/>
+                  <wp:docPr id="33" name="Picture 33"/>
+                  <wp:cNvGraphicFramePr>
+                    <a:graphicFrameLocks xmlns:a="http://schemas.openxmlformats.org/drawingml/2006/main" noChangeAspect="1"/>
+                  </wp:cNvGraphicFramePr>
+                  <a:graphic xmlns:a="http://schemas.openxmlformats.org/drawingml/2006/main">
+                    <a:graphicData uri="http://schemas.openxmlformats.org/drawingml/2006/picture">
+                      <pic:pic xmlns:pic="http://schemas.openxmlformats.org/drawingml/2006/picture">
+                        <pic:nvPicPr>
+                          <pic:cNvPr id="0" name="Picture 13"/>
+                          <pic:cNvPicPr>
+                            <a:picLocks noChangeAspect="1" noChangeArrowheads="1"/>
+                          </pic:cNvPicPr>
+                        </pic:nvPicPr>
+                        <pic:blipFill>
+                          <a:blip r:embed="rId35">
+                            <a:extLst>
+                              <a:ext uri="{28A0092B-C50C-407E-A947-70E740481C1C}">
+                                <a14:useLocalDpi xmlns:a14="http://schemas.microsoft.com/office/drawing/2010/main" val="0"/>
+                              </a:ext>
+                            </a:extLst>
+                          </a:blip>
+                          <a:srcRect/>
+                          <a:stretch>
+                            <a:fillRect/>
+                          </a:stretch>
+                        </pic:blipFill>
+                        <pic:spPr bwMode="auto">
+                          <a:xfrm>
+                            <a:off x="0" y="0"/>
+                            <a:ext cx="2225487" cy="1313513"/>
+                          </a:xfrm>
+                          <a:prstGeom prst="rect">
+                            <a:avLst/>
+                          </a:prstGeom>
+                          <a:noFill/>
+                          <a:ln>
+                            <a:noFill/>
+                          </a:ln>
+                        </pic:spPr>
+                      </pic:pic>
+                    </a:graphicData>
+                  </a:graphic>
+                </wp:inline>
+              </w:drawing>
+            </w:r>
+          </w:p>
+        </w:tc>
+        <w:tc>
+          <w:tcPr>
+            <w:tcW w:w="3021" w:type="dxa"/>
+            <w:vAlign w:val="center"/>
+          </w:tcPr>
+          <w:p>
+            <w:pPr>
+              <w:jc w:val="center"/>
+              <w:rPr>
+                <w:lang w:val="en-ID"/>
+              </w:rPr>
+            </w:pPr>
+            <w:r>
+              <w:rPr>
+                <w:noProof/>
+                <w:lang w:val="en-ID"/>
+              </w:rPr>
+              <w:drawing>
+                <wp:inline distT="0" distB="0" distL="0" distR="0" wp14:anchorId="487EA831" wp14:editId="2263175A">
+                  <wp:extent cx="2191794" cy="1246909"/>
+                  <wp:effectExtent l="0" t="0" r="0" b="0"/>
+                  <wp:docPr id="34" name="Picture 34"/>
+                  <wp:cNvGraphicFramePr>
+                    <a:graphicFrameLocks xmlns:a="http://schemas.openxmlformats.org/drawingml/2006/main" noChangeAspect="1"/>
+                  </wp:cNvGraphicFramePr>
+                  <a:graphic xmlns:a="http://schemas.openxmlformats.org/drawingml/2006/main">
+                    <a:graphicData uri="http://schemas.openxmlformats.org/drawingml/2006/picture">
+                      <pic:pic xmlns:pic="http://schemas.openxmlformats.org/drawingml/2006/picture">
+                        <pic:nvPicPr>
+                          <pic:cNvPr id="0" name="Picture 14"/>
+                          <pic:cNvPicPr>
+                            <a:picLocks noChangeAspect="1" noChangeArrowheads="1"/>
+                          </pic:cNvPicPr>
+                        </pic:nvPicPr>
+                        <pic:blipFill>
+                          <a:blip r:embed="rId36">
+                            <a:extLst>
+                              <a:ext uri="{28A0092B-C50C-407E-A947-70E740481C1C}">
+                                <a14:useLocalDpi xmlns:a14="http://schemas.microsoft.com/office/drawing/2010/main" val="0"/>
+                              </a:ext>
+                            </a:extLst>
+                          </a:blip>
+                          <a:srcRect/>
+                          <a:stretch>
+                            <a:fillRect/>
+                          </a:stretch>
+                        </pic:blipFill>
+                        <pic:spPr bwMode="auto">
+                          <a:xfrm>
+                            <a:off x="0" y="0"/>
+                            <a:ext cx="2246985" cy="1278307"/>
+                          </a:xfrm>
+                          <a:prstGeom prst="rect">
+                            <a:avLst/>
+                          </a:prstGeom>
+                          <a:noFill/>
+                          <a:ln>
+                            <a:noFill/>
+                          </a:ln>
+                        </pic:spPr>
+                      </pic:pic>
+                    </a:graphicData>
+                  </a:graphic>
+                </wp:inline>
+              </w:drawing>
+            </w:r>
+          </w:p>
+        </w:tc>
+      </w:tr>
+      <w:tr>
+        <w:trPr>
+          <w:jc w:val="center"/>
+        </w:trPr>
+        <w:tc>
+          <w:tcPr>
+            <w:tcW w:w="3020" w:type="dxa"/>
+            <w:vAlign w:val="center"/>
+          </w:tcPr>
+          <w:p>
+            <w:pPr>
+              <w:jc w:val="center"/>
+              <w:rPr>
+                <w:lang w:val="en-ID"/>
+              </w:rPr>
+            </w:pPr>
+            <w:r>
+              <w:rPr>
+                <w:lang w:val="en-ID"/>
+              </w:rPr>
+              <w:t>Neutral</w:t>
+            </w:r>
+          </w:p>
+        </w:tc>
+        <w:tc>
+          <w:tcPr>
+            <w:tcW w:w="3021" w:type="dxa"/>
+            <w:vAlign w:val="center"/>
+          </w:tcPr>
+          <w:p>
+            <w:pPr>
+              <w:jc w:val="center"/>
+              <w:rPr>
+                <w:lang w:val="en-ID"/>
+              </w:rPr>
+            </w:pPr>
+            <w:r>
+              <w:rPr>
+                <w:noProof/>
+                <w:lang w:val="en-ID"/>
+              </w:rPr>
+              <w:drawing>
+                <wp:inline distT="0" distB="0" distL="0" distR="0" wp14:anchorId="35C06350" wp14:editId="6711007B">
+                  <wp:extent cx="2079879" cy="1227575"/>
+                  <wp:effectExtent l="0" t="0" r="0" b="0"/>
+                  <wp:docPr id="31" name="Picture 31"/>
+                  <wp:cNvGraphicFramePr>
+                    <a:graphicFrameLocks xmlns:a="http://schemas.openxmlformats.org/drawingml/2006/main" noChangeAspect="1"/>
+                  </wp:cNvGraphicFramePr>
+                  <a:graphic xmlns:a="http://schemas.openxmlformats.org/drawingml/2006/main">
+                    <a:graphicData uri="http://schemas.openxmlformats.org/drawingml/2006/picture">
+                      <pic:pic xmlns:pic="http://schemas.openxmlformats.org/drawingml/2006/picture">
+                        <pic:nvPicPr>
+                          <pic:cNvPr id="0" name="Picture 11"/>
+                          <pic:cNvPicPr>
+                            <a:picLocks noChangeAspect="1" noChangeArrowheads="1"/>
+                          </pic:cNvPicPr>
+                        </pic:nvPicPr>
+                        <pic:blipFill>
+                          <a:blip r:embed="rId37">
+                            <a:extLst>
+                              <a:ext uri="{28A0092B-C50C-407E-A947-70E740481C1C}">
+                                <a14:useLocalDpi xmlns:a14="http://schemas.microsoft.com/office/drawing/2010/main" val="0"/>
+                              </a:ext>
+                            </a:extLst>
+                          </a:blip>
+                          <a:srcRect/>
+                          <a:stretch>
+                            <a:fillRect/>
+                          </a:stretch>
+                        </pic:blipFill>
+                        <pic:spPr bwMode="auto">
+                          <a:xfrm>
+                            <a:off x="0" y="0"/>
+                            <a:ext cx="2141947" cy="1264208"/>
+                          </a:xfrm>
+                          <a:prstGeom prst="rect">
+                            <a:avLst/>
+                          </a:prstGeom>
+                          <a:noFill/>
+                          <a:ln>
+                            <a:noFill/>
+                          </a:ln>
+                        </pic:spPr>
+                      </pic:pic>
+                    </a:graphicData>
+                  </a:graphic>
+                </wp:inline>
+              </w:drawing>
+            </w:r>
+          </w:p>
+        </w:tc>
+        <w:tc>
+          <w:tcPr>
+            <w:tcW w:w="3021" w:type="dxa"/>
+            <w:vAlign w:val="center"/>
+          </w:tcPr>
+          <w:p>
+            <w:pPr>
+              <w:jc w:val="center"/>
+              <w:rPr>
+                <w:lang w:val="en-ID"/>
+              </w:rPr>
+            </w:pPr>
+            <w:r>
+              <w:rPr>
+                <w:noProof/>
+                <w:lang w:val="en-ID"/>
+              </w:rPr>
+              <w:drawing>
+                <wp:inline distT="0" distB="0" distL="0" distR="0" wp14:anchorId="6BDC1B43" wp14:editId="4FE8D941">
+                  <wp:extent cx="2147537" cy="1221731"/>
+                  <wp:effectExtent l="0" t="0" r="5715" b="0"/>
+                  <wp:docPr id="32" name="Picture 32"/>
+                  <wp:cNvGraphicFramePr>
+                    <a:graphicFrameLocks xmlns:a="http://schemas.openxmlformats.org/drawingml/2006/main" noChangeAspect="1"/>
+                  </wp:cNvGraphicFramePr>
+                  <a:graphic xmlns:a="http://schemas.openxmlformats.org/drawingml/2006/main">
+                    <a:graphicData uri="http://schemas.openxmlformats.org/drawingml/2006/picture">
+                      <pic:pic xmlns:pic="http://schemas.openxmlformats.org/drawingml/2006/picture">
+                        <pic:nvPicPr>
+                          <pic:cNvPr id="0" name="Picture 12"/>
+                          <pic:cNvPicPr>
+                            <a:picLocks noChangeAspect="1" noChangeArrowheads="1"/>
+                          </pic:cNvPicPr>
+                        </pic:nvPicPr>
+                        <pic:blipFill>
+                          <a:blip r:embed="rId38">
+                            <a:extLst>
+                              <a:ext uri="{28A0092B-C50C-407E-A947-70E740481C1C}">
+                                <a14:useLocalDpi xmlns:a14="http://schemas.microsoft.com/office/drawing/2010/main" val="0"/>
+                              </a:ext>
+                            </a:extLst>
+                          </a:blip>
+                          <a:srcRect/>
+                          <a:stretch>
+                            <a:fillRect/>
+                          </a:stretch>
+                        </pic:blipFill>
+                        <pic:spPr bwMode="auto">
+                          <a:xfrm>
+                            <a:off x="0" y="0"/>
+                            <a:ext cx="2222089" cy="1264144"/>
+                          </a:xfrm>
+                          <a:prstGeom prst="rect">
+                            <a:avLst/>
+                          </a:prstGeom>
+                          <a:noFill/>
+                          <a:ln>
+                            <a:noFill/>
+                          </a:ln>
+                        </pic:spPr>
+                      </pic:pic>
+                    </a:graphicData>
+                  </a:graphic>
+                </wp:inline>
+              </w:drawing>
+            </w:r>
+          </w:p>
+        </w:tc>
+      </w:tr>
+      <w:tr>
+        <w:trPr>
+          <w:jc w:val="center"/>
+        </w:trPr>
+        <w:tc>
+          <w:tcPr>
+            <w:tcW w:w="3020" w:type="dxa"/>
+            <w:vAlign w:val="center"/>
+          </w:tcPr>
+          <w:p>
+            <w:pPr>
+              <w:jc w:val="center"/>
+              <w:rPr>
+                <w:lang w:val="en-ID"/>
+              </w:rPr>
+            </w:pPr>
+            <w:r>
+              <w:rPr>
+                <w:lang w:val="en-ID"/>
+              </w:rPr>
+              <w:t>Sad</w:t>
+            </w:r>
+          </w:p>
+        </w:tc>
+        <w:tc>
+          <w:tcPr>
+            <w:tcW w:w="3021" w:type="dxa"/>
+            <w:vAlign w:val="center"/>
+          </w:tcPr>
+          <w:p>
+            <w:pPr>
+              <w:jc w:val="center"/>
+              <w:rPr>
+                <w:lang w:val="en-ID"/>
+              </w:rPr>
+            </w:pPr>
+            <w:r>
+              <w:rPr>
+                <w:noProof/>
+                <w:lang w:val="en-ID"/>
+              </w:rPr>
+              <w:drawing>
+                <wp:inline distT="0" distB="0" distL="0" distR="0" wp14:anchorId="052F6BFF" wp14:editId="403565D3">
+                  <wp:extent cx="2077720" cy="1222853"/>
+                  <wp:effectExtent l="0" t="0" r="0" b="0"/>
+                  <wp:docPr id="29" name="Picture 29"/>
+                  <wp:cNvGraphicFramePr>
+                    <a:graphicFrameLocks xmlns:a="http://schemas.openxmlformats.org/drawingml/2006/main" noChangeAspect="1"/>
+                  </wp:cNvGraphicFramePr>
+                  <a:graphic xmlns:a="http://schemas.openxmlformats.org/drawingml/2006/main">
+                    <a:graphicData uri="http://schemas.openxmlformats.org/drawingml/2006/picture">
+                      <pic:pic xmlns:pic="http://schemas.openxmlformats.org/drawingml/2006/picture">
+                        <pic:nvPicPr>
+                          <pic:cNvPr id="0" name="Picture 9"/>
+                          <pic:cNvPicPr>
+                            <a:picLocks noChangeAspect="1" noChangeArrowheads="1"/>
+                          </pic:cNvPicPr>
+                        </pic:nvPicPr>
+                        <pic:blipFill>
+                          <a:blip r:embed="rId39">
+                            <a:extLst>
+                              <a:ext uri="{28A0092B-C50C-407E-A947-70E740481C1C}">
+                                <a14:useLocalDpi xmlns:a14="http://schemas.microsoft.com/office/drawing/2010/main" val="0"/>
+                              </a:ext>
+                            </a:extLst>
+                          </a:blip>
+                          <a:srcRect/>
+                          <a:stretch>
+                            <a:fillRect/>
+                          </a:stretch>
+                        </pic:blipFill>
+                        <pic:spPr bwMode="auto">
+                          <a:xfrm>
+                            <a:off x="0" y="0"/>
+                            <a:ext cx="2131182" cy="1254318"/>
+                          </a:xfrm>
+                          <a:prstGeom prst="rect">
+                            <a:avLst/>
+                          </a:prstGeom>
+                          <a:noFill/>
+                          <a:ln>
+                            <a:noFill/>
+                          </a:ln>
+                        </pic:spPr>
+                      </pic:pic>
+                    </a:graphicData>
+                  </a:graphic>
+                </wp:inline>
+              </w:drawing>
+            </w:r>
+          </w:p>
+        </w:tc>
+        <w:tc>
+          <w:tcPr>
+            <w:tcW w:w="3021" w:type="dxa"/>
+            <w:vAlign w:val="center"/>
+          </w:tcPr>
+          <w:p>
+            <w:pPr>
+              <w:jc w:val="center"/>
+              <w:rPr>
+                <w:lang w:val="en-ID"/>
+              </w:rPr>
+            </w:pPr>
+            <w:r>
+              <w:rPr>
+                <w:noProof/>
+                <w:lang w:val="en-ID"/>
+              </w:rPr>
+              <w:drawing>
+                <wp:inline distT="0" distB="0" distL="0" distR="0" wp14:anchorId="3B50C584" wp14:editId="2B7947B8">
+                  <wp:extent cx="2139302" cy="1216025"/>
+                  <wp:effectExtent l="0" t="0" r="0" b="3175"/>
+                  <wp:docPr id="30" name="Picture 30"/>
+                  <wp:cNvGraphicFramePr>
+                    <a:graphicFrameLocks xmlns:a="http://schemas.openxmlformats.org/drawingml/2006/main" noChangeAspect="1"/>
+                  </wp:cNvGraphicFramePr>
+                  <a:graphic xmlns:a="http://schemas.openxmlformats.org/drawingml/2006/main">
+                    <a:graphicData uri="http://schemas.openxmlformats.org/drawingml/2006/picture">
+                      <pic:pic xmlns:pic="http://schemas.openxmlformats.org/drawingml/2006/picture">
+                        <pic:nvPicPr>
+                          <pic:cNvPr id="0" name="Picture 10"/>
+                          <pic:cNvPicPr>
+                            <a:picLocks noChangeAspect="1" noChangeArrowheads="1"/>
+                          </pic:cNvPicPr>
+                        </pic:nvPicPr>
+                        <pic:blipFill>
+                          <a:blip r:embed="rId40">
+                            <a:extLst>
+                              <a:ext uri="{28A0092B-C50C-407E-A947-70E740481C1C}">
+                                <a14:useLocalDpi xmlns:a14="http://schemas.microsoft.com/office/drawing/2010/main" val="0"/>
+                              </a:ext>
+                            </a:extLst>
+                          </a:blip>
+                          <a:srcRect/>
+                          <a:stretch>
+                            <a:fillRect/>
+                          </a:stretch>
+                        </pic:blipFill>
+                        <pic:spPr bwMode="auto">
+                          <a:xfrm>
+                            <a:off x="0" y="0"/>
+                            <a:ext cx="2188812" cy="1244168"/>
+                          </a:xfrm>
+                          <a:prstGeom prst="rect">
+                            <a:avLst/>
+                          </a:prstGeom>
+                          <a:noFill/>
+                          <a:ln>
+                            <a:noFill/>
+                          </a:ln>
+                        </pic:spPr>
+                      </pic:pic>
+                    </a:graphicData>
+                  </a:graphic>
+                </wp:inline>
+              </w:drawing>
+            </w:r>
+          </w:p>
+        </w:tc>
+      </w:tr>
+    </w:tbl>
+    <w:p>
+      <w:pPr>
+        <w:spacing w:before="240" w:after="240"/>
+        <w:rPr>
+          <w:lang w:val="en-ID"/>
+        </w:rPr>
+      </w:pPr>
+      <w:r>
+        <w:rPr>
+          <w:lang w:val="en-ID"/>
+        </w:rPr>
+        <w:lastRenderedPageBreak/>
+        <w:t>Another Paragraph explaining the pictures.</w:t>
+      </w:r>
+    </w:p>
+    <w:p>
+      <w:pPr>
+        <w:pStyle w:val="Caption"/>
+        <w:keepNext/>
+        <w:jc w:val="center"/>
+      </w:pPr>
+      <w:r>
+        <w:t>Table 4.</w:t>
+      </w:r>
+      <w:r>
+        <w:fldChar w:fldCharType="begin"/>
+      </w:r>
+      <w:r>
+        <w:instrText xml:space="preserve"> SEQ Table_4. \* ARABIC </w:instrText>
+      </w:r>
+      <w:r>
+        <w:fldChar w:fldCharType="separate"/>
+      </w:r>
+      <w:r>
+        <w:rPr>
+          <w:noProof/>
+        </w:rPr>
+        <w:t>2</w:t>
+      </w:r>
+      <w:r>
+        <w:fldChar w:fldCharType="end"/>
+      </w:r>
+      <w:r>
+        <w:rPr>
+          <w:lang w:val="en-US"/>
+        </w:rPr>
+        <w:t xml:space="preserve"> RAVDESS Amplitude and Spectogram</w:t>
+      </w:r>
+    </w:p>
+    <w:tbl>
+      <w:tblPr>
+        <w:tblStyle w:val="TableGrid"/>
+        <w:tblW w:w="0" w:type="auto"/>
+        <w:jc w:val="center"/>
+        <w:tblLook w:val="04A0" w:firstRow="1" w:lastRow="0" w:firstColumn="1" w:lastColumn="0" w:noHBand="0" w:noVBand="1"/>
+      </w:tblPr>
+      <w:tblGrid>
+        <w:gridCol w:w="3020"/>
+        <w:gridCol w:w="3021"/>
+        <w:gridCol w:w="3021"/>
+      </w:tblGrid>
+      <w:tr>
+        <w:trPr>
+          <w:jc w:val="center"/>
+        </w:trPr>
+        <w:tc>
+          <w:tcPr>
+            <w:tcW w:w="3020" w:type="dxa"/>
+            <w:vMerge w:val="restart"/>
+            <w:vAlign w:val="center"/>
+          </w:tcPr>
+          <w:p>
+            <w:pPr>
+              <w:jc w:val="center"/>
+              <w:rPr>
+                <w:b/>
+                <w:bCs/>
+                <w:lang w:val="en-ID"/>
+              </w:rPr>
+            </w:pPr>
+            <w:r>
+              <w:rPr>
+                <w:b/>
+                <w:bCs/>
+                <w:lang w:val="en-ID"/>
+              </w:rPr>
+              <w:t>Emotion</w:t>
+            </w:r>
+          </w:p>
+        </w:tc>
+        <w:tc>
+          <w:tcPr>
+            <w:tcW w:w="6042" w:type="dxa"/>
+            <w:gridSpan w:val="2"/>
+            <w:vAlign w:val="center"/>
+          </w:tcPr>
+          <w:p>
+            <w:pPr>
+              <w:jc w:val="center"/>
+              <w:rPr>
+                <w:b/>
+                <w:bCs/>
+                <w:lang w:val="en-ID"/>
+              </w:rPr>
+            </w:pPr>
+            <w:r>
+              <w:rPr>
+                <w:b/>
+                <w:bCs/>
+                <w:lang w:val="en-ID"/>
+              </w:rPr>
+              <w:t>RAVDESS</w:t>
+            </w:r>
+          </w:p>
+        </w:tc>
+      </w:tr>
+      <w:tr>
+        <w:trPr>
+          <w:jc w:val="center"/>
+        </w:trPr>
+        <w:tc>
+          <w:tcPr>
+            <w:tcW w:w="3020" w:type="dxa"/>
+            <w:vMerge/>
+          </w:tcPr>
+          <w:p>
+            <w:pPr>
+              <w:jc w:val="both"/>
+              <w:rPr>
+                <w:b/>
+                <w:bCs/>
+                <w:lang w:val="en-ID"/>
+              </w:rPr>
+            </w:pPr>
+          </w:p>
+        </w:tc>
+        <w:tc>
+          <w:tcPr>
+            <w:tcW w:w="3021" w:type="dxa"/>
+            <w:vAlign w:val="center"/>
+          </w:tcPr>
+          <w:p>
+            <w:pPr>
+              <w:jc w:val="center"/>
+              <w:rPr>
+                <w:b/>
+                <w:bCs/>
+                <w:lang w:val="en-ID"/>
+              </w:rPr>
+            </w:pPr>
+            <w:r>
+              <w:rPr>
+                <w:b/>
+                <w:bCs/>
+                <w:lang w:val="en-ID"/>
+              </w:rPr>
+              <w:t>Amplitude</w:t>
+            </w:r>
+          </w:p>
+        </w:tc>
+        <w:tc>
+          <w:tcPr>
+            <w:tcW w:w="3021" w:type="dxa"/>
+            <w:vAlign w:val="center"/>
+          </w:tcPr>
+          <w:p>
+            <w:pPr>
+              <w:jc w:val="center"/>
+              <w:rPr>
+                <w:b/>
+                <w:bCs/>
+                <w:lang w:val="en-ID"/>
+              </w:rPr>
+            </w:pPr>
+            <w:r>
+              <w:rPr>
+                <w:b/>
+                <w:bCs/>
+                <w:lang w:val="en-ID"/>
+              </w:rPr>
+              <w:t>Spectogram</w:t>
+            </w:r>
+          </w:p>
+        </w:tc>
+      </w:tr>
+      <w:tr>
+        <w:trPr>
+          <w:jc w:val="center"/>
+        </w:trPr>
+        <w:tc>
+          <w:tcPr>
+            <w:tcW w:w="3020" w:type="dxa"/>
+          </w:tcPr>
+          <w:p>
+            <w:pPr>
+              <w:jc w:val="center"/>
+              <w:rPr>
+                <w:lang w:val="en-ID"/>
+              </w:rPr>
+            </w:pPr>
+            <w:r>
+              <w:rPr>
+                <w:lang w:val="en-ID"/>
+              </w:rPr>
+              <w:t>Angry</w:t>
+            </w:r>
+          </w:p>
+        </w:tc>
+        <w:tc>
+          <w:tcPr>
+            <w:tcW w:w="3021" w:type="dxa"/>
+          </w:tcPr>
+          <w:p>
+            <w:pPr>
+              <w:jc w:val="both"/>
+              <w:rPr>
+                <w:lang w:val="en-ID"/>
+              </w:rPr>
+            </w:pPr>
+          </w:p>
+        </w:tc>
+        <w:tc>
+          <w:tcPr>
+            <w:tcW w:w="3021" w:type="dxa"/>
+          </w:tcPr>
+          <w:p>
+            <w:pPr>
+              <w:jc w:val="both"/>
+              <w:rPr>
+                <w:lang w:val="en-ID"/>
+              </w:rPr>
+            </w:pPr>
+          </w:p>
+        </w:tc>
+      </w:tr>
+      <w:tr>
+        <w:trPr>
+          <w:jc w:val="center"/>
+        </w:trPr>
+        <w:tc>
+          <w:tcPr>
+            <w:tcW w:w="3020" w:type="dxa"/>
+          </w:tcPr>
+          <w:p>
+            <w:pPr>
+              <w:jc w:val="center"/>
+              <w:rPr>
+                <w:lang w:val="en-ID"/>
+              </w:rPr>
+            </w:pPr>
+            <w:r>
+              <w:rPr>
+                <w:lang w:val="en-ID"/>
+              </w:rPr>
+              <w:t>Fear</w:t>
+            </w:r>
+          </w:p>
+        </w:tc>
+        <w:tc>
+          <w:tcPr>
+            <w:tcW w:w="3021" w:type="dxa"/>
+          </w:tcPr>
+          <w:p>
+            <w:pPr>
+              <w:jc w:val="both"/>
+              <w:rPr>
+                <w:lang w:val="en-ID"/>
+              </w:rPr>
+            </w:pPr>
+          </w:p>
+        </w:tc>
+        <w:tc>
+          <w:tcPr>
+            <w:tcW w:w="3021" w:type="dxa"/>
+          </w:tcPr>
+          <w:p>
+            <w:pPr>
+              <w:jc w:val="both"/>
+              <w:rPr>
+                <w:lang w:val="en-ID"/>
+              </w:rPr>
+            </w:pPr>
+          </w:p>
+        </w:tc>
+      </w:tr>
+      <w:tr>
+        <w:trPr>
+          <w:jc w:val="center"/>
+        </w:trPr>
+        <w:tc>
+          <w:tcPr>
+            <w:tcW w:w="3020" w:type="dxa"/>
+          </w:tcPr>
+          <w:p>
+            <w:pPr>
+              <w:jc w:val="center"/>
+              <w:rPr>
+                <w:lang w:val="en-ID"/>
+              </w:rPr>
+            </w:pPr>
+            <w:r>
+              <w:rPr>
+                <w:lang w:val="en-ID"/>
+              </w:rPr>
+              <w:t>Disgust</w:t>
+            </w:r>
+          </w:p>
+        </w:tc>
+        <w:tc>
+          <w:tcPr>
+            <w:tcW w:w="3021" w:type="dxa"/>
+          </w:tcPr>
+          <w:p>
+            <w:pPr>
+              <w:jc w:val="both"/>
+              <w:rPr>
+                <w:lang w:val="en-ID"/>
+              </w:rPr>
+            </w:pPr>
+          </w:p>
+        </w:tc>
+        <w:tc>
+          <w:tcPr>
+            <w:tcW w:w="3021" w:type="dxa"/>
+          </w:tcPr>
+          <w:p>
+            <w:pPr>
+              <w:jc w:val="both"/>
+              <w:rPr>
+                <w:lang w:val="en-ID"/>
+              </w:rPr>
+            </w:pPr>
+          </w:p>
+        </w:tc>
+      </w:tr>
+      <w:tr>
+        <w:trPr>
+          <w:jc w:val="center"/>
+        </w:trPr>
+        <w:tc>
+          <w:tcPr>
+            <w:tcW w:w="3020" w:type="dxa"/>
+          </w:tcPr>
+          <w:p>
+            <w:pPr>
+              <w:jc w:val="center"/>
+              <w:rPr>
+                <w:lang w:val="en-ID"/>
+              </w:rPr>
+            </w:pPr>
+            <w:r>
+              <w:rPr>
+                <w:lang w:val="en-ID"/>
+              </w:rPr>
+              <w:t>Happy</w:t>
+            </w:r>
+          </w:p>
+        </w:tc>
+        <w:tc>
+          <w:tcPr>
+            <w:tcW w:w="3021" w:type="dxa"/>
+          </w:tcPr>
+          <w:p>
+            <w:pPr>
+              <w:jc w:val="both"/>
+              <w:rPr>
+                <w:lang w:val="en-ID"/>
+              </w:rPr>
+            </w:pPr>
+          </w:p>
+        </w:tc>
+        <w:tc>
+          <w:tcPr>
+            <w:tcW w:w="3021" w:type="dxa"/>
+          </w:tcPr>
+          <w:p>
+            <w:pPr>
+              <w:jc w:val="both"/>
+              <w:rPr>
+                <w:lang w:val="en-ID"/>
+              </w:rPr>
+            </w:pPr>
+          </w:p>
+        </w:tc>
+      </w:tr>
+      <w:tr>
+        <w:trPr>
+          <w:jc w:val="center"/>
+        </w:trPr>
+        <w:tc>
+          <w:tcPr>
+            <w:tcW w:w="3020" w:type="dxa"/>
+          </w:tcPr>
+          <w:p>
+            <w:pPr>
+              <w:jc w:val="center"/>
+              <w:rPr>
+                <w:lang w:val="en-ID"/>
+              </w:rPr>
+            </w:pPr>
+            <w:r>
+              <w:rPr>
+                <w:lang w:val="en-ID"/>
+              </w:rPr>
+              <w:t>Neutral</w:t>
+            </w:r>
+          </w:p>
+        </w:tc>
+        <w:tc>
+          <w:tcPr>
+            <w:tcW w:w="3021" w:type="dxa"/>
+          </w:tcPr>
+          <w:p>
+            <w:pPr>
+              <w:jc w:val="both"/>
+              <w:rPr>
+                <w:lang w:val="en-ID"/>
+              </w:rPr>
+            </w:pPr>
+          </w:p>
+        </w:tc>
+        <w:tc>
+          <w:tcPr>
+            <w:tcW w:w="3021" w:type="dxa"/>
+          </w:tcPr>
+          <w:p>
+            <w:pPr>
+              <w:jc w:val="both"/>
+              <w:rPr>
+                <w:lang w:val="en-ID"/>
+              </w:rPr>
+            </w:pPr>
+          </w:p>
+        </w:tc>
+      </w:tr>
+      <w:tr>
+        <w:trPr>
+          <w:jc w:val="center"/>
+        </w:trPr>
+        <w:tc>
+          <w:tcPr>
+            <w:tcW w:w="3020" w:type="dxa"/>
+          </w:tcPr>
+          <w:p>
+            <w:pPr>
+              <w:jc w:val="center"/>
+              <w:rPr>
+                <w:lang w:val="en-ID"/>
+              </w:rPr>
+            </w:pPr>
+            <w:r>
+              <w:rPr>
+                <w:lang w:val="en-ID"/>
+              </w:rPr>
+              <w:t>Sad</w:t>
+            </w:r>
+          </w:p>
+        </w:tc>
+        <w:tc>
+          <w:tcPr>
+            <w:tcW w:w="3021" w:type="dxa"/>
+          </w:tcPr>
+          <w:p>
+            <w:pPr>
+              <w:jc w:val="both"/>
+              <w:rPr>
+                <w:lang w:val="en-ID"/>
+              </w:rPr>
+            </w:pPr>
+          </w:p>
+        </w:tc>
+        <w:tc>
+          <w:tcPr>
+            <w:tcW w:w="3021" w:type="dxa"/>
+          </w:tcPr>
+          <w:p>
+            <w:pPr>
+              <w:jc w:val="both"/>
+              <w:rPr>
+                <w:lang w:val="en-ID"/>
+              </w:rPr>
+            </w:pPr>
+          </w:p>
+        </w:tc>
+      </w:tr>
+    </w:tbl>
+    <w:p>
+      <w:pPr>
+        <w:spacing w:before="240"/>
+        <w:rPr>
+          <w:lang w:val="en-ID"/>
+        </w:rPr>
+      </w:pPr>
+      <w:r>
+        <w:rPr>
+          <w:lang w:val="en-ID"/>
+        </w:rPr>
+        <w:t>Another Paragraph explaining the pictures.</w:t>
+      </w:r>
+    </w:p>
+    <w:p>
+      <w:pPr>
+        <w:rPr>
+          <w:lang w:val="en-ID"/>
+        </w:rPr>
+      </w:pPr>
+    </w:p>
+    <w:p>
+      <w:pPr>
+        <w:pStyle w:val="Heading2"/>
+        <w:numPr>
+          <w:ilvl w:val="2"/>
+          <w:numId w:val="4"/>
+        </w:numPr>
+        <w:rPr>
+          <w:szCs w:val="24"/>
+          <w:lang w:val="en-ID"/>
+        </w:rPr>
+      </w:pPr>
+      <w:r>
+        <w:rPr>
+          <w:szCs w:val="24"/>
+          <w:lang w:val="en-ID"/>
+        </w:rPr>
+        <w:t>Pre-Processing</w:t>
+      </w:r>
+    </w:p>
+    <w:p>
+      <w:pPr>
+        <w:pStyle w:val="ListParagraph"/>
+        <w:numPr>
+          <w:ilvl w:val="0"/>
+          <w:numId w:val="40"/>
+        </w:numPr>
+        <w:rPr>
+          <w:lang w:val="en-ID"/>
+        </w:rPr>
+      </w:pPr>
+      <w:r>
+        <w:rPr>
+          <w:lang w:val="en-ID"/>
+        </w:rPr>
+        <w:t>Load Data</w:t>
+      </w:r>
+    </w:p>
+    <w:p>
+      <w:pPr>
+        <w:rPr>
+          <w:lang w:val="en-ID"/>
+        </w:rPr>
+      </w:pPr>
+    </w:p>
+    <w:p>
+      <w:pPr>
+        <w:pStyle w:val="ListParagraph"/>
+        <w:numPr>
+          <w:ilvl w:val="0"/>
+          <w:numId w:val="40"/>
+        </w:numPr>
+        <w:rPr>
+          <w:lang w:val="en-ID"/>
+        </w:rPr>
+      </w:pPr>
+      <w:r>
+        <w:rPr>
+          <w:lang w:val="en-ID"/>
+        </w:rPr>
+        <w:t>Split Dataset</w:t>
+      </w:r>
+    </w:p>
+    <w:p>
+      <w:pPr>
+        <w:pStyle w:val="ListParagraph"/>
+        <w:numPr>
+          <w:ilvl w:val="0"/>
+          <w:numId w:val="40"/>
+        </w:numPr>
+        <w:rPr>
+          <w:lang w:val="en-ID"/>
+        </w:rPr>
+      </w:pPr>
+      <w:r>
+        <w:rPr>
+          <w:lang w:val="en-ID"/>
+        </w:rPr>
+        <w:t>Feature Extraction</w:t>
+      </w:r>
+    </w:p>
+    <w:p>
+      <w:pPr>
+        <w:pStyle w:val="ListParagraph"/>
+        <w:numPr>
+          <w:ilvl w:val="0"/>
+          <w:numId w:val="40"/>
+        </w:numPr>
+        <w:rPr>
+          <w:lang w:val="en-ID"/>
+        </w:rPr>
+      </w:pPr>
+      <w:r>
+        <w:rPr>
+          <w:lang w:val="en-ID"/>
+        </w:rPr>
+        <w:t>Feature Scaling</w:t>
+      </w:r>
+    </w:p>
+    <w:p>
+      <w:pPr>
+        <w:pStyle w:val="Heading2"/>
+        <w:numPr>
+          <w:ilvl w:val="2"/>
+          <w:numId w:val="4"/>
+        </w:numPr>
+        <w:rPr>
+          <w:szCs w:val="24"/>
+          <w:lang w:val="en-ID"/>
+        </w:rPr>
+      </w:pPr>
+      <w:r>
+        <w:rPr>
+          <w:szCs w:val="24"/>
+          <w:lang w:val="en-ID"/>
+        </w:rPr>
+        <w:t>Model Architecture</w:t>
+      </w:r>
     </w:p>
     <w:p>
       <w:pPr>
@@ -29944,14 +31880,13 @@
           <w:lang w:val="en-ID"/>
         </w:rPr>
       </w:pPr>
-      <w:bookmarkStart w:id="89" w:name="_Toc129150091"/>
-      <w:r>
-        <w:rPr>
-          <w:szCs w:val="24"/>
-        </w:rPr>
-        <w:t>Pembahasan/Diskusi</w:t>
-      </w:r>
-      <w:bookmarkEnd w:id="89"/>
+      <w:r>
+        <w:rPr>
+          <w:szCs w:val="24"/>
+          <w:lang w:val="en-US"/>
+        </w:rPr>
+        <w:t>Implementation Result Discussion</w:t>
+      </w:r>
       <w:r>
         <w:rPr>
           <w:szCs w:val="24"/>
@@ -29997,7 +31932,7 @@
           <w:szCs w:val="28"/>
         </w:rPr>
       </w:pPr>
-      <w:bookmarkStart w:id="90" w:name="_Toc129150092"/>
+      <w:bookmarkStart w:id="89" w:name="_Toc129150092"/>
       <w:r>
         <w:rPr>
           <w:rFonts w:cs="Times New Roman"/>
@@ -30014,7 +31949,7 @@
         </w:rPr>
         <w:t>KESIMPULAN DAN SARAN</w:t>
       </w:r>
-      <w:bookmarkEnd w:id="90"/>
+      <w:bookmarkEnd w:id="89"/>
     </w:p>
     <w:p/>
     <w:p>
@@ -30028,7 +31963,7 @@
           <w:szCs w:val="24"/>
         </w:rPr>
       </w:pPr>
-      <w:bookmarkStart w:id="91" w:name="_Toc129150093"/>
+      <w:bookmarkStart w:id="90" w:name="_Toc129150093"/>
       <w:r>
         <w:rPr>
           <w:szCs w:val="24"/>
@@ -30036,7 +31971,7 @@
         </w:rPr>
         <w:t>Kesimpulan</w:t>
       </w:r>
-      <w:bookmarkEnd w:id="91"/>
+      <w:bookmarkEnd w:id="90"/>
     </w:p>
     <w:p>
       <w:r>
@@ -30055,7 +31990,7 @@
           <w:szCs w:val="24"/>
         </w:rPr>
       </w:pPr>
-      <w:bookmarkStart w:id="92" w:name="_Toc129150094"/>
+      <w:bookmarkStart w:id="91" w:name="_Toc129150094"/>
       <w:r>
         <w:rPr>
           <w:szCs w:val="24"/>
@@ -30080,7 +32015,7 @@
         </w:rPr>
         <w:t>(jika dianggap perlu)</w:t>
       </w:r>
-      <w:bookmarkEnd w:id="92"/>
+      <w:bookmarkEnd w:id="91"/>
     </w:p>
     <w:p>
       <w:r>
@@ -30104,7 +32039,7 @@
         <w:br w:type="page"/>
       </w:r>
     </w:p>
-    <w:bookmarkStart w:id="93" w:name="_Toc129150095" w:displacedByCustomXml="next"/>
+    <w:bookmarkStart w:id="92" w:name="_Toc129150095" w:displacedByCustomXml="next"/>
     <w:sdt>
       <w:sdtPr>
         <w:rPr>
@@ -30129,7 +32064,7 @@
           <w:r>
             <w:t>References</w:t>
           </w:r>
-          <w:bookmarkEnd w:id="93"/>
+          <w:bookmarkEnd w:id="92"/>
         </w:p>
         <w:sdt>
           <w:sdtPr>
@@ -31636,7 +33571,7 @@
           <w:lang w:val="en-ID"/>
         </w:rPr>
       </w:pPr>
-      <w:bookmarkStart w:id="94" w:name="_Toc129150096"/>
+      <w:bookmarkStart w:id="93" w:name="_Toc129150096"/>
       <w:r>
         <w:rPr>
           <w:rFonts w:cs="Times New Roman"/>
@@ -31646,7 +33581,7 @@
         <w:lastRenderedPageBreak/>
         <w:t>LAMPIRAN-LAMPIRAN ATAU APPENDIKS (jika ada)</w:t>
       </w:r>
-      <w:bookmarkEnd w:id="94"/>
+      <w:bookmarkEnd w:id="93"/>
     </w:p>
     <w:p>
       <w:pPr>
@@ -31681,7 +33616,7 @@
           <w:lang w:val="en-ID"/>
         </w:rPr>
       </w:pPr>
-      <w:bookmarkStart w:id="95" w:name="_Toc129150097"/>
+      <w:bookmarkStart w:id="94" w:name="_Toc129150097"/>
       <w:r>
         <w:rPr>
           <w:rFonts w:cs="Times New Roman"/>
@@ -31691,7 +33626,7 @@
         <w:lastRenderedPageBreak/>
         <w:t>BIODATA PENULIS</w:t>
       </w:r>
-      <w:bookmarkEnd w:id="95"/>
+      <w:bookmarkEnd w:id="94"/>
     </w:p>
     <w:p>
       <w:pPr>
@@ -31773,7 +33708,7 @@
               </wp:anchor>
             </w:drawing>
           </mc:Choice>
-          <mc:Fallback>
+          <mc:Fallback xmlns:w16du="http://schemas.microsoft.com/office/word/2023/wordml/word16du">
             <w:pict>
               <v:rect w14:anchorId="0663005D" id="Rectangle 316" o:spid="_x0000_s1026" style="position:absolute;margin-left:-31.05pt;margin-top:13.05pt;width:113.4pt;height:170.1pt;z-index:251684863;visibility:visible;mso-wrap-style:square;mso-width-percent:0;mso-height-percent:0;mso-wrap-distance-left:9pt;mso-wrap-distance-top:0;mso-wrap-distance-right:9pt;mso-wrap-distance-bottom:0;mso-position-horizontal:absolute;mso-position-horizontal-relative:text;mso-position-vertical:absolute;mso-position-vertical-relative:text;mso-width-percent:0;mso-height-percent:0;mso-width-relative:margin;mso-height-relative:margin;v-text-anchor:middle" o:gfxdata="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" fillcolor="white [3201]" strokecolor="black [3200]" strokeweight="1pt"/>
             </w:pict>
@@ -31816,13 +33751,13 @@
                     <pic:cNvPicPr/>
                   </pic:nvPicPr>
                   <pic:blipFill>
-                    <a:blip r:embed="rId29">
+                    <a:blip r:embed="rId41">
                       <a:extLst>
                         <a:ext uri="{28A0092B-C50C-407E-A947-70E740481C1C}">
                           <a14:useLocalDpi xmlns:a14="http://schemas.microsoft.com/office/drawing/2010/main" val="0"/>
                         </a:ext>
                         <a:ext uri="{96DAC541-7B7A-43D3-8B79-37D633B846F1}">
-                          <asvg:svgBlip xmlns:asvg="http://schemas.microsoft.com/office/drawing/2016/SVG/main" r:embed="rId30"/>
+                          <asvg:svgBlip xmlns:asvg="http://schemas.microsoft.com/office/drawing/2016/SVG/main" r:embed="rId42"/>
                         </a:ext>
                       </a:extLst>
                     </a:blip>
@@ -31991,7 +33926,7 @@
       </w:pPr>
     </w:p>
     <w:sectPr>
-      <w:footerReference w:type="default" r:id="rId31"/>
+      <w:footerReference w:type="default" r:id="rId43"/>
       <w:pgSz w:w="11907" w:h="16840" w:code="9"/>
       <w:pgMar w:top="1701" w:right="1134" w:bottom="1418" w:left="1701" w:header="0" w:footer="1055" w:gutter="0"/>
       <w:pgNumType w:start="1"/>
@@ -32002,7 +33937,7 @@
 </file>
 
 <file path=word/endnotes.xml><?xml version="1.0" encoding="utf-8"?>
-<w:endnotes xmlns:wpc="http://schemas.microsoft.com/office/word/2010/wordprocessingCanvas" xmlns:cx="http://schemas.microsoft.com/office/drawing/2014/chartex" xmlns:cx1="http://schemas.microsoft.com/office/drawing/2015/9/8/chartex" xmlns:cx2="http://schemas.microsoft.com/office/drawing/2015/10/21/chartex" xmlns:cx3="http://schemas.microsoft.com/office/drawing/2016/5/9/chartex" xmlns:cx4="http://schemas.microsoft.com/office/drawing/2016/5/10/chartex" xmlns:cx5="http://schemas.microsoft.com/office/drawing/2016/5/11/chartex" xmlns:cx6="http://schemas.microsoft.com/office/drawing/2016/5/12/chartex" xmlns:cx7="http://schemas.microsoft.com/office/drawing/2016/5/13/chartex" xmlns:cx8="http://schemas.microsoft.com/office/drawing/2016/5/14/chartex" xmlns:mc="http://schemas.openxmlformats.org/markup-compatibility/2006" xmlns:aink="http://schemas.microsoft.com/office/drawing/2016/ink" xmlns:am3d="http://schemas.microsoft.com/office/drawing/2017/model3d" xmlns:o="urn:schemas-microsoft-com:office:office" xmlns:oel="http://schemas.microsoft.com/office/2019/extlst" xmlns:r="http://schemas.openxmlformats.org/officeDocument/2006/relationships" xmlns:m="http://schemas.openxmlformats.org/officeDocument/2006/math" xmlns:v="urn:schemas-microsoft-com:vml" xmlns:wp14="http://schemas.microsoft.com/office/word/2010/wordprocessingDrawing" xmlns:wp="http://schemas.openxmlformats.org/drawingml/2006/wordprocessingDrawing" xmlns:w10="urn:schemas-microsoft-com:office:word" xmlns:w="http://schemas.openxmlformats.org/wordprocessingml/2006/main" xmlns:w14="http://schemas.microsoft.com/office/word/2010/wordml" xmlns:w15="http://schemas.microsoft.com/office/word/2012/wordml" xmlns:w16cex="http://schemas.microsoft.com/office/word/2018/wordml/cex" xmlns:w16cid="http://schemas.microsoft.com/office/word/2016/wordml/cid" xmlns:w16="http://schemas.microsoft.com/office/word/2018/wordml" xmlns:w16du="http://schemas.microsoft.com/office/word/2023/wordml/word16du" xmlns:w16sdtdh="http://schemas.microsoft.com/office/word/2020/wordml/sdtdatahash" xmlns:w16se="http://schemas.microsoft.com/office/word/2015/wordml/symex" xmlns:wpg="http://schemas.microsoft.com/office/word/2010/wordprocessingGroup" xmlns:wpi="http://schemas.microsoft.com/office/word/2010/wordprocessingInk" xmlns:wne="http://schemas.microsoft.com/office/word/2006/wordml" xmlns:wps="http://schemas.microsoft.com/office/word/2010/wordprocessingShape" mc:Ignorable="w14 w15 w16se w16cid w16 w16cex w16sdtdh wp14">
+<w:endnotes xmlns:wpc="http://schemas.microsoft.com/office/word/2010/wordprocessingCanvas" xmlns:cx="http://schemas.microsoft.com/office/drawing/2014/chartex" xmlns:cx1="http://schemas.microsoft.com/office/drawing/2015/9/8/chartex" xmlns:cx2="http://schemas.microsoft.com/office/drawing/2015/10/21/chartex" xmlns:cx3="http://schemas.microsoft.com/office/drawing/2016/5/9/chartex" xmlns:cx4="http://schemas.microsoft.com/office/drawing/2016/5/10/chartex" xmlns:cx5="http://schemas.microsoft.com/office/drawing/2016/5/11/chartex" xmlns:cx6="http://schemas.microsoft.com/office/drawing/2016/5/12/chartex" xmlns:cx7="http://schemas.microsoft.com/office/drawing/2016/5/13/chartex" xmlns:cx8="http://schemas.microsoft.com/office/drawing/2016/5/14/chartex" xmlns:mc="http://schemas.openxmlformats.org/markup-compatibility/2006" xmlns:aink="http://schemas.microsoft.com/office/drawing/2016/ink" xmlns:am3d="http://schemas.microsoft.com/office/drawing/2017/model3d" xmlns:o="urn:schemas-microsoft-com:office:office" xmlns:oel="http://schemas.microsoft.com/office/2019/extlst" xmlns:r="http://schemas.openxmlformats.org/officeDocument/2006/relationships" xmlns:m="http://schemas.openxmlformats.org/officeDocument/2006/math" xmlns:v="urn:schemas-microsoft-com:vml" xmlns:wp14="http://schemas.microsoft.com/office/word/2010/wordprocessingDrawing" xmlns:wp="http://schemas.openxmlformats.org/drawingml/2006/wordprocessingDrawing" xmlns:w10="urn:schemas-microsoft-com:office:word" xmlns:w="http://schemas.openxmlformats.org/wordprocessingml/2006/main" xmlns:w14="http://schemas.microsoft.com/office/word/2010/wordml" xmlns:w15="http://schemas.microsoft.com/office/word/2012/wordml" xmlns:w16cex="http://schemas.microsoft.com/office/word/2018/wordml/cex" xmlns:w16cid="http://schemas.microsoft.com/office/word/2016/wordml/cid" xmlns:w16="http://schemas.microsoft.com/office/word/2018/wordml" xmlns:w16sdtdh="http://schemas.microsoft.com/office/word/2020/wordml/sdtdatahash" xmlns:w16se="http://schemas.microsoft.com/office/word/2015/wordml/symex" xmlns:wpg="http://schemas.microsoft.com/office/word/2010/wordprocessingGroup" xmlns:wpi="http://schemas.microsoft.com/office/word/2010/wordprocessingInk" xmlns:wne="http://schemas.microsoft.com/office/word/2006/wordml" xmlns:wps="http://schemas.microsoft.com/office/word/2010/wordprocessingShape" mc:Ignorable="w14 w15 w16se w16cid w16 w16cex w16sdtdh wp14">
   <w:endnote w:type="separator" w:id="-1">
     <w:p>
       <w:r>
@@ -32021,7 +33956,7 @@
 </file>
 
 <file path=word/footer1.xml><?xml version="1.0" encoding="utf-8"?>
-<w:ftr xmlns:wpc="http://schemas.microsoft.com/office/word/2010/wordprocessingCanvas" xmlns:cx="http://schemas.microsoft.com/office/drawing/2014/chartex" xmlns:cx1="http://schemas.microsoft.com/office/drawing/2015/9/8/chartex" xmlns:cx2="http://schemas.microsoft.com/office/drawing/2015/10/21/chartex" xmlns:cx3="http://schemas.microsoft.com/office/drawing/2016/5/9/chartex" xmlns:cx4="http://schemas.microsoft.com/office/drawing/2016/5/10/chartex" xmlns:cx5="http://schemas.microsoft.com/office/drawing/2016/5/11/chartex" xmlns:cx6="http://schemas.microsoft.com/office/drawing/2016/5/12/chartex" xmlns:cx7="http://schemas.microsoft.com/office/drawing/2016/5/13/chartex" xmlns:cx8="http://schemas.microsoft.com/office/drawing/2016/5/14/chartex" xmlns:mc="http://schemas.openxmlformats.org/markup-compatibility/2006" xmlns:aink="http://schemas.microsoft.com/office/drawing/2016/ink" xmlns:am3d="http://schemas.microsoft.com/office/drawing/2017/model3d" xmlns:o="urn:schemas-microsoft-com:office:office" xmlns:oel="http://schemas.microsoft.com/office/2019/extlst" xmlns:r="http://schemas.openxmlformats.org/officeDocument/2006/relationships" xmlns:m="http://schemas.openxmlformats.org/officeDocument/2006/math" xmlns:v="urn:schemas-microsoft-com:vml" xmlns:wp14="http://schemas.microsoft.com/office/word/2010/wordprocessingDrawing" xmlns:wp="http://schemas.openxmlformats.org/drawingml/2006/wordprocessingDrawing" xmlns:w10="urn:schemas-microsoft-com:office:word" xmlns:w="http://schemas.openxmlformats.org/wordprocessingml/2006/main" xmlns:w14="http://schemas.microsoft.com/office/word/2010/wordml" xmlns:w15="http://schemas.microsoft.com/office/word/2012/wordml" xmlns:w16cex="http://schemas.microsoft.com/office/word/2018/wordml/cex" xmlns:w16cid="http://schemas.microsoft.com/office/word/2016/wordml/cid" xmlns:w16="http://schemas.microsoft.com/office/word/2018/wordml" xmlns:w16du="http://schemas.microsoft.com/office/word/2023/wordml/word16du" xmlns:w16sdtdh="http://schemas.microsoft.com/office/word/2020/wordml/sdtdatahash" xmlns:w16se="http://schemas.microsoft.com/office/word/2015/wordml/symex" xmlns:wpg="http://schemas.microsoft.com/office/word/2010/wordprocessingGroup" xmlns:wpi="http://schemas.microsoft.com/office/word/2010/wordprocessingInk" xmlns:wne="http://schemas.microsoft.com/office/word/2006/wordml" xmlns:wps="http://schemas.microsoft.com/office/word/2010/wordprocessingShape" mc:Ignorable="w14 w15 w16se w16cid w16 w16cex w16sdtdh wp14">
+<w:ftr xmlns:wpc="http://schemas.microsoft.com/office/word/2010/wordprocessingCanvas" xmlns:cx="http://schemas.microsoft.com/office/drawing/2014/chartex" xmlns:cx1="http://schemas.microsoft.com/office/drawing/2015/9/8/chartex" xmlns:cx2="http://schemas.microsoft.com/office/drawing/2015/10/21/chartex" xmlns:cx3="http://schemas.microsoft.com/office/drawing/2016/5/9/chartex" xmlns:cx4="http://schemas.microsoft.com/office/drawing/2016/5/10/chartex" xmlns:cx5="http://schemas.microsoft.com/office/drawing/2016/5/11/chartex" xmlns:cx6="http://schemas.microsoft.com/office/drawing/2016/5/12/chartex" xmlns:cx7="http://schemas.microsoft.com/office/drawing/2016/5/13/chartex" xmlns:cx8="http://schemas.microsoft.com/office/drawing/2016/5/14/chartex" xmlns:mc="http://schemas.openxmlformats.org/markup-compatibility/2006" xmlns:aink="http://schemas.microsoft.com/office/drawing/2016/ink" xmlns:am3d="http://schemas.microsoft.com/office/drawing/2017/model3d" xmlns:o="urn:schemas-microsoft-com:office:office" xmlns:oel="http://schemas.microsoft.com/office/2019/extlst" xmlns:r="http://schemas.openxmlformats.org/officeDocument/2006/relationships" xmlns:m="http://schemas.openxmlformats.org/officeDocument/2006/math" xmlns:v="urn:schemas-microsoft-com:vml" xmlns:wp14="http://schemas.microsoft.com/office/word/2010/wordprocessingDrawing" xmlns:wp="http://schemas.openxmlformats.org/drawingml/2006/wordprocessingDrawing" xmlns:w10="urn:schemas-microsoft-com:office:word" xmlns:w="http://schemas.openxmlformats.org/wordprocessingml/2006/main" xmlns:w14="http://schemas.microsoft.com/office/word/2010/wordml" xmlns:w15="http://schemas.microsoft.com/office/word/2012/wordml" xmlns:w16cex="http://schemas.microsoft.com/office/word/2018/wordml/cex" xmlns:w16cid="http://schemas.microsoft.com/office/word/2016/wordml/cid" xmlns:w16="http://schemas.microsoft.com/office/word/2018/wordml" xmlns:w16sdtdh="http://schemas.microsoft.com/office/word/2020/wordml/sdtdatahash" xmlns:w16se="http://schemas.microsoft.com/office/word/2015/wordml/symex" xmlns:wpg="http://schemas.microsoft.com/office/word/2010/wordprocessingGroup" xmlns:wpi="http://schemas.microsoft.com/office/word/2010/wordprocessingInk" xmlns:wne="http://schemas.microsoft.com/office/word/2006/wordml" xmlns:wps="http://schemas.microsoft.com/office/word/2010/wordprocessingShape" mc:Ignorable="w14 w15 w16se w16cid w16 w16cex w16sdtdh wp14">
   <w:sdt>
     <w:sdtPr>
       <w:id w:val="-592622497"/>
@@ -32074,7 +34009,7 @@
 </file>
 
 <file path=word/footer2.xml><?xml version="1.0" encoding="utf-8"?>
-<w:ftr xmlns:wpc="http://schemas.microsoft.com/office/word/2010/wordprocessingCanvas" xmlns:cx="http://schemas.microsoft.com/office/drawing/2014/chartex" xmlns:cx1="http://schemas.microsoft.com/office/drawing/2015/9/8/chartex" xmlns:cx2="http://schemas.microsoft.com/office/drawing/2015/10/21/chartex" xmlns:cx3="http://schemas.microsoft.com/office/drawing/2016/5/9/chartex" xmlns:cx4="http://schemas.microsoft.com/office/drawing/2016/5/10/chartex" xmlns:cx5="http://schemas.microsoft.com/office/drawing/2016/5/11/chartex" xmlns:cx6="http://schemas.microsoft.com/office/drawing/2016/5/12/chartex" xmlns:cx7="http://schemas.microsoft.com/office/drawing/2016/5/13/chartex" xmlns:cx8="http://schemas.microsoft.com/office/drawing/2016/5/14/chartex" xmlns:mc="http://schemas.openxmlformats.org/markup-compatibility/2006" xmlns:aink="http://schemas.microsoft.com/office/drawing/2016/ink" xmlns:am3d="http://schemas.microsoft.com/office/drawing/2017/model3d" xmlns:o="urn:schemas-microsoft-com:office:office" xmlns:oel="http://schemas.microsoft.com/office/2019/extlst" xmlns:r="http://schemas.openxmlformats.org/officeDocument/2006/relationships" xmlns:m="http://schemas.openxmlformats.org/officeDocument/2006/math" xmlns:v="urn:schemas-microsoft-com:vml" xmlns:wp14="http://schemas.microsoft.com/office/word/2010/wordprocessingDrawing" xmlns:wp="http://schemas.openxmlformats.org/drawingml/2006/wordprocessingDrawing" xmlns:w10="urn:schemas-microsoft-com:office:word" xmlns:w="http://schemas.openxmlformats.org/wordprocessingml/2006/main" xmlns:w14="http://schemas.microsoft.com/office/word/2010/wordml" xmlns:w15="http://schemas.microsoft.com/office/word/2012/wordml" xmlns:w16cex="http://schemas.microsoft.com/office/word/2018/wordml/cex" xmlns:w16cid="http://schemas.microsoft.com/office/word/2016/wordml/cid" xmlns:w16="http://schemas.microsoft.com/office/word/2018/wordml" xmlns:w16du="http://schemas.microsoft.com/office/word/2023/wordml/word16du" xmlns:w16sdtdh="http://schemas.microsoft.com/office/word/2020/wordml/sdtdatahash" xmlns:w16se="http://schemas.microsoft.com/office/word/2015/wordml/symex" xmlns:wpg="http://schemas.microsoft.com/office/word/2010/wordprocessingGroup" xmlns:wpi="http://schemas.microsoft.com/office/word/2010/wordprocessingInk" xmlns:wne="http://schemas.microsoft.com/office/word/2006/wordml" xmlns:wps="http://schemas.microsoft.com/office/word/2010/wordprocessingShape" mc:Ignorable="w14 w15 w16se w16cid w16 w16cex w16sdtdh wp14">
+<w:ftr xmlns:wpc="http://schemas.microsoft.com/office/word/2010/wordprocessingCanvas" xmlns:cx="http://schemas.microsoft.com/office/drawing/2014/chartex" xmlns:cx1="http://schemas.microsoft.com/office/drawing/2015/9/8/chartex" xmlns:cx2="http://schemas.microsoft.com/office/drawing/2015/10/21/chartex" xmlns:cx3="http://schemas.microsoft.com/office/drawing/2016/5/9/chartex" xmlns:cx4="http://schemas.microsoft.com/office/drawing/2016/5/10/chartex" xmlns:cx5="http://schemas.microsoft.com/office/drawing/2016/5/11/chartex" xmlns:cx6="http://schemas.microsoft.com/office/drawing/2016/5/12/chartex" xmlns:cx7="http://schemas.microsoft.com/office/drawing/2016/5/13/chartex" xmlns:cx8="http://schemas.microsoft.com/office/drawing/2016/5/14/chartex" xmlns:mc="http://schemas.openxmlformats.org/markup-compatibility/2006" xmlns:aink="http://schemas.microsoft.com/office/drawing/2016/ink" xmlns:am3d="http://schemas.microsoft.com/office/drawing/2017/model3d" xmlns:o="urn:schemas-microsoft-com:office:office" xmlns:oel="http://schemas.microsoft.com/office/2019/extlst" xmlns:r="http://schemas.openxmlformats.org/officeDocument/2006/relationships" xmlns:m="http://schemas.openxmlformats.org/officeDocument/2006/math" xmlns:v="urn:schemas-microsoft-com:vml" xmlns:wp14="http://schemas.microsoft.com/office/word/2010/wordprocessingDrawing" xmlns:wp="http://schemas.openxmlformats.org/drawingml/2006/wordprocessingDrawing" xmlns:w10="urn:schemas-microsoft-com:office:word" xmlns:w="http://schemas.openxmlformats.org/wordprocessingml/2006/main" xmlns:w14="http://schemas.microsoft.com/office/word/2010/wordml" xmlns:w15="http://schemas.microsoft.com/office/word/2012/wordml" xmlns:w16cex="http://schemas.microsoft.com/office/word/2018/wordml/cex" xmlns:w16cid="http://schemas.microsoft.com/office/word/2016/wordml/cid" xmlns:w16="http://schemas.microsoft.com/office/word/2018/wordml" xmlns:w16sdtdh="http://schemas.microsoft.com/office/word/2020/wordml/sdtdatahash" xmlns:w16se="http://schemas.microsoft.com/office/word/2015/wordml/symex" xmlns:wpg="http://schemas.microsoft.com/office/word/2010/wordprocessingGroup" xmlns:wpi="http://schemas.microsoft.com/office/word/2010/wordprocessingInk" xmlns:wne="http://schemas.microsoft.com/office/word/2006/wordml" xmlns:wps="http://schemas.microsoft.com/office/word/2010/wordprocessingShape" mc:Ignorable="w14 w15 w16se w16cid w16 w16cex w16sdtdh wp14">
   <w:sdt>
     <w:sdtPr>
       <w:id w:val="-1886409437"/>
@@ -32131,7 +34066,7 @@
 </file>
 
 <file path=word/footer3.xml><?xml version="1.0" encoding="utf-8"?>
-<w:ftr xmlns:wpc="http://schemas.microsoft.com/office/word/2010/wordprocessingCanvas" xmlns:cx="http://schemas.microsoft.com/office/drawing/2014/chartex" xmlns:cx1="http://schemas.microsoft.com/office/drawing/2015/9/8/chartex" xmlns:cx2="http://schemas.microsoft.com/office/drawing/2015/10/21/chartex" xmlns:cx3="http://schemas.microsoft.com/office/drawing/2016/5/9/chartex" xmlns:cx4="http://schemas.microsoft.com/office/drawing/2016/5/10/chartex" xmlns:cx5="http://schemas.microsoft.com/office/drawing/2016/5/11/chartex" xmlns:cx6="http://schemas.microsoft.com/office/drawing/2016/5/12/chartex" xmlns:cx7="http://schemas.microsoft.com/office/drawing/2016/5/13/chartex" xmlns:cx8="http://schemas.microsoft.com/office/drawing/2016/5/14/chartex" xmlns:mc="http://schemas.openxmlformats.org/markup-compatibility/2006" xmlns:aink="http://schemas.microsoft.com/office/drawing/2016/ink" xmlns:am3d="http://schemas.microsoft.com/office/drawing/2017/model3d" xmlns:o="urn:schemas-microsoft-com:office:office" xmlns:oel="http://schemas.microsoft.com/office/2019/extlst" xmlns:r="http://schemas.openxmlformats.org/officeDocument/2006/relationships" xmlns:m="http://schemas.openxmlformats.org/officeDocument/2006/math" xmlns:v="urn:schemas-microsoft-com:vml" xmlns:wp14="http://schemas.microsoft.com/office/word/2010/wordprocessingDrawing" xmlns:wp="http://schemas.openxmlformats.org/drawingml/2006/wordprocessingDrawing" xmlns:w10="urn:schemas-microsoft-com:office:word" xmlns:w="http://schemas.openxmlformats.org/wordprocessingml/2006/main" xmlns:w14="http://schemas.microsoft.com/office/word/2010/wordml" xmlns:w15="http://schemas.microsoft.com/office/word/2012/wordml" xmlns:w16cex="http://schemas.microsoft.com/office/word/2018/wordml/cex" xmlns:w16cid="http://schemas.microsoft.com/office/word/2016/wordml/cid" xmlns:w16="http://schemas.microsoft.com/office/word/2018/wordml" xmlns:w16du="http://schemas.microsoft.com/office/word/2023/wordml/word16du" xmlns:w16sdtdh="http://schemas.microsoft.com/office/word/2020/wordml/sdtdatahash" xmlns:w16se="http://schemas.microsoft.com/office/word/2015/wordml/symex" xmlns:wpg="http://schemas.microsoft.com/office/word/2010/wordprocessingGroup" xmlns:wpi="http://schemas.microsoft.com/office/word/2010/wordprocessingInk" xmlns:wne="http://schemas.microsoft.com/office/word/2006/wordml" xmlns:wps="http://schemas.microsoft.com/office/word/2010/wordprocessingShape" mc:Ignorable="w14 w15 w16se w16cid w16 w16cex w16sdtdh wp14">
+<w:ftr xmlns:wpc="http://schemas.microsoft.com/office/word/2010/wordprocessingCanvas" xmlns:cx="http://schemas.microsoft.com/office/drawing/2014/chartex" xmlns:cx1="http://schemas.microsoft.com/office/drawing/2015/9/8/chartex" xmlns:cx2="http://schemas.microsoft.com/office/drawing/2015/10/21/chartex" xmlns:cx3="http://schemas.microsoft.com/office/drawing/2016/5/9/chartex" xmlns:cx4="http://schemas.microsoft.com/office/drawing/2016/5/10/chartex" xmlns:cx5="http://schemas.microsoft.com/office/drawing/2016/5/11/chartex" xmlns:cx6="http://schemas.microsoft.com/office/drawing/2016/5/12/chartex" xmlns:cx7="http://schemas.microsoft.com/office/drawing/2016/5/13/chartex" xmlns:cx8="http://schemas.microsoft.com/office/drawing/2016/5/14/chartex" xmlns:mc="http://schemas.openxmlformats.org/markup-compatibility/2006" xmlns:aink="http://schemas.microsoft.com/office/drawing/2016/ink" xmlns:am3d="http://schemas.microsoft.com/office/drawing/2017/model3d" xmlns:o="urn:schemas-microsoft-com:office:office" xmlns:oel="http://schemas.microsoft.com/office/2019/extlst" xmlns:r="http://schemas.openxmlformats.org/officeDocument/2006/relationships" xmlns:m="http://schemas.openxmlformats.org/officeDocument/2006/math" xmlns:v="urn:schemas-microsoft-com:vml" xmlns:wp14="http://schemas.microsoft.com/office/word/2010/wordprocessingDrawing" xmlns:wp="http://schemas.openxmlformats.org/drawingml/2006/wordprocessingDrawing" xmlns:w10="urn:schemas-microsoft-com:office:word" xmlns:w="http://schemas.openxmlformats.org/wordprocessingml/2006/main" xmlns:w14="http://schemas.microsoft.com/office/word/2010/wordml" xmlns:w15="http://schemas.microsoft.com/office/word/2012/wordml" xmlns:w16cex="http://schemas.microsoft.com/office/word/2018/wordml/cex" xmlns:w16cid="http://schemas.microsoft.com/office/word/2016/wordml/cid" xmlns:w16="http://schemas.microsoft.com/office/word/2018/wordml" xmlns:w16sdtdh="http://schemas.microsoft.com/office/word/2020/wordml/sdtdatahash" xmlns:w16se="http://schemas.microsoft.com/office/word/2015/wordml/symex" xmlns:wpg="http://schemas.microsoft.com/office/word/2010/wordprocessingGroup" xmlns:wpi="http://schemas.microsoft.com/office/word/2010/wordprocessingInk" xmlns:wne="http://schemas.microsoft.com/office/word/2006/wordml" xmlns:wps="http://schemas.microsoft.com/office/word/2010/wordprocessingShape" mc:Ignorable="w14 w15 w16se w16cid w16 w16cex w16sdtdh wp14">
   <w:sdt>
     <w:sdtPr>
       <w:id w:val="1212163370"/>
@@ -32188,7 +34123,7 @@
 </file>
 
 <file path=word/footnotes.xml><?xml version="1.0" encoding="utf-8"?>
-<w:footnotes xmlns:wpc="http://schemas.microsoft.com/office/word/2010/wordprocessingCanvas" xmlns:cx="http://schemas.microsoft.com/office/drawing/2014/chartex" xmlns:cx1="http://schemas.microsoft.com/office/drawing/2015/9/8/chartex" xmlns:cx2="http://schemas.microsoft.com/office/drawing/2015/10/21/chartex" xmlns:cx3="http://schemas.microsoft.com/office/drawing/2016/5/9/chartex" xmlns:cx4="http://schemas.microsoft.com/office/drawing/2016/5/10/chartex" xmlns:cx5="http://schemas.microsoft.com/office/drawing/2016/5/11/chartex" xmlns:cx6="http://schemas.microsoft.com/office/drawing/2016/5/12/chartex" xmlns:cx7="http://schemas.microsoft.com/office/drawing/2016/5/13/chartex" xmlns:cx8="http://schemas.microsoft.com/office/drawing/2016/5/14/chartex" xmlns:mc="http://schemas.openxmlformats.org/markup-compatibility/2006" xmlns:aink="http://schemas.microsoft.com/office/drawing/2016/ink" xmlns:am3d="http://schemas.microsoft.com/office/drawing/2017/model3d" xmlns:o="urn:schemas-microsoft-com:office:office" xmlns:oel="http://schemas.microsoft.com/office/2019/extlst" xmlns:r="http://schemas.openxmlformats.org/officeDocument/2006/relationships" xmlns:m="http://schemas.openxmlformats.org/officeDocument/2006/math" xmlns:v="urn:schemas-microsoft-com:vml" xmlns:wp14="http://schemas.microsoft.com/office/word/2010/wordprocessingDrawing" xmlns:wp="http://schemas.openxmlformats.org/drawingml/2006/wordprocessingDrawing" xmlns:w10="urn:schemas-microsoft-com:office:word" xmlns:w="http://schemas.openxmlformats.org/wordprocessingml/2006/main" xmlns:w14="http://schemas.microsoft.com/office/word/2010/wordml" xmlns:w15="http://schemas.microsoft.com/office/word/2012/wordml" xmlns:w16cex="http://schemas.microsoft.com/office/word/2018/wordml/cex" xmlns:w16cid="http://schemas.microsoft.com/office/word/2016/wordml/cid" xmlns:w16="http://schemas.microsoft.com/office/word/2018/wordml" xmlns:w16du="http://schemas.microsoft.com/office/word/2023/wordml/word16du" xmlns:w16sdtdh="http://schemas.microsoft.com/office/word/2020/wordml/sdtdatahash" xmlns:w16se="http://schemas.microsoft.com/office/word/2015/wordml/symex" xmlns:wpg="http://schemas.microsoft.com/office/word/2010/wordprocessingGroup" xmlns:wpi="http://schemas.microsoft.com/office/word/2010/wordprocessingInk" xmlns:wne="http://schemas.microsoft.com/office/word/2006/wordml" xmlns:wps="http://schemas.microsoft.com/office/word/2010/wordprocessingShape" mc:Ignorable="w14 w15 w16se w16cid w16 w16cex w16sdtdh wp14">
+<w:footnotes xmlns:wpc="http://schemas.microsoft.com/office/word/2010/wordprocessingCanvas" xmlns:cx="http://schemas.microsoft.com/office/drawing/2014/chartex" xmlns:cx1="http://schemas.microsoft.com/office/drawing/2015/9/8/chartex" xmlns:cx2="http://schemas.microsoft.com/office/drawing/2015/10/21/chartex" xmlns:cx3="http://schemas.microsoft.com/office/drawing/2016/5/9/chartex" xmlns:cx4="http://schemas.microsoft.com/office/drawing/2016/5/10/chartex" xmlns:cx5="http://schemas.microsoft.com/office/drawing/2016/5/11/chartex" xmlns:cx6="http://schemas.microsoft.com/office/drawing/2016/5/12/chartex" xmlns:cx7="http://schemas.microsoft.com/office/drawing/2016/5/13/chartex" xmlns:cx8="http://schemas.microsoft.com/office/drawing/2016/5/14/chartex" xmlns:mc="http://schemas.openxmlformats.org/markup-compatibility/2006" xmlns:aink="http://schemas.microsoft.com/office/drawing/2016/ink" xmlns:am3d="http://schemas.microsoft.com/office/drawing/2017/model3d" xmlns:o="urn:schemas-microsoft-com:office:office" xmlns:oel="http://schemas.microsoft.com/office/2019/extlst" xmlns:r="http://schemas.openxmlformats.org/officeDocument/2006/relationships" xmlns:m="http://schemas.openxmlformats.org/officeDocument/2006/math" xmlns:v="urn:schemas-microsoft-com:vml" xmlns:wp14="http://schemas.microsoft.com/office/word/2010/wordprocessingDrawing" xmlns:wp="http://schemas.openxmlformats.org/drawingml/2006/wordprocessingDrawing" xmlns:w10="urn:schemas-microsoft-com:office:word" xmlns:w="http://schemas.openxmlformats.org/wordprocessingml/2006/main" xmlns:w14="http://schemas.microsoft.com/office/word/2010/wordml" xmlns:w15="http://schemas.microsoft.com/office/word/2012/wordml" xmlns:w16cex="http://schemas.microsoft.com/office/word/2018/wordml/cex" xmlns:w16cid="http://schemas.microsoft.com/office/word/2016/wordml/cid" xmlns:w16="http://schemas.microsoft.com/office/word/2018/wordml" xmlns:w16sdtdh="http://schemas.microsoft.com/office/word/2020/wordml/sdtdatahash" xmlns:w16se="http://schemas.microsoft.com/office/word/2015/wordml/symex" xmlns:wpg="http://schemas.microsoft.com/office/word/2010/wordprocessingGroup" xmlns:wpi="http://schemas.microsoft.com/office/word/2010/wordprocessingInk" xmlns:wne="http://schemas.microsoft.com/office/word/2006/wordml" xmlns:wps="http://schemas.microsoft.com/office/word/2010/wordprocessingShape" mc:Ignorable="w14 w15 w16se w16cid w16 w16cex w16sdtdh wp14">
   <w:footnote w:type="separator" w:id="-1">
     <w:p>
       <w:r>
@@ -32207,7 +34142,7 @@
 </file>
 
 <file path=word/numbering.xml><?xml version="1.0" encoding="utf-8"?>
-<w:numbering xmlns:wpc="http://schemas.microsoft.com/office/word/2010/wordprocessingCanvas" xmlns:cx="http://schemas.microsoft.com/office/drawing/2014/chartex" xmlns:cx1="http://schemas.microsoft.com/office/drawing/2015/9/8/chartex" xmlns:cx2="http://schemas.microsoft.com/office/drawing/2015/10/21/chartex" xmlns:cx3="http://schemas.microsoft.com/office/drawing/2016/5/9/chartex" xmlns:cx4="http://schemas.microsoft.com/office/drawing/2016/5/10/chartex" xmlns:cx5="http://schemas.microsoft.com/office/drawing/2016/5/11/chartex" xmlns:cx6="http://schemas.microsoft.com/office/drawing/2016/5/12/chartex" xmlns:cx7="http://schemas.microsoft.com/office/drawing/2016/5/13/chartex" xmlns:cx8="http://schemas.microsoft.com/office/drawing/2016/5/14/chartex" xmlns:mc="http://schemas.openxmlformats.org/markup-compatibility/2006" xmlns:aink="http://schemas.microsoft.com/office/drawing/2016/ink" xmlns:am3d="http://schemas.microsoft.com/office/drawing/2017/model3d" xmlns:o="urn:schemas-microsoft-com:office:office" xmlns:oel="http://schemas.microsoft.com/office/2019/extlst" xmlns:r="http://schemas.openxmlformats.org/officeDocument/2006/relationships" xmlns:m="http://schemas.openxmlformats.org/officeDocument/2006/math" xmlns:v="urn:schemas-microsoft-com:vml" xmlns:wp14="http://schemas.microsoft.com/office/word/2010/wordprocessingDrawing" xmlns:wp="http://schemas.openxmlformats.org/drawingml/2006/wordprocessingDrawing" xmlns:w10="urn:schemas-microsoft-com:office:word" xmlns:w="http://schemas.openxmlformats.org/wordprocessingml/2006/main" xmlns:w14="http://schemas.microsoft.com/office/word/2010/wordml" xmlns:w15="http://schemas.microsoft.com/office/word/2012/wordml" xmlns:w16cex="http://schemas.microsoft.com/office/word/2018/wordml/cex" xmlns:w16cid="http://schemas.microsoft.com/office/word/2016/wordml/cid" xmlns:w16="http://schemas.microsoft.com/office/word/2018/wordml" xmlns:w16du="http://schemas.microsoft.com/office/word/2023/wordml/word16du" xmlns:w16sdtdh="http://schemas.microsoft.com/office/word/2020/wordml/sdtdatahash" xmlns:w16se="http://schemas.microsoft.com/office/word/2015/wordml/symex" xmlns:wpg="http://schemas.microsoft.com/office/word/2010/wordprocessingGroup" xmlns:wpi="http://schemas.microsoft.com/office/word/2010/wordprocessingInk" xmlns:wne="http://schemas.microsoft.com/office/word/2006/wordml" xmlns:wps="http://schemas.microsoft.com/office/word/2010/wordprocessingShape" mc:Ignorable="w14 w15 w16se w16cid w16 w16cex w16sdtdh wp14">
+<w:numbering xmlns:wpc="http://schemas.microsoft.com/office/word/2010/wordprocessingCanvas" xmlns:cx="http://schemas.microsoft.com/office/drawing/2014/chartex" xmlns:cx1="http://schemas.microsoft.com/office/drawing/2015/9/8/chartex" xmlns:cx2="http://schemas.microsoft.com/office/drawing/2015/10/21/chartex" xmlns:cx3="http://schemas.microsoft.com/office/drawing/2016/5/9/chartex" xmlns:cx4="http://schemas.microsoft.com/office/drawing/2016/5/10/chartex" xmlns:cx5="http://schemas.microsoft.com/office/drawing/2016/5/11/chartex" xmlns:cx6="http://schemas.microsoft.com/office/drawing/2016/5/12/chartex" xmlns:cx7="http://schemas.microsoft.com/office/drawing/2016/5/13/chartex" xmlns:cx8="http://schemas.microsoft.com/office/drawing/2016/5/14/chartex" xmlns:mc="http://schemas.openxmlformats.org/markup-compatibility/2006" xmlns:aink="http://schemas.microsoft.com/office/drawing/2016/ink" xmlns:am3d="http://schemas.microsoft.com/office/drawing/2017/model3d" xmlns:o="urn:schemas-microsoft-com:office:office" xmlns:oel="http://schemas.microsoft.com/office/2019/extlst" xmlns:r="http://schemas.openxmlformats.org/officeDocument/2006/relationships" xmlns:m="http://schemas.openxmlformats.org/officeDocument/2006/math" xmlns:v="urn:schemas-microsoft-com:vml" xmlns:wp14="http://schemas.microsoft.com/office/word/2010/wordprocessingDrawing" xmlns:wp="http://schemas.openxmlformats.org/drawingml/2006/wordprocessingDrawing" xmlns:w10="urn:schemas-microsoft-com:office:word" xmlns:w="http://schemas.openxmlformats.org/wordprocessingml/2006/main" xmlns:w14="http://schemas.microsoft.com/office/word/2010/wordml" xmlns:w15="http://schemas.microsoft.com/office/word/2012/wordml" xmlns:w16cex="http://schemas.microsoft.com/office/word/2018/wordml/cex" xmlns:w16cid="http://schemas.microsoft.com/office/word/2016/wordml/cid" xmlns:w16="http://schemas.microsoft.com/office/word/2018/wordml" xmlns:w16sdtdh="http://schemas.microsoft.com/office/word/2020/wordml/sdtdatahash" xmlns:w16se="http://schemas.microsoft.com/office/word/2015/wordml/symex" xmlns:wpg="http://schemas.microsoft.com/office/word/2010/wordprocessingGroup" xmlns:wpi="http://schemas.microsoft.com/office/word/2010/wordprocessingInk" xmlns:wne="http://schemas.microsoft.com/office/word/2006/wordml" xmlns:wps="http://schemas.microsoft.com/office/word/2010/wordprocessingShape" mc:Ignorable="w14 w15 w16se w16cid w16 w16cex w16sdtdh wp14">
   <w:abstractNum w:abstractNumId="0" w15:restartNumberingAfterBreak="0">
     <w:nsid w:val="02786EFD"/>
     <w:multiLevelType w:val="hybridMultilevel"/>
@@ -35408,7 +37343,7 @@
   <w:abstractNum w:abstractNumId="32" w15:restartNumberingAfterBreak="0">
     <w:nsid w:val="6BD92023"/>
     <w:multiLevelType w:val="hybridMultilevel"/>
-    <w:tmpl w:val="4D5AE110"/>
+    <w:tmpl w:val="ABFC85C8"/>
     <w:lvl w:ilvl="0" w:tplc="04090019">
       <w:start w:val="1"/>
       <w:numFmt w:val="lowerLetter"/>
@@ -35873,6 +37808,119 @@
     </w:lvl>
   </w:abstractNum>
   <w:abstractNum w:abstractNumId="37" w15:restartNumberingAfterBreak="0">
+    <w:nsid w:val="6FB25040"/>
+    <w:multiLevelType w:val="hybridMultilevel"/>
+    <w:tmpl w:val="1A185C5A"/>
+    <w:lvl w:ilvl="0" w:tplc="AA2A9D68">
+      <w:start w:val="4"/>
+      <w:numFmt w:val="bullet"/>
+      <w:lvlText w:val="-"/>
+      <w:lvlJc w:val="left"/>
+      <w:pPr>
+        <w:ind w:left="720" w:hanging="360"/>
+      </w:pPr>
+      <w:rPr>
+        <w:rFonts w:ascii="Times New Roman" w:eastAsia="Times New Roman" w:hAnsi="Times New Roman" w:cs="Times New Roman" w:hint="default"/>
+      </w:rPr>
+    </w:lvl>
+    <w:lvl w:ilvl="1" w:tplc="04090003" w:tentative="1">
+      <w:start w:val="1"/>
+      <w:numFmt w:val="bullet"/>
+      <w:lvlText w:val="o"/>
+      <w:lvlJc w:val="left"/>
+      <w:pPr>
+        <w:ind w:left="1440" w:hanging="360"/>
+      </w:pPr>
+      <w:rPr>
+        <w:rFonts w:ascii="Courier New" w:hAnsi="Courier New" w:cs="Courier New" w:hint="default"/>
+      </w:rPr>
+    </w:lvl>
+    <w:lvl w:ilvl="2" w:tplc="04090005" w:tentative="1">
+      <w:start w:val="1"/>
+      <w:numFmt w:val="bullet"/>
+      <w:lvlText w:val=""/>
+      <w:lvlJc w:val="left"/>
+      <w:pPr>
+        <w:ind w:left="2160" w:hanging="360"/>
+      </w:pPr>
+      <w:rPr>
+        <w:rFonts w:ascii="Wingdings" w:hAnsi="Wingdings" w:hint="default"/>
+      </w:rPr>
+    </w:lvl>
+    <w:lvl w:ilvl="3" w:tplc="04090001" w:tentative="1">
+      <w:start w:val="1"/>
+      <w:numFmt w:val="bullet"/>
+      <w:lvlText w:val=""/>
+      <w:lvlJc w:val="left"/>
+      <w:pPr>
+        <w:ind w:left="2880" w:hanging="360"/>
+      </w:pPr>
+      <w:rPr>
+        <w:rFonts w:ascii="Symbol" w:hAnsi="Symbol" w:hint="default"/>
+      </w:rPr>
+    </w:lvl>
+    <w:lvl w:ilvl="4" w:tplc="04090003" w:tentative="1">
+      <w:start w:val="1"/>
+      <w:numFmt w:val="bullet"/>
+      <w:lvlText w:val="o"/>
+      <w:lvlJc w:val="left"/>
+      <w:pPr>
+        <w:ind w:left="3600" w:hanging="360"/>
+      </w:pPr>
+      <w:rPr>
+        <w:rFonts w:ascii="Courier New" w:hAnsi="Courier New" w:cs="Courier New" w:hint="default"/>
+      </w:rPr>
+    </w:lvl>
+    <w:lvl w:ilvl="5" w:tplc="04090005" w:tentative="1">
+      <w:start w:val="1"/>
+      <w:numFmt w:val="bullet"/>
+      <w:lvlText w:val=""/>
+      <w:lvlJc w:val="left"/>
+      <w:pPr>
+        <w:ind w:left="4320" w:hanging="360"/>
+      </w:pPr>
+      <w:rPr>
+        <w:rFonts w:ascii="Wingdings" w:hAnsi="Wingdings" w:hint="default"/>
+      </w:rPr>
+    </w:lvl>
+    <w:lvl w:ilvl="6" w:tplc="04090001" w:tentative="1">
+      <w:start w:val="1"/>
+      <w:numFmt w:val="bullet"/>
+      <w:lvlText w:val=""/>
+      <w:lvlJc w:val="left"/>
+      <w:pPr>
+        <w:ind w:left="5040" w:hanging="360"/>
+      </w:pPr>
+      <w:rPr>
+        <w:rFonts w:ascii="Symbol" w:hAnsi="Symbol" w:hint="default"/>
+      </w:rPr>
+    </w:lvl>
+    <w:lvl w:ilvl="7" w:tplc="04090003" w:tentative="1">
+      <w:start w:val="1"/>
+      <w:numFmt w:val="bullet"/>
+      <w:lvlText w:val="o"/>
+      <w:lvlJc w:val="left"/>
+      <w:pPr>
+        <w:ind w:left="5760" w:hanging="360"/>
+      </w:pPr>
+      <w:rPr>
+        <w:rFonts w:ascii="Courier New" w:hAnsi="Courier New" w:cs="Courier New" w:hint="default"/>
+      </w:rPr>
+    </w:lvl>
+    <w:lvl w:ilvl="8" w:tplc="04090005" w:tentative="1">
+      <w:start w:val="1"/>
+      <w:numFmt w:val="bullet"/>
+      <w:lvlText w:val=""/>
+      <w:lvlJc w:val="left"/>
+      <w:pPr>
+        <w:ind w:left="6480" w:hanging="360"/>
+      </w:pPr>
+      <w:rPr>
+        <w:rFonts w:ascii="Wingdings" w:hAnsi="Wingdings" w:hint="default"/>
+      </w:rPr>
+    </w:lvl>
+  </w:abstractNum>
+  <w:abstractNum w:abstractNumId="38" w15:restartNumberingAfterBreak="0">
     <w:nsid w:val="6FC94185"/>
     <w:multiLevelType w:val="hybridMultilevel"/>
     <w:tmpl w:val="C2CEED66"/>
@@ -35961,7 +38009,7 @@
       </w:pPr>
     </w:lvl>
   </w:abstractNum>
-  <w:abstractNum w:abstractNumId="38" w15:restartNumberingAfterBreak="0">
+  <w:abstractNum w:abstractNumId="39" w15:restartNumberingAfterBreak="0">
     <w:nsid w:val="755E59A1"/>
     <w:multiLevelType w:val="hybridMultilevel"/>
     <w:tmpl w:val="9B96755E"/>
@@ -36111,7 +38159,7 @@
     <w:abstractNumId w:val="28"/>
   </w:num>
   <w:num w:numId="13" w16cid:durableId="847258127">
-    <w:abstractNumId w:val="38"/>
+    <w:abstractNumId w:val="39"/>
   </w:num>
   <w:num w:numId="14" w16cid:durableId="1141506903">
     <w:abstractNumId w:val="11"/>
@@ -36144,7 +38192,7 @@
     <w:abstractNumId w:val="13"/>
   </w:num>
   <w:num w:numId="24" w16cid:durableId="753553979">
-    <w:abstractNumId w:val="37"/>
+    <w:abstractNumId w:val="38"/>
   </w:num>
   <w:num w:numId="25" w16cid:durableId="1105729665">
     <w:abstractNumId w:val="19"/>
@@ -36190,6 +38238,9 @@
   </w:num>
   <w:num w:numId="39" w16cid:durableId="2113620080">
     <w:abstractNumId w:val="34"/>
+  </w:num>
+  <w:num w:numId="40" w16cid:durableId="511069858">
+    <w:abstractNumId w:val="37"/>
   </w:num>
   <w:numIdMacAtCleanup w:val="5"/>
 </w:numbering>

</xml_diff>

<commit_message>
feat: fix transformer model
</commit_message>
<xml_diff>
--- a/Format Buku TA.docx
+++ b/Format Buku TA.docx
@@ -1,6 +1,6 @@
 
 <file path=word/document.xml><?xml version="1.0" encoding="utf-8"?>
-<w:document xmlns:wpc="http://schemas.microsoft.com/office/word/2010/wordprocessingCanvas" xmlns:cx="http://schemas.microsoft.com/office/drawing/2014/chartex" xmlns:cx1="http://schemas.microsoft.com/office/drawing/2015/9/8/chartex" xmlns:cx2="http://schemas.microsoft.com/office/drawing/2015/10/21/chartex" xmlns:cx3="http://schemas.microsoft.com/office/drawing/2016/5/9/chartex" xmlns:cx4="http://schemas.microsoft.com/office/drawing/2016/5/10/chartex" xmlns:cx5="http://schemas.microsoft.com/office/drawing/2016/5/11/chartex" xmlns:cx6="http://schemas.microsoft.com/office/drawing/2016/5/12/chartex" xmlns:cx7="http://schemas.microsoft.com/office/drawing/2016/5/13/chartex" xmlns:cx8="http://schemas.microsoft.com/office/drawing/2016/5/14/chartex" xmlns:mc="http://schemas.openxmlformats.org/markup-compatibility/2006" xmlns:aink="http://schemas.microsoft.com/office/drawing/2016/ink" xmlns:am3d="http://schemas.microsoft.com/office/drawing/2017/model3d" xmlns:o="urn:schemas-microsoft-com:office:office" xmlns:oel="http://schemas.microsoft.com/office/2019/extlst" xmlns:r="http://schemas.openxmlformats.org/officeDocument/2006/relationships" xmlns:m="http://schemas.openxmlformats.org/officeDocument/2006/math" xmlns:v="urn:schemas-microsoft-com:vml" xmlns:wp14="http://schemas.microsoft.com/office/word/2010/wordprocessingDrawing" xmlns:wp="http://schemas.openxmlformats.org/drawingml/2006/wordprocessingDrawing" xmlns:w10="urn:schemas-microsoft-com:office:word" xmlns:w="http://schemas.openxmlformats.org/wordprocessingml/2006/main" xmlns:w14="http://schemas.microsoft.com/office/word/2010/wordml" xmlns:w15="http://schemas.microsoft.com/office/word/2012/wordml" xmlns:w16cex="http://schemas.microsoft.com/office/word/2018/wordml/cex" xmlns:w16cid="http://schemas.microsoft.com/office/word/2016/wordml/cid" xmlns:w16="http://schemas.microsoft.com/office/word/2018/wordml" xmlns:w16du="http://schemas.microsoft.com/office/word/2023/wordml/word16du" xmlns:w16sdtdh="http://schemas.microsoft.com/office/word/2020/wordml/sdtdatahash" xmlns:w16se="http://schemas.microsoft.com/office/word/2015/wordml/symex" xmlns:wpg="http://schemas.microsoft.com/office/word/2010/wordprocessingGroup" xmlns:wpi="http://schemas.microsoft.com/office/word/2010/wordprocessingInk" xmlns:wne="http://schemas.microsoft.com/office/word/2006/wordml" xmlns:wps="http://schemas.microsoft.com/office/word/2010/wordprocessingShape" mc:Ignorable="w14 w15 w16se w16cid w16 w16cex w16sdtdh wp14">
+<w:document xmlns:wpc="http://schemas.microsoft.com/office/word/2010/wordprocessingCanvas" xmlns:cx="http://schemas.microsoft.com/office/drawing/2014/chartex" xmlns:cx1="http://schemas.microsoft.com/office/drawing/2015/9/8/chartex" xmlns:cx2="http://schemas.microsoft.com/office/drawing/2015/10/21/chartex" xmlns:cx3="http://schemas.microsoft.com/office/drawing/2016/5/9/chartex" xmlns:cx4="http://schemas.microsoft.com/office/drawing/2016/5/10/chartex" xmlns:cx5="http://schemas.microsoft.com/office/drawing/2016/5/11/chartex" xmlns:cx6="http://schemas.microsoft.com/office/drawing/2016/5/12/chartex" xmlns:cx7="http://schemas.microsoft.com/office/drawing/2016/5/13/chartex" xmlns:cx8="http://schemas.microsoft.com/office/drawing/2016/5/14/chartex" xmlns:mc="http://schemas.openxmlformats.org/markup-compatibility/2006" xmlns:aink="http://schemas.microsoft.com/office/drawing/2016/ink" xmlns:am3d="http://schemas.microsoft.com/office/drawing/2017/model3d" xmlns:o="urn:schemas-microsoft-com:office:office" xmlns:oel="http://schemas.microsoft.com/office/2019/extlst" xmlns:r="http://schemas.openxmlformats.org/officeDocument/2006/relationships" xmlns:m="http://schemas.openxmlformats.org/officeDocument/2006/math" xmlns:v="urn:schemas-microsoft-com:vml" xmlns:wp14="http://schemas.microsoft.com/office/word/2010/wordprocessingDrawing" xmlns:wp="http://schemas.openxmlformats.org/drawingml/2006/wordprocessingDrawing" xmlns:w10="urn:schemas-microsoft-com:office:word" xmlns:w="http://schemas.openxmlformats.org/wordprocessingml/2006/main" xmlns:w14="http://schemas.microsoft.com/office/word/2010/wordml" xmlns:w15="http://schemas.microsoft.com/office/word/2012/wordml" xmlns:w16cex="http://schemas.microsoft.com/office/word/2018/wordml/cex" xmlns:w16cid="http://schemas.microsoft.com/office/word/2016/wordml/cid" xmlns:w16="http://schemas.microsoft.com/office/word/2018/wordml" xmlns:w16sdtdh="http://schemas.microsoft.com/office/word/2020/wordml/sdtdatahash" xmlns:w16se="http://schemas.microsoft.com/office/word/2015/wordml/symex" xmlns:wpg="http://schemas.microsoft.com/office/word/2010/wordprocessingGroup" xmlns:wpi="http://schemas.microsoft.com/office/word/2010/wordprocessingInk" xmlns:wne="http://schemas.microsoft.com/office/word/2006/wordml" xmlns:wps="http://schemas.microsoft.com/office/word/2010/wordprocessingShape" mc:Ignorable="w14 w15 w16se w16cid w16 w16cex w16sdtdh wp14">
   <w:body>
     <w:p>
       <w:pPr>
@@ -79,7 +79,7 @@
               </wp:anchor>
             </w:drawing>
           </mc:Choice>
-          <mc:Fallback>
+          <mc:Fallback xmlns:w16du="http://schemas.microsoft.com/office/word/2023/wordml/word16du">
             <w:pict>
               <v:rect w14:anchorId="672250D3" id="Rectangle 303" o:spid="_x0000_s1026" style="position:absolute;margin-left:0;margin-top:127.25pt;width:594.7pt;height:715.15pt;z-index:-251629568;visibility:visible;mso-wrap-style:square;mso-width-percent:0;mso-height-percent:0;mso-wrap-distance-left:9pt;mso-wrap-distance-top:0;mso-wrap-distance-right:9pt;mso-wrap-distance-bottom:0;mso-position-horizontal:absolute;mso-position-horizontal-relative:page;mso-position-vertical:absolute;mso-position-vertical-relative:page;mso-width-percent:0;mso-height-percent:0;mso-width-relative:page;mso-height-relative:page;v-text-anchor:top" o:gfxdata="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" fillcolor="#0067ac" stroked="f">
                 <w10:wrap anchorx="page" anchory="page"/>
@@ -1344,7 +1344,7 @@
               </wp:anchor>
             </w:drawing>
           </mc:Choice>
-          <mc:Fallback>
+          <mc:Fallback xmlns:w16du="http://schemas.microsoft.com/office/word/2023/wordml/word16du">
             <w:pict>
               <v:group w14:anchorId="0E16E7AE" id="Group 299" o:spid="_x0000_s1026" style="position:absolute;margin-left:0;margin-top:127.9pt;width:595.2pt;height:635.1pt;z-index:-251627520;mso-position-horizontal-relative:page;mso-position-vertical-relative:page" coordorigin=",2572" coordsize="11904,12072" o:gfxdata="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">
                 <v:rect id="Rectangle 61" o:spid="_x0000_s1027" style="position:absolute;top:2572;width:11904;height:566;visibility:visible;mso-wrap-style:square;v-text-anchor:top" o:gfxdata="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" fillcolor="#0067ac" stroked="f"/>
@@ -2458,7 +2458,7 @@
               </wp:anchor>
             </w:drawing>
           </mc:Choice>
-          <mc:Fallback>
+          <mc:Fallback xmlns:w16du="http://schemas.microsoft.com/office/word/2023/wordml/word16du">
             <w:pict>
               <v:group w14:anchorId="339C6174" id="Group 295" o:spid="_x0000_s1026" style="position:absolute;margin-left:0;margin-top:126.8pt;width:595.2pt;height:637.25pt;z-index:-251625472;mso-position-horizontal-relative:page;mso-position-vertical-relative:page" coordorigin=",2528" coordsize="11904,11262" o:gfxdata="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">
                 <v:rect id="Rectangle 65" o:spid="_x0000_s1027" style="position:absolute;top:2528;width:11904;height:566;visibility:visible;mso-wrap-style:square;v-text-anchor:top" o:gfxdata="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" fillcolor="#0067ac" stroked="f"/>
@@ -14129,11 +14129,11 @@
         <w:t>in a number of</w:t>
       </w:r>
       <w:r>
-        <w:t xml:space="preserve"> ways. Firstly, the proposed method is expected to provide more accurate and reliable results in detecting human emotions compared to existing methods. This will be invaluable in the development of better artificial intelligence (AI) systems, which can be used </w:t>
+        <w:t xml:space="preserve"> ways. Firstly, the proposed method is expected to provide more accurate and reliable results in detecting human emotions compared to existing methods. This will be invaluable in the development of better artificial intelligence (AI) systems, which can be used to provide more personalized services and better understand human behavior. Secondly, the </w:t>
       </w:r>
       <w:r>
         <w:lastRenderedPageBreak/>
-        <w:t>to provide more personalized services and better understand human behavior. Secondly, the proposed study will compare the results from the proposed method to existing methods, to examine how effective the proposed method is at detecting human emotions. This comparison will provide valuable insight into the effectiveness of the proposed method and will help to inform future research in this field. Finally, the proposed method could be used to develop AI systems that are better able to interact with humans and provide personalized services, such as customer service or healthcare.</w:t>
+        <w:t>proposed study will compare the results from the proposed method to existing methods, to examine how effective the proposed method is at detecting human emotions. This comparison will provide valuable insight into the effectiveness of the proposed method and will help to inform future research in this field. Finally, the proposed method could be used to develop AI systems that are better able to interact with humans and provide personalized services, such as customer service or healthcare.</w:t>
       </w:r>
     </w:p>
     <w:p>
@@ -34109,7 +34109,6 @@
               <w:rPr>
                 <w:sz w:val="20"/>
                 <w:szCs w:val="20"/>
-                <w:lang w:val="en-ID"/>
               </w:rPr>
             </w:pPr>
             <w:r>
@@ -34140,7 +34139,7 @@
                 <w:szCs w:val="20"/>
                 <w:lang w:val="en-ID"/>
               </w:rPr>
-              <w:t>22.5</w:t>
+              <w:t>16</w:t>
             </w:r>
             <w:r>
               <w:rPr>
@@ -34179,7 +34178,7 @@
                 <w:szCs w:val="20"/>
                 <w:lang w:val="en-ID"/>
               </w:rPr>
-              <w:t>0</w:t>
+              <w:t>0.3</w:t>
             </w:r>
           </w:p>
         </w:tc>
@@ -34193,16 +34192,8 @@
               <w:rPr>
                 <w:sz w:val="20"/>
                 <w:szCs w:val="20"/>
-                <w:lang w:val="en-ID"/>
               </w:rPr>
             </w:pPr>
-            <w:r>
-              <w:rPr>
-                <w:sz w:val="20"/>
-                <w:szCs w:val="20"/>
-              </w:rPr>
-              <w:t>51.71%</w:t>
-            </w:r>
           </w:p>
         </w:tc>
         <w:tc>
@@ -34213,16 +34204,10 @@
             <w:pPr>
               <w:jc w:val="both"/>
               <w:rPr>
-                <w:lang w:val="en-ID"/>
+                <w:sz w:val="20"/>
+                <w:szCs w:val="20"/>
               </w:rPr>
             </w:pPr>
-            <w:r>
-              <w:rPr>
-                <w:sz w:val="20"/>
-                <w:szCs w:val="20"/>
-              </w:rPr>
-              <w:t>44.86%</w:t>
-            </w:r>
           </w:p>
         </w:tc>
         <w:tc>
@@ -34248,17 +34233,8 @@
               <w:rPr>
                 <w:sz w:val="20"/>
                 <w:szCs w:val="20"/>
-                <w:lang w:val="en-ID"/>
               </w:rPr>
             </w:pPr>
-            <w:r>
-              <w:rPr>
-                <w:sz w:val="20"/>
-                <w:szCs w:val="20"/>
-                <w:lang w:val="en-ID"/>
-              </w:rPr>
-              <w:t>54.60%</w:t>
-            </w:r>
           </w:p>
         </w:tc>
       </w:tr>
@@ -34369,7 +34345,7 @@
                 <w:szCs w:val="20"/>
                 <w:lang w:val="en-ID"/>
               </w:rPr>
-              <w:t>0.3</w:t>
+              <w:t>0</w:t>
             </w:r>
           </w:p>
         </w:tc>
@@ -34391,7 +34367,7 @@
                 <w:sz w:val="20"/>
                 <w:szCs w:val="20"/>
               </w:rPr>
-              <w:t>51.85%</w:t>
+              <w:t>51.71%</w:t>
             </w:r>
           </w:p>
         </w:tc>
@@ -34403,19 +34379,15 @@
             <w:pPr>
               <w:jc w:val="both"/>
               <w:rPr>
-                <w:b/>
-                <w:bCs/>
                 <w:lang w:val="en-ID"/>
               </w:rPr>
             </w:pPr>
             <w:r>
               <w:rPr>
-                <w:b/>
-                <w:bCs/>
-                <w:sz w:val="20"/>
-                <w:szCs w:val="20"/>
-              </w:rPr>
-              <w:t>46.07%</w:t>
+                <w:sz w:val="20"/>
+                <w:szCs w:val="20"/>
+              </w:rPr>
+              <w:t>44.86%</w:t>
             </w:r>
           </w:p>
         </w:tc>
@@ -34440,6 +34412,8 @@
             <w:pPr>
               <w:jc w:val="both"/>
               <w:rPr>
+                <w:sz w:val="20"/>
+                <w:szCs w:val="20"/>
                 <w:lang w:val="en-ID"/>
               </w:rPr>
             </w:pPr>
@@ -34447,8 +34421,9 @@
               <w:rPr>
                 <w:sz w:val="20"/>
                 <w:szCs w:val="20"/>
-              </w:rPr>
-              <w:t>54.13%</w:t>
+                <w:lang w:val="en-ID"/>
+              </w:rPr>
+              <w:t>54.60%</w:t>
             </w:r>
           </w:p>
         </w:tc>
@@ -34474,8 +34449,9 @@
               <w:rPr>
                 <w:sz w:val="20"/>
                 <w:szCs w:val="20"/>
-              </w:rPr>
-              <w:t>RAVDESS</w:t>
+                <w:lang w:val="en-ID"/>
+              </w:rPr>
+              <w:t>CREMA-D</w:t>
             </w:r>
           </w:p>
         </w:tc>
@@ -34489,6 +34465,7 @@
               <w:rPr>
                 <w:sz w:val="20"/>
                 <w:szCs w:val="20"/>
+                <w:lang w:val="en-ID"/>
               </w:rPr>
             </w:pPr>
             <w:r>
@@ -34496,7 +34473,7 @@
                 <w:sz w:val="20"/>
                 <w:szCs w:val="20"/>
               </w:rPr>
-              <w:t>3.07</w:t>
+              <w:t>2.54</w:t>
             </w:r>
           </w:p>
         </w:tc>
@@ -34517,14 +34494,15 @@
               <w:rPr>
                 <w:sz w:val="20"/>
                 <w:szCs w:val="20"/>
-              </w:rPr>
-              <w:t>48</w:t>
-            </w:r>
-            <w:r>
-              <w:rPr>
-                <w:sz w:val="20"/>
-                <w:szCs w:val="20"/>
-                <w:lang w:val="en-US"/>
+                <w:lang w:val="en-ID"/>
+              </w:rPr>
+              <w:t>22.5</w:t>
+            </w:r>
+            <w:r>
+              <w:rPr>
+                <w:sz w:val="20"/>
+                <w:szCs w:val="20"/>
+                <w:lang w:val="en-ID"/>
               </w:rPr>
               <w:t xml:space="preserve"> </w:t>
             </w:r>
@@ -34532,6 +34510,7 @@
               <w:rPr>
                 <w:sz w:val="20"/>
                 <w:szCs w:val="20"/>
+                <w:lang w:val="en-ID"/>
               </w:rPr>
               <w:t>kHz</w:t>
             </w:r>
@@ -34554,8 +34533,9 @@
               <w:rPr>
                 <w:sz w:val="20"/>
                 <w:szCs w:val="20"/>
-              </w:rPr>
-              <w:t>0.8</w:t>
+                <w:lang w:val="en-ID"/>
+              </w:rPr>
+              <w:t>0.3</w:t>
             </w:r>
           </w:p>
         </w:tc>
@@ -34569,6 +34549,7 @@
               <w:rPr>
                 <w:sz w:val="20"/>
                 <w:szCs w:val="20"/>
+                <w:lang w:val="en-ID"/>
               </w:rPr>
             </w:pPr>
             <w:r>
@@ -34576,7 +34557,7 @@
                 <w:sz w:val="20"/>
                 <w:szCs w:val="20"/>
               </w:rPr>
-              <w:t>74.06%</w:t>
+              <w:t>51.85%</w:t>
             </w:r>
           </w:p>
         </w:tc>
@@ -34590,10 +34571,18 @@
               <w:rPr>
                 <w:b/>
                 <w:bCs/>
-                <w:sz w:val="20"/>
-                <w:szCs w:val="20"/>
+                <w:lang w:val="en-ID"/>
               </w:rPr>
             </w:pPr>
+            <w:r>
+              <w:rPr>
+                <w:b/>
+                <w:bCs/>
+                <w:sz w:val="20"/>
+                <w:szCs w:val="20"/>
+              </w:rPr>
+              <w:t>46.07%</w:t>
+            </w:r>
           </w:p>
         </w:tc>
         <w:tc>
@@ -34617,8 +34606,7 @@
             <w:pPr>
               <w:jc w:val="both"/>
               <w:rPr>
-                <w:sz w:val="20"/>
-                <w:szCs w:val="20"/>
+                <w:lang w:val="en-ID"/>
               </w:rPr>
             </w:pPr>
             <w:r>
@@ -34626,7 +34614,7 @@
                 <w:sz w:val="20"/>
                 <w:szCs w:val="20"/>
               </w:rPr>
-              <w:t>72.17%</w:t>
+              <w:t>54.13%</w:t>
             </w:r>
           </w:p>
         </w:tc>
@@ -34645,6 +34633,7 @@
               <w:rPr>
                 <w:sz w:val="20"/>
                 <w:szCs w:val="20"/>
+                <w:lang w:val="en-ID"/>
               </w:rPr>
             </w:pPr>
             <w:r>
@@ -34687,6 +34676,7 @@
               <w:rPr>
                 <w:sz w:val="20"/>
                 <w:szCs w:val="20"/>
+                <w:lang w:val="en-ID"/>
               </w:rPr>
             </w:pPr>
             <w:r>
@@ -34723,15 +34713,15 @@
               <w:rPr>
                 <w:sz w:val="20"/>
                 <w:szCs w:val="20"/>
+                <w:lang w:val="en-ID"/>
               </w:rPr>
             </w:pPr>
             <w:r>
               <w:rPr>
                 <w:sz w:val="20"/>
                 <w:szCs w:val="20"/>
-                <w:lang w:val="en-ID"/>
-              </w:rPr>
-              <w:t>0</w:t>
+              </w:rPr>
+              <w:t>0.8</w:t>
             </w:r>
           </w:p>
         </w:tc>
@@ -34752,7 +34742,7 @@
                 <w:sz w:val="20"/>
                 <w:szCs w:val="20"/>
               </w:rPr>
-              <w:t>73.58%</w:t>
+              <w:t>69.81%</w:t>
             </w:r>
           </w:p>
         </w:tc>
@@ -34802,7 +34792,7 @@
                 <w:sz w:val="20"/>
                 <w:szCs w:val="20"/>
               </w:rPr>
-              <w:t>71.23%</w:t>
+              <w:t>75.47%</w:t>
             </w:r>
           </w:p>
         </w:tc>
@@ -34869,9 +34859,16 @@
               <w:rPr>
                 <w:sz w:val="20"/>
                 <w:szCs w:val="20"/>
+              </w:rPr>
+              <w:t>48</w:t>
+            </w:r>
+            <w:r>
+              <w:rPr>
+                <w:sz w:val="20"/>
+                <w:szCs w:val="20"/>
                 <w:lang w:val="en-US"/>
               </w:rPr>
-              <w:t xml:space="preserve">22.5 </w:t>
+              <w:t xml:space="preserve"> </w:t>
             </w:r>
             <w:r>
               <w:rPr>
@@ -34892,7 +34889,6 @@
               <w:rPr>
                 <w:sz w:val="20"/>
                 <w:szCs w:val="20"/>
-                <w:lang w:val="en-ID"/>
               </w:rPr>
             </w:pPr>
             <w:r>
@@ -34922,7 +34918,7 @@
                 <w:sz w:val="20"/>
                 <w:szCs w:val="20"/>
               </w:rPr>
-              <w:t>65.57%</w:t>
+              <w:t>69.81%</w:t>
             </w:r>
           </w:p>
         </w:tc>
@@ -34972,7 +34968,37 @@
                 <w:sz w:val="20"/>
                 <w:szCs w:val="20"/>
               </w:rPr>
-              <w:t>70.75%</w:t>
+              <w:t>7</w:t>
+            </w:r>
+            <w:r>
+              <w:rPr>
+                <w:sz w:val="20"/>
+                <w:szCs w:val="20"/>
+                <w:lang w:val="en-US"/>
+              </w:rPr>
+              <w:t>3</w:t>
+            </w:r>
+            <w:r>
+              <w:rPr>
+                <w:sz w:val="20"/>
+                <w:szCs w:val="20"/>
+              </w:rPr>
+              <w:t>.</w:t>
+            </w:r>
+            <w:r>
+              <w:rPr>
+                <w:sz w:val="20"/>
+                <w:szCs w:val="20"/>
+                <w:lang w:val="en-US"/>
+              </w:rPr>
+              <w:t>58</w:t>
+            </w:r>
+            <w:r>
+              <w:rPr>
+                <w:sz w:val="20"/>
+                <w:szCs w:val="20"/>
+              </w:rPr>
+              <w:t>%</w:t>
             </w:r>
           </w:p>
         </w:tc>
@@ -34991,7 +35017,6 @@
               <w:rPr>
                 <w:sz w:val="20"/>
                 <w:szCs w:val="20"/>
-                <w:lang w:val="en-ID"/>
               </w:rPr>
             </w:pPr>
             <w:r>
@@ -35020,7 +35045,7 @@
                 <w:sz w:val="20"/>
                 <w:szCs w:val="20"/>
               </w:rPr>
-              <w:t>5.27</w:t>
+              <w:t>3.07</w:t>
             </w:r>
           </w:p>
         </w:tc>
@@ -35034,23 +35059,15 @@
               <w:rPr>
                 <w:sz w:val="20"/>
                 <w:szCs w:val="20"/>
-                <w:lang w:val="en-ID"/>
               </w:rPr>
             </w:pPr>
             <w:r>
               <w:rPr>
                 <w:sz w:val="20"/>
                 <w:szCs w:val="20"/>
-              </w:rPr>
-              <w:t>48</w:t>
-            </w:r>
-            <w:r>
-              <w:rPr>
-                <w:sz w:val="20"/>
-                <w:szCs w:val="20"/>
                 <w:lang w:val="en-US"/>
               </w:rPr>
-              <w:t xml:space="preserve"> </w:t>
+              <w:t xml:space="preserve">22.5 </w:t>
             </w:r>
             <w:r>
               <w:rPr>
@@ -35078,8 +35095,9 @@
               <w:rPr>
                 <w:sz w:val="20"/>
                 <w:szCs w:val="20"/>
-              </w:rPr>
-              <w:t>0.8</w:t>
+                <w:lang w:val="en-ID"/>
+              </w:rPr>
+              <w:t>0</w:t>
             </w:r>
           </w:p>
         </w:tc>
@@ -35100,7 +35118,37 @@
                 <w:sz w:val="20"/>
                 <w:szCs w:val="20"/>
               </w:rPr>
-              <w:t>74.06%</w:t>
+              <w:t>6</w:t>
+            </w:r>
+            <w:r>
+              <w:rPr>
+                <w:sz w:val="20"/>
+                <w:szCs w:val="20"/>
+                <w:lang w:val="en-US"/>
+              </w:rPr>
+              <w:t>8</w:t>
+            </w:r>
+            <w:r>
+              <w:rPr>
+                <w:sz w:val="20"/>
+                <w:szCs w:val="20"/>
+              </w:rPr>
+              <w:t>.</w:t>
+            </w:r>
+            <w:r>
+              <w:rPr>
+                <w:sz w:val="20"/>
+                <w:szCs w:val="20"/>
+                <w:lang w:val="en-US"/>
+              </w:rPr>
+              <w:t>87</w:t>
+            </w:r>
+            <w:r>
+              <w:rPr>
+                <w:sz w:val="20"/>
+                <w:szCs w:val="20"/>
+              </w:rPr>
+              <w:t>%</w:t>
             </w:r>
           </w:p>
         </w:tc>
@@ -35150,7 +35198,7 @@
                 <w:sz w:val="20"/>
                 <w:szCs w:val="20"/>
               </w:rPr>
-              <w:t>70.28%</w:t>
+              <w:t>74.53%</w:t>
             </w:r>
           </w:p>
         </w:tc>
@@ -35169,6 +35217,7 @@
               <w:rPr>
                 <w:sz w:val="20"/>
                 <w:szCs w:val="20"/>
+                <w:lang w:val="en-ID"/>
               </w:rPr>
             </w:pPr>
             <w:r>
@@ -35211,6 +35260,7 @@
               <w:rPr>
                 <w:sz w:val="20"/>
                 <w:szCs w:val="20"/>
+                <w:lang w:val="en-ID"/>
               </w:rPr>
             </w:pPr>
             <w:r>
@@ -35247,6 +35297,7 @@
               <w:rPr>
                 <w:sz w:val="20"/>
                 <w:szCs w:val="20"/>
+                <w:lang w:val="en-ID"/>
               </w:rPr>
             </w:pPr>
             <w:r>
@@ -35254,7 +35305,7 @@
                 <w:sz w:val="20"/>
                 <w:szCs w:val="20"/>
               </w:rPr>
-              <w:t>0</w:t>
+              <w:t>0.8</w:t>
             </w:r>
           </w:p>
         </w:tc>
@@ -35266,20 +35317,16 @@
             <w:pPr>
               <w:jc w:val="both"/>
               <w:rPr>
-                <w:b/>
-                <w:bCs/>
                 <w:sz w:val="20"/>
                 <w:szCs w:val="20"/>
               </w:rPr>
             </w:pPr>
             <w:r>
               <w:rPr>
-                <w:b/>
-                <w:bCs/>
-                <w:sz w:val="20"/>
-                <w:szCs w:val="20"/>
-              </w:rPr>
-              <w:t>74.06%</w:t>
+                <w:sz w:val="20"/>
+                <w:szCs w:val="20"/>
+              </w:rPr>
+              <w:t>68.87%</w:t>
             </w:r>
           </w:p>
         </w:tc>
@@ -35291,8 +35338,6 @@
             <w:pPr>
               <w:jc w:val="both"/>
               <w:rPr>
-                <w:b/>
-                <w:bCs/>
                 <w:sz w:val="20"/>
                 <w:szCs w:val="20"/>
               </w:rPr>
@@ -35329,7 +35374,7 @@
                 <w:sz w:val="20"/>
                 <w:szCs w:val="20"/>
               </w:rPr>
-              <w:t>73.58%</w:t>
+              <w:t>70.28%</w:t>
             </w:r>
           </w:p>
         </w:tc>
@@ -35396,9 +35441,16 @@
               <w:rPr>
                 <w:sz w:val="20"/>
                 <w:szCs w:val="20"/>
+              </w:rPr>
+              <w:t>48</w:t>
+            </w:r>
+            <w:r>
+              <w:rPr>
+                <w:sz w:val="20"/>
+                <w:szCs w:val="20"/>
                 <w:lang w:val="en-US"/>
               </w:rPr>
-              <w:t xml:space="preserve">22.5 </w:t>
+              <w:t xml:space="preserve"> </w:t>
             </w:r>
             <w:r>
               <w:rPr>
@@ -35438,16 +35490,20 @@
             <w:pPr>
               <w:jc w:val="both"/>
               <w:rPr>
+                <w:b/>
+                <w:bCs/>
                 <w:sz w:val="20"/>
                 <w:szCs w:val="20"/>
               </w:rPr>
             </w:pPr>
             <w:r>
               <w:rPr>
-                <w:sz w:val="20"/>
-                <w:szCs w:val="20"/>
-              </w:rPr>
-              <w:t>70.75%</w:t>
+                <w:b/>
+                <w:bCs/>
+                <w:sz w:val="20"/>
+                <w:szCs w:val="20"/>
+              </w:rPr>
+              <w:t>72.64%</w:t>
             </w:r>
           </w:p>
         </w:tc>
@@ -35488,16 +35544,188 @@
             <w:pPr>
               <w:jc w:val="both"/>
               <w:rPr>
+                <w:b/>
+                <w:bCs/>
                 <w:sz w:val="20"/>
                 <w:szCs w:val="20"/>
               </w:rPr>
             </w:pPr>
             <w:r>
               <w:rPr>
-                <w:sz w:val="20"/>
-                <w:szCs w:val="20"/>
-              </w:rPr>
-              <w:t>68.87%</w:t>
+                <w:b/>
+                <w:bCs/>
+                <w:sz w:val="20"/>
+                <w:szCs w:val="20"/>
+              </w:rPr>
+              <w:t>78.30%</w:t>
+            </w:r>
+          </w:p>
+        </w:tc>
+      </w:tr>
+      <w:tr>
+        <w:trPr>
+          <w:jc w:val="center"/>
+        </w:trPr>
+        <w:tc>
+          <w:tcPr>
+            <w:tcW w:w="1397" w:type="dxa"/>
+          </w:tcPr>
+          <w:p>
+            <w:pPr>
+              <w:jc w:val="center"/>
+              <w:rPr>
+                <w:sz w:val="20"/>
+                <w:szCs w:val="20"/>
+              </w:rPr>
+            </w:pPr>
+            <w:r>
+              <w:rPr>
+                <w:sz w:val="20"/>
+                <w:szCs w:val="20"/>
+              </w:rPr>
+              <w:t>RAVDESS</w:t>
+            </w:r>
+          </w:p>
+        </w:tc>
+        <w:tc>
+          <w:tcPr>
+            <w:tcW w:w="1070" w:type="dxa"/>
+          </w:tcPr>
+          <w:p>
+            <w:pPr>
+              <w:jc w:val="both"/>
+              <w:rPr>
+                <w:sz w:val="20"/>
+                <w:szCs w:val="20"/>
+              </w:rPr>
+            </w:pPr>
+            <w:r>
+              <w:rPr>
+                <w:sz w:val="20"/>
+                <w:szCs w:val="20"/>
+              </w:rPr>
+              <w:t>5.27</w:t>
+            </w:r>
+          </w:p>
+        </w:tc>
+        <w:tc>
+          <w:tcPr>
+            <w:tcW w:w="1087" w:type="dxa"/>
+          </w:tcPr>
+          <w:p>
+            <w:pPr>
+              <w:jc w:val="both"/>
+              <w:rPr>
+                <w:sz w:val="20"/>
+                <w:szCs w:val="20"/>
+              </w:rPr>
+            </w:pPr>
+            <w:r>
+              <w:rPr>
+                <w:sz w:val="20"/>
+                <w:szCs w:val="20"/>
+                <w:lang w:val="en-US"/>
+              </w:rPr>
+              <w:t xml:space="preserve">22.5 </w:t>
+            </w:r>
+            <w:r>
+              <w:rPr>
+                <w:sz w:val="20"/>
+                <w:szCs w:val="20"/>
+              </w:rPr>
+              <w:t>kHz</w:t>
+            </w:r>
+          </w:p>
+        </w:tc>
+        <w:tc>
+          <w:tcPr>
+            <w:tcW w:w="1037" w:type="dxa"/>
+          </w:tcPr>
+          <w:p>
+            <w:pPr>
+              <w:jc w:val="both"/>
+              <w:rPr>
+                <w:sz w:val="20"/>
+                <w:szCs w:val="20"/>
+              </w:rPr>
+            </w:pPr>
+            <w:r>
+              <w:rPr>
+                <w:sz w:val="20"/>
+                <w:szCs w:val="20"/>
+              </w:rPr>
+              <w:t>0</w:t>
+            </w:r>
+          </w:p>
+        </w:tc>
+        <w:tc>
+          <w:tcPr>
+            <w:tcW w:w="1004" w:type="dxa"/>
+          </w:tcPr>
+          <w:p>
+            <w:pPr>
+              <w:jc w:val="both"/>
+              <w:rPr>
+                <w:sz w:val="20"/>
+                <w:szCs w:val="20"/>
+              </w:rPr>
+            </w:pPr>
+            <w:r>
+              <w:rPr>
+                <w:sz w:val="20"/>
+                <w:szCs w:val="20"/>
+              </w:rPr>
+              <w:t>65.09%</w:t>
+            </w:r>
+          </w:p>
+        </w:tc>
+        <w:tc>
+          <w:tcPr>
+            <w:tcW w:w="1037" w:type="dxa"/>
+          </w:tcPr>
+          <w:p>
+            <w:pPr>
+              <w:jc w:val="both"/>
+              <w:rPr>
+                <w:b/>
+                <w:bCs/>
+                <w:sz w:val="20"/>
+                <w:szCs w:val="20"/>
+              </w:rPr>
+            </w:pPr>
+          </w:p>
+        </w:tc>
+        <w:tc>
+          <w:tcPr>
+            <w:tcW w:w="1068" w:type="dxa"/>
+          </w:tcPr>
+          <w:p>
+            <w:pPr>
+              <w:jc w:val="both"/>
+              <w:rPr>
+                <w:lang w:val="en-ID"/>
+              </w:rPr>
+            </w:pPr>
+          </w:p>
+        </w:tc>
+        <w:tc>
+          <w:tcPr>
+            <w:tcW w:w="1362" w:type="dxa"/>
+          </w:tcPr>
+          <w:p>
+            <w:pPr>
+              <w:jc w:val="both"/>
+              <w:rPr>
+                <w:sz w:val="20"/>
+                <w:szCs w:val="20"/>
+              </w:rPr>
+            </w:pPr>
+            <w:r>
+              <w:rPr>
+                <w:sz w:val="20"/>
+                <w:szCs w:val="20"/>
+              </w:rPr>
+              <w:t>71.70%</w:t>
             </w:r>
           </w:p>
         </w:tc>
@@ -35626,7 +35854,7 @@
                 <w:sz w:val="20"/>
                 <w:szCs w:val="20"/>
               </w:rPr>
-              <w:t>73.58%</w:t>
+              <w:t>70.75%</w:t>
             </w:r>
           </w:p>
         </w:tc>
@@ -35676,7 +35904,7 @@
                 <w:sz w:val="20"/>
                 <w:szCs w:val="20"/>
               </w:rPr>
-              <w:t>70.75%</w:t>
+              <w:t>75.47%</w:t>
             </w:r>
           </w:p>
         </w:tc>
@@ -35805,7 +36033,7 @@
                 <w:sz w:val="20"/>
                 <w:szCs w:val="20"/>
               </w:rPr>
-              <w:t>73.58%</w:t>
+              <w:t>71.70%</w:t>
             </w:r>
           </w:p>
         </w:tc>
@@ -35846,20 +36074,16 @@
             <w:pPr>
               <w:jc w:val="both"/>
               <w:rPr>
-                <w:b/>
-                <w:bCs/>
                 <w:sz w:val="20"/>
                 <w:szCs w:val="20"/>
               </w:rPr>
             </w:pPr>
             <w:r>
               <w:rPr>
-                <w:b/>
-                <w:bCs/>
-                <w:sz w:val="20"/>
-                <w:szCs w:val="20"/>
-              </w:rPr>
-              <w:t>73.11%</w:t>
+                <w:sz w:val="20"/>
+                <w:szCs w:val="20"/>
+              </w:rPr>
+              <w:t>72.64%</w:t>
             </w:r>
           </w:p>
         </w:tc>
@@ -35982,7 +36206,7 @@
                 <w:sz w:val="20"/>
                 <w:szCs w:val="20"/>
               </w:rPr>
-              <w:t>69.34%</w:t>
+              <w:t>66.98%</w:t>
             </w:r>
           </w:p>
         </w:tc>
@@ -36032,7 +36256,7 @@
                 <w:sz w:val="20"/>
                 <w:szCs w:val="20"/>
               </w:rPr>
-              <w:t>67.92%</w:t>
+              <w:t>68.87%</w:t>
             </w:r>
           </w:p>
         </w:tc>
@@ -36140,14 +36364,14 @@
         <w:rPr>
           <w:lang w:val="en-ID"/>
         </w:rPr>
-        <w:t xml:space="preserve">The variability in optimal data loading parameters suggests that each machine learning architecture is sensitive to specific aspects of the input data. This can be attributed to the fact that each machine-learning architecture has its own unique characteristics and requirements. </w:t>
+        <w:t xml:space="preserve">The variability in optimal data loading parameters suggests that each machine learning architecture is sensitive to specific aspects of the input data. This can be attributed to the fact </w:t>
       </w:r>
       <w:r>
         <w:rPr>
           <w:lang w:val="en-ID"/>
         </w:rPr>
         <w:lastRenderedPageBreak/>
-        <w:t>For example, SVM is known to perform well with high-dimensional data but may be sensitive to the length of the audio samples. On the other hand, LeNet's CNN is designed for image classification, so it may be better suited to audio samples with a shorter duration and a lower sample rate. The Transformer encoder combined with CNN, on the other hand, is a more recent architecture that has shown promising results in natural language processing tasks, but its performance on audio data may depend on the data loading parameters used. The choice of data loading parameters should, therefore, be made based on the characteristics of the dataset and the specific machine learning architecture being used.</w:t>
+        <w:t>that each machine-learning architecture has its own unique characteristics and requirements. For example, SVM is known to perform well with high-dimensional data but may be sensitive to the length of the audio samples. On the other hand, LeNet's CNN is designed for image classification, so it may be better suited to audio samples with a shorter duration and a lower sample rate. The Transformer encoder combined with CNN, on the other hand, is a more recent architecture that has shown promising results in natural language processing tasks, but its performance on audio data may depend on the data loading parameters used. The choice of data loading parameters should, therefore, be made based on the characteristics of the dataset and the specific machine learning architecture being used.</w:t>
       </w:r>
     </w:p>
     <w:p>
@@ -38188,7 +38412,7 @@
               </wp:anchor>
             </w:drawing>
           </mc:Choice>
-          <mc:Fallback>
+          <mc:Fallback xmlns:w16du="http://schemas.microsoft.com/office/word/2023/wordml/word16du">
             <w:pict>
               <v:rect w14:anchorId="0663005D" id="Rectangle 316" o:spid="_x0000_s1026" style="position:absolute;margin-left:-31.05pt;margin-top:13.05pt;width:113.4pt;height:170.1pt;z-index:251684863;visibility:visible;mso-wrap-style:square;mso-width-percent:0;mso-height-percent:0;mso-wrap-distance-left:9pt;mso-wrap-distance-top:0;mso-wrap-distance-right:9pt;mso-wrap-distance-bottom:0;mso-position-horizontal:absolute;mso-position-horizontal-relative:text;mso-position-vertical:absolute;mso-position-vertical-relative:text;mso-width-percent:0;mso-height-percent:0;mso-width-relative:margin;mso-height-relative:margin;v-text-anchor:middle" o:gfxdata="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" fillcolor="white [3201]" strokecolor="black [3200]" strokeweight="1pt"/>
             </w:pict>
@@ -38417,7 +38641,7 @@
 </file>
 
 <file path=word/endnotes.xml><?xml version="1.0" encoding="utf-8"?>
-<w:endnotes xmlns:wpc="http://schemas.microsoft.com/office/word/2010/wordprocessingCanvas" xmlns:cx="http://schemas.microsoft.com/office/drawing/2014/chartex" xmlns:cx1="http://schemas.microsoft.com/office/drawing/2015/9/8/chartex" xmlns:cx2="http://schemas.microsoft.com/office/drawing/2015/10/21/chartex" xmlns:cx3="http://schemas.microsoft.com/office/drawing/2016/5/9/chartex" xmlns:cx4="http://schemas.microsoft.com/office/drawing/2016/5/10/chartex" xmlns:cx5="http://schemas.microsoft.com/office/drawing/2016/5/11/chartex" xmlns:cx6="http://schemas.microsoft.com/office/drawing/2016/5/12/chartex" xmlns:cx7="http://schemas.microsoft.com/office/drawing/2016/5/13/chartex" xmlns:cx8="http://schemas.microsoft.com/office/drawing/2016/5/14/chartex" xmlns:mc="http://schemas.openxmlformats.org/markup-compatibility/2006" xmlns:aink="http://schemas.microsoft.com/office/drawing/2016/ink" xmlns:am3d="http://schemas.microsoft.com/office/drawing/2017/model3d" xmlns:o="urn:schemas-microsoft-com:office:office" xmlns:oel="http://schemas.microsoft.com/office/2019/extlst" xmlns:r="http://schemas.openxmlformats.org/officeDocument/2006/relationships" xmlns:m="http://schemas.openxmlformats.org/officeDocument/2006/math" xmlns:v="urn:schemas-microsoft-com:vml" xmlns:wp14="http://schemas.microsoft.com/office/word/2010/wordprocessingDrawing" xmlns:wp="http://schemas.openxmlformats.org/drawingml/2006/wordprocessingDrawing" xmlns:w10="urn:schemas-microsoft-com:office:word" xmlns:w="http://schemas.openxmlformats.org/wordprocessingml/2006/main" xmlns:w14="http://schemas.microsoft.com/office/word/2010/wordml" xmlns:w15="http://schemas.microsoft.com/office/word/2012/wordml" xmlns:w16cex="http://schemas.microsoft.com/office/word/2018/wordml/cex" xmlns:w16cid="http://schemas.microsoft.com/office/word/2016/wordml/cid" xmlns:w16="http://schemas.microsoft.com/office/word/2018/wordml" xmlns:w16du="http://schemas.microsoft.com/office/word/2023/wordml/word16du" xmlns:w16sdtdh="http://schemas.microsoft.com/office/word/2020/wordml/sdtdatahash" xmlns:w16se="http://schemas.microsoft.com/office/word/2015/wordml/symex" xmlns:wpg="http://schemas.microsoft.com/office/word/2010/wordprocessingGroup" xmlns:wpi="http://schemas.microsoft.com/office/word/2010/wordprocessingInk" xmlns:wne="http://schemas.microsoft.com/office/word/2006/wordml" xmlns:wps="http://schemas.microsoft.com/office/word/2010/wordprocessingShape" mc:Ignorable="w14 w15 w16se w16cid w16 w16cex w16sdtdh wp14">
+<w:endnotes xmlns:wpc="http://schemas.microsoft.com/office/word/2010/wordprocessingCanvas" xmlns:cx="http://schemas.microsoft.com/office/drawing/2014/chartex" xmlns:cx1="http://schemas.microsoft.com/office/drawing/2015/9/8/chartex" xmlns:cx2="http://schemas.microsoft.com/office/drawing/2015/10/21/chartex" xmlns:cx3="http://schemas.microsoft.com/office/drawing/2016/5/9/chartex" xmlns:cx4="http://schemas.microsoft.com/office/drawing/2016/5/10/chartex" xmlns:cx5="http://schemas.microsoft.com/office/drawing/2016/5/11/chartex" xmlns:cx6="http://schemas.microsoft.com/office/drawing/2016/5/12/chartex" xmlns:cx7="http://schemas.microsoft.com/office/drawing/2016/5/13/chartex" xmlns:cx8="http://schemas.microsoft.com/office/drawing/2016/5/14/chartex" xmlns:mc="http://schemas.openxmlformats.org/markup-compatibility/2006" xmlns:aink="http://schemas.microsoft.com/office/drawing/2016/ink" xmlns:am3d="http://schemas.microsoft.com/office/drawing/2017/model3d" xmlns:o="urn:schemas-microsoft-com:office:office" xmlns:oel="http://schemas.microsoft.com/office/2019/extlst" xmlns:r="http://schemas.openxmlformats.org/officeDocument/2006/relationships" xmlns:m="http://schemas.openxmlformats.org/officeDocument/2006/math" xmlns:v="urn:schemas-microsoft-com:vml" xmlns:wp14="http://schemas.microsoft.com/office/word/2010/wordprocessingDrawing" xmlns:wp="http://schemas.openxmlformats.org/drawingml/2006/wordprocessingDrawing" xmlns:w10="urn:schemas-microsoft-com:office:word" xmlns:w="http://schemas.openxmlformats.org/wordprocessingml/2006/main" xmlns:w14="http://schemas.microsoft.com/office/word/2010/wordml" xmlns:w15="http://schemas.microsoft.com/office/word/2012/wordml" xmlns:w16cex="http://schemas.microsoft.com/office/word/2018/wordml/cex" xmlns:w16cid="http://schemas.microsoft.com/office/word/2016/wordml/cid" xmlns:w16="http://schemas.microsoft.com/office/word/2018/wordml" xmlns:w16sdtdh="http://schemas.microsoft.com/office/word/2020/wordml/sdtdatahash" xmlns:w16se="http://schemas.microsoft.com/office/word/2015/wordml/symex" xmlns:wpg="http://schemas.microsoft.com/office/word/2010/wordprocessingGroup" xmlns:wpi="http://schemas.microsoft.com/office/word/2010/wordprocessingInk" xmlns:wne="http://schemas.microsoft.com/office/word/2006/wordml" xmlns:wps="http://schemas.microsoft.com/office/word/2010/wordprocessingShape" mc:Ignorable="w14 w15 w16se w16cid w16 w16cex w16sdtdh wp14">
   <w:endnote w:type="separator" w:id="-1">
     <w:p>
       <w:r>
@@ -38436,7 +38660,7 @@
 </file>
 
 <file path=word/footer1.xml><?xml version="1.0" encoding="utf-8"?>
-<w:ftr xmlns:wpc="http://schemas.microsoft.com/office/word/2010/wordprocessingCanvas" xmlns:cx="http://schemas.microsoft.com/office/drawing/2014/chartex" xmlns:cx1="http://schemas.microsoft.com/office/drawing/2015/9/8/chartex" xmlns:cx2="http://schemas.microsoft.com/office/drawing/2015/10/21/chartex" xmlns:cx3="http://schemas.microsoft.com/office/drawing/2016/5/9/chartex" xmlns:cx4="http://schemas.microsoft.com/office/drawing/2016/5/10/chartex" xmlns:cx5="http://schemas.microsoft.com/office/drawing/2016/5/11/chartex" xmlns:cx6="http://schemas.microsoft.com/office/drawing/2016/5/12/chartex" xmlns:cx7="http://schemas.microsoft.com/office/drawing/2016/5/13/chartex" xmlns:cx8="http://schemas.microsoft.com/office/drawing/2016/5/14/chartex" xmlns:mc="http://schemas.openxmlformats.org/markup-compatibility/2006" xmlns:aink="http://schemas.microsoft.com/office/drawing/2016/ink" xmlns:am3d="http://schemas.microsoft.com/office/drawing/2017/model3d" xmlns:o="urn:schemas-microsoft-com:office:office" xmlns:oel="http://schemas.microsoft.com/office/2019/extlst" xmlns:r="http://schemas.openxmlformats.org/officeDocument/2006/relationships" xmlns:m="http://schemas.openxmlformats.org/officeDocument/2006/math" xmlns:v="urn:schemas-microsoft-com:vml" xmlns:wp14="http://schemas.microsoft.com/office/word/2010/wordprocessingDrawing" xmlns:wp="http://schemas.openxmlformats.org/drawingml/2006/wordprocessingDrawing" xmlns:w10="urn:schemas-microsoft-com:office:word" xmlns:w="http://schemas.openxmlformats.org/wordprocessingml/2006/main" xmlns:w14="http://schemas.microsoft.com/office/word/2010/wordml" xmlns:w15="http://schemas.microsoft.com/office/word/2012/wordml" xmlns:w16cex="http://schemas.microsoft.com/office/word/2018/wordml/cex" xmlns:w16cid="http://schemas.microsoft.com/office/word/2016/wordml/cid" xmlns:w16="http://schemas.microsoft.com/office/word/2018/wordml" xmlns:w16du="http://schemas.microsoft.com/office/word/2023/wordml/word16du" xmlns:w16sdtdh="http://schemas.microsoft.com/office/word/2020/wordml/sdtdatahash" xmlns:w16se="http://schemas.microsoft.com/office/word/2015/wordml/symex" xmlns:wpg="http://schemas.microsoft.com/office/word/2010/wordprocessingGroup" xmlns:wpi="http://schemas.microsoft.com/office/word/2010/wordprocessingInk" xmlns:wne="http://schemas.microsoft.com/office/word/2006/wordml" xmlns:wps="http://schemas.microsoft.com/office/word/2010/wordprocessingShape" mc:Ignorable="w14 w15 w16se w16cid w16 w16cex w16sdtdh wp14">
+<w:ftr xmlns:wpc="http://schemas.microsoft.com/office/word/2010/wordprocessingCanvas" xmlns:cx="http://schemas.microsoft.com/office/drawing/2014/chartex" xmlns:cx1="http://schemas.microsoft.com/office/drawing/2015/9/8/chartex" xmlns:cx2="http://schemas.microsoft.com/office/drawing/2015/10/21/chartex" xmlns:cx3="http://schemas.microsoft.com/office/drawing/2016/5/9/chartex" xmlns:cx4="http://schemas.microsoft.com/office/drawing/2016/5/10/chartex" xmlns:cx5="http://schemas.microsoft.com/office/drawing/2016/5/11/chartex" xmlns:cx6="http://schemas.microsoft.com/office/drawing/2016/5/12/chartex" xmlns:cx7="http://schemas.microsoft.com/office/drawing/2016/5/13/chartex" xmlns:cx8="http://schemas.microsoft.com/office/drawing/2016/5/14/chartex" xmlns:mc="http://schemas.openxmlformats.org/markup-compatibility/2006" xmlns:aink="http://schemas.microsoft.com/office/drawing/2016/ink" xmlns:am3d="http://schemas.microsoft.com/office/drawing/2017/model3d" xmlns:o="urn:schemas-microsoft-com:office:office" xmlns:oel="http://schemas.microsoft.com/office/2019/extlst" xmlns:r="http://schemas.openxmlformats.org/officeDocument/2006/relationships" xmlns:m="http://schemas.openxmlformats.org/officeDocument/2006/math" xmlns:v="urn:schemas-microsoft-com:vml" xmlns:wp14="http://schemas.microsoft.com/office/word/2010/wordprocessingDrawing" xmlns:wp="http://schemas.openxmlformats.org/drawingml/2006/wordprocessingDrawing" xmlns:w10="urn:schemas-microsoft-com:office:word" xmlns:w="http://schemas.openxmlformats.org/wordprocessingml/2006/main" xmlns:w14="http://schemas.microsoft.com/office/word/2010/wordml" xmlns:w15="http://schemas.microsoft.com/office/word/2012/wordml" xmlns:w16cex="http://schemas.microsoft.com/office/word/2018/wordml/cex" xmlns:w16cid="http://schemas.microsoft.com/office/word/2016/wordml/cid" xmlns:w16="http://schemas.microsoft.com/office/word/2018/wordml" xmlns:w16sdtdh="http://schemas.microsoft.com/office/word/2020/wordml/sdtdatahash" xmlns:w16se="http://schemas.microsoft.com/office/word/2015/wordml/symex" xmlns:wpg="http://schemas.microsoft.com/office/word/2010/wordprocessingGroup" xmlns:wpi="http://schemas.microsoft.com/office/word/2010/wordprocessingInk" xmlns:wne="http://schemas.microsoft.com/office/word/2006/wordml" xmlns:wps="http://schemas.microsoft.com/office/word/2010/wordprocessingShape" mc:Ignorable="w14 w15 w16se w16cid w16 w16cex w16sdtdh wp14">
   <w:sdt>
     <w:sdtPr>
       <w:id w:val="-592622497"/>
@@ -38489,7 +38713,7 @@
 </file>
 
 <file path=word/footer2.xml><?xml version="1.0" encoding="utf-8"?>
-<w:ftr xmlns:wpc="http://schemas.microsoft.com/office/word/2010/wordprocessingCanvas" xmlns:cx="http://schemas.microsoft.com/office/drawing/2014/chartex" xmlns:cx1="http://schemas.microsoft.com/office/drawing/2015/9/8/chartex" xmlns:cx2="http://schemas.microsoft.com/office/drawing/2015/10/21/chartex" xmlns:cx3="http://schemas.microsoft.com/office/drawing/2016/5/9/chartex" xmlns:cx4="http://schemas.microsoft.com/office/drawing/2016/5/10/chartex" xmlns:cx5="http://schemas.microsoft.com/office/drawing/2016/5/11/chartex" xmlns:cx6="http://schemas.microsoft.com/office/drawing/2016/5/12/chartex" xmlns:cx7="http://schemas.microsoft.com/office/drawing/2016/5/13/chartex" xmlns:cx8="http://schemas.microsoft.com/office/drawing/2016/5/14/chartex" xmlns:mc="http://schemas.openxmlformats.org/markup-compatibility/2006" xmlns:aink="http://schemas.microsoft.com/office/drawing/2016/ink" xmlns:am3d="http://schemas.microsoft.com/office/drawing/2017/model3d" xmlns:o="urn:schemas-microsoft-com:office:office" xmlns:oel="http://schemas.microsoft.com/office/2019/extlst" xmlns:r="http://schemas.openxmlformats.org/officeDocument/2006/relationships" xmlns:m="http://schemas.openxmlformats.org/officeDocument/2006/math" xmlns:v="urn:schemas-microsoft-com:vml" xmlns:wp14="http://schemas.microsoft.com/office/word/2010/wordprocessingDrawing" xmlns:wp="http://schemas.openxmlformats.org/drawingml/2006/wordprocessingDrawing" xmlns:w10="urn:schemas-microsoft-com:office:word" xmlns:w="http://schemas.openxmlformats.org/wordprocessingml/2006/main" xmlns:w14="http://schemas.microsoft.com/office/word/2010/wordml" xmlns:w15="http://schemas.microsoft.com/office/word/2012/wordml" xmlns:w16cex="http://schemas.microsoft.com/office/word/2018/wordml/cex" xmlns:w16cid="http://schemas.microsoft.com/office/word/2016/wordml/cid" xmlns:w16="http://schemas.microsoft.com/office/word/2018/wordml" xmlns:w16du="http://schemas.microsoft.com/office/word/2023/wordml/word16du" xmlns:w16sdtdh="http://schemas.microsoft.com/office/word/2020/wordml/sdtdatahash" xmlns:w16se="http://schemas.microsoft.com/office/word/2015/wordml/symex" xmlns:wpg="http://schemas.microsoft.com/office/word/2010/wordprocessingGroup" xmlns:wpi="http://schemas.microsoft.com/office/word/2010/wordprocessingInk" xmlns:wne="http://schemas.microsoft.com/office/word/2006/wordml" xmlns:wps="http://schemas.microsoft.com/office/word/2010/wordprocessingShape" mc:Ignorable="w14 w15 w16se w16cid w16 w16cex w16sdtdh wp14">
+<w:ftr xmlns:wpc="http://schemas.microsoft.com/office/word/2010/wordprocessingCanvas" xmlns:cx="http://schemas.microsoft.com/office/drawing/2014/chartex" xmlns:cx1="http://schemas.microsoft.com/office/drawing/2015/9/8/chartex" xmlns:cx2="http://schemas.microsoft.com/office/drawing/2015/10/21/chartex" xmlns:cx3="http://schemas.microsoft.com/office/drawing/2016/5/9/chartex" xmlns:cx4="http://schemas.microsoft.com/office/drawing/2016/5/10/chartex" xmlns:cx5="http://schemas.microsoft.com/office/drawing/2016/5/11/chartex" xmlns:cx6="http://schemas.microsoft.com/office/drawing/2016/5/12/chartex" xmlns:cx7="http://schemas.microsoft.com/office/drawing/2016/5/13/chartex" xmlns:cx8="http://schemas.microsoft.com/office/drawing/2016/5/14/chartex" xmlns:mc="http://schemas.openxmlformats.org/markup-compatibility/2006" xmlns:aink="http://schemas.microsoft.com/office/drawing/2016/ink" xmlns:am3d="http://schemas.microsoft.com/office/drawing/2017/model3d" xmlns:o="urn:schemas-microsoft-com:office:office" xmlns:oel="http://schemas.microsoft.com/office/2019/extlst" xmlns:r="http://schemas.openxmlformats.org/officeDocument/2006/relationships" xmlns:m="http://schemas.openxmlformats.org/officeDocument/2006/math" xmlns:v="urn:schemas-microsoft-com:vml" xmlns:wp14="http://schemas.microsoft.com/office/word/2010/wordprocessingDrawing" xmlns:wp="http://schemas.openxmlformats.org/drawingml/2006/wordprocessingDrawing" xmlns:w10="urn:schemas-microsoft-com:office:word" xmlns:w="http://schemas.openxmlformats.org/wordprocessingml/2006/main" xmlns:w14="http://schemas.microsoft.com/office/word/2010/wordml" xmlns:w15="http://schemas.microsoft.com/office/word/2012/wordml" xmlns:w16cex="http://schemas.microsoft.com/office/word/2018/wordml/cex" xmlns:w16cid="http://schemas.microsoft.com/office/word/2016/wordml/cid" xmlns:w16="http://schemas.microsoft.com/office/word/2018/wordml" xmlns:w16sdtdh="http://schemas.microsoft.com/office/word/2020/wordml/sdtdatahash" xmlns:w16se="http://schemas.microsoft.com/office/word/2015/wordml/symex" xmlns:wpg="http://schemas.microsoft.com/office/word/2010/wordprocessingGroup" xmlns:wpi="http://schemas.microsoft.com/office/word/2010/wordprocessingInk" xmlns:wne="http://schemas.microsoft.com/office/word/2006/wordml" xmlns:wps="http://schemas.microsoft.com/office/word/2010/wordprocessingShape" mc:Ignorable="w14 w15 w16se w16cid w16 w16cex w16sdtdh wp14">
   <w:sdt>
     <w:sdtPr>
       <w:id w:val="-1886409437"/>
@@ -38546,7 +38770,7 @@
 </file>
 
 <file path=word/footer3.xml><?xml version="1.0" encoding="utf-8"?>
-<w:ftr xmlns:wpc="http://schemas.microsoft.com/office/word/2010/wordprocessingCanvas" xmlns:cx="http://schemas.microsoft.com/office/drawing/2014/chartex" xmlns:cx1="http://schemas.microsoft.com/office/drawing/2015/9/8/chartex" xmlns:cx2="http://schemas.microsoft.com/office/drawing/2015/10/21/chartex" xmlns:cx3="http://schemas.microsoft.com/office/drawing/2016/5/9/chartex" xmlns:cx4="http://schemas.microsoft.com/office/drawing/2016/5/10/chartex" xmlns:cx5="http://schemas.microsoft.com/office/drawing/2016/5/11/chartex" xmlns:cx6="http://schemas.microsoft.com/office/drawing/2016/5/12/chartex" xmlns:cx7="http://schemas.microsoft.com/office/drawing/2016/5/13/chartex" xmlns:cx8="http://schemas.microsoft.com/office/drawing/2016/5/14/chartex" xmlns:mc="http://schemas.openxmlformats.org/markup-compatibility/2006" xmlns:aink="http://schemas.microsoft.com/office/drawing/2016/ink" xmlns:am3d="http://schemas.microsoft.com/office/drawing/2017/model3d" xmlns:o="urn:schemas-microsoft-com:office:office" xmlns:oel="http://schemas.microsoft.com/office/2019/extlst" xmlns:r="http://schemas.openxmlformats.org/officeDocument/2006/relationships" xmlns:m="http://schemas.openxmlformats.org/officeDocument/2006/math" xmlns:v="urn:schemas-microsoft-com:vml" xmlns:wp14="http://schemas.microsoft.com/office/word/2010/wordprocessingDrawing" xmlns:wp="http://schemas.openxmlformats.org/drawingml/2006/wordprocessingDrawing" xmlns:w10="urn:schemas-microsoft-com:office:word" xmlns:w="http://schemas.openxmlformats.org/wordprocessingml/2006/main" xmlns:w14="http://schemas.microsoft.com/office/word/2010/wordml" xmlns:w15="http://schemas.microsoft.com/office/word/2012/wordml" xmlns:w16cex="http://schemas.microsoft.com/office/word/2018/wordml/cex" xmlns:w16cid="http://schemas.microsoft.com/office/word/2016/wordml/cid" xmlns:w16="http://schemas.microsoft.com/office/word/2018/wordml" xmlns:w16du="http://schemas.microsoft.com/office/word/2023/wordml/word16du" xmlns:w16sdtdh="http://schemas.microsoft.com/office/word/2020/wordml/sdtdatahash" xmlns:w16se="http://schemas.microsoft.com/office/word/2015/wordml/symex" xmlns:wpg="http://schemas.microsoft.com/office/word/2010/wordprocessingGroup" xmlns:wpi="http://schemas.microsoft.com/office/word/2010/wordprocessingInk" xmlns:wne="http://schemas.microsoft.com/office/word/2006/wordml" xmlns:wps="http://schemas.microsoft.com/office/word/2010/wordprocessingShape" mc:Ignorable="w14 w15 w16se w16cid w16 w16cex w16sdtdh wp14">
+<w:ftr xmlns:wpc="http://schemas.microsoft.com/office/word/2010/wordprocessingCanvas" xmlns:cx="http://schemas.microsoft.com/office/drawing/2014/chartex" xmlns:cx1="http://schemas.microsoft.com/office/drawing/2015/9/8/chartex" xmlns:cx2="http://schemas.microsoft.com/office/drawing/2015/10/21/chartex" xmlns:cx3="http://schemas.microsoft.com/office/drawing/2016/5/9/chartex" xmlns:cx4="http://schemas.microsoft.com/office/drawing/2016/5/10/chartex" xmlns:cx5="http://schemas.microsoft.com/office/drawing/2016/5/11/chartex" xmlns:cx6="http://schemas.microsoft.com/office/drawing/2016/5/12/chartex" xmlns:cx7="http://schemas.microsoft.com/office/drawing/2016/5/13/chartex" xmlns:cx8="http://schemas.microsoft.com/office/drawing/2016/5/14/chartex" xmlns:mc="http://schemas.openxmlformats.org/markup-compatibility/2006" xmlns:aink="http://schemas.microsoft.com/office/drawing/2016/ink" xmlns:am3d="http://schemas.microsoft.com/office/drawing/2017/model3d" xmlns:o="urn:schemas-microsoft-com:office:office" xmlns:oel="http://schemas.microsoft.com/office/2019/extlst" xmlns:r="http://schemas.openxmlformats.org/officeDocument/2006/relationships" xmlns:m="http://schemas.openxmlformats.org/officeDocument/2006/math" xmlns:v="urn:schemas-microsoft-com:vml" xmlns:wp14="http://schemas.microsoft.com/office/word/2010/wordprocessingDrawing" xmlns:wp="http://schemas.openxmlformats.org/drawingml/2006/wordprocessingDrawing" xmlns:w10="urn:schemas-microsoft-com:office:word" xmlns:w="http://schemas.openxmlformats.org/wordprocessingml/2006/main" xmlns:w14="http://schemas.microsoft.com/office/word/2010/wordml" xmlns:w15="http://schemas.microsoft.com/office/word/2012/wordml" xmlns:w16cex="http://schemas.microsoft.com/office/word/2018/wordml/cex" xmlns:w16cid="http://schemas.microsoft.com/office/word/2016/wordml/cid" xmlns:w16="http://schemas.microsoft.com/office/word/2018/wordml" xmlns:w16sdtdh="http://schemas.microsoft.com/office/word/2020/wordml/sdtdatahash" xmlns:w16se="http://schemas.microsoft.com/office/word/2015/wordml/symex" xmlns:wpg="http://schemas.microsoft.com/office/word/2010/wordprocessingGroup" xmlns:wpi="http://schemas.microsoft.com/office/word/2010/wordprocessingInk" xmlns:wne="http://schemas.microsoft.com/office/word/2006/wordml" xmlns:wps="http://schemas.microsoft.com/office/word/2010/wordprocessingShape" mc:Ignorable="w14 w15 w16se w16cid w16 w16cex w16sdtdh wp14">
   <w:sdt>
     <w:sdtPr>
       <w:id w:val="1212163370"/>
@@ -38603,7 +38827,7 @@
 </file>
 
 <file path=word/footnotes.xml><?xml version="1.0" encoding="utf-8"?>
-<w:footnotes xmlns:wpc="http://schemas.microsoft.com/office/word/2010/wordprocessingCanvas" xmlns:cx="http://schemas.microsoft.com/office/drawing/2014/chartex" xmlns:cx1="http://schemas.microsoft.com/office/drawing/2015/9/8/chartex" xmlns:cx2="http://schemas.microsoft.com/office/drawing/2015/10/21/chartex" xmlns:cx3="http://schemas.microsoft.com/office/drawing/2016/5/9/chartex" xmlns:cx4="http://schemas.microsoft.com/office/drawing/2016/5/10/chartex" xmlns:cx5="http://schemas.microsoft.com/office/drawing/2016/5/11/chartex" xmlns:cx6="http://schemas.microsoft.com/office/drawing/2016/5/12/chartex" xmlns:cx7="http://schemas.microsoft.com/office/drawing/2016/5/13/chartex" xmlns:cx8="http://schemas.microsoft.com/office/drawing/2016/5/14/chartex" xmlns:mc="http://schemas.openxmlformats.org/markup-compatibility/2006" xmlns:aink="http://schemas.microsoft.com/office/drawing/2016/ink" xmlns:am3d="http://schemas.microsoft.com/office/drawing/2017/model3d" xmlns:o="urn:schemas-microsoft-com:office:office" xmlns:oel="http://schemas.microsoft.com/office/2019/extlst" xmlns:r="http://schemas.openxmlformats.org/officeDocument/2006/relationships" xmlns:m="http://schemas.openxmlformats.org/officeDocument/2006/math" xmlns:v="urn:schemas-microsoft-com:vml" xmlns:wp14="http://schemas.microsoft.com/office/word/2010/wordprocessingDrawing" xmlns:wp="http://schemas.openxmlformats.org/drawingml/2006/wordprocessingDrawing" xmlns:w10="urn:schemas-microsoft-com:office:word" xmlns:w="http://schemas.openxmlformats.org/wordprocessingml/2006/main" xmlns:w14="http://schemas.microsoft.com/office/word/2010/wordml" xmlns:w15="http://schemas.microsoft.com/office/word/2012/wordml" xmlns:w16cex="http://schemas.microsoft.com/office/word/2018/wordml/cex" xmlns:w16cid="http://schemas.microsoft.com/office/word/2016/wordml/cid" xmlns:w16="http://schemas.microsoft.com/office/word/2018/wordml" xmlns:w16du="http://schemas.microsoft.com/office/word/2023/wordml/word16du" xmlns:w16sdtdh="http://schemas.microsoft.com/office/word/2020/wordml/sdtdatahash" xmlns:w16se="http://schemas.microsoft.com/office/word/2015/wordml/symex" xmlns:wpg="http://schemas.microsoft.com/office/word/2010/wordprocessingGroup" xmlns:wpi="http://schemas.microsoft.com/office/word/2010/wordprocessingInk" xmlns:wne="http://schemas.microsoft.com/office/word/2006/wordml" xmlns:wps="http://schemas.microsoft.com/office/word/2010/wordprocessingShape" mc:Ignorable="w14 w15 w16se w16cid w16 w16cex w16sdtdh wp14">
+<w:footnotes xmlns:wpc="http://schemas.microsoft.com/office/word/2010/wordprocessingCanvas" xmlns:cx="http://schemas.microsoft.com/office/drawing/2014/chartex" xmlns:cx1="http://schemas.microsoft.com/office/drawing/2015/9/8/chartex" xmlns:cx2="http://schemas.microsoft.com/office/drawing/2015/10/21/chartex" xmlns:cx3="http://schemas.microsoft.com/office/drawing/2016/5/9/chartex" xmlns:cx4="http://schemas.microsoft.com/office/drawing/2016/5/10/chartex" xmlns:cx5="http://schemas.microsoft.com/office/drawing/2016/5/11/chartex" xmlns:cx6="http://schemas.microsoft.com/office/drawing/2016/5/12/chartex" xmlns:cx7="http://schemas.microsoft.com/office/drawing/2016/5/13/chartex" xmlns:cx8="http://schemas.microsoft.com/office/drawing/2016/5/14/chartex" xmlns:mc="http://schemas.openxmlformats.org/markup-compatibility/2006" xmlns:aink="http://schemas.microsoft.com/office/drawing/2016/ink" xmlns:am3d="http://schemas.microsoft.com/office/drawing/2017/model3d" xmlns:o="urn:schemas-microsoft-com:office:office" xmlns:oel="http://schemas.microsoft.com/office/2019/extlst" xmlns:r="http://schemas.openxmlformats.org/officeDocument/2006/relationships" xmlns:m="http://schemas.openxmlformats.org/officeDocument/2006/math" xmlns:v="urn:schemas-microsoft-com:vml" xmlns:wp14="http://schemas.microsoft.com/office/word/2010/wordprocessingDrawing" xmlns:wp="http://schemas.openxmlformats.org/drawingml/2006/wordprocessingDrawing" xmlns:w10="urn:schemas-microsoft-com:office:word" xmlns:w="http://schemas.openxmlformats.org/wordprocessingml/2006/main" xmlns:w14="http://schemas.microsoft.com/office/word/2010/wordml" xmlns:w15="http://schemas.microsoft.com/office/word/2012/wordml" xmlns:w16cex="http://schemas.microsoft.com/office/word/2018/wordml/cex" xmlns:w16cid="http://schemas.microsoft.com/office/word/2016/wordml/cid" xmlns:w16="http://schemas.microsoft.com/office/word/2018/wordml" xmlns:w16sdtdh="http://schemas.microsoft.com/office/word/2020/wordml/sdtdatahash" xmlns:w16se="http://schemas.microsoft.com/office/word/2015/wordml/symex" xmlns:wpg="http://schemas.microsoft.com/office/word/2010/wordprocessingGroup" xmlns:wpi="http://schemas.microsoft.com/office/word/2010/wordprocessingInk" xmlns:wne="http://schemas.microsoft.com/office/word/2006/wordml" xmlns:wps="http://schemas.microsoft.com/office/word/2010/wordprocessingShape" mc:Ignorable="w14 w15 w16se w16cid w16 w16cex w16sdtdh wp14">
   <w:footnote w:type="separator" w:id="-1">
     <w:p>
       <w:r>
@@ -38622,7 +38846,7 @@
 </file>
 
 <file path=word/numbering.xml><?xml version="1.0" encoding="utf-8"?>
-<w:numbering xmlns:wpc="http://schemas.microsoft.com/office/word/2010/wordprocessingCanvas" xmlns:cx="http://schemas.microsoft.com/office/drawing/2014/chartex" xmlns:cx1="http://schemas.microsoft.com/office/drawing/2015/9/8/chartex" xmlns:cx2="http://schemas.microsoft.com/office/drawing/2015/10/21/chartex" xmlns:cx3="http://schemas.microsoft.com/office/drawing/2016/5/9/chartex" xmlns:cx4="http://schemas.microsoft.com/office/drawing/2016/5/10/chartex" xmlns:cx5="http://schemas.microsoft.com/office/drawing/2016/5/11/chartex" xmlns:cx6="http://schemas.microsoft.com/office/drawing/2016/5/12/chartex" xmlns:cx7="http://schemas.microsoft.com/office/drawing/2016/5/13/chartex" xmlns:cx8="http://schemas.microsoft.com/office/drawing/2016/5/14/chartex" xmlns:mc="http://schemas.openxmlformats.org/markup-compatibility/2006" xmlns:aink="http://schemas.microsoft.com/office/drawing/2016/ink" xmlns:am3d="http://schemas.microsoft.com/office/drawing/2017/model3d" xmlns:o="urn:schemas-microsoft-com:office:office" xmlns:oel="http://schemas.microsoft.com/office/2019/extlst" xmlns:r="http://schemas.openxmlformats.org/officeDocument/2006/relationships" xmlns:m="http://schemas.openxmlformats.org/officeDocument/2006/math" xmlns:v="urn:schemas-microsoft-com:vml" xmlns:wp14="http://schemas.microsoft.com/office/word/2010/wordprocessingDrawing" xmlns:wp="http://schemas.openxmlformats.org/drawingml/2006/wordprocessingDrawing" xmlns:w10="urn:schemas-microsoft-com:office:word" xmlns:w="http://schemas.openxmlformats.org/wordprocessingml/2006/main" xmlns:w14="http://schemas.microsoft.com/office/word/2010/wordml" xmlns:w15="http://schemas.microsoft.com/office/word/2012/wordml" xmlns:w16cex="http://schemas.microsoft.com/office/word/2018/wordml/cex" xmlns:w16cid="http://schemas.microsoft.com/office/word/2016/wordml/cid" xmlns:w16="http://schemas.microsoft.com/office/word/2018/wordml" xmlns:w16du="http://schemas.microsoft.com/office/word/2023/wordml/word16du" xmlns:w16sdtdh="http://schemas.microsoft.com/office/word/2020/wordml/sdtdatahash" xmlns:w16se="http://schemas.microsoft.com/office/word/2015/wordml/symex" xmlns:wpg="http://schemas.microsoft.com/office/word/2010/wordprocessingGroup" xmlns:wpi="http://schemas.microsoft.com/office/word/2010/wordprocessingInk" xmlns:wne="http://schemas.microsoft.com/office/word/2006/wordml" xmlns:wps="http://schemas.microsoft.com/office/word/2010/wordprocessingShape" mc:Ignorable="w14 w15 w16se w16cid w16 w16cex w16sdtdh wp14">
+<w:numbering xmlns:wpc="http://schemas.microsoft.com/office/word/2010/wordprocessingCanvas" xmlns:cx="http://schemas.microsoft.com/office/drawing/2014/chartex" xmlns:cx1="http://schemas.microsoft.com/office/drawing/2015/9/8/chartex" xmlns:cx2="http://schemas.microsoft.com/office/drawing/2015/10/21/chartex" xmlns:cx3="http://schemas.microsoft.com/office/drawing/2016/5/9/chartex" xmlns:cx4="http://schemas.microsoft.com/office/drawing/2016/5/10/chartex" xmlns:cx5="http://schemas.microsoft.com/office/drawing/2016/5/11/chartex" xmlns:cx6="http://schemas.microsoft.com/office/drawing/2016/5/12/chartex" xmlns:cx7="http://schemas.microsoft.com/office/drawing/2016/5/13/chartex" xmlns:cx8="http://schemas.microsoft.com/office/drawing/2016/5/14/chartex" xmlns:mc="http://schemas.openxmlformats.org/markup-compatibility/2006" xmlns:aink="http://schemas.microsoft.com/office/drawing/2016/ink" xmlns:am3d="http://schemas.microsoft.com/office/drawing/2017/model3d" xmlns:o="urn:schemas-microsoft-com:office:office" xmlns:oel="http://schemas.microsoft.com/office/2019/extlst" xmlns:r="http://schemas.openxmlformats.org/officeDocument/2006/relationships" xmlns:m="http://schemas.openxmlformats.org/officeDocument/2006/math" xmlns:v="urn:schemas-microsoft-com:vml" xmlns:wp14="http://schemas.microsoft.com/office/word/2010/wordprocessingDrawing" xmlns:wp="http://schemas.openxmlformats.org/drawingml/2006/wordprocessingDrawing" xmlns:w10="urn:schemas-microsoft-com:office:word" xmlns:w="http://schemas.openxmlformats.org/wordprocessingml/2006/main" xmlns:w14="http://schemas.microsoft.com/office/word/2010/wordml" xmlns:w15="http://schemas.microsoft.com/office/word/2012/wordml" xmlns:w16cex="http://schemas.microsoft.com/office/word/2018/wordml/cex" xmlns:w16cid="http://schemas.microsoft.com/office/word/2016/wordml/cid" xmlns:w16="http://schemas.microsoft.com/office/word/2018/wordml" xmlns:w16sdtdh="http://schemas.microsoft.com/office/word/2020/wordml/sdtdatahash" xmlns:w16se="http://schemas.microsoft.com/office/word/2015/wordml/symex" xmlns:wpg="http://schemas.microsoft.com/office/word/2010/wordprocessingGroup" xmlns:wpi="http://schemas.microsoft.com/office/word/2010/wordprocessingInk" xmlns:wne="http://schemas.microsoft.com/office/word/2006/wordml" xmlns:wps="http://schemas.microsoft.com/office/word/2010/wordprocessingShape" mc:Ignorable="w14 w15 w16se w16cid w16 w16cex w16sdtdh wp14">
   <w:abstractNum w:abstractNumId="0" w15:restartNumberingAfterBreak="0">
     <w:nsid w:val="02786EFD"/>
     <w:multiLevelType w:val="hybridMultilevel"/>
@@ -39433,17 +39657,17 @@
   <w:abstractNum w:abstractNumId="8" w15:restartNumberingAfterBreak="0">
     <w:nsid w:val="0FE62736"/>
     <w:multiLevelType w:val="hybridMultilevel"/>
-    <w:tmpl w:val="047EC3D4"/>
-    <w:lvl w:ilvl="0" w:tplc="04090001">
+    <w:tmpl w:val="E5101F1C"/>
+    <w:lvl w:ilvl="0" w:tplc="04090017">
       <w:start w:val="1"/>
-      <w:numFmt w:val="bullet"/>
-      <w:lvlText w:val=""/>
+      <w:numFmt w:val="lowerLetter"/>
+      <w:lvlText w:val="%1)"/>
       <w:lvlJc w:val="left"/>
       <w:pPr>
         <w:ind w:left="720" w:hanging="360"/>
       </w:pPr>
       <w:rPr>
-        <w:rFonts w:ascii="Symbol" w:hAnsi="Symbol" w:hint="default"/>
+        <w:rFonts w:hint="default"/>
       </w:rPr>
     </w:lvl>
     <w:lvl w:ilvl="1" w:tplc="04090003" w:tentative="1">
@@ -41379,17 +41603,17 @@
   <w:abstractNum w:abstractNumId="28" w15:restartNumberingAfterBreak="0">
     <w:nsid w:val="57437B33"/>
     <w:multiLevelType w:val="hybridMultilevel"/>
-    <w:tmpl w:val="56069674"/>
-    <w:lvl w:ilvl="0" w:tplc="04090001">
+    <w:tmpl w:val="BE2657B8"/>
+    <w:lvl w:ilvl="0" w:tplc="04090017">
       <w:start w:val="1"/>
-      <w:numFmt w:val="bullet"/>
-      <w:lvlText w:val=""/>
+      <w:numFmt w:val="lowerLetter"/>
+      <w:lvlText w:val="%1)"/>
       <w:lvlJc w:val="left"/>
       <w:pPr>
         <w:ind w:left="720" w:hanging="360"/>
       </w:pPr>
       <w:rPr>
-        <w:rFonts w:ascii="Symbol" w:hAnsi="Symbol" w:hint="default"/>
+        <w:rFonts w:hint="default"/>
       </w:rPr>
     </w:lvl>
     <w:lvl w:ilvl="1" w:tplc="04090003" w:tentative="1">
@@ -41804,17 +42028,17 @@
   <w:abstractNum w:abstractNumId="32" w15:restartNumberingAfterBreak="0">
     <w:nsid w:val="687F1995"/>
     <w:multiLevelType w:val="hybridMultilevel"/>
-    <w:tmpl w:val="37ECE6C8"/>
-    <w:lvl w:ilvl="0" w:tplc="04090001">
+    <w:tmpl w:val="E44E0A40"/>
+    <w:lvl w:ilvl="0" w:tplc="04090017">
       <w:start w:val="1"/>
-      <w:numFmt w:val="bullet"/>
-      <w:lvlText w:val=""/>
+      <w:numFmt w:val="lowerLetter"/>
+      <w:lvlText w:val="%1)"/>
       <w:lvlJc w:val="left"/>
       <w:pPr>
         <w:ind w:left="720" w:hanging="360"/>
       </w:pPr>
       <w:rPr>
-        <w:rFonts w:ascii="Symbol" w:hAnsi="Symbol" w:hint="default"/>
+        <w:rFonts w:hint="default"/>
       </w:rPr>
     </w:lvl>
     <w:lvl w:ilvl="1" w:tplc="04090003" w:tentative="1">

</xml_diff>

<commit_message>
feat: add data split
</commit_message>
<xml_diff>
--- a/Format Buku TA.docx
+++ b/Format Buku TA.docx
@@ -1,6 +1,6 @@
 
 <file path=word/document.xml><?xml version="1.0" encoding="utf-8"?>
-<w:document xmlns:wpc="http://schemas.microsoft.com/office/word/2010/wordprocessingCanvas" xmlns:cx="http://schemas.microsoft.com/office/drawing/2014/chartex" xmlns:cx1="http://schemas.microsoft.com/office/drawing/2015/9/8/chartex" xmlns:cx2="http://schemas.microsoft.com/office/drawing/2015/10/21/chartex" xmlns:cx3="http://schemas.microsoft.com/office/drawing/2016/5/9/chartex" xmlns:cx4="http://schemas.microsoft.com/office/drawing/2016/5/10/chartex" xmlns:cx5="http://schemas.microsoft.com/office/drawing/2016/5/11/chartex" xmlns:cx6="http://schemas.microsoft.com/office/drawing/2016/5/12/chartex" xmlns:cx7="http://schemas.microsoft.com/office/drawing/2016/5/13/chartex" xmlns:cx8="http://schemas.microsoft.com/office/drawing/2016/5/14/chartex" xmlns:mc="http://schemas.openxmlformats.org/markup-compatibility/2006" xmlns:aink="http://schemas.microsoft.com/office/drawing/2016/ink" xmlns:am3d="http://schemas.microsoft.com/office/drawing/2017/model3d" xmlns:o="urn:schemas-microsoft-com:office:office" xmlns:oel="http://schemas.microsoft.com/office/2019/extlst" xmlns:r="http://schemas.openxmlformats.org/officeDocument/2006/relationships" xmlns:m="http://schemas.openxmlformats.org/officeDocument/2006/math" xmlns:v="urn:schemas-microsoft-com:vml" xmlns:wp14="http://schemas.microsoft.com/office/word/2010/wordprocessingDrawing" xmlns:wp="http://schemas.openxmlformats.org/drawingml/2006/wordprocessingDrawing" xmlns:w10="urn:schemas-microsoft-com:office:word" xmlns:w="http://schemas.openxmlformats.org/wordprocessingml/2006/main" xmlns:w14="http://schemas.microsoft.com/office/word/2010/wordml" xmlns:w15="http://schemas.microsoft.com/office/word/2012/wordml" xmlns:w16cex="http://schemas.microsoft.com/office/word/2018/wordml/cex" xmlns:w16cid="http://schemas.microsoft.com/office/word/2016/wordml/cid" xmlns:w16="http://schemas.microsoft.com/office/word/2018/wordml" xmlns:w16sdtdh="http://schemas.microsoft.com/office/word/2020/wordml/sdtdatahash" xmlns:w16se="http://schemas.microsoft.com/office/word/2015/wordml/symex" xmlns:wpg="http://schemas.microsoft.com/office/word/2010/wordprocessingGroup" xmlns:wpi="http://schemas.microsoft.com/office/word/2010/wordprocessingInk" xmlns:wne="http://schemas.microsoft.com/office/word/2006/wordml" xmlns:wps="http://schemas.microsoft.com/office/word/2010/wordprocessingShape" mc:Ignorable="w14 w15 w16se w16cid w16 w16cex w16sdtdh wp14">
+<w:document xmlns:wpc="http://schemas.microsoft.com/office/word/2010/wordprocessingCanvas" xmlns:cx="http://schemas.microsoft.com/office/drawing/2014/chartex" xmlns:cx1="http://schemas.microsoft.com/office/drawing/2015/9/8/chartex" xmlns:cx2="http://schemas.microsoft.com/office/drawing/2015/10/21/chartex" xmlns:cx3="http://schemas.microsoft.com/office/drawing/2016/5/9/chartex" xmlns:cx4="http://schemas.microsoft.com/office/drawing/2016/5/10/chartex" xmlns:cx5="http://schemas.microsoft.com/office/drawing/2016/5/11/chartex" xmlns:cx6="http://schemas.microsoft.com/office/drawing/2016/5/12/chartex" xmlns:cx7="http://schemas.microsoft.com/office/drawing/2016/5/13/chartex" xmlns:cx8="http://schemas.microsoft.com/office/drawing/2016/5/14/chartex" xmlns:mc="http://schemas.openxmlformats.org/markup-compatibility/2006" xmlns:aink="http://schemas.microsoft.com/office/drawing/2016/ink" xmlns:am3d="http://schemas.microsoft.com/office/drawing/2017/model3d" xmlns:o="urn:schemas-microsoft-com:office:office" xmlns:oel="http://schemas.microsoft.com/office/2019/extlst" xmlns:r="http://schemas.openxmlformats.org/officeDocument/2006/relationships" xmlns:m="http://schemas.openxmlformats.org/officeDocument/2006/math" xmlns:v="urn:schemas-microsoft-com:vml" xmlns:wp14="http://schemas.microsoft.com/office/word/2010/wordprocessingDrawing" xmlns:wp="http://schemas.openxmlformats.org/drawingml/2006/wordprocessingDrawing" xmlns:w10="urn:schemas-microsoft-com:office:word" xmlns:w="http://schemas.openxmlformats.org/wordprocessingml/2006/main" xmlns:w14="http://schemas.microsoft.com/office/word/2010/wordml" xmlns:w15="http://schemas.microsoft.com/office/word/2012/wordml" xmlns:w16cex="http://schemas.microsoft.com/office/word/2018/wordml/cex" xmlns:w16cid="http://schemas.microsoft.com/office/word/2016/wordml/cid" xmlns:w16="http://schemas.microsoft.com/office/word/2018/wordml" xmlns:w16du="http://schemas.microsoft.com/office/word/2023/wordml/word16du" xmlns:w16sdtdh="http://schemas.microsoft.com/office/word/2020/wordml/sdtdatahash" xmlns:w16se="http://schemas.microsoft.com/office/word/2015/wordml/symex" xmlns:wpg="http://schemas.microsoft.com/office/word/2010/wordprocessingGroup" xmlns:wpi="http://schemas.microsoft.com/office/word/2010/wordprocessingInk" xmlns:wne="http://schemas.microsoft.com/office/word/2006/wordml" xmlns:wps="http://schemas.microsoft.com/office/word/2010/wordprocessingShape" mc:Ignorable="w14 w15 w16se w16cid w16 w16cex w16sdtdh wp14">
   <w:body>
     <w:p>
       <w:pPr>
@@ -79,7 +79,7 @@
               </wp:anchor>
             </w:drawing>
           </mc:Choice>
-          <mc:Fallback xmlns:w16du="http://schemas.microsoft.com/office/word/2023/wordml/word16du">
+          <mc:Fallback>
             <w:pict>
               <v:rect w14:anchorId="672250D3" id="Rectangle 303" o:spid="_x0000_s1026" style="position:absolute;margin-left:0;margin-top:127.25pt;width:594.7pt;height:715.15pt;z-index:-251629568;visibility:visible;mso-wrap-style:square;mso-width-percent:0;mso-height-percent:0;mso-wrap-distance-left:9pt;mso-wrap-distance-top:0;mso-wrap-distance-right:9pt;mso-wrap-distance-bottom:0;mso-position-horizontal:absolute;mso-position-horizontal-relative:page;mso-position-vertical:absolute;mso-position-vertical-relative:page;mso-width-percent:0;mso-height-percent:0;mso-width-relative:page;mso-height-relative:page;v-text-anchor:top" o:gfxdata="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" fillcolor="#0067ac" stroked="f">
                 <w10:wrap anchorx="page" anchory="page"/>
@@ -1344,7 +1344,7 @@
               </wp:anchor>
             </w:drawing>
           </mc:Choice>
-          <mc:Fallback xmlns:w16du="http://schemas.microsoft.com/office/word/2023/wordml/word16du">
+          <mc:Fallback>
             <w:pict>
               <v:group w14:anchorId="0E16E7AE" id="Group 299" o:spid="_x0000_s1026" style="position:absolute;margin-left:0;margin-top:127.9pt;width:595.2pt;height:635.1pt;z-index:-251627520;mso-position-horizontal-relative:page;mso-position-vertical-relative:page" coordorigin=",2572" coordsize="11904,12072" o:gfxdata="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">
                 <v:rect id="Rectangle 61" o:spid="_x0000_s1027" style="position:absolute;top:2572;width:11904;height:566;visibility:visible;mso-wrap-style:square;v-text-anchor:top" o:gfxdata="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" fillcolor="#0067ac" stroked="f"/>
@@ -2458,7 +2458,7 @@
               </wp:anchor>
             </w:drawing>
           </mc:Choice>
-          <mc:Fallback xmlns:w16du="http://schemas.microsoft.com/office/word/2023/wordml/word16du">
+          <mc:Fallback>
             <w:pict>
               <v:group w14:anchorId="339C6174" id="Group 295" o:spid="_x0000_s1026" style="position:absolute;margin-left:0;margin-top:126.8pt;width:595.2pt;height:637.25pt;z-index:-251625472;mso-position-horizontal-relative:page;mso-position-vertical-relative:page" coordorigin=",2528" coordsize="11904,11262" o:gfxdata="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">
                 <v:rect id="Rectangle 65" o:spid="_x0000_s1027" style="position:absolute;top:2528;width:11904;height:566;visibility:visible;mso-wrap-style:square;v-text-anchor:top" o:gfxdata="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" fillcolor="#0067ac" stroked="f"/>
@@ -12221,11 +12221,11 @@
         <w:rPr>
           <w:rFonts w:asciiTheme="minorHAnsi" w:eastAsiaTheme="minorEastAsia" w:hAnsiTheme="minorHAnsi" w:cstheme="minorBidi"/>
           <w:noProof/>
-          <w:sz w:val="22"/>
-          <w:lang w:val="en-US"/>
-        </w:rPr>
-      </w:pPr>
-      <w:hyperlink w:anchor="_Toc130007489" w:history="1">
+          <w:szCs w:val="24"/>
+          <w:lang w:val="en-ID"/>
+        </w:rPr>
+      </w:pPr>
+      <w:hyperlink w:anchor="_Toc130324826" w:history="1">
         <w:r>
           <w:rPr>
             <w:rStyle w:val="Hyperlink"/>
@@ -12260,7 +12260,7 @@
             <w:noProof/>
             <w:webHidden/>
           </w:rPr>
-          <w:instrText xml:space="preserve"> PAGEREF _Toc130007489 \h </w:instrText>
+          <w:instrText xml:space="preserve"> PAGEREF _Toc130324826 \h </w:instrText>
         </w:r>
         <w:r>
           <w:rPr>
@@ -12300,11 +12300,11 @@
         <w:rPr>
           <w:rFonts w:asciiTheme="minorHAnsi" w:eastAsiaTheme="minorEastAsia" w:hAnsiTheme="minorHAnsi" w:cstheme="minorBidi"/>
           <w:noProof/>
-          <w:sz w:val="22"/>
-          <w:lang w:val="en-US"/>
-        </w:rPr>
-      </w:pPr>
-      <w:hyperlink w:anchor="_Toc130007490" w:history="1">
+          <w:szCs w:val="24"/>
+          <w:lang w:val="en-ID"/>
+        </w:rPr>
+      </w:pPr>
+      <w:hyperlink w:anchor="_Toc130324827" w:history="1">
         <w:r>
           <w:rPr>
             <w:rStyle w:val="Hyperlink"/>
@@ -12339,7 +12339,7 @@
             <w:noProof/>
             <w:webHidden/>
           </w:rPr>
-          <w:instrText xml:space="preserve"> PAGEREF _Toc130007490 \h </w:instrText>
+          <w:instrText xml:space="preserve"> PAGEREF _Toc130324827 \h </w:instrText>
         </w:r>
         <w:r>
           <w:rPr>
@@ -12372,6 +12372,243 @@
     </w:p>
     <w:p>
       <w:pPr>
+        <w:pStyle w:val="TableofFigures"/>
+        <w:tabs>
+          <w:tab w:val="right" w:leader="dot" w:pos="9062"/>
+        </w:tabs>
+        <w:rPr>
+          <w:rFonts w:asciiTheme="minorHAnsi" w:eastAsiaTheme="minorEastAsia" w:hAnsiTheme="minorHAnsi" w:cstheme="minorBidi"/>
+          <w:noProof/>
+          <w:szCs w:val="24"/>
+          <w:lang w:val="en-ID"/>
+        </w:rPr>
+      </w:pPr>
+      <w:hyperlink w:anchor="_Toc130324828" w:history="1">
+        <w:r>
+          <w:rPr>
+            <w:rStyle w:val="Hyperlink"/>
+            <w:noProof/>
+          </w:rPr>
+          <w:t>Table 4.3</w:t>
+        </w:r>
+        <w:r>
+          <w:rPr>
+            <w:rStyle w:val="Hyperlink"/>
+            <w:noProof/>
+            <w:lang w:val="en-US"/>
+          </w:rPr>
+          <w:t>: Model Accuracy Comparison on Librosa's Data Load Parameters.</w:t>
+        </w:r>
+        <w:r>
+          <w:rPr>
+            <w:noProof/>
+            <w:webHidden/>
+          </w:rPr>
+          <w:tab/>
+        </w:r>
+        <w:r>
+          <w:rPr>
+            <w:noProof/>
+            <w:webHidden/>
+          </w:rPr>
+          <w:fldChar w:fldCharType="begin"/>
+        </w:r>
+        <w:r>
+          <w:rPr>
+            <w:noProof/>
+            <w:webHidden/>
+          </w:rPr>
+          <w:instrText xml:space="preserve"> PAGEREF _Toc130324828 \h </w:instrText>
+        </w:r>
+        <w:r>
+          <w:rPr>
+            <w:noProof/>
+            <w:webHidden/>
+          </w:rPr>
+        </w:r>
+        <w:r>
+          <w:rPr>
+            <w:noProof/>
+            <w:webHidden/>
+          </w:rPr>
+          <w:fldChar w:fldCharType="separate"/>
+        </w:r>
+        <w:r>
+          <w:rPr>
+            <w:noProof/>
+            <w:webHidden/>
+          </w:rPr>
+          <w:t>31</w:t>
+        </w:r>
+        <w:r>
+          <w:rPr>
+            <w:noProof/>
+            <w:webHidden/>
+          </w:rPr>
+          <w:fldChar w:fldCharType="end"/>
+        </w:r>
+      </w:hyperlink>
+    </w:p>
+    <w:p>
+      <w:pPr>
+        <w:pStyle w:val="TableofFigures"/>
+        <w:tabs>
+          <w:tab w:val="right" w:leader="dot" w:pos="9062"/>
+        </w:tabs>
+        <w:rPr>
+          <w:rFonts w:asciiTheme="minorHAnsi" w:eastAsiaTheme="minorEastAsia" w:hAnsiTheme="minorHAnsi" w:cstheme="minorBidi"/>
+          <w:noProof/>
+          <w:szCs w:val="24"/>
+          <w:lang w:val="en-ID"/>
+        </w:rPr>
+      </w:pPr>
+      <w:hyperlink w:anchor="_Toc130324829" w:history="1">
+        <w:r>
+          <w:rPr>
+            <w:rStyle w:val="Hyperlink"/>
+            <w:noProof/>
+          </w:rPr>
+          <w:t>Table 4.4</w:t>
+        </w:r>
+        <w:r>
+          <w:rPr>
+            <w:rStyle w:val="Hyperlink"/>
+            <w:noProof/>
+            <w:lang w:val="en-US"/>
+          </w:rPr>
+          <w:t>: Accuracy Comparison on Different Split Data Ratio for SVM.</w:t>
+        </w:r>
+        <w:r>
+          <w:rPr>
+            <w:noProof/>
+            <w:webHidden/>
+          </w:rPr>
+          <w:tab/>
+        </w:r>
+        <w:r>
+          <w:rPr>
+            <w:noProof/>
+            <w:webHidden/>
+          </w:rPr>
+          <w:fldChar w:fldCharType="begin"/>
+        </w:r>
+        <w:r>
+          <w:rPr>
+            <w:noProof/>
+            <w:webHidden/>
+          </w:rPr>
+          <w:instrText xml:space="preserve"> PAGEREF _Toc130324829 \h </w:instrText>
+        </w:r>
+        <w:r>
+          <w:rPr>
+            <w:noProof/>
+            <w:webHidden/>
+          </w:rPr>
+        </w:r>
+        <w:r>
+          <w:rPr>
+            <w:noProof/>
+            <w:webHidden/>
+          </w:rPr>
+          <w:fldChar w:fldCharType="separate"/>
+        </w:r>
+        <w:r>
+          <w:rPr>
+            <w:noProof/>
+            <w:webHidden/>
+          </w:rPr>
+          <w:t>32</w:t>
+        </w:r>
+        <w:r>
+          <w:rPr>
+            <w:noProof/>
+            <w:webHidden/>
+          </w:rPr>
+          <w:fldChar w:fldCharType="end"/>
+        </w:r>
+      </w:hyperlink>
+    </w:p>
+    <w:p>
+      <w:pPr>
+        <w:pStyle w:val="TableofFigures"/>
+        <w:tabs>
+          <w:tab w:val="right" w:leader="dot" w:pos="9062"/>
+        </w:tabs>
+        <w:rPr>
+          <w:rFonts w:asciiTheme="minorHAnsi" w:eastAsiaTheme="minorEastAsia" w:hAnsiTheme="minorHAnsi" w:cstheme="minorBidi"/>
+          <w:noProof/>
+          <w:szCs w:val="24"/>
+          <w:lang w:val="en-ID"/>
+        </w:rPr>
+      </w:pPr>
+      <w:hyperlink w:anchor="_Toc130324830" w:history="1">
+        <w:r>
+          <w:rPr>
+            <w:rStyle w:val="Hyperlink"/>
+            <w:noProof/>
+          </w:rPr>
+          <w:t>Table 4.5</w:t>
+        </w:r>
+        <w:r>
+          <w:rPr>
+            <w:rStyle w:val="Hyperlink"/>
+            <w:noProof/>
+            <w:lang w:val="en-US"/>
+          </w:rPr>
+          <w:t>: Model Accuracy Comparison on Different Split Data Ratio.</w:t>
+        </w:r>
+        <w:r>
+          <w:rPr>
+            <w:noProof/>
+            <w:webHidden/>
+          </w:rPr>
+          <w:tab/>
+        </w:r>
+        <w:r>
+          <w:rPr>
+            <w:noProof/>
+            <w:webHidden/>
+          </w:rPr>
+          <w:fldChar w:fldCharType="begin"/>
+        </w:r>
+        <w:r>
+          <w:rPr>
+            <w:noProof/>
+            <w:webHidden/>
+          </w:rPr>
+          <w:instrText xml:space="preserve"> PAGEREF _Toc130324830 \h </w:instrText>
+        </w:r>
+        <w:r>
+          <w:rPr>
+            <w:noProof/>
+            <w:webHidden/>
+          </w:rPr>
+        </w:r>
+        <w:r>
+          <w:rPr>
+            <w:noProof/>
+            <w:webHidden/>
+          </w:rPr>
+          <w:fldChar w:fldCharType="separate"/>
+        </w:r>
+        <w:r>
+          <w:rPr>
+            <w:noProof/>
+            <w:webHidden/>
+          </w:rPr>
+          <w:t>33</w:t>
+        </w:r>
+        <w:r>
+          <w:rPr>
+            <w:noProof/>
+            <w:webHidden/>
+          </w:rPr>
+          <w:fldChar w:fldCharType="end"/>
+        </w:r>
+      </w:hyperlink>
+    </w:p>
+    <w:p>
+      <w:pPr>
         <w:widowControl/>
         <w:autoSpaceDE/>
         <w:autoSpaceDN/>
@@ -12386,17 +12623,6 @@
         </w:rPr>
         <w:fldChar w:fldCharType="end"/>
       </w:r>
-    </w:p>
-    <w:p>
-      <w:pPr>
-        <w:widowControl/>
-        <w:autoSpaceDE/>
-        <w:autoSpaceDN/>
-        <w:spacing w:after="160" w:line="259" w:lineRule="auto"/>
-        <w:rPr>
-          <w:lang w:val="en-ID"/>
-        </w:rPr>
-      </w:pPr>
       <w:r>
         <w:rPr>
           <w:lang w:val="en-ID"/>
@@ -14334,24 +14560,10 @@
         <w:rPr>
           <w:lang w:val="en-US"/>
         </w:rPr>
-        <w:t>:</w:t>
-      </w:r>
-    </w:p>
-    <w:p>
-      <w:pPr>
-        <w:pStyle w:val="ListParagraph"/>
-        <w:numPr>
-          <w:ilvl w:val="0"/>
-          <w:numId w:val="9"/>
-        </w:numPr>
-        <w:spacing w:after="80"/>
-        <w:rPr>
-          <w:b/>
-          <w:bCs/>
-        </w:rPr>
-      </w:pPr>
-      <w:r>
-        <w:t>Arousal</w:t>
+        <w:t>: a</w:t>
+      </w:r>
+      <w:r>
+        <w:t>rousal</w:t>
       </w:r>
       <w:r>
         <w:rPr>
@@ -14360,7 +14572,16 @@
         <w:t>,</w:t>
       </w:r>
       <w:r>
-        <w:t xml:space="preserve"> the level of autonomic activation that an event creates, which ranges from calm to excited</w:t>
+        <w:t xml:space="preserve"> </w:t>
+      </w:r>
+      <w:r>
+        <w:rPr>
+          <w:lang w:val="en-US"/>
+        </w:rPr>
+        <w:t xml:space="preserve">which is </w:t>
+      </w:r>
+      <w:r>
+        <w:t>the level of autonomic activation that an event creates, which ranges from calm to excited</w:t>
       </w:r>
       <w:r>
         <w:rPr>
@@ -14368,25 +14589,29 @@
         </w:rPr>
         <w:t>.</w:t>
       </w:r>
-    </w:p>
-    <w:p>
-      <w:pPr>
-        <w:pStyle w:val="ListParagraph"/>
-        <w:numPr>
-          <w:ilvl w:val="0"/>
-          <w:numId w:val="9"/>
-        </w:numPr>
-        <w:spacing w:after="80"/>
-        <w:rPr>
-          <w:b/>
-          <w:bCs/>
-        </w:rPr>
-      </w:pPr>
-      <w:r>
-        <w:rPr>
-          <w:lang w:val="en-US"/>
-        </w:rPr>
-        <w:t>Valence, the level of pleasantness that an event generates and is defined along a continuum from negative to positive.</w:t>
+      <w:r>
+        <w:rPr>
+          <w:lang w:val="en-US"/>
+        </w:rPr>
+        <w:t xml:space="preserve"> and v</w:t>
+      </w:r>
+      <w:r>
+        <w:rPr>
+          <w:lang w:val="en-US"/>
+        </w:rPr>
+        <w:t xml:space="preserve">alence, </w:t>
+      </w:r>
+      <w:r>
+        <w:rPr>
+          <w:lang w:val="en-US"/>
+        </w:rPr>
+        <w:t xml:space="preserve">which is </w:t>
+      </w:r>
+      <w:r>
+        <w:rPr>
+          <w:lang w:val="en-US"/>
+        </w:rPr>
+        <w:t>the level of pleasantness that an event generates and is defined along a continuum from negative to positive.</w:t>
       </w:r>
     </w:p>
     <w:p>
@@ -14947,7 +15172,6 @@
         <w:rPr>
           <w:lang w:val="en-US"/>
         </w:rPr>
-        <w:lastRenderedPageBreak/>
         <w:t>Studies on different methods of speech representation have been done in recent years with various types of deep-learning architecture. In 2019</w:t>
       </w:r>
       <w:sdt>
@@ -14995,7 +15219,15 @@
               <w:noProof/>
               <w:lang w:val="en-US"/>
             </w:rPr>
-            <w:t>(Schneider, Baevski, Collobert, &amp; Auli, 2019)</w:t>
+            <w:t xml:space="preserve">(Schneider, Baevski, Collobert, &amp; Auli, </w:t>
+          </w:r>
+          <w:r>
+            <w:rPr>
+              <w:noProof/>
+              <w:lang w:val="en-US"/>
+            </w:rPr>
+            <w:lastRenderedPageBreak/>
+            <w:t>2019)</w:t>
           </w:r>
           <w:r>
             <w:rPr>
@@ -15914,14 +16146,14 @@
         <w:rPr>
           <w:lang w:val="en-US"/>
         </w:rPr>
-        <w:t xml:space="preserve">Emotions come in a variety of forms, and they all have an </w:t>
+        <w:t xml:space="preserve">Emotions come in a variety of forms, and they all have an impact on how humans live and relate to each other. There are times when we may feel as though these emotions are controlling us. Our actions, behaviors, and perceptions are all </w:t>
       </w:r>
       <w:r>
         <w:rPr>
           <w:lang w:val="en-US"/>
         </w:rPr>
         <w:lastRenderedPageBreak/>
-        <w:t>impact on how humans live and relate to each other. There are times when we may feel as though these emotions are controlling us. Our actions, behaviors, and perceptions are all influenced by the emotions we are experiencing at any given time.</w:t>
+        <w:t>influenced by the emotions we are experiencing at any given time.</w:t>
       </w:r>
       <w:r>
         <w:rPr>
@@ -16518,26 +16750,26 @@
         <w:rPr>
           <w:lang w:val="en-US"/>
         </w:rPr>
-        <w:t xml:space="preserve"> solids, liquids, and gases. Sound travels </w:t>
+        <w:t xml:space="preserve"> solids, liquids, and gases. Sound travels faster through a solid medium since the particle here is closer together than in gases or liquid medium.</w:t>
+      </w:r>
+      <w:r>
+        <w:rPr>
+          <w:lang w:val="en-US"/>
+        </w:rPr>
+        <w:t xml:space="preserve"> </w:t>
+      </w:r>
+      <w:r>
+        <w:rPr>
+          <w:lang w:val="en-US"/>
+        </w:rPr>
+        <w:t xml:space="preserve">These vibrations let humans hear different things such as music. There are also </w:t>
       </w:r>
       <w:r>
         <w:rPr>
           <w:lang w:val="en-US"/>
         </w:rPr>
         <w:lastRenderedPageBreak/>
-        <w:t>faster through a solid medium since the particle here is closer together than in gases or liquid medium.</w:t>
-      </w:r>
-      <w:r>
-        <w:rPr>
-          <w:lang w:val="en-US"/>
-        </w:rPr>
-        <w:t xml:space="preserve"> </w:t>
-      </w:r>
-      <w:r>
-        <w:rPr>
-          <w:lang w:val="en-US"/>
-        </w:rPr>
-        <w:t>These vibrations let humans hear different things such as music. There are also irregular vibrations called noises. Human beings could make very complex sounds used for talking.</w:t>
+        <w:t>irregular vibrations called noises. Human beings could make very complex sounds used for talking.</w:t>
       </w:r>
       <w:r>
         <w:rPr>
@@ -17103,7 +17335,6 @@
           <w:iCs/>
           <w:lang w:val="en-US"/>
         </w:rPr>
-        <w:lastRenderedPageBreak/>
         <w:t xml:space="preserve">Pre-Emphasis </w:t>
       </w:r>
     </w:p>
@@ -17120,6 +17351,7 @@
         <w:rPr>
           <w:lang w:val="en-US"/>
         </w:rPr>
+        <w:lastRenderedPageBreak/>
         <w:t>The structure of a voice production system's design causes dampening in high-frequency regions. Pre-Emphasis amplifies high-frequency sections and conducts filtering which is used to offset the spectrums of voiced regions.</w:t>
       </w:r>
       <w:r>
@@ -18139,20 +18371,20 @@
         </m:r>
       </m:oMath>
       <w:r>
-        <w:t xml:space="preserve"> frequency units is determined. The MFCC coefficient value is determined by the number of </w:t>
+        <w:t xml:space="preserve"> frequency units is determined. The MFCC coefficient value is determined by the number of filters in Mel's filter bank. </w:t>
+      </w:r>
+      <w:r>
+        <w:rPr>
+          <w:lang w:val="en-US"/>
+        </w:rPr>
+        <w:t xml:space="preserve">The Mel scale is a nonlinear scale that compresses the higher frequencies, which are more difficult for humans to perceive. </w:t>
+      </w:r>
+      <w:r>
+        <w:t xml:space="preserve">The algebraic equation for the </w:t>
       </w:r>
       <w:r>
         <w:lastRenderedPageBreak/>
-        <w:t xml:space="preserve">filters in Mel's filter bank. </w:t>
-      </w:r>
-      <w:r>
-        <w:rPr>
-          <w:lang w:val="en-US"/>
-        </w:rPr>
-        <w:t xml:space="preserve">The Mel scale is a nonlinear scale that compresses the higher frequencies, which are more difficult for humans to perceive. </w:t>
-      </w:r>
-      <w:r>
-        <w:t>The algebraic equation for the process of converting Mel spectrum and FFT frequency values </w:t>
+        <w:t>process of converting Mel spectrum and FFT frequency values </w:t>
       </w:r>
       <w:r>
         <w:rPr>
@@ -18823,7 +19055,6 @@
           <w:iCs/>
           <w:lang w:val="en-US"/>
         </w:rPr>
-        <w:lastRenderedPageBreak/>
         <w:t>Convolution</w:t>
       </w:r>
     </w:p>
@@ -18838,6 +19069,7 @@
         <w:rPr>
           <w:lang w:val="en-US"/>
         </w:rPr>
+        <w:lastRenderedPageBreak/>
         <w:t>Convolution is a special type of linear operation used in feature extraction, where small numerical arrays (kernels) are applied to the input. This is an array of numbers called a tensor. The element-wise product between each element of the kernel and the input tensor is computed at each position of the tensor and summed to get the output value at the corresponding position of the output tensor, called a feature map</w:t>
       </w:r>
       <w:r>
@@ -30550,7 +30782,7 @@
       </w:pPr>
       <w:bookmarkStart w:id="89" w:name="_Ref130001049"/>
       <w:bookmarkStart w:id="90" w:name="_Ref130001025"/>
-      <w:bookmarkStart w:id="91" w:name="_Toc130007489"/>
+      <w:bookmarkStart w:id="91" w:name="_Toc130324826"/>
       <w:r>
         <w:t>Table 4.</w:t>
       </w:r>
@@ -31789,7 +32021,7 @@
         <w:keepNext/>
         <w:jc w:val="center"/>
       </w:pPr>
-      <w:bookmarkStart w:id="92" w:name="_Toc130007490"/>
+      <w:bookmarkStart w:id="92" w:name="_Toc130324827"/>
       <w:r>
         <w:t>Table 4.</w:t>
       </w:r>
@@ -32343,14 +32575,68 @@
         <w:ind w:firstLine="360"/>
         <w:jc w:val="both"/>
         <w:rPr>
+          <w:lang w:val="en-US"/>
+        </w:rPr>
+      </w:pPr>
+      <w:r>
+        <w:rPr>
           <w:lang w:val="en-ID"/>
         </w:rPr>
-      </w:pPr>
+        <w:t>The data loading process was critical in preparing the audio data for use in the machine learning models. To ensure that the audio data was suitable for training the models, several data loading parameters were tested using the librosa library. The main parameters tested were the target duration, target sample rate, and offset. The target durations were set based on the minimum, maximum, and average durations of the dataset</w:t>
+      </w:r>
       <w:r>
         <w:rPr>
           <w:lang w:val="en-ID"/>
         </w:rPr>
-        <w:t>The data loading process was critical in preparing the audio data for use in the machine learning models. To ensure that the audio data was suitable for training the models, several data loading parameters were tested using the librosa library. The main parameters tested were the target duration, target sample rate, and offset. The target durations were set based on the minimum, maximum, and average durations of the dataset, which for the CREMA-D dataset, were 1.28 seconds, 5 seconds, and 2.54 seconds, respectively.</w:t>
+        <w:t>.</w:t>
+      </w:r>
+      <w:r>
+        <w:rPr>
+          <w:lang w:val="en-ID"/>
+        </w:rPr>
+        <w:t xml:space="preserve"> </w:t>
+      </w:r>
+      <w:r>
+        <w:rPr>
+          <w:lang w:val="en-ID"/>
+        </w:rPr>
+        <w:t>T</w:t>
+      </w:r>
+      <w:r>
+        <w:rPr>
+          <w:lang w:val="en-ID"/>
+        </w:rPr>
+        <w:t xml:space="preserve">he CREMA-D dataset </w:t>
+      </w:r>
+      <w:r>
+        <w:rPr>
+          <w:lang w:val="en-ID"/>
+        </w:rPr>
+        <w:t>has a target duration of</w:t>
+      </w:r>
+      <w:r>
+        <w:rPr>
+          <w:lang w:val="en-ID"/>
+        </w:rPr>
+        <w:t xml:space="preserve"> 1.28 seconds, 5 seconds, and 2.54 seconds.</w:t>
+      </w:r>
+      <w:r>
+        <w:rPr>
+          <w:lang w:val="en-ID"/>
+        </w:rPr>
+        <w:t xml:space="preserve"> While the RAVDESS dataset, has</w:t>
+      </w:r>
+      <w:r>
+        <w:t xml:space="preserve"> </w:t>
+      </w:r>
+      <w:r>
+        <w:t>3.07 seconds, 5.27 seconds, and 3.73 seconds</w:t>
+      </w:r>
+      <w:r>
+        <w:rPr>
+          <w:lang w:val="en-US"/>
+        </w:rPr>
+        <w:t>, respectively.</w:t>
       </w:r>
     </w:p>
     <w:p>
@@ -32371,7 +32657,14 @@
         <w:rPr>
           <w:lang w:val="en-ID"/>
         </w:rPr>
-        <w:t>or the target sample rate parameter, two different values were tested, the native sample rate (16kHz for CREMA-D and 48kHz for RAVDESS) and the default sample rate from librosa, which is 22.5 kHz. This facilitated the assessment of the comparative effectiveness of various machine learning models under different data loading sample rates.</w:t>
+        <w:t xml:space="preserve">or the target sample rate parameter, two different values were tested, the native sample rate (16kHz for CREMA-D and 48kHz for RAVDESS) and the default sample rate from librosa, which is 22.5 kHz. This facilitated the assessment of the comparative effectiveness of various </w:t>
+      </w:r>
+      <w:r>
+        <w:rPr>
+          <w:lang w:val="en-ID"/>
+        </w:rPr>
+        <w:lastRenderedPageBreak/>
+        <w:t>machine learning models under different data loading sample rates.</w:t>
       </w:r>
     </w:p>
     <w:p>
@@ -32386,8 +32679,13 @@
         <w:rPr>
           <w:lang w:val="en-ID"/>
         </w:rPr>
-        <w:lastRenderedPageBreak/>
-        <w:t>Finally, to determine the impact of removing silence or noise on the model's performance, the offset parameter was tested. For the CREMA-D dataset, the average offset value is 0.3 seconds. This parameter was tested on models with and without the offset parameters. This allowed us to assess the effect of removing any silence or noise before the actors spoke in the dataset on the models' performance.</w:t>
+        <w:t>Finally, to determine the impact of removing silence or noise on the model's performance, the offset parameter was tested. The average offset value was 0.3 seconds for the CREMA-D dataset and 0.8 seconds for the RAVDESS dataset. The inclusion and exclusion of the offset parameter were tested in the models in order to determine how the removal of any silence or noise before speech in the dataset impacted model performance. The average value offsets of speech in the dataset can be observed in Table 4.1 and Table 4.2 for the CREMA-D and RAVDESS datasets, respectively</w:t>
+      </w:r>
+      <w:r>
+        <w:rPr>
+          <w:lang w:val="en-ID"/>
+        </w:rPr>
+        <w:t>.</w:t>
       </w:r>
     </w:p>
     <w:p>
@@ -32403,31 +32701,37 @@
         <w:rPr>
           <w:lang w:val="en-ID"/>
         </w:rPr>
-        <w:t>This study evaluated the performance of various machine learning algorithms frequently employed in speech recognition for audio by means of assessment. The algorithms that were used include Support Vector Machines (SVM), LeNet's Convolutional Neural Network (CNN), R</w:t>
+        <w:t xml:space="preserve">This study evaluated the performance of various machine learning algorithms frequently employed in speech recognition for audio by means of assessment. The algorithms that were used include Support Vector Machines (SVM), LeNet's Convolutional Neural Network (CNN), </w:t>
       </w:r>
       <w:r>
         <w:rPr>
           <w:lang w:val="en-ID"/>
         </w:rPr>
-        <w:t>es</w:t>
+        <w:t>RNN</w:t>
       </w:r>
       <w:r>
         <w:rPr>
           <w:lang w:val="en-ID"/>
         </w:rPr>
-        <w:t>N</w:t>
+        <w:t>, and a Transformer Encoder block combined with a CNN</w:t>
       </w:r>
       <w:r>
         <w:rPr>
           <w:lang w:val="en-ID"/>
         </w:rPr>
-        <w:t>et</w:t>
+        <w:t>-</w:t>
       </w:r>
       <w:r>
         <w:rPr>
           <w:lang w:val="en-ID"/>
         </w:rPr>
-        <w:t>, and a Transformer Encoder block combined with a CNN architecture. The primary evaluation metric used in this study was accuracy. The accuracy of the models was compared when they were trained on different combinations of data loading parameters that were tested in this study.</w:t>
+        <w:t xml:space="preserve">based </w:t>
+      </w:r>
+      <w:r>
+        <w:rPr>
+          <w:lang w:val="en-ID"/>
+        </w:rPr>
+        <w:t>architecture. The primary evaluation metric used in this study was accuracy. The accuracy of the models was compared when they were trained on different combinations of data loading parameters that were tested in this study.</w:t>
       </w:r>
     </w:p>
     <w:p>
@@ -32437,6 +32741,7 @@
         <w:jc w:val="center"/>
       </w:pPr>
       <w:bookmarkStart w:id="93" w:name="_Ref130197365"/>
+      <w:bookmarkStart w:id="94" w:name="_Toc130324828"/>
       <w:r>
         <w:t>Table 4.</w:t>
       </w:r>
@@ -32465,6 +32770,7 @@
         </w:rPr>
         <w:t>: Model Accuracy Comparison on Librosa's Data Load Parameters.</w:t>
       </w:r>
+      <w:bookmarkEnd w:id="94"/>
     </w:p>
     <w:tbl>
       <w:tblPr>
@@ -32721,7 +33027,7 @@
               <w:rPr>
                 <w:lang w:val="en-ID"/>
               </w:rPr>
-              <w:t>ResNet</w:t>
+              <w:t>RNN</w:t>
             </w:r>
           </w:p>
         </w:tc>
@@ -34069,172 +34375,6 @@
               </w:rPr>
               <w:t>56.15%</w:t>
             </w:r>
-          </w:p>
-        </w:tc>
-      </w:tr>
-      <w:tr>
-        <w:trPr>
-          <w:jc w:val="center"/>
-        </w:trPr>
-        <w:tc>
-          <w:tcPr>
-            <w:tcW w:w="1397" w:type="dxa"/>
-          </w:tcPr>
-          <w:p>
-            <w:pPr>
-              <w:jc w:val="center"/>
-              <w:rPr>
-                <w:sz w:val="20"/>
-                <w:szCs w:val="20"/>
-                <w:lang w:val="en-ID"/>
-              </w:rPr>
-            </w:pPr>
-            <w:r>
-              <w:rPr>
-                <w:sz w:val="20"/>
-                <w:szCs w:val="20"/>
-                <w:lang w:val="en-ID"/>
-              </w:rPr>
-              <w:t>CREMA-D</w:t>
-            </w:r>
-          </w:p>
-        </w:tc>
-        <w:tc>
-          <w:tcPr>
-            <w:tcW w:w="1070" w:type="dxa"/>
-          </w:tcPr>
-          <w:p>
-            <w:pPr>
-              <w:jc w:val="both"/>
-              <w:rPr>
-                <w:sz w:val="20"/>
-                <w:szCs w:val="20"/>
-              </w:rPr>
-            </w:pPr>
-            <w:r>
-              <w:rPr>
-                <w:sz w:val="20"/>
-                <w:szCs w:val="20"/>
-              </w:rPr>
-              <w:t>2.54</w:t>
-            </w:r>
-          </w:p>
-        </w:tc>
-        <w:tc>
-          <w:tcPr>
-            <w:tcW w:w="1087" w:type="dxa"/>
-          </w:tcPr>
-          <w:p>
-            <w:pPr>
-              <w:jc w:val="both"/>
-              <w:rPr>
-                <w:sz w:val="20"/>
-                <w:szCs w:val="20"/>
-                <w:lang w:val="en-ID"/>
-              </w:rPr>
-            </w:pPr>
-            <w:r>
-              <w:rPr>
-                <w:sz w:val="20"/>
-                <w:szCs w:val="20"/>
-                <w:lang w:val="en-ID"/>
-              </w:rPr>
-              <w:t>16</w:t>
-            </w:r>
-            <w:r>
-              <w:rPr>
-                <w:sz w:val="20"/>
-                <w:szCs w:val="20"/>
-                <w:lang w:val="en-ID"/>
-              </w:rPr>
-              <w:t xml:space="preserve"> </w:t>
-            </w:r>
-            <w:r>
-              <w:rPr>
-                <w:sz w:val="20"/>
-                <w:szCs w:val="20"/>
-                <w:lang w:val="en-ID"/>
-              </w:rPr>
-              <w:t>kHz</w:t>
-            </w:r>
-          </w:p>
-        </w:tc>
-        <w:tc>
-          <w:tcPr>
-            <w:tcW w:w="1037" w:type="dxa"/>
-          </w:tcPr>
-          <w:p>
-            <w:pPr>
-              <w:jc w:val="both"/>
-              <w:rPr>
-                <w:sz w:val="20"/>
-                <w:szCs w:val="20"/>
-                <w:lang w:val="en-ID"/>
-              </w:rPr>
-            </w:pPr>
-            <w:r>
-              <w:rPr>
-                <w:sz w:val="20"/>
-                <w:szCs w:val="20"/>
-                <w:lang w:val="en-ID"/>
-              </w:rPr>
-              <w:t>0.3</w:t>
-            </w:r>
-          </w:p>
-        </w:tc>
-        <w:tc>
-          <w:tcPr>
-            <w:tcW w:w="1004" w:type="dxa"/>
-          </w:tcPr>
-          <w:p>
-            <w:pPr>
-              <w:jc w:val="both"/>
-              <w:rPr>
-                <w:sz w:val="20"/>
-                <w:szCs w:val="20"/>
-              </w:rPr>
-            </w:pPr>
-          </w:p>
-        </w:tc>
-        <w:tc>
-          <w:tcPr>
-            <w:tcW w:w="1037" w:type="dxa"/>
-          </w:tcPr>
-          <w:p>
-            <w:pPr>
-              <w:jc w:val="both"/>
-              <w:rPr>
-                <w:sz w:val="20"/>
-                <w:szCs w:val="20"/>
-              </w:rPr>
-            </w:pPr>
-          </w:p>
-        </w:tc>
-        <w:tc>
-          <w:tcPr>
-            <w:tcW w:w="1068" w:type="dxa"/>
-          </w:tcPr>
-          <w:p>
-            <w:pPr>
-              <w:jc w:val="both"/>
-              <w:rPr>
-                <w:lang w:val="en-ID"/>
-              </w:rPr>
-            </w:pPr>
-          </w:p>
-        </w:tc>
-        <w:tc>
-          <w:tcPr>
-            <w:tcW w:w="1362" w:type="dxa"/>
-          </w:tcPr>
-          <w:p>
-            <w:pPr>
-              <w:jc w:val="both"/>
-              <w:rPr>
-                <w:sz w:val="20"/>
-                <w:szCs w:val="20"/>
-              </w:rPr>
-            </w:pPr>
           </w:p>
         </w:tc>
       </w:tr>
@@ -36364,14 +36504,8 @@
         <w:rPr>
           <w:lang w:val="en-ID"/>
         </w:rPr>
-        <w:t xml:space="preserve">The variability in optimal data loading parameters suggests that each machine learning architecture is sensitive to specific aspects of the input data. This can be attributed to the fact </w:t>
-      </w:r>
-      <w:r>
-        <w:rPr>
-          <w:lang w:val="en-ID"/>
-        </w:rPr>
         <w:lastRenderedPageBreak/>
-        <w:t>that each machine-learning architecture has its own unique characteristics and requirements. For example, SVM is known to perform well with high-dimensional data but may be sensitive to the length of the audio samples. On the other hand, LeNet's CNN is designed for image classification, so it may be better suited to audio samples with a shorter duration and a lower sample rate. The Transformer encoder combined with CNN, on the other hand, is a more recent architecture that has shown promising results in natural language processing tasks, but its performance on audio data may depend on the data loading parameters used. The choice of data loading parameters should, therefore, be made based on the characteristics of the dataset and the specific machine learning architecture being used.</w:t>
+        <w:t>The variability in optimal data loading parameters suggests that each machine learning architecture is sensitive to specific aspects of the input data. This can be attributed to the fact that each machine-learning architecture has its own unique characteristics and requirements. For example, SVM is known to perform well with high-dimensional data but may be sensitive to the length of the audio samples. On the other hand, LeNet's CNN is designed for image classification, so it may be better suited to audio samples with a shorter duration and a lower sample rate. The Transformer encoder combined with CNN, on the other hand, is a more recent architecture that has shown promising results in natural language processing tasks, but its performance on audio data may depend on the data loading parameters used. The choice of data loading parameters should, therefore, be made based on the characteristics of the dataset and the specific machine learning architecture being used.</w:t>
       </w:r>
     </w:p>
     <w:p>
@@ -36440,6 +36574,1813 @@
         </w:rPr>
         <w:t>Split Dataset</w:t>
       </w:r>
+      <w:r>
+        <w:rPr>
+          <w:i/>
+          <w:iCs/>
+          <w:lang w:val="en-ID"/>
+        </w:rPr>
+        <w:t>s</w:t>
+      </w:r>
+    </w:p>
+    <w:p>
+      <w:pPr>
+        <w:ind w:firstLine="426"/>
+        <w:jc w:val="both"/>
+        <w:rPr>
+          <w:lang w:val="en-ID"/>
+        </w:rPr>
+      </w:pPr>
+      <w:r>
+        <w:rPr>
+          <w:lang w:val="en-ID"/>
+        </w:rPr>
+        <w:t>The process of data splitting involves partitioning a dataset into two or more subsets, with the aim of training and assessing machine learning models. During this process, a subset of the dataset is designated for training the model, while the remaining portion is reserved for testing or validation. This step plays a crucial role in model development, as it enabled the evaluation of the model's performance on previously unseen data.</w:t>
+      </w:r>
+    </w:p>
+    <w:p>
+      <w:pPr>
+        <w:ind w:firstLine="426"/>
+        <w:jc w:val="both"/>
+        <w:rPr>
+          <w:lang w:val="en-ID"/>
+        </w:rPr>
+      </w:pPr>
+      <w:r>
+        <w:rPr>
+          <w:lang w:val="en-ID"/>
+        </w:rPr>
+        <w:t>This section aims to evaluate the performance of different machine learning models by testing three different data splitting ratios. The models considered in this study were Support Vector Machines (SVM), Recurrent Neural Networks (RNN), LeNet, and Transformer Encoder block combined with CNN-based architecture. The ratios tested for the SVM model include 80:20, 85:15, and 75:25, where the first number represents the percentage of data used for training, and the second number represents the percentage of data used for testing. The results of the evaluation of the SVM model were presented in Table 4.4.</w:t>
+      </w:r>
+    </w:p>
+    <w:p>
+      <w:pPr>
+        <w:spacing w:after="240"/>
+        <w:ind w:firstLine="425"/>
+        <w:jc w:val="both"/>
+        <w:rPr>
+          <w:lang w:val="en-ID"/>
+        </w:rPr>
+      </w:pPr>
+      <w:r>
+        <w:rPr>
+          <w:lang w:val="en-ID"/>
+        </w:rPr>
+        <w:t>In addition to the SVM model, the evaluation of RNN, LeNet, and Transformer Encoder block combined with CNN-based architecture under different data splitting ratios was presented in Table 4.5. However, unlike the SVM model, the data was split into three parts for these models, namely training, testing, and validation. Three different ratios that were tested for these models include 80:10:10, 90:5:5, and 70:15:15.</w:t>
+      </w:r>
+    </w:p>
+    <w:p>
+      <w:pPr>
+        <w:pStyle w:val="Caption"/>
+        <w:keepNext/>
+        <w:jc w:val="center"/>
+      </w:pPr>
+      <w:bookmarkStart w:id="95" w:name="_Toc130324829"/>
+      <w:r>
+        <w:t>Table 4.</w:t>
+      </w:r>
+      <w:r>
+        <w:fldChar w:fldCharType="begin"/>
+      </w:r>
+      <w:r>
+        <w:instrText xml:space="preserve"> SEQ Table_4. \* ARABIC </w:instrText>
+      </w:r>
+      <w:r>
+        <w:fldChar w:fldCharType="separate"/>
+      </w:r>
+      <w:r>
+        <w:rPr>
+          <w:noProof/>
+        </w:rPr>
+        <w:t>4</w:t>
+      </w:r>
+      <w:r>
+        <w:fldChar w:fldCharType="end"/>
+      </w:r>
+      <w:r>
+        <w:rPr>
+          <w:lang w:val="en-US"/>
+        </w:rPr>
+        <w:t>: A</w:t>
+      </w:r>
+      <w:r>
+        <w:rPr>
+          <w:lang w:val="en-US"/>
+        </w:rPr>
+        <w:t xml:space="preserve">ccuracy </w:t>
+      </w:r>
+      <w:r>
+        <w:rPr>
+          <w:lang w:val="en-US"/>
+        </w:rPr>
+        <w:t>C</w:t>
+      </w:r>
+      <w:r>
+        <w:rPr>
+          <w:lang w:val="en-US"/>
+        </w:rPr>
+        <w:t xml:space="preserve">omparison on </w:t>
+      </w:r>
+      <w:r>
+        <w:rPr>
+          <w:lang w:val="en-US"/>
+        </w:rPr>
+        <w:t>D</w:t>
+      </w:r>
+      <w:r>
+        <w:rPr>
+          <w:lang w:val="en-US"/>
+        </w:rPr>
+        <w:t>ifferent</w:t>
+      </w:r>
+      <w:r>
+        <w:rPr>
+          <w:lang w:val="en-US"/>
+        </w:rPr>
+        <w:t xml:space="preserve"> Split Data</w:t>
+      </w:r>
+      <w:r>
+        <w:rPr>
+          <w:lang w:val="en-US"/>
+        </w:rPr>
+        <w:t xml:space="preserve"> </w:t>
+      </w:r>
+      <w:r>
+        <w:rPr>
+          <w:lang w:val="en-US"/>
+        </w:rPr>
+        <w:t>Ratio for</w:t>
+      </w:r>
+      <w:r>
+        <w:rPr>
+          <w:lang w:val="en-US"/>
+        </w:rPr>
+        <w:t xml:space="preserve"> SVM</w:t>
+      </w:r>
+      <w:r>
+        <w:rPr>
+          <w:lang w:val="en-US"/>
+        </w:rPr>
+        <w:t>.</w:t>
+      </w:r>
+      <w:bookmarkEnd w:id="95"/>
+    </w:p>
+    <w:tbl>
+      <w:tblPr>
+        <w:tblStyle w:val="TableGrid"/>
+        <w:tblW w:w="0" w:type="auto"/>
+        <w:jc w:val="center"/>
+        <w:tblLook w:val="04A0" w:firstRow="1" w:lastRow="0" w:firstColumn="1" w:lastColumn="0" w:noHBand="0" w:noVBand="1"/>
+      </w:tblPr>
+      <w:tblGrid>
+        <w:gridCol w:w="2265"/>
+        <w:gridCol w:w="2265"/>
+        <w:gridCol w:w="2266"/>
+        <w:gridCol w:w="2266"/>
+      </w:tblGrid>
+      <w:tr>
+        <w:trPr>
+          <w:trHeight w:val="397"/>
+          <w:jc w:val="center"/>
+        </w:trPr>
+        <w:tc>
+          <w:tcPr>
+            <w:tcW w:w="2265" w:type="dxa"/>
+            <w:vMerge w:val="restart"/>
+            <w:vAlign w:val="center"/>
+          </w:tcPr>
+          <w:p>
+            <w:pPr>
+              <w:jc w:val="center"/>
+              <w:rPr>
+                <w:lang w:val="en-ID"/>
+              </w:rPr>
+            </w:pPr>
+            <w:r>
+              <w:rPr>
+                <w:lang w:val="en-ID"/>
+              </w:rPr>
+              <w:t>Dataset</w:t>
+            </w:r>
+          </w:p>
+        </w:tc>
+        <w:tc>
+          <w:tcPr>
+            <w:tcW w:w="4531" w:type="dxa"/>
+            <w:gridSpan w:val="2"/>
+            <w:vAlign w:val="center"/>
+          </w:tcPr>
+          <w:p>
+            <w:pPr>
+              <w:jc w:val="center"/>
+              <w:rPr>
+                <w:lang w:val="en-ID"/>
+              </w:rPr>
+            </w:pPr>
+            <w:r>
+              <w:rPr>
+                <w:lang w:val="en-ID"/>
+              </w:rPr>
+              <w:t>Ratio</w:t>
+            </w:r>
+            <w:r>
+              <w:rPr>
+                <w:lang w:val="en-ID"/>
+              </w:rPr>
+              <w:t xml:space="preserve"> (%)</w:t>
+            </w:r>
+          </w:p>
+        </w:tc>
+        <w:tc>
+          <w:tcPr>
+            <w:tcW w:w="2266" w:type="dxa"/>
+            <w:vAlign w:val="center"/>
+          </w:tcPr>
+          <w:p>
+            <w:pPr>
+              <w:jc w:val="center"/>
+              <w:rPr>
+                <w:lang w:val="en-ID"/>
+              </w:rPr>
+            </w:pPr>
+            <w:r>
+              <w:rPr>
+                <w:lang w:val="en-ID"/>
+              </w:rPr>
+              <w:t>Accuracy</w:t>
+            </w:r>
+          </w:p>
+        </w:tc>
+      </w:tr>
+      <w:tr>
+        <w:trPr>
+          <w:trHeight w:val="388"/>
+          <w:jc w:val="center"/>
+        </w:trPr>
+        <w:tc>
+          <w:tcPr>
+            <w:tcW w:w="2265" w:type="dxa"/>
+            <w:vMerge/>
+            <w:vAlign w:val="center"/>
+          </w:tcPr>
+          <w:p>
+            <w:pPr>
+              <w:jc w:val="center"/>
+              <w:rPr>
+                <w:lang w:val="en-ID"/>
+              </w:rPr>
+            </w:pPr>
+          </w:p>
+        </w:tc>
+        <w:tc>
+          <w:tcPr>
+            <w:tcW w:w="2265" w:type="dxa"/>
+            <w:vAlign w:val="center"/>
+          </w:tcPr>
+          <w:p>
+            <w:pPr>
+              <w:jc w:val="center"/>
+              <w:rPr>
+                <w:lang w:val="en-ID"/>
+              </w:rPr>
+            </w:pPr>
+            <w:r>
+              <w:rPr>
+                <w:lang w:val="en-ID"/>
+              </w:rPr>
+              <w:t>Train</w:t>
+            </w:r>
+          </w:p>
+        </w:tc>
+        <w:tc>
+          <w:tcPr>
+            <w:tcW w:w="2266" w:type="dxa"/>
+            <w:vAlign w:val="center"/>
+          </w:tcPr>
+          <w:p>
+            <w:pPr>
+              <w:jc w:val="center"/>
+              <w:rPr>
+                <w:lang w:val="en-ID"/>
+              </w:rPr>
+            </w:pPr>
+            <w:r>
+              <w:rPr>
+                <w:lang w:val="en-ID"/>
+              </w:rPr>
+              <w:t>Test</w:t>
+            </w:r>
+          </w:p>
+        </w:tc>
+        <w:tc>
+          <w:tcPr>
+            <w:tcW w:w="2266" w:type="dxa"/>
+            <w:vAlign w:val="center"/>
+          </w:tcPr>
+          <w:p>
+            <w:pPr>
+              <w:jc w:val="center"/>
+              <w:rPr>
+                <w:lang w:val="en-ID"/>
+              </w:rPr>
+            </w:pPr>
+            <w:r>
+              <w:rPr>
+                <w:lang w:val="en-ID"/>
+              </w:rPr>
+              <w:t>SVM</w:t>
+            </w:r>
+          </w:p>
+        </w:tc>
+      </w:tr>
+      <w:tr>
+        <w:trPr>
+          <w:jc w:val="center"/>
+        </w:trPr>
+        <w:tc>
+          <w:tcPr>
+            <w:tcW w:w="2265" w:type="dxa"/>
+          </w:tcPr>
+          <w:p>
+            <w:pPr>
+              <w:jc w:val="center"/>
+              <w:rPr>
+                <w:lang w:val="en-ID"/>
+              </w:rPr>
+            </w:pPr>
+            <w:r>
+              <w:rPr>
+                <w:lang w:val="en-ID"/>
+              </w:rPr>
+              <w:t>CREMA-D</w:t>
+            </w:r>
+          </w:p>
+        </w:tc>
+        <w:tc>
+          <w:tcPr>
+            <w:tcW w:w="2265" w:type="dxa"/>
+          </w:tcPr>
+          <w:p>
+            <w:pPr>
+              <w:jc w:val="center"/>
+              <w:rPr>
+                <w:lang w:val="en-ID"/>
+              </w:rPr>
+            </w:pPr>
+            <w:r>
+              <w:rPr>
+                <w:lang w:val="en-ID"/>
+              </w:rPr>
+              <w:t>80</w:t>
+            </w:r>
+          </w:p>
+        </w:tc>
+        <w:tc>
+          <w:tcPr>
+            <w:tcW w:w="2266" w:type="dxa"/>
+          </w:tcPr>
+          <w:p>
+            <w:pPr>
+              <w:jc w:val="center"/>
+              <w:rPr>
+                <w:lang w:val="en-ID"/>
+              </w:rPr>
+            </w:pPr>
+            <w:r>
+              <w:rPr>
+                <w:lang w:val="en-ID"/>
+              </w:rPr>
+              <w:t>20</w:t>
+            </w:r>
+          </w:p>
+        </w:tc>
+        <w:tc>
+          <w:tcPr>
+            <w:tcW w:w="2266" w:type="dxa"/>
+          </w:tcPr>
+          <w:p>
+            <w:pPr>
+              <w:jc w:val="both"/>
+              <w:rPr>
+                <w:lang w:val="en-ID"/>
+              </w:rPr>
+            </w:pPr>
+          </w:p>
+        </w:tc>
+      </w:tr>
+      <w:tr>
+        <w:trPr>
+          <w:jc w:val="center"/>
+        </w:trPr>
+        <w:tc>
+          <w:tcPr>
+            <w:tcW w:w="2265" w:type="dxa"/>
+          </w:tcPr>
+          <w:p>
+            <w:pPr>
+              <w:jc w:val="center"/>
+              <w:rPr>
+                <w:lang w:val="en-ID"/>
+              </w:rPr>
+            </w:pPr>
+            <w:r>
+              <w:rPr>
+                <w:lang w:val="en-ID"/>
+              </w:rPr>
+              <w:t>CREMA-D</w:t>
+            </w:r>
+          </w:p>
+        </w:tc>
+        <w:tc>
+          <w:tcPr>
+            <w:tcW w:w="2265" w:type="dxa"/>
+          </w:tcPr>
+          <w:p>
+            <w:pPr>
+              <w:jc w:val="center"/>
+              <w:rPr>
+                <w:lang w:val="en-ID"/>
+              </w:rPr>
+            </w:pPr>
+            <w:r>
+              <w:rPr>
+                <w:lang w:val="en-ID"/>
+              </w:rPr>
+              <w:t>85</w:t>
+            </w:r>
+          </w:p>
+        </w:tc>
+        <w:tc>
+          <w:tcPr>
+            <w:tcW w:w="2266" w:type="dxa"/>
+          </w:tcPr>
+          <w:p>
+            <w:pPr>
+              <w:jc w:val="center"/>
+              <w:rPr>
+                <w:lang w:val="en-ID"/>
+              </w:rPr>
+            </w:pPr>
+            <w:r>
+              <w:rPr>
+                <w:lang w:val="en-ID"/>
+              </w:rPr>
+              <w:t>15</w:t>
+            </w:r>
+          </w:p>
+        </w:tc>
+        <w:tc>
+          <w:tcPr>
+            <w:tcW w:w="2266" w:type="dxa"/>
+          </w:tcPr>
+          <w:p>
+            <w:pPr>
+              <w:jc w:val="both"/>
+              <w:rPr>
+                <w:lang w:val="en-ID"/>
+              </w:rPr>
+            </w:pPr>
+          </w:p>
+        </w:tc>
+      </w:tr>
+      <w:tr>
+        <w:trPr>
+          <w:jc w:val="center"/>
+        </w:trPr>
+        <w:tc>
+          <w:tcPr>
+            <w:tcW w:w="2265" w:type="dxa"/>
+          </w:tcPr>
+          <w:p>
+            <w:pPr>
+              <w:jc w:val="center"/>
+              <w:rPr>
+                <w:lang w:val="en-ID"/>
+              </w:rPr>
+            </w:pPr>
+            <w:r>
+              <w:rPr>
+                <w:lang w:val="en-ID"/>
+              </w:rPr>
+              <w:t>CREMA-D</w:t>
+            </w:r>
+          </w:p>
+        </w:tc>
+        <w:tc>
+          <w:tcPr>
+            <w:tcW w:w="2265" w:type="dxa"/>
+          </w:tcPr>
+          <w:p>
+            <w:pPr>
+              <w:jc w:val="center"/>
+              <w:rPr>
+                <w:lang w:val="en-ID"/>
+              </w:rPr>
+            </w:pPr>
+            <w:r>
+              <w:rPr>
+                <w:lang w:val="en-ID"/>
+              </w:rPr>
+              <w:t>75</w:t>
+            </w:r>
+          </w:p>
+        </w:tc>
+        <w:tc>
+          <w:tcPr>
+            <w:tcW w:w="2266" w:type="dxa"/>
+          </w:tcPr>
+          <w:p>
+            <w:pPr>
+              <w:jc w:val="center"/>
+              <w:rPr>
+                <w:lang w:val="en-ID"/>
+              </w:rPr>
+            </w:pPr>
+            <w:r>
+              <w:rPr>
+                <w:lang w:val="en-ID"/>
+              </w:rPr>
+              <w:t>25</w:t>
+            </w:r>
+          </w:p>
+        </w:tc>
+        <w:tc>
+          <w:tcPr>
+            <w:tcW w:w="2266" w:type="dxa"/>
+          </w:tcPr>
+          <w:p>
+            <w:pPr>
+              <w:jc w:val="both"/>
+              <w:rPr>
+                <w:lang w:val="en-ID"/>
+              </w:rPr>
+            </w:pPr>
+          </w:p>
+        </w:tc>
+      </w:tr>
+      <w:tr>
+        <w:trPr>
+          <w:jc w:val="center"/>
+        </w:trPr>
+        <w:tc>
+          <w:tcPr>
+            <w:tcW w:w="2265" w:type="dxa"/>
+          </w:tcPr>
+          <w:p>
+            <w:pPr>
+              <w:jc w:val="center"/>
+              <w:rPr>
+                <w:lang w:val="en-ID"/>
+              </w:rPr>
+            </w:pPr>
+            <w:r>
+              <w:rPr>
+                <w:lang w:val="en-ID"/>
+              </w:rPr>
+              <w:t>RAVDESS</w:t>
+            </w:r>
+          </w:p>
+        </w:tc>
+        <w:tc>
+          <w:tcPr>
+            <w:tcW w:w="2265" w:type="dxa"/>
+          </w:tcPr>
+          <w:p>
+            <w:pPr>
+              <w:jc w:val="center"/>
+              <w:rPr>
+                <w:lang w:val="en-ID"/>
+              </w:rPr>
+            </w:pPr>
+            <w:r>
+              <w:rPr>
+                <w:lang w:val="en-ID"/>
+              </w:rPr>
+              <w:t>80</w:t>
+            </w:r>
+          </w:p>
+        </w:tc>
+        <w:tc>
+          <w:tcPr>
+            <w:tcW w:w="2266" w:type="dxa"/>
+          </w:tcPr>
+          <w:p>
+            <w:pPr>
+              <w:jc w:val="center"/>
+              <w:rPr>
+                <w:lang w:val="en-ID"/>
+              </w:rPr>
+            </w:pPr>
+            <w:r>
+              <w:rPr>
+                <w:lang w:val="en-ID"/>
+              </w:rPr>
+              <w:t>20</w:t>
+            </w:r>
+          </w:p>
+        </w:tc>
+        <w:tc>
+          <w:tcPr>
+            <w:tcW w:w="2266" w:type="dxa"/>
+          </w:tcPr>
+          <w:p>
+            <w:pPr>
+              <w:jc w:val="both"/>
+              <w:rPr>
+                <w:lang w:val="en-ID"/>
+              </w:rPr>
+            </w:pPr>
+          </w:p>
+        </w:tc>
+      </w:tr>
+      <w:tr>
+        <w:trPr>
+          <w:jc w:val="center"/>
+        </w:trPr>
+        <w:tc>
+          <w:tcPr>
+            <w:tcW w:w="2265" w:type="dxa"/>
+          </w:tcPr>
+          <w:p>
+            <w:pPr>
+              <w:jc w:val="center"/>
+              <w:rPr>
+                <w:lang w:val="en-ID"/>
+              </w:rPr>
+            </w:pPr>
+            <w:r>
+              <w:rPr>
+                <w:lang w:val="en-ID"/>
+              </w:rPr>
+              <w:t>RAVDESS</w:t>
+            </w:r>
+          </w:p>
+        </w:tc>
+        <w:tc>
+          <w:tcPr>
+            <w:tcW w:w="2265" w:type="dxa"/>
+          </w:tcPr>
+          <w:p>
+            <w:pPr>
+              <w:jc w:val="center"/>
+              <w:rPr>
+                <w:lang w:val="en-ID"/>
+              </w:rPr>
+            </w:pPr>
+            <w:r>
+              <w:rPr>
+                <w:lang w:val="en-ID"/>
+              </w:rPr>
+              <w:t>85</w:t>
+            </w:r>
+          </w:p>
+        </w:tc>
+        <w:tc>
+          <w:tcPr>
+            <w:tcW w:w="2266" w:type="dxa"/>
+          </w:tcPr>
+          <w:p>
+            <w:pPr>
+              <w:jc w:val="center"/>
+              <w:rPr>
+                <w:lang w:val="en-ID"/>
+              </w:rPr>
+            </w:pPr>
+            <w:r>
+              <w:rPr>
+                <w:lang w:val="en-ID"/>
+              </w:rPr>
+              <w:t>15</w:t>
+            </w:r>
+          </w:p>
+        </w:tc>
+        <w:tc>
+          <w:tcPr>
+            <w:tcW w:w="2266" w:type="dxa"/>
+          </w:tcPr>
+          <w:p>
+            <w:pPr>
+              <w:jc w:val="both"/>
+              <w:rPr>
+                <w:lang w:val="en-ID"/>
+              </w:rPr>
+            </w:pPr>
+          </w:p>
+        </w:tc>
+      </w:tr>
+      <w:tr>
+        <w:trPr>
+          <w:jc w:val="center"/>
+        </w:trPr>
+        <w:tc>
+          <w:tcPr>
+            <w:tcW w:w="2265" w:type="dxa"/>
+          </w:tcPr>
+          <w:p>
+            <w:pPr>
+              <w:jc w:val="center"/>
+              <w:rPr>
+                <w:lang w:val="en-ID"/>
+              </w:rPr>
+            </w:pPr>
+            <w:r>
+              <w:rPr>
+                <w:lang w:val="en-ID"/>
+              </w:rPr>
+              <w:t>RAVDESS</w:t>
+            </w:r>
+          </w:p>
+        </w:tc>
+        <w:tc>
+          <w:tcPr>
+            <w:tcW w:w="2265" w:type="dxa"/>
+          </w:tcPr>
+          <w:p>
+            <w:pPr>
+              <w:jc w:val="center"/>
+              <w:rPr>
+                <w:lang w:val="en-ID"/>
+              </w:rPr>
+            </w:pPr>
+            <w:r>
+              <w:rPr>
+                <w:lang w:val="en-ID"/>
+              </w:rPr>
+              <w:t>75</w:t>
+            </w:r>
+          </w:p>
+        </w:tc>
+        <w:tc>
+          <w:tcPr>
+            <w:tcW w:w="2266" w:type="dxa"/>
+          </w:tcPr>
+          <w:p>
+            <w:pPr>
+              <w:jc w:val="center"/>
+              <w:rPr>
+                <w:lang w:val="en-ID"/>
+              </w:rPr>
+            </w:pPr>
+            <w:r>
+              <w:rPr>
+                <w:lang w:val="en-ID"/>
+              </w:rPr>
+              <w:t>25</w:t>
+            </w:r>
+          </w:p>
+        </w:tc>
+        <w:tc>
+          <w:tcPr>
+            <w:tcW w:w="2266" w:type="dxa"/>
+          </w:tcPr>
+          <w:p>
+            <w:pPr>
+              <w:jc w:val="both"/>
+              <w:rPr>
+                <w:lang w:val="en-ID"/>
+              </w:rPr>
+            </w:pPr>
+          </w:p>
+        </w:tc>
+      </w:tr>
+    </w:tbl>
+    <w:p>
+      <w:pPr>
+        <w:ind w:firstLine="426"/>
+        <w:jc w:val="both"/>
+        <w:rPr>
+          <w:lang w:val="en-ID"/>
+        </w:rPr>
+      </w:pPr>
+    </w:p>
+    <w:p>
+      <w:pPr>
+        <w:ind w:firstLine="426"/>
+        <w:jc w:val="both"/>
+        <w:rPr>
+          <w:lang w:val="en-ID"/>
+        </w:rPr>
+      </w:pPr>
+    </w:p>
+    <w:p>
+      <w:pPr>
+        <w:ind w:firstLine="426"/>
+        <w:jc w:val="both"/>
+        <w:rPr>
+          <w:lang w:val="en-ID"/>
+        </w:rPr>
+      </w:pPr>
+    </w:p>
+    <w:p>
+      <w:pPr>
+        <w:pStyle w:val="Caption"/>
+        <w:keepNext/>
+        <w:jc w:val="center"/>
+      </w:pPr>
+      <w:bookmarkStart w:id="96" w:name="_Toc130324830"/>
+      <w:r>
+        <w:lastRenderedPageBreak/>
+        <w:t>Table 4.</w:t>
+      </w:r>
+      <w:r>
+        <w:fldChar w:fldCharType="begin"/>
+      </w:r>
+      <w:r>
+        <w:instrText xml:space="preserve"> SEQ Table_4. \* ARABIC </w:instrText>
+      </w:r>
+      <w:r>
+        <w:fldChar w:fldCharType="separate"/>
+      </w:r>
+      <w:r>
+        <w:rPr>
+          <w:noProof/>
+        </w:rPr>
+        <w:t>5</w:t>
+      </w:r>
+      <w:r>
+        <w:fldChar w:fldCharType="end"/>
+      </w:r>
+      <w:r>
+        <w:rPr>
+          <w:lang w:val="en-US"/>
+        </w:rPr>
+        <w:t>: Model Accuracy Comparison on Different Split Data Ratio.</w:t>
+      </w:r>
+      <w:bookmarkEnd w:id="96"/>
+    </w:p>
+    <w:tbl>
+      <w:tblPr>
+        <w:tblStyle w:val="TableGrid"/>
+        <w:tblW w:w="0" w:type="auto"/>
+        <w:jc w:val="center"/>
+        <w:tblLook w:val="04A0" w:firstRow="1" w:lastRow="0" w:firstColumn="1" w:lastColumn="0" w:noHBand="0" w:noVBand="1"/>
+      </w:tblPr>
+      <w:tblGrid>
+        <w:gridCol w:w="1643"/>
+        <w:gridCol w:w="1272"/>
+        <w:gridCol w:w="1221"/>
+        <w:gridCol w:w="1246"/>
+        <w:gridCol w:w="1276"/>
+        <w:gridCol w:w="992"/>
+        <w:gridCol w:w="1412"/>
+      </w:tblGrid>
+      <w:tr>
+        <w:trPr>
+          <w:trHeight w:val="420"/>
+          <w:jc w:val="center"/>
+        </w:trPr>
+        <w:tc>
+          <w:tcPr>
+            <w:tcW w:w="1643" w:type="dxa"/>
+            <w:vMerge w:val="restart"/>
+            <w:vAlign w:val="center"/>
+          </w:tcPr>
+          <w:p>
+            <w:pPr>
+              <w:jc w:val="center"/>
+              <w:rPr>
+                <w:lang w:val="en-ID"/>
+              </w:rPr>
+            </w:pPr>
+            <w:r>
+              <w:rPr>
+                <w:lang w:val="en-ID"/>
+              </w:rPr>
+              <w:t>Dataset</w:t>
+            </w:r>
+          </w:p>
+        </w:tc>
+        <w:tc>
+          <w:tcPr>
+            <w:tcW w:w="3739" w:type="dxa"/>
+            <w:gridSpan w:val="3"/>
+            <w:vAlign w:val="center"/>
+          </w:tcPr>
+          <w:p>
+            <w:pPr>
+              <w:jc w:val="center"/>
+              <w:rPr>
+                <w:lang w:val="en-ID"/>
+              </w:rPr>
+            </w:pPr>
+            <w:r>
+              <w:rPr>
+                <w:lang w:val="en-ID"/>
+              </w:rPr>
+              <w:t>Ratio</w:t>
+            </w:r>
+            <w:r>
+              <w:rPr>
+                <w:lang w:val="en-ID"/>
+              </w:rPr>
+              <w:t xml:space="preserve"> (%)</w:t>
+            </w:r>
+          </w:p>
+        </w:tc>
+        <w:tc>
+          <w:tcPr>
+            <w:tcW w:w="3680" w:type="dxa"/>
+            <w:gridSpan w:val="3"/>
+            <w:vAlign w:val="center"/>
+          </w:tcPr>
+          <w:p>
+            <w:pPr>
+              <w:jc w:val="center"/>
+              <w:rPr>
+                <w:lang w:val="en-ID"/>
+              </w:rPr>
+            </w:pPr>
+            <w:r>
+              <w:rPr>
+                <w:lang w:val="en-ID"/>
+              </w:rPr>
+              <w:t>Accuracy</w:t>
+            </w:r>
+          </w:p>
+        </w:tc>
+      </w:tr>
+      <w:tr>
+        <w:trPr>
+          <w:trHeight w:val="388"/>
+          <w:jc w:val="center"/>
+        </w:trPr>
+        <w:tc>
+          <w:tcPr>
+            <w:tcW w:w="1643" w:type="dxa"/>
+            <w:vMerge/>
+            <w:vAlign w:val="center"/>
+          </w:tcPr>
+          <w:p>
+            <w:pPr>
+              <w:jc w:val="center"/>
+              <w:rPr>
+                <w:lang w:val="en-ID"/>
+              </w:rPr>
+            </w:pPr>
+          </w:p>
+        </w:tc>
+        <w:tc>
+          <w:tcPr>
+            <w:tcW w:w="1272" w:type="dxa"/>
+            <w:vAlign w:val="center"/>
+          </w:tcPr>
+          <w:p>
+            <w:pPr>
+              <w:jc w:val="center"/>
+              <w:rPr>
+                <w:lang w:val="en-ID"/>
+              </w:rPr>
+            </w:pPr>
+            <w:r>
+              <w:rPr>
+                <w:lang w:val="en-ID"/>
+              </w:rPr>
+              <w:t>Train</w:t>
+            </w:r>
+          </w:p>
+        </w:tc>
+        <w:tc>
+          <w:tcPr>
+            <w:tcW w:w="1221" w:type="dxa"/>
+            <w:vAlign w:val="center"/>
+          </w:tcPr>
+          <w:p>
+            <w:pPr>
+              <w:jc w:val="center"/>
+              <w:rPr>
+                <w:lang w:val="en-ID"/>
+              </w:rPr>
+            </w:pPr>
+            <w:r>
+              <w:rPr>
+                <w:lang w:val="en-ID"/>
+              </w:rPr>
+              <w:t>Test</w:t>
+            </w:r>
+          </w:p>
+        </w:tc>
+        <w:tc>
+          <w:tcPr>
+            <w:tcW w:w="1246" w:type="dxa"/>
+            <w:vAlign w:val="center"/>
+          </w:tcPr>
+          <w:p>
+            <w:pPr>
+              <w:jc w:val="center"/>
+              <w:rPr>
+                <w:lang w:val="en-ID"/>
+              </w:rPr>
+            </w:pPr>
+            <w:r>
+              <w:rPr>
+                <w:lang w:val="en-ID"/>
+              </w:rPr>
+              <w:t>Validation</w:t>
+            </w:r>
+          </w:p>
+        </w:tc>
+        <w:tc>
+          <w:tcPr>
+            <w:tcW w:w="1276" w:type="dxa"/>
+            <w:vAlign w:val="center"/>
+          </w:tcPr>
+          <w:p>
+            <w:pPr>
+              <w:jc w:val="center"/>
+              <w:rPr>
+                <w:lang w:val="en-ID"/>
+              </w:rPr>
+            </w:pPr>
+            <w:r>
+              <w:rPr>
+                <w:lang w:val="en-ID"/>
+              </w:rPr>
+              <w:t>LeNet</w:t>
+            </w:r>
+          </w:p>
+        </w:tc>
+        <w:tc>
+          <w:tcPr>
+            <w:tcW w:w="992" w:type="dxa"/>
+            <w:vAlign w:val="center"/>
+          </w:tcPr>
+          <w:p>
+            <w:pPr>
+              <w:jc w:val="center"/>
+              <w:rPr>
+                <w:lang w:val="en-ID"/>
+              </w:rPr>
+            </w:pPr>
+            <w:r>
+              <w:rPr>
+                <w:lang w:val="en-ID"/>
+              </w:rPr>
+              <w:t>RNN</w:t>
+            </w:r>
+          </w:p>
+        </w:tc>
+        <w:tc>
+          <w:tcPr>
+            <w:tcW w:w="1412" w:type="dxa"/>
+            <w:vAlign w:val="center"/>
+          </w:tcPr>
+          <w:p>
+            <w:pPr>
+              <w:jc w:val="center"/>
+              <w:rPr>
+                <w:lang w:val="en-ID"/>
+              </w:rPr>
+            </w:pPr>
+            <w:r>
+              <w:rPr>
+                <w:lang w:val="en-ID"/>
+              </w:rPr>
+              <w:t>T. Encoder and CNN</w:t>
+            </w:r>
+          </w:p>
+        </w:tc>
+      </w:tr>
+      <w:tr>
+        <w:trPr>
+          <w:jc w:val="center"/>
+        </w:trPr>
+        <w:tc>
+          <w:tcPr>
+            <w:tcW w:w="1643" w:type="dxa"/>
+          </w:tcPr>
+          <w:p>
+            <w:pPr>
+              <w:jc w:val="center"/>
+              <w:rPr>
+                <w:lang w:val="en-ID"/>
+              </w:rPr>
+            </w:pPr>
+            <w:r>
+              <w:rPr>
+                <w:lang w:val="en-ID"/>
+              </w:rPr>
+              <w:t>CREMA-D</w:t>
+            </w:r>
+          </w:p>
+        </w:tc>
+        <w:tc>
+          <w:tcPr>
+            <w:tcW w:w="1272" w:type="dxa"/>
+          </w:tcPr>
+          <w:p>
+            <w:pPr>
+              <w:jc w:val="center"/>
+              <w:rPr>
+                <w:lang w:val="en-ID"/>
+              </w:rPr>
+            </w:pPr>
+            <w:r>
+              <w:rPr>
+                <w:lang w:val="en-ID"/>
+              </w:rPr>
+              <w:t>80</w:t>
+            </w:r>
+          </w:p>
+        </w:tc>
+        <w:tc>
+          <w:tcPr>
+            <w:tcW w:w="1221" w:type="dxa"/>
+          </w:tcPr>
+          <w:p>
+            <w:pPr>
+              <w:jc w:val="center"/>
+              <w:rPr>
+                <w:lang w:val="en-ID"/>
+              </w:rPr>
+            </w:pPr>
+            <w:r>
+              <w:rPr>
+                <w:lang w:val="en-ID"/>
+              </w:rPr>
+              <w:t>1</w:t>
+            </w:r>
+            <w:r>
+              <w:rPr>
+                <w:lang w:val="en-ID"/>
+              </w:rPr>
+              <w:t>0</w:t>
+            </w:r>
+          </w:p>
+        </w:tc>
+        <w:tc>
+          <w:tcPr>
+            <w:tcW w:w="1246" w:type="dxa"/>
+          </w:tcPr>
+          <w:p>
+            <w:pPr>
+              <w:jc w:val="center"/>
+              <w:rPr>
+                <w:lang w:val="en-ID"/>
+              </w:rPr>
+            </w:pPr>
+            <w:r>
+              <w:rPr>
+                <w:lang w:val="en-ID"/>
+              </w:rPr>
+              <w:t>10</w:t>
+            </w:r>
+          </w:p>
+        </w:tc>
+        <w:tc>
+          <w:tcPr>
+            <w:tcW w:w="1276" w:type="dxa"/>
+          </w:tcPr>
+          <w:p>
+            <w:pPr>
+              <w:jc w:val="both"/>
+              <w:rPr>
+                <w:lang w:val="en-ID"/>
+              </w:rPr>
+            </w:pPr>
+          </w:p>
+        </w:tc>
+        <w:tc>
+          <w:tcPr>
+            <w:tcW w:w="992" w:type="dxa"/>
+          </w:tcPr>
+          <w:p>
+            <w:pPr>
+              <w:jc w:val="both"/>
+              <w:rPr>
+                <w:lang w:val="en-ID"/>
+              </w:rPr>
+            </w:pPr>
+          </w:p>
+        </w:tc>
+        <w:tc>
+          <w:tcPr>
+            <w:tcW w:w="1412" w:type="dxa"/>
+          </w:tcPr>
+          <w:p>
+            <w:pPr>
+              <w:jc w:val="both"/>
+              <w:rPr>
+                <w:lang w:val="en-ID"/>
+              </w:rPr>
+            </w:pPr>
+          </w:p>
+        </w:tc>
+      </w:tr>
+      <w:tr>
+        <w:trPr>
+          <w:jc w:val="center"/>
+        </w:trPr>
+        <w:tc>
+          <w:tcPr>
+            <w:tcW w:w="1643" w:type="dxa"/>
+          </w:tcPr>
+          <w:p>
+            <w:pPr>
+              <w:jc w:val="center"/>
+              <w:rPr>
+                <w:lang w:val="en-ID"/>
+              </w:rPr>
+            </w:pPr>
+            <w:r>
+              <w:rPr>
+                <w:lang w:val="en-ID"/>
+              </w:rPr>
+              <w:t>CREMA-D</w:t>
+            </w:r>
+          </w:p>
+        </w:tc>
+        <w:tc>
+          <w:tcPr>
+            <w:tcW w:w="1272" w:type="dxa"/>
+          </w:tcPr>
+          <w:p>
+            <w:pPr>
+              <w:jc w:val="center"/>
+              <w:rPr>
+                <w:lang w:val="en-ID"/>
+              </w:rPr>
+            </w:pPr>
+            <w:r>
+              <w:rPr>
+                <w:lang w:val="en-ID"/>
+              </w:rPr>
+              <w:t>90</w:t>
+            </w:r>
+          </w:p>
+        </w:tc>
+        <w:tc>
+          <w:tcPr>
+            <w:tcW w:w="1221" w:type="dxa"/>
+          </w:tcPr>
+          <w:p>
+            <w:pPr>
+              <w:jc w:val="center"/>
+              <w:rPr>
+                <w:lang w:val="en-ID"/>
+              </w:rPr>
+            </w:pPr>
+            <w:r>
+              <w:rPr>
+                <w:lang w:val="en-ID"/>
+              </w:rPr>
+              <w:t>5</w:t>
+            </w:r>
+          </w:p>
+        </w:tc>
+        <w:tc>
+          <w:tcPr>
+            <w:tcW w:w="1246" w:type="dxa"/>
+          </w:tcPr>
+          <w:p>
+            <w:pPr>
+              <w:jc w:val="center"/>
+              <w:rPr>
+                <w:lang w:val="en-ID"/>
+              </w:rPr>
+            </w:pPr>
+            <w:r>
+              <w:rPr>
+                <w:lang w:val="en-ID"/>
+              </w:rPr>
+              <w:t>5</w:t>
+            </w:r>
+          </w:p>
+        </w:tc>
+        <w:tc>
+          <w:tcPr>
+            <w:tcW w:w="1276" w:type="dxa"/>
+          </w:tcPr>
+          <w:p>
+            <w:pPr>
+              <w:jc w:val="both"/>
+              <w:rPr>
+                <w:lang w:val="en-ID"/>
+              </w:rPr>
+            </w:pPr>
+          </w:p>
+        </w:tc>
+        <w:tc>
+          <w:tcPr>
+            <w:tcW w:w="992" w:type="dxa"/>
+          </w:tcPr>
+          <w:p>
+            <w:pPr>
+              <w:jc w:val="both"/>
+              <w:rPr>
+                <w:lang w:val="en-ID"/>
+              </w:rPr>
+            </w:pPr>
+          </w:p>
+        </w:tc>
+        <w:tc>
+          <w:tcPr>
+            <w:tcW w:w="1412" w:type="dxa"/>
+          </w:tcPr>
+          <w:p>
+            <w:pPr>
+              <w:jc w:val="both"/>
+              <w:rPr>
+                <w:lang w:val="en-ID"/>
+              </w:rPr>
+            </w:pPr>
+          </w:p>
+        </w:tc>
+      </w:tr>
+      <w:tr>
+        <w:trPr>
+          <w:jc w:val="center"/>
+        </w:trPr>
+        <w:tc>
+          <w:tcPr>
+            <w:tcW w:w="1643" w:type="dxa"/>
+          </w:tcPr>
+          <w:p>
+            <w:pPr>
+              <w:jc w:val="center"/>
+              <w:rPr>
+                <w:lang w:val="en-ID"/>
+              </w:rPr>
+            </w:pPr>
+            <w:r>
+              <w:rPr>
+                <w:lang w:val="en-ID"/>
+              </w:rPr>
+              <w:t>CREMA-D</w:t>
+            </w:r>
+          </w:p>
+        </w:tc>
+        <w:tc>
+          <w:tcPr>
+            <w:tcW w:w="1272" w:type="dxa"/>
+          </w:tcPr>
+          <w:p>
+            <w:pPr>
+              <w:jc w:val="center"/>
+              <w:rPr>
+                <w:lang w:val="en-ID"/>
+              </w:rPr>
+            </w:pPr>
+            <w:r>
+              <w:rPr>
+                <w:lang w:val="en-ID"/>
+              </w:rPr>
+              <w:t>7</w:t>
+            </w:r>
+            <w:r>
+              <w:rPr>
+                <w:lang w:val="en-ID"/>
+              </w:rPr>
+              <w:t>0</w:t>
+            </w:r>
+          </w:p>
+        </w:tc>
+        <w:tc>
+          <w:tcPr>
+            <w:tcW w:w="1221" w:type="dxa"/>
+          </w:tcPr>
+          <w:p>
+            <w:pPr>
+              <w:jc w:val="center"/>
+              <w:rPr>
+                <w:lang w:val="en-ID"/>
+              </w:rPr>
+            </w:pPr>
+            <w:r>
+              <w:rPr>
+                <w:lang w:val="en-ID"/>
+              </w:rPr>
+              <w:t>15</w:t>
+            </w:r>
+          </w:p>
+        </w:tc>
+        <w:tc>
+          <w:tcPr>
+            <w:tcW w:w="1246" w:type="dxa"/>
+          </w:tcPr>
+          <w:p>
+            <w:pPr>
+              <w:jc w:val="center"/>
+              <w:rPr>
+                <w:lang w:val="en-ID"/>
+              </w:rPr>
+            </w:pPr>
+            <w:r>
+              <w:rPr>
+                <w:lang w:val="en-ID"/>
+              </w:rPr>
+              <w:t>15</w:t>
+            </w:r>
+          </w:p>
+        </w:tc>
+        <w:tc>
+          <w:tcPr>
+            <w:tcW w:w="1276" w:type="dxa"/>
+          </w:tcPr>
+          <w:p>
+            <w:pPr>
+              <w:jc w:val="both"/>
+              <w:rPr>
+                <w:lang w:val="en-ID"/>
+              </w:rPr>
+            </w:pPr>
+          </w:p>
+        </w:tc>
+        <w:tc>
+          <w:tcPr>
+            <w:tcW w:w="992" w:type="dxa"/>
+          </w:tcPr>
+          <w:p>
+            <w:pPr>
+              <w:jc w:val="both"/>
+              <w:rPr>
+                <w:lang w:val="en-ID"/>
+              </w:rPr>
+            </w:pPr>
+          </w:p>
+        </w:tc>
+        <w:tc>
+          <w:tcPr>
+            <w:tcW w:w="1412" w:type="dxa"/>
+          </w:tcPr>
+          <w:p>
+            <w:pPr>
+              <w:jc w:val="both"/>
+              <w:rPr>
+                <w:lang w:val="en-ID"/>
+              </w:rPr>
+            </w:pPr>
+          </w:p>
+        </w:tc>
+      </w:tr>
+      <w:tr>
+        <w:trPr>
+          <w:jc w:val="center"/>
+        </w:trPr>
+        <w:tc>
+          <w:tcPr>
+            <w:tcW w:w="1643" w:type="dxa"/>
+          </w:tcPr>
+          <w:p>
+            <w:pPr>
+              <w:jc w:val="center"/>
+              <w:rPr>
+                <w:lang w:val="en-ID"/>
+              </w:rPr>
+            </w:pPr>
+            <w:r>
+              <w:rPr>
+                <w:lang w:val="en-ID"/>
+              </w:rPr>
+              <w:t>RAVDESS</w:t>
+            </w:r>
+          </w:p>
+        </w:tc>
+        <w:tc>
+          <w:tcPr>
+            <w:tcW w:w="1272" w:type="dxa"/>
+          </w:tcPr>
+          <w:p>
+            <w:pPr>
+              <w:jc w:val="center"/>
+              <w:rPr>
+                <w:lang w:val="en-ID"/>
+              </w:rPr>
+            </w:pPr>
+            <w:r>
+              <w:rPr>
+                <w:lang w:val="en-ID"/>
+              </w:rPr>
+              <w:t>80</w:t>
+            </w:r>
+          </w:p>
+        </w:tc>
+        <w:tc>
+          <w:tcPr>
+            <w:tcW w:w="1221" w:type="dxa"/>
+          </w:tcPr>
+          <w:p>
+            <w:pPr>
+              <w:jc w:val="center"/>
+              <w:rPr>
+                <w:lang w:val="en-ID"/>
+              </w:rPr>
+            </w:pPr>
+            <w:r>
+              <w:rPr>
+                <w:lang w:val="en-ID"/>
+              </w:rPr>
+              <w:t>10</w:t>
+            </w:r>
+          </w:p>
+        </w:tc>
+        <w:tc>
+          <w:tcPr>
+            <w:tcW w:w="1246" w:type="dxa"/>
+          </w:tcPr>
+          <w:p>
+            <w:pPr>
+              <w:jc w:val="center"/>
+              <w:rPr>
+                <w:lang w:val="en-ID"/>
+              </w:rPr>
+            </w:pPr>
+            <w:r>
+              <w:rPr>
+                <w:lang w:val="en-ID"/>
+              </w:rPr>
+              <w:t>10</w:t>
+            </w:r>
+          </w:p>
+        </w:tc>
+        <w:tc>
+          <w:tcPr>
+            <w:tcW w:w="1276" w:type="dxa"/>
+          </w:tcPr>
+          <w:p>
+            <w:pPr>
+              <w:jc w:val="both"/>
+              <w:rPr>
+                <w:lang w:val="en-ID"/>
+              </w:rPr>
+            </w:pPr>
+          </w:p>
+        </w:tc>
+        <w:tc>
+          <w:tcPr>
+            <w:tcW w:w="992" w:type="dxa"/>
+          </w:tcPr>
+          <w:p>
+            <w:pPr>
+              <w:jc w:val="both"/>
+              <w:rPr>
+                <w:lang w:val="en-ID"/>
+              </w:rPr>
+            </w:pPr>
+          </w:p>
+        </w:tc>
+        <w:tc>
+          <w:tcPr>
+            <w:tcW w:w="1412" w:type="dxa"/>
+          </w:tcPr>
+          <w:p>
+            <w:pPr>
+              <w:jc w:val="both"/>
+              <w:rPr>
+                <w:lang w:val="en-ID"/>
+              </w:rPr>
+            </w:pPr>
+          </w:p>
+        </w:tc>
+      </w:tr>
+      <w:tr>
+        <w:trPr>
+          <w:jc w:val="center"/>
+        </w:trPr>
+        <w:tc>
+          <w:tcPr>
+            <w:tcW w:w="1643" w:type="dxa"/>
+          </w:tcPr>
+          <w:p>
+            <w:pPr>
+              <w:jc w:val="center"/>
+              <w:rPr>
+                <w:lang w:val="en-ID"/>
+              </w:rPr>
+            </w:pPr>
+            <w:r>
+              <w:rPr>
+                <w:lang w:val="en-ID"/>
+              </w:rPr>
+              <w:t>RAVDESS</w:t>
+            </w:r>
+          </w:p>
+        </w:tc>
+        <w:tc>
+          <w:tcPr>
+            <w:tcW w:w="1272" w:type="dxa"/>
+          </w:tcPr>
+          <w:p>
+            <w:pPr>
+              <w:jc w:val="center"/>
+              <w:rPr>
+                <w:lang w:val="en-ID"/>
+              </w:rPr>
+            </w:pPr>
+            <w:r>
+              <w:rPr>
+                <w:lang w:val="en-ID"/>
+              </w:rPr>
+              <w:t>90</w:t>
+            </w:r>
+          </w:p>
+        </w:tc>
+        <w:tc>
+          <w:tcPr>
+            <w:tcW w:w="1221" w:type="dxa"/>
+          </w:tcPr>
+          <w:p>
+            <w:pPr>
+              <w:jc w:val="center"/>
+              <w:rPr>
+                <w:lang w:val="en-ID"/>
+              </w:rPr>
+            </w:pPr>
+            <w:r>
+              <w:rPr>
+                <w:lang w:val="en-ID"/>
+              </w:rPr>
+              <w:t>5</w:t>
+            </w:r>
+          </w:p>
+        </w:tc>
+        <w:tc>
+          <w:tcPr>
+            <w:tcW w:w="1246" w:type="dxa"/>
+          </w:tcPr>
+          <w:p>
+            <w:pPr>
+              <w:jc w:val="center"/>
+              <w:rPr>
+                <w:lang w:val="en-ID"/>
+              </w:rPr>
+            </w:pPr>
+            <w:r>
+              <w:rPr>
+                <w:lang w:val="en-ID"/>
+              </w:rPr>
+              <w:t>5</w:t>
+            </w:r>
+          </w:p>
+        </w:tc>
+        <w:tc>
+          <w:tcPr>
+            <w:tcW w:w="1276" w:type="dxa"/>
+          </w:tcPr>
+          <w:p>
+            <w:pPr>
+              <w:jc w:val="both"/>
+              <w:rPr>
+                <w:lang w:val="en-ID"/>
+              </w:rPr>
+            </w:pPr>
+          </w:p>
+        </w:tc>
+        <w:tc>
+          <w:tcPr>
+            <w:tcW w:w="992" w:type="dxa"/>
+          </w:tcPr>
+          <w:p>
+            <w:pPr>
+              <w:jc w:val="both"/>
+              <w:rPr>
+                <w:lang w:val="en-ID"/>
+              </w:rPr>
+            </w:pPr>
+          </w:p>
+        </w:tc>
+        <w:tc>
+          <w:tcPr>
+            <w:tcW w:w="1412" w:type="dxa"/>
+          </w:tcPr>
+          <w:p>
+            <w:pPr>
+              <w:jc w:val="both"/>
+              <w:rPr>
+                <w:lang w:val="en-ID"/>
+              </w:rPr>
+            </w:pPr>
+          </w:p>
+        </w:tc>
+      </w:tr>
+      <w:tr>
+        <w:trPr>
+          <w:jc w:val="center"/>
+        </w:trPr>
+        <w:tc>
+          <w:tcPr>
+            <w:tcW w:w="1643" w:type="dxa"/>
+          </w:tcPr>
+          <w:p>
+            <w:pPr>
+              <w:jc w:val="center"/>
+              <w:rPr>
+                <w:lang w:val="en-ID"/>
+              </w:rPr>
+            </w:pPr>
+            <w:r>
+              <w:rPr>
+                <w:lang w:val="en-ID"/>
+              </w:rPr>
+              <w:t>RAVDESS</w:t>
+            </w:r>
+          </w:p>
+        </w:tc>
+        <w:tc>
+          <w:tcPr>
+            <w:tcW w:w="1272" w:type="dxa"/>
+          </w:tcPr>
+          <w:p>
+            <w:pPr>
+              <w:jc w:val="center"/>
+              <w:rPr>
+                <w:lang w:val="en-ID"/>
+              </w:rPr>
+            </w:pPr>
+            <w:r>
+              <w:rPr>
+                <w:lang w:val="en-ID"/>
+              </w:rPr>
+              <w:t>70</w:t>
+            </w:r>
+          </w:p>
+        </w:tc>
+        <w:tc>
+          <w:tcPr>
+            <w:tcW w:w="1221" w:type="dxa"/>
+          </w:tcPr>
+          <w:p>
+            <w:pPr>
+              <w:jc w:val="center"/>
+              <w:rPr>
+                <w:lang w:val="en-ID"/>
+              </w:rPr>
+            </w:pPr>
+            <w:r>
+              <w:rPr>
+                <w:lang w:val="en-ID"/>
+              </w:rPr>
+              <w:t>15</w:t>
+            </w:r>
+          </w:p>
+        </w:tc>
+        <w:tc>
+          <w:tcPr>
+            <w:tcW w:w="1246" w:type="dxa"/>
+          </w:tcPr>
+          <w:p>
+            <w:pPr>
+              <w:jc w:val="center"/>
+              <w:rPr>
+                <w:lang w:val="en-ID"/>
+              </w:rPr>
+            </w:pPr>
+            <w:r>
+              <w:rPr>
+                <w:lang w:val="en-ID"/>
+              </w:rPr>
+              <w:t>15</w:t>
+            </w:r>
+          </w:p>
+        </w:tc>
+        <w:tc>
+          <w:tcPr>
+            <w:tcW w:w="1276" w:type="dxa"/>
+          </w:tcPr>
+          <w:p>
+            <w:pPr>
+              <w:jc w:val="both"/>
+              <w:rPr>
+                <w:lang w:val="en-ID"/>
+              </w:rPr>
+            </w:pPr>
+          </w:p>
+        </w:tc>
+        <w:tc>
+          <w:tcPr>
+            <w:tcW w:w="992" w:type="dxa"/>
+          </w:tcPr>
+          <w:p>
+            <w:pPr>
+              <w:jc w:val="both"/>
+              <w:rPr>
+                <w:lang w:val="en-ID"/>
+              </w:rPr>
+            </w:pPr>
+          </w:p>
+        </w:tc>
+        <w:tc>
+          <w:tcPr>
+            <w:tcW w:w="1412" w:type="dxa"/>
+          </w:tcPr>
+          <w:p>
+            <w:pPr>
+              <w:jc w:val="both"/>
+              <w:rPr>
+                <w:lang w:val="en-ID"/>
+              </w:rPr>
+            </w:pPr>
+          </w:p>
+        </w:tc>
+      </w:tr>
+    </w:tbl>
+    <w:p>
+      <w:pPr>
+        <w:ind w:firstLine="426"/>
+        <w:jc w:val="both"/>
+        <w:rPr>
+          <w:lang w:val="en-ID"/>
+        </w:rPr>
+      </w:pPr>
     </w:p>
     <w:p>
       <w:pPr>
@@ -36589,7 +38530,7 @@
           <w:szCs w:val="28"/>
         </w:rPr>
       </w:pPr>
-      <w:bookmarkStart w:id="94" w:name="_Toc129150092"/>
+      <w:bookmarkStart w:id="97" w:name="_Toc129150092"/>
       <w:r>
         <w:rPr>
           <w:rFonts w:cs="Times New Roman"/>
@@ -36606,7 +38547,7 @@
         </w:rPr>
         <w:t>KESIMPULAN DAN SARAN</w:t>
       </w:r>
-      <w:bookmarkEnd w:id="94"/>
+      <w:bookmarkEnd w:id="97"/>
     </w:p>
     <w:p/>
     <w:p>
@@ -36620,7 +38561,7 @@
           <w:szCs w:val="24"/>
         </w:rPr>
       </w:pPr>
-      <w:bookmarkStart w:id="95" w:name="_Toc129150093"/>
+      <w:bookmarkStart w:id="98" w:name="_Toc129150093"/>
       <w:r>
         <w:rPr>
           <w:szCs w:val="24"/>
@@ -36628,7 +38569,7 @@
         </w:rPr>
         <w:t>Kesimpulan</w:t>
       </w:r>
-      <w:bookmarkEnd w:id="95"/>
+      <w:bookmarkEnd w:id="98"/>
     </w:p>
     <w:p>
       <w:r>
@@ -36647,7 +38588,7 @@
           <w:szCs w:val="24"/>
         </w:rPr>
       </w:pPr>
-      <w:bookmarkStart w:id="96" w:name="_Toc129150094"/>
+      <w:bookmarkStart w:id="99" w:name="_Toc129150094"/>
       <w:r>
         <w:rPr>
           <w:szCs w:val="24"/>
@@ -36672,7 +38613,7 @@
         </w:rPr>
         <w:t>(jika dianggap perlu)</w:t>
       </w:r>
-      <w:bookmarkEnd w:id="96"/>
+      <w:bookmarkEnd w:id="99"/>
     </w:p>
     <w:p>
       <w:r>
@@ -36696,7 +38637,7 @@
         <w:br w:type="page"/>
       </w:r>
     </w:p>
-    <w:bookmarkStart w:id="97" w:name="_Toc129150095" w:displacedByCustomXml="next"/>
+    <w:bookmarkStart w:id="100" w:name="_Toc129150095" w:displacedByCustomXml="next"/>
     <w:sdt>
       <w:sdtPr>
         <w:rPr>
@@ -36721,7 +38662,7 @@
           <w:r>
             <w:t>References</w:t>
           </w:r>
-          <w:bookmarkEnd w:id="97"/>
+          <w:bookmarkEnd w:id="100"/>
         </w:p>
         <w:sdt>
           <w:sdtPr>
@@ -38275,7 +40216,7 @@
           <w:lang w:val="en-ID"/>
         </w:rPr>
       </w:pPr>
-      <w:bookmarkStart w:id="98" w:name="_Toc129150096"/>
+      <w:bookmarkStart w:id="101" w:name="_Toc129150096"/>
       <w:r>
         <w:rPr>
           <w:rFonts w:cs="Times New Roman"/>
@@ -38285,7 +40226,7 @@
         <w:lastRenderedPageBreak/>
         <w:t>LAMPIRAN-LAMPIRAN ATAU APPENDIKS (jika ada)</w:t>
       </w:r>
-      <w:bookmarkEnd w:id="98"/>
+      <w:bookmarkEnd w:id="101"/>
     </w:p>
     <w:p>
       <w:pPr>
@@ -38320,7 +40261,7 @@
           <w:lang w:val="en-ID"/>
         </w:rPr>
       </w:pPr>
-      <w:bookmarkStart w:id="99" w:name="_Toc129150097"/>
+      <w:bookmarkStart w:id="102" w:name="_Toc129150097"/>
       <w:r>
         <w:rPr>
           <w:rFonts w:cs="Times New Roman"/>
@@ -38330,7 +40271,7 @@
         <w:lastRenderedPageBreak/>
         <w:t>BIODATA PENULIS</w:t>
       </w:r>
-      <w:bookmarkEnd w:id="99"/>
+      <w:bookmarkEnd w:id="102"/>
     </w:p>
     <w:p>
       <w:pPr>
@@ -38412,7 +40353,7 @@
               </wp:anchor>
             </w:drawing>
           </mc:Choice>
-          <mc:Fallback xmlns:w16du="http://schemas.microsoft.com/office/word/2023/wordml/word16du">
+          <mc:Fallback>
             <w:pict>
               <v:rect w14:anchorId="0663005D" id="Rectangle 316" o:spid="_x0000_s1026" style="position:absolute;margin-left:-31.05pt;margin-top:13.05pt;width:113.4pt;height:170.1pt;z-index:251684863;visibility:visible;mso-wrap-style:square;mso-width-percent:0;mso-height-percent:0;mso-wrap-distance-left:9pt;mso-wrap-distance-top:0;mso-wrap-distance-right:9pt;mso-wrap-distance-bottom:0;mso-position-horizontal:absolute;mso-position-horizontal-relative:text;mso-position-vertical:absolute;mso-position-vertical-relative:text;mso-width-percent:0;mso-height-percent:0;mso-width-relative:margin;mso-height-relative:margin;v-text-anchor:middle" o:gfxdata="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" fillcolor="white [3201]" strokecolor="black [3200]" strokeweight="1pt"/>
             </w:pict>
@@ -38641,7 +40582,7 @@
 </file>
 
 <file path=word/endnotes.xml><?xml version="1.0" encoding="utf-8"?>
-<w:endnotes xmlns:wpc="http://schemas.microsoft.com/office/word/2010/wordprocessingCanvas" xmlns:cx="http://schemas.microsoft.com/office/drawing/2014/chartex" xmlns:cx1="http://schemas.microsoft.com/office/drawing/2015/9/8/chartex" xmlns:cx2="http://schemas.microsoft.com/office/drawing/2015/10/21/chartex" xmlns:cx3="http://schemas.microsoft.com/office/drawing/2016/5/9/chartex" xmlns:cx4="http://schemas.microsoft.com/office/drawing/2016/5/10/chartex" xmlns:cx5="http://schemas.microsoft.com/office/drawing/2016/5/11/chartex" xmlns:cx6="http://schemas.microsoft.com/office/drawing/2016/5/12/chartex" xmlns:cx7="http://schemas.microsoft.com/office/drawing/2016/5/13/chartex" xmlns:cx8="http://schemas.microsoft.com/office/drawing/2016/5/14/chartex" xmlns:mc="http://schemas.openxmlformats.org/markup-compatibility/2006" xmlns:aink="http://schemas.microsoft.com/office/drawing/2016/ink" xmlns:am3d="http://schemas.microsoft.com/office/drawing/2017/model3d" xmlns:o="urn:schemas-microsoft-com:office:office" xmlns:oel="http://schemas.microsoft.com/office/2019/extlst" xmlns:r="http://schemas.openxmlformats.org/officeDocument/2006/relationships" xmlns:m="http://schemas.openxmlformats.org/officeDocument/2006/math" xmlns:v="urn:schemas-microsoft-com:vml" xmlns:wp14="http://schemas.microsoft.com/office/word/2010/wordprocessingDrawing" xmlns:wp="http://schemas.openxmlformats.org/drawingml/2006/wordprocessingDrawing" xmlns:w10="urn:schemas-microsoft-com:office:word" xmlns:w="http://schemas.openxmlformats.org/wordprocessingml/2006/main" xmlns:w14="http://schemas.microsoft.com/office/word/2010/wordml" xmlns:w15="http://schemas.microsoft.com/office/word/2012/wordml" xmlns:w16cex="http://schemas.microsoft.com/office/word/2018/wordml/cex" xmlns:w16cid="http://schemas.microsoft.com/office/word/2016/wordml/cid" xmlns:w16="http://schemas.microsoft.com/office/word/2018/wordml" xmlns:w16sdtdh="http://schemas.microsoft.com/office/word/2020/wordml/sdtdatahash" xmlns:w16se="http://schemas.microsoft.com/office/word/2015/wordml/symex" xmlns:wpg="http://schemas.microsoft.com/office/word/2010/wordprocessingGroup" xmlns:wpi="http://schemas.microsoft.com/office/word/2010/wordprocessingInk" xmlns:wne="http://schemas.microsoft.com/office/word/2006/wordml" xmlns:wps="http://schemas.microsoft.com/office/word/2010/wordprocessingShape" mc:Ignorable="w14 w15 w16se w16cid w16 w16cex w16sdtdh wp14">
+<w:endnotes xmlns:wpc="http://schemas.microsoft.com/office/word/2010/wordprocessingCanvas" xmlns:cx="http://schemas.microsoft.com/office/drawing/2014/chartex" xmlns:cx1="http://schemas.microsoft.com/office/drawing/2015/9/8/chartex" xmlns:cx2="http://schemas.microsoft.com/office/drawing/2015/10/21/chartex" xmlns:cx3="http://schemas.microsoft.com/office/drawing/2016/5/9/chartex" xmlns:cx4="http://schemas.microsoft.com/office/drawing/2016/5/10/chartex" xmlns:cx5="http://schemas.microsoft.com/office/drawing/2016/5/11/chartex" xmlns:cx6="http://schemas.microsoft.com/office/drawing/2016/5/12/chartex" xmlns:cx7="http://schemas.microsoft.com/office/drawing/2016/5/13/chartex" xmlns:cx8="http://schemas.microsoft.com/office/drawing/2016/5/14/chartex" xmlns:mc="http://schemas.openxmlformats.org/markup-compatibility/2006" xmlns:aink="http://schemas.microsoft.com/office/drawing/2016/ink" xmlns:am3d="http://schemas.microsoft.com/office/drawing/2017/model3d" xmlns:o="urn:schemas-microsoft-com:office:office" xmlns:oel="http://schemas.microsoft.com/office/2019/extlst" xmlns:r="http://schemas.openxmlformats.org/officeDocument/2006/relationships" xmlns:m="http://schemas.openxmlformats.org/officeDocument/2006/math" xmlns:v="urn:schemas-microsoft-com:vml" xmlns:wp14="http://schemas.microsoft.com/office/word/2010/wordprocessingDrawing" xmlns:wp="http://schemas.openxmlformats.org/drawingml/2006/wordprocessingDrawing" xmlns:w10="urn:schemas-microsoft-com:office:word" xmlns:w="http://schemas.openxmlformats.org/wordprocessingml/2006/main" xmlns:w14="http://schemas.microsoft.com/office/word/2010/wordml" xmlns:w15="http://schemas.microsoft.com/office/word/2012/wordml" xmlns:w16cex="http://schemas.microsoft.com/office/word/2018/wordml/cex" xmlns:w16cid="http://schemas.microsoft.com/office/word/2016/wordml/cid" xmlns:w16="http://schemas.microsoft.com/office/word/2018/wordml" xmlns:w16du="http://schemas.microsoft.com/office/word/2023/wordml/word16du" xmlns:w16sdtdh="http://schemas.microsoft.com/office/word/2020/wordml/sdtdatahash" xmlns:w16se="http://schemas.microsoft.com/office/word/2015/wordml/symex" xmlns:wpg="http://schemas.microsoft.com/office/word/2010/wordprocessingGroup" xmlns:wpi="http://schemas.microsoft.com/office/word/2010/wordprocessingInk" xmlns:wne="http://schemas.microsoft.com/office/word/2006/wordml" xmlns:wps="http://schemas.microsoft.com/office/word/2010/wordprocessingShape" mc:Ignorable="w14 w15 w16se w16cid w16 w16cex w16sdtdh wp14">
   <w:endnote w:type="separator" w:id="-1">
     <w:p>
       <w:r>
@@ -38660,7 +40601,7 @@
 </file>
 
 <file path=word/footer1.xml><?xml version="1.0" encoding="utf-8"?>
-<w:ftr xmlns:wpc="http://schemas.microsoft.com/office/word/2010/wordprocessingCanvas" xmlns:cx="http://schemas.microsoft.com/office/drawing/2014/chartex" xmlns:cx1="http://schemas.microsoft.com/office/drawing/2015/9/8/chartex" xmlns:cx2="http://schemas.microsoft.com/office/drawing/2015/10/21/chartex" xmlns:cx3="http://schemas.microsoft.com/office/drawing/2016/5/9/chartex" xmlns:cx4="http://schemas.microsoft.com/office/drawing/2016/5/10/chartex" xmlns:cx5="http://schemas.microsoft.com/office/drawing/2016/5/11/chartex" xmlns:cx6="http://schemas.microsoft.com/office/drawing/2016/5/12/chartex" xmlns:cx7="http://schemas.microsoft.com/office/drawing/2016/5/13/chartex" xmlns:cx8="http://schemas.microsoft.com/office/drawing/2016/5/14/chartex" xmlns:mc="http://schemas.openxmlformats.org/markup-compatibility/2006" xmlns:aink="http://schemas.microsoft.com/office/drawing/2016/ink" xmlns:am3d="http://schemas.microsoft.com/office/drawing/2017/model3d" xmlns:o="urn:schemas-microsoft-com:office:office" xmlns:oel="http://schemas.microsoft.com/office/2019/extlst" xmlns:r="http://schemas.openxmlformats.org/officeDocument/2006/relationships" xmlns:m="http://schemas.openxmlformats.org/officeDocument/2006/math" xmlns:v="urn:schemas-microsoft-com:vml" xmlns:wp14="http://schemas.microsoft.com/office/word/2010/wordprocessingDrawing" xmlns:wp="http://schemas.openxmlformats.org/drawingml/2006/wordprocessingDrawing" xmlns:w10="urn:schemas-microsoft-com:office:word" xmlns:w="http://schemas.openxmlformats.org/wordprocessingml/2006/main" xmlns:w14="http://schemas.microsoft.com/office/word/2010/wordml" xmlns:w15="http://schemas.microsoft.com/office/word/2012/wordml" xmlns:w16cex="http://schemas.microsoft.com/office/word/2018/wordml/cex" xmlns:w16cid="http://schemas.microsoft.com/office/word/2016/wordml/cid" xmlns:w16="http://schemas.microsoft.com/office/word/2018/wordml" xmlns:w16sdtdh="http://schemas.microsoft.com/office/word/2020/wordml/sdtdatahash" xmlns:w16se="http://schemas.microsoft.com/office/word/2015/wordml/symex" xmlns:wpg="http://schemas.microsoft.com/office/word/2010/wordprocessingGroup" xmlns:wpi="http://schemas.microsoft.com/office/word/2010/wordprocessingInk" xmlns:wne="http://schemas.microsoft.com/office/word/2006/wordml" xmlns:wps="http://schemas.microsoft.com/office/word/2010/wordprocessingShape" mc:Ignorable="w14 w15 w16se w16cid w16 w16cex w16sdtdh wp14">
+<w:ftr xmlns:wpc="http://schemas.microsoft.com/office/word/2010/wordprocessingCanvas" xmlns:cx="http://schemas.microsoft.com/office/drawing/2014/chartex" xmlns:cx1="http://schemas.microsoft.com/office/drawing/2015/9/8/chartex" xmlns:cx2="http://schemas.microsoft.com/office/drawing/2015/10/21/chartex" xmlns:cx3="http://schemas.microsoft.com/office/drawing/2016/5/9/chartex" xmlns:cx4="http://schemas.microsoft.com/office/drawing/2016/5/10/chartex" xmlns:cx5="http://schemas.microsoft.com/office/drawing/2016/5/11/chartex" xmlns:cx6="http://schemas.microsoft.com/office/drawing/2016/5/12/chartex" xmlns:cx7="http://schemas.microsoft.com/office/drawing/2016/5/13/chartex" xmlns:cx8="http://schemas.microsoft.com/office/drawing/2016/5/14/chartex" xmlns:mc="http://schemas.openxmlformats.org/markup-compatibility/2006" xmlns:aink="http://schemas.microsoft.com/office/drawing/2016/ink" xmlns:am3d="http://schemas.microsoft.com/office/drawing/2017/model3d" xmlns:o="urn:schemas-microsoft-com:office:office" xmlns:oel="http://schemas.microsoft.com/office/2019/extlst" xmlns:r="http://schemas.openxmlformats.org/officeDocument/2006/relationships" xmlns:m="http://schemas.openxmlformats.org/officeDocument/2006/math" xmlns:v="urn:schemas-microsoft-com:vml" xmlns:wp14="http://schemas.microsoft.com/office/word/2010/wordprocessingDrawing" xmlns:wp="http://schemas.openxmlformats.org/drawingml/2006/wordprocessingDrawing" xmlns:w10="urn:schemas-microsoft-com:office:word" xmlns:w="http://schemas.openxmlformats.org/wordprocessingml/2006/main" xmlns:w14="http://schemas.microsoft.com/office/word/2010/wordml" xmlns:w15="http://schemas.microsoft.com/office/word/2012/wordml" xmlns:w16cex="http://schemas.microsoft.com/office/word/2018/wordml/cex" xmlns:w16cid="http://schemas.microsoft.com/office/word/2016/wordml/cid" xmlns:w16="http://schemas.microsoft.com/office/word/2018/wordml" xmlns:w16du="http://schemas.microsoft.com/office/word/2023/wordml/word16du" xmlns:w16sdtdh="http://schemas.microsoft.com/office/word/2020/wordml/sdtdatahash" xmlns:w16se="http://schemas.microsoft.com/office/word/2015/wordml/symex" xmlns:wpg="http://schemas.microsoft.com/office/word/2010/wordprocessingGroup" xmlns:wpi="http://schemas.microsoft.com/office/word/2010/wordprocessingInk" xmlns:wne="http://schemas.microsoft.com/office/word/2006/wordml" xmlns:wps="http://schemas.microsoft.com/office/word/2010/wordprocessingShape" mc:Ignorable="w14 w15 w16se w16cid w16 w16cex w16sdtdh wp14">
   <w:sdt>
     <w:sdtPr>
       <w:id w:val="-592622497"/>
@@ -38713,7 +40654,7 @@
 </file>
 
 <file path=word/footer2.xml><?xml version="1.0" encoding="utf-8"?>
-<w:ftr xmlns:wpc="http://schemas.microsoft.com/office/word/2010/wordprocessingCanvas" xmlns:cx="http://schemas.microsoft.com/office/drawing/2014/chartex" xmlns:cx1="http://schemas.microsoft.com/office/drawing/2015/9/8/chartex" xmlns:cx2="http://schemas.microsoft.com/office/drawing/2015/10/21/chartex" xmlns:cx3="http://schemas.microsoft.com/office/drawing/2016/5/9/chartex" xmlns:cx4="http://schemas.microsoft.com/office/drawing/2016/5/10/chartex" xmlns:cx5="http://schemas.microsoft.com/office/drawing/2016/5/11/chartex" xmlns:cx6="http://schemas.microsoft.com/office/drawing/2016/5/12/chartex" xmlns:cx7="http://schemas.microsoft.com/office/drawing/2016/5/13/chartex" xmlns:cx8="http://schemas.microsoft.com/office/drawing/2016/5/14/chartex" xmlns:mc="http://schemas.openxmlformats.org/markup-compatibility/2006" xmlns:aink="http://schemas.microsoft.com/office/drawing/2016/ink" xmlns:am3d="http://schemas.microsoft.com/office/drawing/2017/model3d" xmlns:o="urn:schemas-microsoft-com:office:office" xmlns:oel="http://schemas.microsoft.com/office/2019/extlst" xmlns:r="http://schemas.openxmlformats.org/officeDocument/2006/relationships" xmlns:m="http://schemas.openxmlformats.org/officeDocument/2006/math" xmlns:v="urn:schemas-microsoft-com:vml" xmlns:wp14="http://schemas.microsoft.com/office/word/2010/wordprocessingDrawing" xmlns:wp="http://schemas.openxmlformats.org/drawingml/2006/wordprocessingDrawing" xmlns:w10="urn:schemas-microsoft-com:office:word" xmlns:w="http://schemas.openxmlformats.org/wordprocessingml/2006/main" xmlns:w14="http://schemas.microsoft.com/office/word/2010/wordml" xmlns:w15="http://schemas.microsoft.com/office/word/2012/wordml" xmlns:w16cex="http://schemas.microsoft.com/office/word/2018/wordml/cex" xmlns:w16cid="http://schemas.microsoft.com/office/word/2016/wordml/cid" xmlns:w16="http://schemas.microsoft.com/office/word/2018/wordml" xmlns:w16sdtdh="http://schemas.microsoft.com/office/word/2020/wordml/sdtdatahash" xmlns:w16se="http://schemas.microsoft.com/office/word/2015/wordml/symex" xmlns:wpg="http://schemas.microsoft.com/office/word/2010/wordprocessingGroup" xmlns:wpi="http://schemas.microsoft.com/office/word/2010/wordprocessingInk" xmlns:wne="http://schemas.microsoft.com/office/word/2006/wordml" xmlns:wps="http://schemas.microsoft.com/office/word/2010/wordprocessingShape" mc:Ignorable="w14 w15 w16se w16cid w16 w16cex w16sdtdh wp14">
+<w:ftr xmlns:wpc="http://schemas.microsoft.com/office/word/2010/wordprocessingCanvas" xmlns:cx="http://schemas.microsoft.com/office/drawing/2014/chartex" xmlns:cx1="http://schemas.microsoft.com/office/drawing/2015/9/8/chartex" xmlns:cx2="http://schemas.microsoft.com/office/drawing/2015/10/21/chartex" xmlns:cx3="http://schemas.microsoft.com/office/drawing/2016/5/9/chartex" xmlns:cx4="http://schemas.microsoft.com/office/drawing/2016/5/10/chartex" xmlns:cx5="http://schemas.microsoft.com/office/drawing/2016/5/11/chartex" xmlns:cx6="http://schemas.microsoft.com/office/drawing/2016/5/12/chartex" xmlns:cx7="http://schemas.microsoft.com/office/drawing/2016/5/13/chartex" xmlns:cx8="http://schemas.microsoft.com/office/drawing/2016/5/14/chartex" xmlns:mc="http://schemas.openxmlformats.org/markup-compatibility/2006" xmlns:aink="http://schemas.microsoft.com/office/drawing/2016/ink" xmlns:am3d="http://schemas.microsoft.com/office/drawing/2017/model3d" xmlns:o="urn:schemas-microsoft-com:office:office" xmlns:oel="http://schemas.microsoft.com/office/2019/extlst" xmlns:r="http://schemas.openxmlformats.org/officeDocument/2006/relationships" xmlns:m="http://schemas.openxmlformats.org/officeDocument/2006/math" xmlns:v="urn:schemas-microsoft-com:vml" xmlns:wp14="http://schemas.microsoft.com/office/word/2010/wordprocessingDrawing" xmlns:wp="http://schemas.openxmlformats.org/drawingml/2006/wordprocessingDrawing" xmlns:w10="urn:schemas-microsoft-com:office:word" xmlns:w="http://schemas.openxmlformats.org/wordprocessingml/2006/main" xmlns:w14="http://schemas.microsoft.com/office/word/2010/wordml" xmlns:w15="http://schemas.microsoft.com/office/word/2012/wordml" xmlns:w16cex="http://schemas.microsoft.com/office/word/2018/wordml/cex" xmlns:w16cid="http://schemas.microsoft.com/office/word/2016/wordml/cid" xmlns:w16="http://schemas.microsoft.com/office/word/2018/wordml" xmlns:w16du="http://schemas.microsoft.com/office/word/2023/wordml/word16du" xmlns:w16sdtdh="http://schemas.microsoft.com/office/word/2020/wordml/sdtdatahash" xmlns:w16se="http://schemas.microsoft.com/office/word/2015/wordml/symex" xmlns:wpg="http://schemas.microsoft.com/office/word/2010/wordprocessingGroup" xmlns:wpi="http://schemas.microsoft.com/office/word/2010/wordprocessingInk" xmlns:wne="http://schemas.microsoft.com/office/word/2006/wordml" xmlns:wps="http://schemas.microsoft.com/office/word/2010/wordprocessingShape" mc:Ignorable="w14 w15 w16se w16cid w16 w16cex w16sdtdh wp14">
   <w:sdt>
     <w:sdtPr>
       <w:id w:val="-1886409437"/>
@@ -38770,7 +40711,7 @@
 </file>
 
 <file path=word/footer3.xml><?xml version="1.0" encoding="utf-8"?>
-<w:ftr xmlns:wpc="http://schemas.microsoft.com/office/word/2010/wordprocessingCanvas" xmlns:cx="http://schemas.microsoft.com/office/drawing/2014/chartex" xmlns:cx1="http://schemas.microsoft.com/office/drawing/2015/9/8/chartex" xmlns:cx2="http://schemas.microsoft.com/office/drawing/2015/10/21/chartex" xmlns:cx3="http://schemas.microsoft.com/office/drawing/2016/5/9/chartex" xmlns:cx4="http://schemas.microsoft.com/office/drawing/2016/5/10/chartex" xmlns:cx5="http://schemas.microsoft.com/office/drawing/2016/5/11/chartex" xmlns:cx6="http://schemas.microsoft.com/office/drawing/2016/5/12/chartex" xmlns:cx7="http://schemas.microsoft.com/office/drawing/2016/5/13/chartex" xmlns:cx8="http://schemas.microsoft.com/office/drawing/2016/5/14/chartex" xmlns:mc="http://schemas.openxmlformats.org/markup-compatibility/2006" xmlns:aink="http://schemas.microsoft.com/office/drawing/2016/ink" xmlns:am3d="http://schemas.microsoft.com/office/drawing/2017/model3d" xmlns:o="urn:schemas-microsoft-com:office:office" xmlns:oel="http://schemas.microsoft.com/office/2019/extlst" xmlns:r="http://schemas.openxmlformats.org/officeDocument/2006/relationships" xmlns:m="http://schemas.openxmlformats.org/officeDocument/2006/math" xmlns:v="urn:schemas-microsoft-com:vml" xmlns:wp14="http://schemas.microsoft.com/office/word/2010/wordprocessingDrawing" xmlns:wp="http://schemas.openxmlformats.org/drawingml/2006/wordprocessingDrawing" xmlns:w10="urn:schemas-microsoft-com:office:word" xmlns:w="http://schemas.openxmlformats.org/wordprocessingml/2006/main" xmlns:w14="http://schemas.microsoft.com/office/word/2010/wordml" xmlns:w15="http://schemas.microsoft.com/office/word/2012/wordml" xmlns:w16cex="http://schemas.microsoft.com/office/word/2018/wordml/cex" xmlns:w16cid="http://schemas.microsoft.com/office/word/2016/wordml/cid" xmlns:w16="http://schemas.microsoft.com/office/word/2018/wordml" xmlns:w16sdtdh="http://schemas.microsoft.com/office/word/2020/wordml/sdtdatahash" xmlns:w16se="http://schemas.microsoft.com/office/word/2015/wordml/symex" xmlns:wpg="http://schemas.microsoft.com/office/word/2010/wordprocessingGroup" xmlns:wpi="http://schemas.microsoft.com/office/word/2010/wordprocessingInk" xmlns:wne="http://schemas.microsoft.com/office/word/2006/wordml" xmlns:wps="http://schemas.microsoft.com/office/word/2010/wordprocessingShape" mc:Ignorable="w14 w15 w16se w16cid w16 w16cex w16sdtdh wp14">
+<w:ftr xmlns:wpc="http://schemas.microsoft.com/office/word/2010/wordprocessingCanvas" xmlns:cx="http://schemas.microsoft.com/office/drawing/2014/chartex" xmlns:cx1="http://schemas.microsoft.com/office/drawing/2015/9/8/chartex" xmlns:cx2="http://schemas.microsoft.com/office/drawing/2015/10/21/chartex" xmlns:cx3="http://schemas.microsoft.com/office/drawing/2016/5/9/chartex" xmlns:cx4="http://schemas.microsoft.com/office/drawing/2016/5/10/chartex" xmlns:cx5="http://schemas.microsoft.com/office/drawing/2016/5/11/chartex" xmlns:cx6="http://schemas.microsoft.com/office/drawing/2016/5/12/chartex" xmlns:cx7="http://schemas.microsoft.com/office/drawing/2016/5/13/chartex" xmlns:cx8="http://schemas.microsoft.com/office/drawing/2016/5/14/chartex" xmlns:mc="http://schemas.openxmlformats.org/markup-compatibility/2006" xmlns:aink="http://schemas.microsoft.com/office/drawing/2016/ink" xmlns:am3d="http://schemas.microsoft.com/office/drawing/2017/model3d" xmlns:o="urn:schemas-microsoft-com:office:office" xmlns:oel="http://schemas.microsoft.com/office/2019/extlst" xmlns:r="http://schemas.openxmlformats.org/officeDocument/2006/relationships" xmlns:m="http://schemas.openxmlformats.org/officeDocument/2006/math" xmlns:v="urn:schemas-microsoft-com:vml" xmlns:wp14="http://schemas.microsoft.com/office/word/2010/wordprocessingDrawing" xmlns:wp="http://schemas.openxmlformats.org/drawingml/2006/wordprocessingDrawing" xmlns:w10="urn:schemas-microsoft-com:office:word" xmlns:w="http://schemas.openxmlformats.org/wordprocessingml/2006/main" xmlns:w14="http://schemas.microsoft.com/office/word/2010/wordml" xmlns:w15="http://schemas.microsoft.com/office/word/2012/wordml" xmlns:w16cex="http://schemas.microsoft.com/office/word/2018/wordml/cex" xmlns:w16cid="http://schemas.microsoft.com/office/word/2016/wordml/cid" xmlns:w16="http://schemas.microsoft.com/office/word/2018/wordml" xmlns:w16du="http://schemas.microsoft.com/office/word/2023/wordml/word16du" xmlns:w16sdtdh="http://schemas.microsoft.com/office/word/2020/wordml/sdtdatahash" xmlns:w16se="http://schemas.microsoft.com/office/word/2015/wordml/symex" xmlns:wpg="http://schemas.microsoft.com/office/word/2010/wordprocessingGroup" xmlns:wpi="http://schemas.microsoft.com/office/word/2010/wordprocessingInk" xmlns:wne="http://schemas.microsoft.com/office/word/2006/wordml" xmlns:wps="http://schemas.microsoft.com/office/word/2010/wordprocessingShape" mc:Ignorable="w14 w15 w16se w16cid w16 w16cex w16sdtdh wp14">
   <w:sdt>
     <w:sdtPr>
       <w:id w:val="1212163370"/>
@@ -38827,7 +40768,7 @@
 </file>
 
 <file path=word/footnotes.xml><?xml version="1.0" encoding="utf-8"?>
-<w:footnotes xmlns:wpc="http://schemas.microsoft.com/office/word/2010/wordprocessingCanvas" xmlns:cx="http://schemas.microsoft.com/office/drawing/2014/chartex" xmlns:cx1="http://schemas.microsoft.com/office/drawing/2015/9/8/chartex" xmlns:cx2="http://schemas.microsoft.com/office/drawing/2015/10/21/chartex" xmlns:cx3="http://schemas.microsoft.com/office/drawing/2016/5/9/chartex" xmlns:cx4="http://schemas.microsoft.com/office/drawing/2016/5/10/chartex" xmlns:cx5="http://schemas.microsoft.com/office/drawing/2016/5/11/chartex" xmlns:cx6="http://schemas.microsoft.com/office/drawing/2016/5/12/chartex" xmlns:cx7="http://schemas.microsoft.com/office/drawing/2016/5/13/chartex" xmlns:cx8="http://schemas.microsoft.com/office/drawing/2016/5/14/chartex" xmlns:mc="http://schemas.openxmlformats.org/markup-compatibility/2006" xmlns:aink="http://schemas.microsoft.com/office/drawing/2016/ink" xmlns:am3d="http://schemas.microsoft.com/office/drawing/2017/model3d" xmlns:o="urn:schemas-microsoft-com:office:office" xmlns:oel="http://schemas.microsoft.com/office/2019/extlst" xmlns:r="http://schemas.openxmlformats.org/officeDocument/2006/relationships" xmlns:m="http://schemas.openxmlformats.org/officeDocument/2006/math" xmlns:v="urn:schemas-microsoft-com:vml" xmlns:wp14="http://schemas.microsoft.com/office/word/2010/wordprocessingDrawing" xmlns:wp="http://schemas.openxmlformats.org/drawingml/2006/wordprocessingDrawing" xmlns:w10="urn:schemas-microsoft-com:office:word" xmlns:w="http://schemas.openxmlformats.org/wordprocessingml/2006/main" xmlns:w14="http://schemas.microsoft.com/office/word/2010/wordml" xmlns:w15="http://schemas.microsoft.com/office/word/2012/wordml" xmlns:w16cex="http://schemas.microsoft.com/office/word/2018/wordml/cex" xmlns:w16cid="http://schemas.microsoft.com/office/word/2016/wordml/cid" xmlns:w16="http://schemas.microsoft.com/office/word/2018/wordml" xmlns:w16sdtdh="http://schemas.microsoft.com/office/word/2020/wordml/sdtdatahash" xmlns:w16se="http://schemas.microsoft.com/office/word/2015/wordml/symex" xmlns:wpg="http://schemas.microsoft.com/office/word/2010/wordprocessingGroup" xmlns:wpi="http://schemas.microsoft.com/office/word/2010/wordprocessingInk" xmlns:wne="http://schemas.microsoft.com/office/word/2006/wordml" xmlns:wps="http://schemas.microsoft.com/office/word/2010/wordprocessingShape" mc:Ignorable="w14 w15 w16se w16cid w16 w16cex w16sdtdh wp14">
+<w:footnotes xmlns:wpc="http://schemas.microsoft.com/office/word/2010/wordprocessingCanvas" xmlns:cx="http://schemas.microsoft.com/office/drawing/2014/chartex" xmlns:cx1="http://schemas.microsoft.com/office/drawing/2015/9/8/chartex" xmlns:cx2="http://schemas.microsoft.com/office/drawing/2015/10/21/chartex" xmlns:cx3="http://schemas.microsoft.com/office/drawing/2016/5/9/chartex" xmlns:cx4="http://schemas.microsoft.com/office/drawing/2016/5/10/chartex" xmlns:cx5="http://schemas.microsoft.com/office/drawing/2016/5/11/chartex" xmlns:cx6="http://schemas.microsoft.com/office/drawing/2016/5/12/chartex" xmlns:cx7="http://schemas.microsoft.com/office/drawing/2016/5/13/chartex" xmlns:cx8="http://schemas.microsoft.com/office/drawing/2016/5/14/chartex" xmlns:mc="http://schemas.openxmlformats.org/markup-compatibility/2006" xmlns:aink="http://schemas.microsoft.com/office/drawing/2016/ink" xmlns:am3d="http://schemas.microsoft.com/office/drawing/2017/model3d" xmlns:o="urn:schemas-microsoft-com:office:office" xmlns:oel="http://schemas.microsoft.com/office/2019/extlst" xmlns:r="http://schemas.openxmlformats.org/officeDocument/2006/relationships" xmlns:m="http://schemas.openxmlformats.org/officeDocument/2006/math" xmlns:v="urn:schemas-microsoft-com:vml" xmlns:wp14="http://schemas.microsoft.com/office/word/2010/wordprocessingDrawing" xmlns:wp="http://schemas.openxmlformats.org/drawingml/2006/wordprocessingDrawing" xmlns:w10="urn:schemas-microsoft-com:office:word" xmlns:w="http://schemas.openxmlformats.org/wordprocessingml/2006/main" xmlns:w14="http://schemas.microsoft.com/office/word/2010/wordml" xmlns:w15="http://schemas.microsoft.com/office/word/2012/wordml" xmlns:w16cex="http://schemas.microsoft.com/office/word/2018/wordml/cex" xmlns:w16cid="http://schemas.microsoft.com/office/word/2016/wordml/cid" xmlns:w16="http://schemas.microsoft.com/office/word/2018/wordml" xmlns:w16du="http://schemas.microsoft.com/office/word/2023/wordml/word16du" xmlns:w16sdtdh="http://schemas.microsoft.com/office/word/2020/wordml/sdtdatahash" xmlns:w16se="http://schemas.microsoft.com/office/word/2015/wordml/symex" xmlns:wpg="http://schemas.microsoft.com/office/word/2010/wordprocessingGroup" xmlns:wpi="http://schemas.microsoft.com/office/word/2010/wordprocessingInk" xmlns:wne="http://schemas.microsoft.com/office/word/2006/wordml" xmlns:wps="http://schemas.microsoft.com/office/word/2010/wordprocessingShape" mc:Ignorable="w14 w15 w16se w16cid w16 w16cex w16sdtdh wp14">
   <w:footnote w:type="separator" w:id="-1">
     <w:p>
       <w:r>
@@ -38846,7 +40787,7 @@
 </file>
 
 <file path=word/numbering.xml><?xml version="1.0" encoding="utf-8"?>
-<w:numbering xmlns:wpc="http://schemas.microsoft.com/office/word/2010/wordprocessingCanvas" xmlns:cx="http://schemas.microsoft.com/office/drawing/2014/chartex" xmlns:cx1="http://schemas.microsoft.com/office/drawing/2015/9/8/chartex" xmlns:cx2="http://schemas.microsoft.com/office/drawing/2015/10/21/chartex" xmlns:cx3="http://schemas.microsoft.com/office/drawing/2016/5/9/chartex" xmlns:cx4="http://schemas.microsoft.com/office/drawing/2016/5/10/chartex" xmlns:cx5="http://schemas.microsoft.com/office/drawing/2016/5/11/chartex" xmlns:cx6="http://schemas.microsoft.com/office/drawing/2016/5/12/chartex" xmlns:cx7="http://schemas.microsoft.com/office/drawing/2016/5/13/chartex" xmlns:cx8="http://schemas.microsoft.com/office/drawing/2016/5/14/chartex" xmlns:mc="http://schemas.openxmlformats.org/markup-compatibility/2006" xmlns:aink="http://schemas.microsoft.com/office/drawing/2016/ink" xmlns:am3d="http://schemas.microsoft.com/office/drawing/2017/model3d" xmlns:o="urn:schemas-microsoft-com:office:office" xmlns:oel="http://schemas.microsoft.com/office/2019/extlst" xmlns:r="http://schemas.openxmlformats.org/officeDocument/2006/relationships" xmlns:m="http://schemas.openxmlformats.org/officeDocument/2006/math" xmlns:v="urn:schemas-microsoft-com:vml" xmlns:wp14="http://schemas.microsoft.com/office/word/2010/wordprocessingDrawing" xmlns:wp="http://schemas.openxmlformats.org/drawingml/2006/wordprocessingDrawing" xmlns:w10="urn:schemas-microsoft-com:office:word" xmlns:w="http://schemas.openxmlformats.org/wordprocessingml/2006/main" xmlns:w14="http://schemas.microsoft.com/office/word/2010/wordml" xmlns:w15="http://schemas.microsoft.com/office/word/2012/wordml" xmlns:w16cex="http://schemas.microsoft.com/office/word/2018/wordml/cex" xmlns:w16cid="http://schemas.microsoft.com/office/word/2016/wordml/cid" xmlns:w16="http://schemas.microsoft.com/office/word/2018/wordml" xmlns:w16sdtdh="http://schemas.microsoft.com/office/word/2020/wordml/sdtdatahash" xmlns:w16se="http://schemas.microsoft.com/office/word/2015/wordml/symex" xmlns:wpg="http://schemas.microsoft.com/office/word/2010/wordprocessingGroup" xmlns:wpi="http://schemas.microsoft.com/office/word/2010/wordprocessingInk" xmlns:wne="http://schemas.microsoft.com/office/word/2006/wordml" xmlns:wps="http://schemas.microsoft.com/office/word/2010/wordprocessingShape" mc:Ignorable="w14 w15 w16se w16cid w16 w16cex w16sdtdh wp14">
+<w:numbering xmlns:wpc="http://schemas.microsoft.com/office/word/2010/wordprocessingCanvas" xmlns:cx="http://schemas.microsoft.com/office/drawing/2014/chartex" xmlns:cx1="http://schemas.microsoft.com/office/drawing/2015/9/8/chartex" xmlns:cx2="http://schemas.microsoft.com/office/drawing/2015/10/21/chartex" xmlns:cx3="http://schemas.microsoft.com/office/drawing/2016/5/9/chartex" xmlns:cx4="http://schemas.microsoft.com/office/drawing/2016/5/10/chartex" xmlns:cx5="http://schemas.microsoft.com/office/drawing/2016/5/11/chartex" xmlns:cx6="http://schemas.microsoft.com/office/drawing/2016/5/12/chartex" xmlns:cx7="http://schemas.microsoft.com/office/drawing/2016/5/13/chartex" xmlns:cx8="http://schemas.microsoft.com/office/drawing/2016/5/14/chartex" xmlns:mc="http://schemas.openxmlformats.org/markup-compatibility/2006" xmlns:aink="http://schemas.microsoft.com/office/drawing/2016/ink" xmlns:am3d="http://schemas.microsoft.com/office/drawing/2017/model3d" xmlns:o="urn:schemas-microsoft-com:office:office" xmlns:oel="http://schemas.microsoft.com/office/2019/extlst" xmlns:r="http://schemas.openxmlformats.org/officeDocument/2006/relationships" xmlns:m="http://schemas.openxmlformats.org/officeDocument/2006/math" xmlns:v="urn:schemas-microsoft-com:vml" xmlns:wp14="http://schemas.microsoft.com/office/word/2010/wordprocessingDrawing" xmlns:wp="http://schemas.openxmlformats.org/drawingml/2006/wordprocessingDrawing" xmlns:w10="urn:schemas-microsoft-com:office:word" xmlns:w="http://schemas.openxmlformats.org/wordprocessingml/2006/main" xmlns:w14="http://schemas.microsoft.com/office/word/2010/wordml" xmlns:w15="http://schemas.microsoft.com/office/word/2012/wordml" xmlns:w16cex="http://schemas.microsoft.com/office/word/2018/wordml/cex" xmlns:w16cid="http://schemas.microsoft.com/office/word/2016/wordml/cid" xmlns:w16="http://schemas.microsoft.com/office/word/2018/wordml" xmlns:w16du="http://schemas.microsoft.com/office/word/2023/wordml/word16du" xmlns:w16sdtdh="http://schemas.microsoft.com/office/word/2020/wordml/sdtdatahash" xmlns:w16se="http://schemas.microsoft.com/office/word/2015/wordml/symex" xmlns:wpg="http://schemas.microsoft.com/office/word/2010/wordprocessingGroup" xmlns:wpi="http://schemas.microsoft.com/office/word/2010/wordprocessingInk" xmlns:wne="http://schemas.microsoft.com/office/word/2006/wordml" xmlns:wps="http://schemas.microsoft.com/office/word/2010/wordprocessingShape" mc:Ignorable="w14 w15 w16se w16cid w16 w16cex w16sdtdh wp14">
   <w:abstractNum w:abstractNumId="0" w15:restartNumberingAfterBreak="0">
     <w:nsid w:val="02786EFD"/>
     <w:multiLevelType w:val="hybridMultilevel"/>

</xml_diff>

<commit_message>
feat: test data split for lenet
</commit_message>
<xml_diff>
--- a/Format Buku TA.docx
+++ b/Format Buku TA.docx
@@ -32121,8 +32121,8 @@
         <w:keepNext/>
         <w:jc w:val="center"/>
       </w:pPr>
-      <w:bookmarkStart w:id="92" w:name="_Toc130324827"/>
-      <w:bookmarkStart w:id="93" w:name="_Ref130452282"/>
+      <w:bookmarkStart w:id="92" w:name="_Ref130452282"/>
+      <w:bookmarkStart w:id="93" w:name="_Toc130324827"/>
       <w:r>
         <w:t>Table 4.</w:t>
       </w:r>
@@ -32144,14 +32144,14 @@
       <w:r>
         <w:fldChar w:fldCharType="end"/>
       </w:r>
+      <w:bookmarkEnd w:id="92"/>
+      <w:r>
+        <w:rPr>
+          <w:lang w:val="en-US"/>
+        </w:rPr>
+        <w:t xml:space="preserve"> RAVDESS Amplitude and Spectogram</w:t>
+      </w:r>
       <w:bookmarkEnd w:id="93"/>
-      <w:r>
-        <w:rPr>
-          <w:lang w:val="en-US"/>
-        </w:rPr>
-        <w:t xml:space="preserve"> RAVDESS Amplitude and Spectogram</w:t>
-      </w:r>
-      <w:bookmarkEnd w:id="92"/>
     </w:p>
     <w:tbl>
       <w:tblPr>
@@ -36162,14 +36162,16 @@
               <w:rPr>
                 <w:sz w:val="20"/>
                 <w:szCs w:val="20"/>
+                <w:lang w:val="en-US"/>
               </w:rPr>
             </w:pPr>
             <w:r>
               <w:rPr>
                 <w:sz w:val="20"/>
                 <w:szCs w:val="20"/>
-              </w:rPr>
-              <w:t>5.27</w:t>
+                <w:lang w:val="en-US"/>
+              </w:rPr>
+              <w:t>5</w:t>
             </w:r>
           </w:p>
         </w:tc>
@@ -36351,7 +36353,7 @@
                 <w:sz w:val="20"/>
                 <w:szCs w:val="20"/>
               </w:rPr>
-              <w:t>5.27</w:t>
+              <w:t>5</w:t>
             </w:r>
           </w:p>
         </w:tc>
@@ -36538,8 +36540,9 @@
               <w:rPr>
                 <w:sz w:val="20"/>
                 <w:szCs w:val="20"/>
-              </w:rPr>
-              <w:t>5.27</w:t>
+                <w:lang w:val="en-US"/>
+              </w:rPr>
+              <w:t>5</w:t>
             </w:r>
           </w:p>
         </w:tc>
@@ -37186,14 +37189,7 @@
                 <w:sz w:val="20"/>
                 <w:szCs w:val="20"/>
               </w:rPr>
-              <w:t>53.68</w:t>
-            </w:r>
-            <w:r>
-              <w:rPr>
-                <w:sz w:val="20"/>
-                <w:szCs w:val="20"/>
-              </w:rPr>
-              <w:t>%</w:t>
+              <w:t>53.68%</w:t>
             </w:r>
           </w:p>
         </w:tc>
@@ -37542,8 +37538,8 @@
         <w:keepNext/>
         <w:jc w:val="center"/>
       </w:pPr>
-      <w:bookmarkStart w:id="96" w:name="_Toc130324829"/>
-      <w:bookmarkStart w:id="97" w:name="_Ref130465614"/>
+      <w:bookmarkStart w:id="96" w:name="_Ref130465614"/>
+      <w:bookmarkStart w:id="97" w:name="_Toc130324829"/>
       <w:r>
         <w:t>Table 4.</w:t>
       </w:r>
@@ -37565,74 +37561,74 @@
       <w:r>
         <w:fldChar w:fldCharType="end"/>
       </w:r>
+      <w:bookmarkEnd w:id="96"/>
+      <w:r>
+        <w:rPr>
+          <w:lang w:val="en-US"/>
+        </w:rPr>
+        <w:t>: A</w:t>
+      </w:r>
+      <w:r>
+        <w:rPr>
+          <w:lang w:val="en-US"/>
+        </w:rPr>
+        <w:t xml:space="preserve">ccuracy </w:t>
+      </w:r>
+      <w:r>
+        <w:rPr>
+          <w:lang w:val="en-US"/>
+        </w:rPr>
+        <w:t>C</w:t>
+      </w:r>
+      <w:r>
+        <w:rPr>
+          <w:lang w:val="en-US"/>
+        </w:rPr>
+        <w:t xml:space="preserve">omparison on </w:t>
+      </w:r>
+      <w:r>
+        <w:rPr>
+          <w:lang w:val="en-US"/>
+        </w:rPr>
+        <w:t>D</w:t>
+      </w:r>
+      <w:r>
+        <w:rPr>
+          <w:lang w:val="en-US"/>
+        </w:rPr>
+        <w:t>ifferent</w:t>
+      </w:r>
+      <w:r>
+        <w:rPr>
+          <w:lang w:val="en-US"/>
+        </w:rPr>
+        <w:t xml:space="preserve"> Split Data</w:t>
+      </w:r>
+      <w:r>
+        <w:rPr>
+          <w:lang w:val="en-US"/>
+        </w:rPr>
+        <w:t xml:space="preserve"> </w:t>
+      </w:r>
+      <w:r>
+        <w:rPr>
+          <w:lang w:val="en-US"/>
+        </w:rPr>
+        <w:t>Ratio for</w:t>
+      </w:r>
+      <w:r>
+        <w:rPr>
+          <w:lang w:val="en-US"/>
+        </w:rPr>
+        <w:t xml:space="preserve"> SVM</w:t>
+      </w:r>
+      <w:r>
+        <w:rPr>
+          <w:lang w:val="en-US"/>
+        </w:rPr>
+        <w:t>.</w:t>
+      </w:r>
       <w:bookmarkEnd w:id="97"/>
-      <w:r>
-        <w:rPr>
-          <w:lang w:val="en-US"/>
-        </w:rPr>
-        <w:t>: A</w:t>
-      </w:r>
-      <w:r>
-        <w:rPr>
-          <w:lang w:val="en-US"/>
-        </w:rPr>
-        <w:t xml:space="preserve">ccuracy </w:t>
-      </w:r>
-      <w:r>
-        <w:rPr>
-          <w:lang w:val="en-US"/>
-        </w:rPr>
-        <w:t>C</w:t>
-      </w:r>
-      <w:r>
-        <w:rPr>
-          <w:lang w:val="en-US"/>
-        </w:rPr>
-        <w:t xml:space="preserve">omparison on </w:t>
-      </w:r>
-      <w:r>
-        <w:rPr>
-          <w:lang w:val="en-US"/>
-        </w:rPr>
-        <w:t>D</w:t>
-      </w:r>
-      <w:r>
-        <w:rPr>
-          <w:lang w:val="en-US"/>
-        </w:rPr>
-        <w:t>ifferent</w:t>
-      </w:r>
-      <w:r>
-        <w:rPr>
-          <w:lang w:val="en-US"/>
-        </w:rPr>
-        <w:t xml:space="preserve"> Split Data</w:t>
-      </w:r>
-      <w:r>
-        <w:rPr>
-          <w:lang w:val="en-US"/>
-        </w:rPr>
-        <w:t xml:space="preserve"> </w:t>
-      </w:r>
-      <w:r>
-        <w:rPr>
-          <w:lang w:val="en-US"/>
-        </w:rPr>
-        <w:t>Ratio for</w:t>
-      </w:r>
-      <w:r>
-        <w:rPr>
-          <w:lang w:val="en-US"/>
-        </w:rPr>
-        <w:t xml:space="preserve"> SVM</w:t>
-      </w:r>
-      <w:r>
-        <w:rPr>
-          <w:lang w:val="en-US"/>
-        </w:rPr>
-        <w:t>.</w:t>
-      </w:r>
-      <w:bookmarkEnd w:id="96"/>
     </w:p>
     <w:tbl>
       <w:tblPr>
@@ -38522,8 +38518,8 @@
         <w:keepNext/>
         <w:jc w:val="center"/>
       </w:pPr>
-      <w:bookmarkStart w:id="98" w:name="_Toc130324830"/>
-      <w:bookmarkStart w:id="99" w:name="_Ref130465621"/>
+      <w:bookmarkStart w:id="98" w:name="_Ref130465621"/>
+      <w:bookmarkStart w:id="99" w:name="_Toc130324830"/>
       <w:r>
         <w:lastRenderedPageBreak/>
         <w:t>Table 4.</w:t>
@@ -38546,14 +38542,14 @@
       <w:r>
         <w:fldChar w:fldCharType="end"/>
       </w:r>
+      <w:bookmarkEnd w:id="98"/>
+      <w:r>
+        <w:rPr>
+          <w:lang w:val="en-US"/>
+        </w:rPr>
+        <w:t>: Model Accuracy Comparison on Different Split Data Ratio.</w:t>
+      </w:r>
       <w:bookmarkEnd w:id="99"/>
-      <w:r>
-        <w:rPr>
-          <w:lang w:val="en-US"/>
-        </w:rPr>
-        <w:t>: Model Accuracy Comparison on Different Split Data Ratio.</w:t>
-      </w:r>
-      <w:bookmarkEnd w:id="98"/>
     </w:p>
     <w:tbl>
       <w:tblPr>
@@ -38819,25 +38815,7 @@
               <w:rPr>
                 <w:lang w:val="en-ID"/>
               </w:rPr>
-              <w:t>80 (</w:t>
-            </w:r>
-            <w:r>
-              <w:rPr>
-                <w:lang w:val="en-ID"/>
-              </w:rPr>
-              <w:t>6</w:t>
-            </w:r>
-            <w:r>
-              <w:rPr>
-                <w:lang w:val="en-ID"/>
-              </w:rPr>
-              <w:t>027</w:t>
-            </w:r>
-            <w:r>
-              <w:rPr>
-                <w:lang w:val="en-ID"/>
-              </w:rPr>
-              <w:t>)</w:t>
+              <w:t>80 (6027)</w:t>
             </w:r>
           </w:p>
         </w:tc>
@@ -38856,13 +38834,7 @@
               <w:rPr>
                 <w:lang w:val="en-ID"/>
               </w:rPr>
-              <w:t>10</w:t>
-            </w:r>
-            <w:r>
-              <w:rPr>
-                <w:lang w:val="en-ID"/>
-              </w:rPr>
-              <w:t xml:space="preserve"> (</w:t>
+              <w:t>10 (</w:t>
             </w:r>
             <w:r>
               <w:rPr>
@@ -38893,13 +38865,7 @@
               <w:rPr>
                 <w:lang w:val="en-ID"/>
               </w:rPr>
-              <w:t>10</w:t>
-            </w:r>
-            <w:r>
-              <w:rPr>
-                <w:lang w:val="en-ID"/>
-              </w:rPr>
-              <w:t xml:space="preserve"> (</w:t>
+              <w:t>10 (</w:t>
             </w:r>
             <w:r>
               <w:rPr>
@@ -38918,14 +38884,23 @@
         <w:tc>
           <w:tcPr>
             <w:tcW w:w="1276" w:type="dxa"/>
+            <w:vAlign w:val="bottom"/>
           </w:tcPr>
           <w:p>
             <w:pPr>
-              <w:jc w:val="both"/>
+              <w:jc w:val="center"/>
               <w:rPr>
                 <w:lang w:val="en-ID"/>
               </w:rPr>
             </w:pPr>
+            <w:r>
+              <w:rPr>
+                <w:rFonts w:ascii="Arial" w:hAnsi="Arial" w:cs="Arial"/>
+                <w:sz w:val="20"/>
+                <w:szCs w:val="20"/>
+              </w:rPr>
+              <w:t>51.81%</w:t>
+            </w:r>
           </w:p>
         </w:tc>
         <w:tc>
@@ -38934,7 +38909,7 @@
           </w:tcPr>
           <w:p>
             <w:pPr>
-              <w:jc w:val="both"/>
+              <w:jc w:val="center"/>
               <w:rPr>
                 <w:lang w:val="en-ID"/>
               </w:rPr>
@@ -38947,7 +38922,7 @@
           </w:tcPr>
           <w:p>
             <w:pPr>
-              <w:jc w:val="both"/>
+              <w:jc w:val="center"/>
               <w:rPr>
                 <w:lang w:val="en-ID"/>
               </w:rPr>
@@ -38999,25 +38974,7 @@
               <w:rPr>
                 <w:lang w:val="en-ID"/>
               </w:rPr>
-              <w:t>90</w:t>
-            </w:r>
-            <w:r>
-              <w:rPr>
-                <w:lang w:val="en-ID"/>
-              </w:rPr>
-              <w:t xml:space="preserve"> (</w:t>
-            </w:r>
-            <w:r>
-              <w:rPr>
-                <w:lang w:val="en-ID"/>
-              </w:rPr>
-              <w:t>6715</w:t>
-            </w:r>
-            <w:r>
-              <w:rPr>
-                <w:lang w:val="en-ID"/>
-              </w:rPr>
-              <w:t>)</w:t>
+              <w:t>90 (6715)</w:t>
             </w:r>
           </w:p>
         </w:tc>
@@ -39036,13 +38993,7 @@
               <w:rPr>
                 <w:lang w:val="en-ID"/>
               </w:rPr>
-              <w:t>5</w:t>
-            </w:r>
-            <w:r>
-              <w:rPr>
-                <w:lang w:val="en-ID"/>
-              </w:rPr>
-              <w:t xml:space="preserve"> (</w:t>
+              <w:t>5 (</w:t>
             </w:r>
             <w:r>
               <w:rPr>
@@ -39073,27 +39024,34 @@
               <w:rPr>
                 <w:lang w:val="en-ID"/>
               </w:rPr>
-              <w:t>5</w:t>
-            </w:r>
-            <w:r>
-              <w:rPr>
-                <w:lang w:val="en-ID"/>
-              </w:rPr>
-              <w:t xml:space="preserve"> (354)</w:t>
+              <w:t>5 (354)</w:t>
             </w:r>
           </w:p>
         </w:tc>
         <w:tc>
           <w:tcPr>
             <w:tcW w:w="1276" w:type="dxa"/>
+            <w:vAlign w:val="bottom"/>
           </w:tcPr>
           <w:p>
             <w:pPr>
-              <w:jc w:val="both"/>
-              <w:rPr>
+              <w:jc w:val="center"/>
+              <w:rPr>
+                <w:b/>
+                <w:bCs/>
                 <w:lang w:val="en-ID"/>
               </w:rPr>
             </w:pPr>
+            <w:r>
+              <w:rPr>
+                <w:rFonts w:ascii="Arial" w:hAnsi="Arial" w:cs="Arial"/>
+                <w:b/>
+                <w:bCs/>
+                <w:sz w:val="20"/>
+                <w:szCs w:val="20"/>
+              </w:rPr>
+              <w:t>54.42%</w:t>
+            </w:r>
           </w:p>
         </w:tc>
         <w:tc>
@@ -39102,7 +39060,7 @@
           </w:tcPr>
           <w:p>
             <w:pPr>
-              <w:jc w:val="both"/>
+              <w:jc w:val="center"/>
               <w:rPr>
                 <w:lang w:val="en-ID"/>
               </w:rPr>
@@ -39115,7 +39073,7 @@
           </w:tcPr>
           <w:p>
             <w:pPr>
-              <w:jc w:val="both"/>
+              <w:jc w:val="center"/>
               <w:rPr>
                 <w:b/>
                 <w:bCs/>
@@ -39171,13 +39129,7 @@
               <w:rPr>
                 <w:lang w:val="en-ID"/>
               </w:rPr>
-              <w:t>70</w:t>
-            </w:r>
-            <w:r>
-              <w:rPr>
-                <w:lang w:val="en-ID"/>
-              </w:rPr>
-              <w:t xml:space="preserve"> (</w:t>
+              <w:t>70 (</w:t>
             </w:r>
             <w:r>
               <w:rPr>
@@ -39208,13 +39160,7 @@
               <w:rPr>
                 <w:lang w:val="en-ID"/>
               </w:rPr>
-              <w:t>15</w:t>
-            </w:r>
-            <w:r>
-              <w:rPr>
-                <w:lang w:val="en-ID"/>
-              </w:rPr>
-              <w:t xml:space="preserve"> (</w:t>
+              <w:t>15 (</w:t>
             </w:r>
             <w:r>
               <w:rPr>
@@ -39245,27 +39191,30 @@
               <w:rPr>
                 <w:lang w:val="en-ID"/>
               </w:rPr>
-              <w:t>15</w:t>
-            </w:r>
-            <w:r>
-              <w:rPr>
-                <w:lang w:val="en-ID"/>
-              </w:rPr>
-              <w:t xml:space="preserve"> (949)</w:t>
+              <w:t>15 (949)</w:t>
             </w:r>
           </w:p>
         </w:tc>
         <w:tc>
           <w:tcPr>
             <w:tcW w:w="1276" w:type="dxa"/>
+            <w:vAlign w:val="bottom"/>
           </w:tcPr>
           <w:p>
             <w:pPr>
-              <w:jc w:val="both"/>
+              <w:jc w:val="center"/>
               <w:rPr>
                 <w:lang w:val="en-ID"/>
               </w:rPr>
             </w:pPr>
+            <w:r>
+              <w:rPr>
+                <w:rFonts w:ascii="Arial" w:hAnsi="Arial" w:cs="Arial"/>
+                <w:sz w:val="20"/>
+                <w:szCs w:val="20"/>
+              </w:rPr>
+              <w:t>48.70%</w:t>
+            </w:r>
           </w:p>
         </w:tc>
         <w:tc>
@@ -39274,7 +39223,7 @@
           </w:tcPr>
           <w:p>
             <w:pPr>
-              <w:jc w:val="both"/>
+              <w:jc w:val="center"/>
               <w:rPr>
                 <w:lang w:val="en-ID"/>
               </w:rPr>
@@ -39287,7 +39236,7 @@
           </w:tcPr>
           <w:p>
             <w:pPr>
-              <w:jc w:val="both"/>
+              <w:jc w:val="center"/>
               <w:rPr>
                 <w:lang w:val="en-ID"/>
               </w:rPr>
@@ -39339,13 +39288,7 @@
               <w:rPr>
                 <w:lang w:val="en-ID"/>
               </w:rPr>
-              <w:t>80</w:t>
-            </w:r>
-            <w:r>
-              <w:rPr>
-                <w:lang w:val="en-ID"/>
-              </w:rPr>
-              <w:t xml:space="preserve"> (855)</w:t>
+              <w:t>80 (855)</w:t>
             </w:r>
           </w:p>
         </w:tc>
@@ -39364,13 +39307,7 @@
               <w:rPr>
                 <w:lang w:val="en-ID"/>
               </w:rPr>
-              <w:t>10</w:t>
-            </w:r>
-            <w:r>
-              <w:rPr>
-                <w:lang w:val="en-ID"/>
-              </w:rPr>
-              <w:t xml:space="preserve"> (106)</w:t>
+              <w:t>10 (106)</w:t>
             </w:r>
           </w:p>
         </w:tc>
@@ -39389,27 +39326,30 @@
               <w:rPr>
                 <w:lang w:val="en-ID"/>
               </w:rPr>
-              <w:t>10</w:t>
-            </w:r>
-            <w:r>
-              <w:rPr>
-                <w:lang w:val="en-ID"/>
-              </w:rPr>
-              <w:t xml:space="preserve"> (95)</w:t>
+              <w:t>10 (95)</w:t>
             </w:r>
           </w:p>
         </w:tc>
         <w:tc>
           <w:tcPr>
             <w:tcW w:w="1276" w:type="dxa"/>
+            <w:vAlign w:val="bottom"/>
           </w:tcPr>
           <w:p>
             <w:pPr>
-              <w:jc w:val="both"/>
+              <w:jc w:val="center"/>
               <w:rPr>
                 <w:lang w:val="en-ID"/>
               </w:rPr>
             </w:pPr>
+            <w:r>
+              <w:rPr>
+                <w:rFonts w:ascii="Arial" w:hAnsi="Arial" w:cs="Arial"/>
+                <w:sz w:val="20"/>
+                <w:szCs w:val="20"/>
+              </w:rPr>
+              <w:t>60.38%</w:t>
+            </w:r>
           </w:p>
         </w:tc>
         <w:tc>
@@ -39418,7 +39358,7 @@
           </w:tcPr>
           <w:p>
             <w:pPr>
-              <w:jc w:val="both"/>
+              <w:jc w:val="center"/>
               <w:rPr>
                 <w:lang w:val="en-ID"/>
               </w:rPr>
@@ -39431,7 +39371,7 @@
           </w:tcPr>
           <w:p>
             <w:pPr>
-              <w:jc w:val="both"/>
+              <w:jc w:val="center"/>
               <w:rPr>
                 <w:lang w:val="en-ID"/>
               </w:rPr>
@@ -39483,13 +39423,7 @@
               <w:rPr>
                 <w:lang w:val="en-ID"/>
               </w:rPr>
-              <w:t>90</w:t>
-            </w:r>
-            <w:r>
-              <w:rPr>
-                <w:lang w:val="en-ID"/>
-              </w:rPr>
-              <w:t xml:space="preserve"> (952)</w:t>
+              <w:t>90 (952)</w:t>
             </w:r>
           </w:p>
         </w:tc>
@@ -39508,13 +39442,7 @@
               <w:rPr>
                 <w:lang w:val="en-ID"/>
               </w:rPr>
-              <w:t>5</w:t>
-            </w:r>
-            <w:r>
-              <w:rPr>
-                <w:lang w:val="en-ID"/>
-              </w:rPr>
-              <w:t xml:space="preserve"> (53)</w:t>
+              <w:t>5 (53)</w:t>
             </w:r>
           </w:p>
         </w:tc>
@@ -39533,27 +39461,34 @@
               <w:rPr>
                 <w:lang w:val="en-ID"/>
               </w:rPr>
-              <w:t>5</w:t>
-            </w:r>
-            <w:r>
-              <w:rPr>
-                <w:lang w:val="en-ID"/>
-              </w:rPr>
-              <w:t xml:space="preserve"> (51)</w:t>
+              <w:t>5 (51)</w:t>
             </w:r>
           </w:p>
         </w:tc>
         <w:tc>
           <w:tcPr>
             <w:tcW w:w="1276" w:type="dxa"/>
+            <w:vAlign w:val="bottom"/>
           </w:tcPr>
           <w:p>
             <w:pPr>
-              <w:jc w:val="both"/>
-              <w:rPr>
+              <w:jc w:val="center"/>
+              <w:rPr>
+                <w:b/>
+                <w:bCs/>
                 <w:lang w:val="en-ID"/>
               </w:rPr>
             </w:pPr>
+            <w:r>
+              <w:rPr>
+                <w:rFonts w:ascii="Arial" w:hAnsi="Arial" w:cs="Arial"/>
+                <w:b/>
+                <w:bCs/>
+                <w:sz w:val="20"/>
+                <w:szCs w:val="20"/>
+              </w:rPr>
+              <w:t>62.26%</w:t>
+            </w:r>
           </w:p>
         </w:tc>
         <w:tc>
@@ -39562,7 +39497,7 @@
           </w:tcPr>
           <w:p>
             <w:pPr>
-              <w:jc w:val="both"/>
+              <w:jc w:val="center"/>
               <w:rPr>
                 <w:lang w:val="en-ID"/>
               </w:rPr>
@@ -39575,7 +39510,7 @@
           </w:tcPr>
           <w:p>
             <w:pPr>
-              <w:jc w:val="both"/>
+              <w:jc w:val="center"/>
               <w:rPr>
                 <w:b/>
                 <w:bCs/>
@@ -39631,13 +39566,7 @@
               <w:rPr>
                 <w:lang w:val="en-ID"/>
               </w:rPr>
-              <w:t>70</w:t>
-            </w:r>
-            <w:r>
-              <w:rPr>
-                <w:lang w:val="en-ID"/>
-              </w:rPr>
-              <w:t xml:space="preserve"> (</w:t>
+              <w:t>70 (</w:t>
             </w:r>
             <w:r>
               <w:rPr>
@@ -39668,13 +39597,7 @@
               <w:rPr>
                 <w:lang w:val="en-ID"/>
               </w:rPr>
-              <w:t>15</w:t>
-            </w:r>
-            <w:r>
-              <w:rPr>
-                <w:lang w:val="en-ID"/>
-              </w:rPr>
-              <w:t xml:space="preserve"> (159)</w:t>
+              <w:t>15 (159)</w:t>
             </w:r>
           </w:p>
         </w:tc>
@@ -39693,13 +39616,7 @@
               <w:rPr>
                 <w:lang w:val="en-ID"/>
               </w:rPr>
-              <w:t>15</w:t>
-            </w:r>
-            <w:r>
-              <w:rPr>
-                <w:lang w:val="en-ID"/>
-              </w:rPr>
-              <w:t xml:space="preserve"> (</w:t>
+              <w:t>15 (</w:t>
             </w:r>
             <w:r>
               <w:rPr>
@@ -39718,14 +39635,23 @@
         <w:tc>
           <w:tcPr>
             <w:tcW w:w="1276" w:type="dxa"/>
+            <w:vAlign w:val="bottom"/>
           </w:tcPr>
           <w:p>
             <w:pPr>
-              <w:jc w:val="both"/>
+              <w:jc w:val="center"/>
               <w:rPr>
                 <w:lang w:val="en-ID"/>
               </w:rPr>
             </w:pPr>
+            <w:r>
+              <w:rPr>
+                <w:rFonts w:ascii="Arial" w:hAnsi="Arial" w:cs="Arial"/>
+                <w:sz w:val="20"/>
+                <w:szCs w:val="20"/>
+              </w:rPr>
+              <w:t>61.01%</w:t>
+            </w:r>
           </w:p>
         </w:tc>
         <w:tc>
@@ -39734,7 +39660,7 @@
           </w:tcPr>
           <w:p>
             <w:pPr>
-              <w:jc w:val="both"/>
+              <w:jc w:val="center"/>
               <w:rPr>
                 <w:lang w:val="en-ID"/>
               </w:rPr>
@@ -39747,7 +39673,7 @@
           </w:tcPr>
           <w:p>
             <w:pPr>
-              <w:jc w:val="both"/>
+              <w:jc w:val="center"/>
               <w:rPr>
                 <w:lang w:val="en-ID"/>
               </w:rPr>

</xml_diff>

<commit_message>
feat: add feature extractoin
</commit_message>
<xml_diff>
--- a/Format Buku TA.docx
+++ b/Format Buku TA.docx
@@ -1,6 +1,6 @@
 
 <file path=word/document.xml><?xml version="1.0" encoding="utf-8"?>
-<w:document xmlns:wpc="http://schemas.microsoft.com/office/word/2010/wordprocessingCanvas" xmlns:cx="http://schemas.microsoft.com/office/drawing/2014/chartex" xmlns:cx1="http://schemas.microsoft.com/office/drawing/2015/9/8/chartex" xmlns:cx2="http://schemas.microsoft.com/office/drawing/2015/10/21/chartex" xmlns:cx3="http://schemas.microsoft.com/office/drawing/2016/5/9/chartex" xmlns:cx4="http://schemas.microsoft.com/office/drawing/2016/5/10/chartex" xmlns:cx5="http://schemas.microsoft.com/office/drawing/2016/5/11/chartex" xmlns:cx6="http://schemas.microsoft.com/office/drawing/2016/5/12/chartex" xmlns:cx7="http://schemas.microsoft.com/office/drawing/2016/5/13/chartex" xmlns:cx8="http://schemas.microsoft.com/office/drawing/2016/5/14/chartex" xmlns:mc="http://schemas.openxmlformats.org/markup-compatibility/2006" xmlns:aink="http://schemas.microsoft.com/office/drawing/2016/ink" xmlns:am3d="http://schemas.microsoft.com/office/drawing/2017/model3d" xmlns:o="urn:schemas-microsoft-com:office:office" xmlns:oel="http://schemas.microsoft.com/office/2019/extlst" xmlns:r="http://schemas.openxmlformats.org/officeDocument/2006/relationships" xmlns:m="http://schemas.openxmlformats.org/officeDocument/2006/math" xmlns:v="urn:schemas-microsoft-com:vml" xmlns:wp14="http://schemas.microsoft.com/office/word/2010/wordprocessingDrawing" xmlns:wp="http://schemas.openxmlformats.org/drawingml/2006/wordprocessingDrawing" xmlns:w10="urn:schemas-microsoft-com:office:word" xmlns:w="http://schemas.openxmlformats.org/wordprocessingml/2006/main" xmlns:w14="http://schemas.microsoft.com/office/word/2010/wordml" xmlns:w15="http://schemas.microsoft.com/office/word/2012/wordml" xmlns:w16cex="http://schemas.microsoft.com/office/word/2018/wordml/cex" xmlns:w16cid="http://schemas.microsoft.com/office/word/2016/wordml/cid" xmlns:w16="http://schemas.microsoft.com/office/word/2018/wordml" xmlns:w16du="http://schemas.microsoft.com/office/word/2023/wordml/word16du" xmlns:w16sdtdh="http://schemas.microsoft.com/office/word/2020/wordml/sdtdatahash" xmlns:w16se="http://schemas.microsoft.com/office/word/2015/wordml/symex" xmlns:wpg="http://schemas.microsoft.com/office/word/2010/wordprocessingGroup" xmlns:wpi="http://schemas.microsoft.com/office/word/2010/wordprocessingInk" xmlns:wne="http://schemas.microsoft.com/office/word/2006/wordml" xmlns:wps="http://schemas.microsoft.com/office/word/2010/wordprocessingShape" mc:Ignorable="w14 w15 w16se w16cid w16 w16cex w16sdtdh wp14">
+<w:document xmlns:wpc="http://schemas.microsoft.com/office/word/2010/wordprocessingCanvas" xmlns:cx="http://schemas.microsoft.com/office/drawing/2014/chartex" xmlns:cx1="http://schemas.microsoft.com/office/drawing/2015/9/8/chartex" xmlns:cx2="http://schemas.microsoft.com/office/drawing/2015/10/21/chartex" xmlns:cx3="http://schemas.microsoft.com/office/drawing/2016/5/9/chartex" xmlns:cx4="http://schemas.microsoft.com/office/drawing/2016/5/10/chartex" xmlns:cx5="http://schemas.microsoft.com/office/drawing/2016/5/11/chartex" xmlns:cx6="http://schemas.microsoft.com/office/drawing/2016/5/12/chartex" xmlns:cx7="http://schemas.microsoft.com/office/drawing/2016/5/13/chartex" xmlns:cx8="http://schemas.microsoft.com/office/drawing/2016/5/14/chartex" xmlns:mc="http://schemas.openxmlformats.org/markup-compatibility/2006" xmlns:aink="http://schemas.microsoft.com/office/drawing/2016/ink" xmlns:am3d="http://schemas.microsoft.com/office/drawing/2017/model3d" xmlns:o="urn:schemas-microsoft-com:office:office" xmlns:oel="http://schemas.microsoft.com/office/2019/extlst" xmlns:r="http://schemas.openxmlformats.org/officeDocument/2006/relationships" xmlns:m="http://schemas.openxmlformats.org/officeDocument/2006/math" xmlns:v="urn:schemas-microsoft-com:vml" xmlns:wp14="http://schemas.microsoft.com/office/word/2010/wordprocessingDrawing" xmlns:wp="http://schemas.openxmlformats.org/drawingml/2006/wordprocessingDrawing" xmlns:w10="urn:schemas-microsoft-com:office:word" xmlns:w="http://schemas.openxmlformats.org/wordprocessingml/2006/main" xmlns:w14="http://schemas.microsoft.com/office/word/2010/wordml" xmlns:w15="http://schemas.microsoft.com/office/word/2012/wordml" xmlns:w16cex="http://schemas.microsoft.com/office/word/2018/wordml/cex" xmlns:w16cid="http://schemas.microsoft.com/office/word/2016/wordml/cid" xmlns:w16="http://schemas.microsoft.com/office/word/2018/wordml" xmlns:w16sdtdh="http://schemas.microsoft.com/office/word/2020/wordml/sdtdatahash" xmlns:w16se="http://schemas.microsoft.com/office/word/2015/wordml/symex" xmlns:wpg="http://schemas.microsoft.com/office/word/2010/wordprocessingGroup" xmlns:wpi="http://schemas.microsoft.com/office/word/2010/wordprocessingInk" xmlns:wne="http://schemas.microsoft.com/office/word/2006/wordml" xmlns:wps="http://schemas.microsoft.com/office/word/2010/wordprocessingShape" mc:Ignorable="w14 w15 w16se w16cid w16 w16cex w16sdtdh wp14">
   <w:body>
     <w:p>
       <w:pPr>
@@ -79,7 +79,7 @@
               </wp:anchor>
             </w:drawing>
           </mc:Choice>
-          <mc:Fallback>
+          <mc:Fallback xmlns:w16du="http://schemas.microsoft.com/office/word/2023/wordml/word16du">
             <w:pict>
               <v:rect w14:anchorId="672250D3" id="Rectangle 303" o:spid="_x0000_s1026" style="position:absolute;margin-left:0;margin-top:127.25pt;width:594.7pt;height:715.15pt;z-index:-251629568;visibility:visible;mso-wrap-style:square;mso-width-percent:0;mso-height-percent:0;mso-wrap-distance-left:9pt;mso-wrap-distance-top:0;mso-wrap-distance-right:9pt;mso-wrap-distance-bottom:0;mso-position-horizontal:absolute;mso-position-horizontal-relative:page;mso-position-vertical:absolute;mso-position-vertical-relative:page;mso-width-percent:0;mso-height-percent:0;mso-width-relative:page;mso-height-relative:page;v-text-anchor:top" o:gfxdata="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" fillcolor="#0067ac" stroked="f">
                 <w10:wrap anchorx="page" anchory="page"/>
@@ -1344,7 +1344,7 @@
               </wp:anchor>
             </w:drawing>
           </mc:Choice>
-          <mc:Fallback>
+          <mc:Fallback xmlns:w16du="http://schemas.microsoft.com/office/word/2023/wordml/word16du">
             <w:pict>
               <v:group w14:anchorId="0E16E7AE" id="Group 299" o:spid="_x0000_s1026" style="position:absolute;margin-left:0;margin-top:127.9pt;width:595.2pt;height:635.1pt;z-index:-251627520;mso-position-horizontal-relative:page;mso-position-vertical-relative:page" coordorigin=",2572" coordsize="11904,12072" o:gfxdata="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">
                 <v:rect id="Rectangle 61" o:spid="_x0000_s1027" style="position:absolute;top:2572;width:11904;height:566;visibility:visible;mso-wrap-style:square;v-text-anchor:top" o:gfxdata="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" fillcolor="#0067ac" stroked="f"/>
@@ -2458,7 +2458,7 @@
               </wp:anchor>
             </w:drawing>
           </mc:Choice>
-          <mc:Fallback>
+          <mc:Fallback xmlns:w16du="http://schemas.microsoft.com/office/word/2023/wordml/word16du">
             <w:pict>
               <v:group w14:anchorId="339C6174" id="Group 295" o:spid="_x0000_s1026" style="position:absolute;margin-left:0;margin-top:126.8pt;width:595.2pt;height:637.25pt;z-index:-251625472;mso-position-horizontal-relative:page;mso-position-vertical-relative:page" coordorigin=",2528" coordsize="11904,11262" o:gfxdata="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">
                 <v:rect id="Rectangle 65" o:spid="_x0000_s1027" style="position:absolute;top:2528;width:11904;height:566;visibility:visible;mso-wrap-style:square;v-text-anchor:top" o:gfxdata="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" fillcolor="#0067ac" stroked="f"/>
@@ -39606,7 +39606,7 @@
     <w:p>
       <w:pPr>
         <w:spacing w:before="240" w:after="240"/>
-        <w:ind w:firstLine="425"/>
+        <w:ind w:firstLine="360"/>
         <w:jc w:val="both"/>
         <w:rPr>
           <w:lang w:val="en-ID"/>
@@ -39716,19 +39716,25 @@
         <w:rPr>
           <w:lang w:val="en-ID"/>
         </w:rPr>
-        <w:t xml:space="preserve">, the optimal data split ratio for the machine learning algorithm SVM is 80% training data and 20% testing data, as this achieved the highest model accuracy. Conversely, for the deep learning architectures (LeNet CNN, CRNN, and Transformer Encoder block combined with CNN-based architecture), the best-split ratio was found to be 90% training data, 5% testing data, and 5% validation data. It is important to note that these results are specific to the task and dataset used in this experiment, and may not generalize to other datasets or tasks. Furthermore, </w:t>
+        <w:t>, the optimal data split ratio for the machine learning algorithm SVM is 80% training data and 20% testing data, as this achieved the highest model accuracy. Conversely, for the deep learning architectures (LeNet CNN, CRNN, and Transformer Encoder block combined with CNN-based architecture), the best-split ratio was found to be 90% training data, 5% testing data, and 5% validation data. It is important to note that these results are specific to the task and dataset used in this experiment, and may not generalize to other datasets or tasks. Furthermore,</w:t>
       </w:r>
       <w:r>
         <w:rPr>
           <w:lang w:val="en-ID"/>
         </w:rPr>
+        <w:t xml:space="preserve"> </w:t>
+      </w:r>
+      <w:r>
+        <w:rPr>
+          <w:lang w:val="en-ID"/>
+        </w:rPr>
         <w:fldChar w:fldCharType="begin"/>
       </w:r>
       <w:r>
         <w:rPr>
           <w:lang w:val="en-ID"/>
         </w:rPr>
-        <w:instrText xml:space="preserve"> REF _Ref130566070 \h </w:instrText>
+        <w:instrText xml:space="preserve"> REF _Ref130631553 \h </w:instrText>
       </w:r>
       <w:r>
         <w:rPr>
@@ -39742,13 +39748,13 @@
         <w:fldChar w:fldCharType="separate"/>
       </w:r>
       <w:r>
-        <w:t>Table 4.</w:t>
+        <w:t>Figure 4.</w:t>
       </w:r>
       <w:r>
         <w:rPr>
           <w:noProof/>
         </w:rPr>
-        <w:t>6</w:t>
+        <w:t>1</w:t>
       </w:r>
       <w:r>
         <w:rPr>
@@ -39760,19 +39766,25 @@
         <w:rPr>
           <w:lang w:val="en-ID"/>
         </w:rPr>
-        <w:t xml:space="preserve"> and </w:t>
+        <w:t xml:space="preserve"> and</w:t>
       </w:r>
       <w:r>
         <w:rPr>
           <w:lang w:val="en-ID"/>
         </w:rPr>
+        <w:t xml:space="preserve"> </w:t>
+      </w:r>
+      <w:r>
+        <w:rPr>
+          <w:lang w:val="en-ID"/>
+        </w:rPr>
         <w:fldChar w:fldCharType="begin"/>
       </w:r>
       <w:r>
         <w:rPr>
           <w:lang w:val="en-ID"/>
         </w:rPr>
-        <w:instrText xml:space="preserve"> REF _Ref130566083 \h </w:instrText>
+        <w:instrText xml:space="preserve"> REF _Ref130631561 \h </w:instrText>
       </w:r>
       <w:r>
         <w:rPr>
@@ -39786,13 +39798,13 @@
         <w:fldChar w:fldCharType="separate"/>
       </w:r>
       <w:r>
-        <w:t>Table 4.</w:t>
+        <w:t>Figure 4.</w:t>
       </w:r>
       <w:r>
         <w:rPr>
           <w:noProof/>
         </w:rPr>
-        <w:t>7</w:t>
+        <w:t>2</w:t>
       </w:r>
       <w:r>
         <w:rPr>
@@ -39804,43 +39816,19 @@
         <w:rPr>
           <w:lang w:val="en-ID"/>
         </w:rPr>
-        <w:t xml:space="preserve"> present the distribution of data across each emotion class, based on the best data splitting ratio identified for each machine learning and deep learning algorithm.</w:t>
-      </w:r>
-    </w:p>
-    <w:p>
-      <w:pPr>
-        <w:pStyle w:val="Caption"/>
-        <w:keepNext/>
-        <w:jc w:val="center"/>
-      </w:pPr>
-      <w:bookmarkStart w:id="100" w:name="_Ref130566070"/>
-      <w:r>
-        <w:t>Table 4.</w:t>
-      </w:r>
-      <w:r>
-        <w:fldChar w:fldCharType="begin"/>
-      </w:r>
-      <w:r>
-        <w:instrText xml:space="preserve"> SEQ Table_4. \* ARABIC </w:instrText>
-      </w:r>
-      <w:r>
-        <w:fldChar w:fldCharType="separate"/>
-      </w:r>
-      <w:r>
-        <w:rPr>
-          <w:noProof/>
-        </w:rPr>
-        <w:t>6</w:t>
-      </w:r>
-      <w:r>
-        <w:fldChar w:fldCharType="end"/>
-      </w:r>
-      <w:bookmarkEnd w:id="100"/>
-      <w:r>
-        <w:rPr>
-          <w:lang w:val="en-US"/>
-        </w:rPr>
-        <w:t>: Machine Learning Data Distributions.</w:t>
+        <w:t xml:space="preserve"> present </w:t>
+      </w:r>
+      <w:r>
+        <w:rPr>
+          <w:lang w:val="en-ID"/>
+        </w:rPr>
+        <w:t xml:space="preserve">plots for </w:t>
+      </w:r>
+      <w:r>
+        <w:rPr>
+          <w:lang w:val="en-ID"/>
+        </w:rPr>
+        <w:t>the distribution of data across each emotion class, based on the best data splitting ratio identified for each machine learning and deep learning algorithm.</w:t>
       </w:r>
     </w:p>
     <w:tbl>
@@ -39848,106 +39836,83 @@
         <w:tblStyle w:val="TableGrid"/>
         <w:tblW w:w="0" w:type="auto"/>
         <w:jc w:val="center"/>
+        <w:tblBorders>
+          <w:top w:val="none" w:sz="0" w:space="0" w:color="auto"/>
+          <w:left w:val="none" w:sz="0" w:space="0" w:color="auto"/>
+          <w:bottom w:val="none" w:sz="0" w:space="0" w:color="auto"/>
+          <w:right w:val="none" w:sz="0" w:space="0" w:color="auto"/>
+          <w:insideH w:val="none" w:sz="0" w:space="0" w:color="auto"/>
+          <w:insideV w:val="none" w:sz="0" w:space="0" w:color="auto"/>
+        </w:tblBorders>
         <w:tblLook w:val="04A0" w:firstRow="1" w:lastRow="0" w:firstColumn="1" w:lastColumn="0" w:noHBand="0" w:noVBand="1"/>
       </w:tblPr>
       <w:tblGrid>
-        <w:gridCol w:w="1956"/>
-        <w:gridCol w:w="1869"/>
-        <w:gridCol w:w="1825"/>
-        <w:gridCol w:w="1897"/>
+        <w:gridCol w:w="7266"/>
       </w:tblGrid>
       <w:tr>
         <w:trPr>
-          <w:trHeight w:val="443"/>
           <w:jc w:val="center"/>
         </w:trPr>
         <w:tc>
           <w:tcPr>
-            <w:tcW w:w="1956" w:type="dxa"/>
-            <w:vAlign w:val="center"/>
+            <w:tcW w:w="1643" w:type="dxa"/>
           </w:tcPr>
           <w:p>
             <w:pPr>
-              <w:jc w:val="center"/>
-              <w:rPr>
-                <w:szCs w:val="24"/>
-                <w:lang w:val="en-ID"/>
-              </w:rPr>
+              <w:keepNext/>
             </w:pPr>
             <w:r>
               <w:rPr>
-                <w:szCs w:val="24"/>
-                <w:lang w:val="en-ID"/>
-              </w:rPr>
-              <w:t>Dataset</w:t>
-            </w:r>
-          </w:p>
-        </w:tc>
-        <w:tc>
-          <w:tcPr>
-            <w:tcW w:w="1869" w:type="dxa"/>
-            <w:vAlign w:val="center"/>
-          </w:tcPr>
-          <w:p>
-            <w:pPr>
-              <w:jc w:val="center"/>
-              <w:rPr>
-                <w:szCs w:val="24"/>
-                <w:lang w:val="en-ID"/>
-              </w:rPr>
-            </w:pPr>
-            <w:r>
-              <w:rPr>
-                <w:szCs w:val="24"/>
-                <w:lang w:val="en-ID"/>
-              </w:rPr>
-              <w:t>Emotion</w:t>
-            </w:r>
-          </w:p>
-        </w:tc>
-        <w:tc>
-          <w:tcPr>
-            <w:tcW w:w="1825" w:type="dxa"/>
-            <w:vAlign w:val="center"/>
-          </w:tcPr>
-          <w:p>
-            <w:pPr>
-              <w:jc w:val="center"/>
-              <w:rPr>
-                <w:szCs w:val="24"/>
-                <w:lang w:val="en-ID"/>
-              </w:rPr>
-            </w:pPr>
-            <w:r>
-              <w:rPr>
-                <w:szCs w:val="24"/>
-                <w:lang w:val="en-ID"/>
-              </w:rPr>
-              <w:t>Train</w:t>
-            </w:r>
-          </w:p>
-        </w:tc>
-        <w:tc>
-          <w:tcPr>
-            <w:tcW w:w="1897" w:type="dxa"/>
-            <w:vAlign w:val="center"/>
-          </w:tcPr>
-          <w:p>
-            <w:pPr>
-              <w:jc w:val="center"/>
-              <w:rPr>
-                <w:b/>
-                <w:bCs/>
-                <w:szCs w:val="24"/>
-                <w:lang w:val="en-ID"/>
-              </w:rPr>
-            </w:pPr>
-            <w:r>
-              <w:rPr>
-                <w:szCs w:val="24"/>
-                <w:lang w:val="en-ID"/>
-              </w:rPr>
-              <w:t>Test</w:t>
+                <w:noProof/>
+              </w:rPr>
+              <w:drawing>
+                <wp:inline distT="0" distB="0" distL="0" distR="0" wp14:anchorId="7170C4D3" wp14:editId="44076A46">
+                  <wp:extent cx="4462145" cy="1389848"/>
+                  <wp:effectExtent l="0" t="0" r="0" b="1270"/>
+                  <wp:docPr id="53" name="Picture 53"/>
+                  <wp:cNvGraphicFramePr>
+                    <a:graphicFrameLocks xmlns:a="http://schemas.openxmlformats.org/drawingml/2006/main" noChangeAspect="1"/>
+                  </wp:cNvGraphicFramePr>
+                  <a:graphic xmlns:a="http://schemas.openxmlformats.org/drawingml/2006/main">
+                    <a:graphicData uri="http://schemas.openxmlformats.org/drawingml/2006/picture">
+                      <pic:pic xmlns:pic="http://schemas.openxmlformats.org/drawingml/2006/picture">
+                        <pic:nvPicPr>
+                          <pic:cNvPr id="0" name="Picture 5"/>
+                          <pic:cNvPicPr>
+                            <a:picLocks noChangeAspect="1" noChangeArrowheads="1"/>
+                          </pic:cNvPicPr>
+                        </pic:nvPicPr>
+                        <pic:blipFill>
+                          <a:blip r:embed="rId53" cstate="print">
+                            <a:extLst>
+                              <a:ext uri="{28A0092B-C50C-407E-A947-70E740481C1C}">
+                                <a14:useLocalDpi xmlns:a14="http://schemas.microsoft.com/office/drawing/2010/main" val="0"/>
+                              </a:ext>
+                            </a:extLst>
+                          </a:blip>
+                          <a:srcRect/>
+                          <a:stretch>
+                            <a:fillRect/>
+                          </a:stretch>
+                        </pic:blipFill>
+                        <pic:spPr bwMode="auto">
+                          <a:xfrm>
+                            <a:off x="0" y="0"/>
+                            <a:ext cx="4486659" cy="1397484"/>
+                          </a:xfrm>
+                          <a:prstGeom prst="rect">
+                            <a:avLst/>
+                          </a:prstGeom>
+                          <a:noFill/>
+                          <a:ln>
+                            <a:noFill/>
+                          </a:ln>
+                        </pic:spPr>
+                      </pic:pic>
+                    </a:graphicData>
+                  </a:graphic>
+                </wp:inline>
+              </w:drawing>
             </w:r>
           </w:p>
         </w:tc>
@@ -39958,76 +39923,192 @@
         </w:trPr>
         <w:tc>
           <w:tcPr>
-            <w:tcW w:w="1956" w:type="dxa"/>
-            <w:vMerge w:val="restart"/>
-            <w:vAlign w:val="center"/>
+            <w:tcW w:w="1643" w:type="dxa"/>
           </w:tcPr>
           <w:p>
             <w:pPr>
-              <w:jc w:val="center"/>
-              <w:rPr>
-                <w:szCs w:val="24"/>
-                <w:lang w:val="en-ID"/>
-              </w:rPr>
+              <w:keepNext/>
             </w:pPr>
             <w:r>
               <w:rPr>
-                <w:szCs w:val="24"/>
-                <w:lang w:val="en-ID"/>
-              </w:rPr>
-              <w:t>CREMA-D</w:t>
+                <w:noProof/>
+                <w:lang w:val="en-ID"/>
+              </w:rPr>
+              <w:drawing>
+                <wp:inline distT="0" distB="0" distL="0" distR="0" wp14:anchorId="5D982813" wp14:editId="3367F715">
+                  <wp:extent cx="4471416" cy="1389888"/>
+                  <wp:effectExtent l="0" t="0" r="5715" b="1270"/>
+                  <wp:docPr id="54" name="Picture 54"/>
+                  <wp:cNvGraphicFramePr>
+                    <a:graphicFrameLocks xmlns:a="http://schemas.openxmlformats.org/drawingml/2006/main" noChangeAspect="1"/>
+                  </wp:cNvGraphicFramePr>
+                  <a:graphic xmlns:a="http://schemas.openxmlformats.org/drawingml/2006/main">
+                    <a:graphicData uri="http://schemas.openxmlformats.org/drawingml/2006/picture">
+                      <pic:pic xmlns:pic="http://schemas.openxmlformats.org/drawingml/2006/picture">
+                        <pic:nvPicPr>
+                          <pic:cNvPr id="0" name="Picture 6"/>
+                          <pic:cNvPicPr>
+                            <a:picLocks noChangeAspect="1" noChangeArrowheads="1"/>
+                          </pic:cNvPicPr>
+                        </pic:nvPicPr>
+                        <pic:blipFill>
+                          <a:blip r:embed="rId54" cstate="print">
+                            <a:extLst>
+                              <a:ext uri="{28A0092B-C50C-407E-A947-70E740481C1C}">
+                                <a14:useLocalDpi xmlns:a14="http://schemas.microsoft.com/office/drawing/2010/main" val="0"/>
+                              </a:ext>
+                            </a:extLst>
+                          </a:blip>
+                          <a:srcRect/>
+                          <a:stretch>
+                            <a:fillRect/>
+                          </a:stretch>
+                        </pic:blipFill>
+                        <pic:spPr bwMode="auto">
+                          <a:xfrm>
+                            <a:off x="0" y="0"/>
+                            <a:ext cx="4471416" cy="1389888"/>
+                          </a:xfrm>
+                          <a:prstGeom prst="rect">
+                            <a:avLst/>
+                          </a:prstGeom>
+                          <a:noFill/>
+                          <a:ln>
+                            <a:noFill/>
+                          </a:ln>
+                        </pic:spPr>
+                      </pic:pic>
+                    </a:graphicData>
+                  </a:graphic>
+                </wp:inline>
+              </w:drawing>
             </w:r>
           </w:p>
         </w:tc>
+      </w:tr>
+    </w:tbl>
+    <w:p>
+      <w:pPr>
+        <w:pStyle w:val="Caption"/>
+        <w:jc w:val="center"/>
+        <w:rPr>
+          <w:lang w:val="en-US"/>
+        </w:rPr>
+      </w:pPr>
+      <w:bookmarkStart w:id="100" w:name="_Ref130631553"/>
+      <w:r>
+        <w:t>Figure 4.</w:t>
+      </w:r>
+      <w:r>
+        <w:fldChar w:fldCharType="begin"/>
+      </w:r>
+      <w:r>
+        <w:instrText xml:space="preserve"> SEQ Figure_4. \* ARABIC </w:instrText>
+      </w:r>
+      <w:r>
+        <w:fldChar w:fldCharType="separate"/>
+      </w:r>
+      <w:r>
+        <w:rPr>
+          <w:noProof/>
+        </w:rPr>
+        <w:t>1</w:t>
+      </w:r>
+      <w:r>
+        <w:fldChar w:fldCharType="end"/>
+      </w:r>
+      <w:bookmarkEnd w:id="100"/>
+      <w:r>
+        <w:rPr>
+          <w:lang w:val="en-US"/>
+        </w:rPr>
+        <w:t>: Machine Learning Data Distributions.</w:t>
+      </w:r>
+    </w:p>
+    <w:tbl>
+      <w:tblPr>
+        <w:tblStyle w:val="TableGrid"/>
+        <w:tblW w:w="0" w:type="auto"/>
+        <w:jc w:val="center"/>
+        <w:tblBorders>
+          <w:top w:val="none" w:sz="0" w:space="0" w:color="auto"/>
+          <w:left w:val="none" w:sz="0" w:space="0" w:color="auto"/>
+          <w:bottom w:val="none" w:sz="0" w:space="0" w:color="auto"/>
+          <w:right w:val="none" w:sz="0" w:space="0" w:color="auto"/>
+          <w:insideH w:val="none" w:sz="0" w:space="0" w:color="auto"/>
+          <w:insideV w:val="none" w:sz="0" w:space="0" w:color="auto"/>
+        </w:tblBorders>
+        <w:tblLook w:val="04A0" w:firstRow="1" w:lastRow="0" w:firstColumn="1" w:lastColumn="0" w:noHBand="0" w:noVBand="1"/>
+      </w:tblPr>
+      <w:tblGrid>
+        <w:gridCol w:w="9072"/>
+      </w:tblGrid>
+      <w:tr>
+        <w:trPr>
+          <w:jc w:val="center"/>
+        </w:trPr>
         <w:tc>
           <w:tcPr>
-            <w:tcW w:w="1869" w:type="dxa"/>
-            <w:vAlign w:val="center"/>
+            <w:tcW w:w="1643" w:type="dxa"/>
           </w:tcPr>
           <w:p>
             <w:pPr>
-              <w:jc w:val="center"/>
-              <w:rPr>
-                <w:szCs w:val="24"/>
-                <w:lang w:val="en-ID"/>
-              </w:rPr>
+              <w:keepNext/>
             </w:pPr>
             <w:r>
               <w:rPr>
-                <w:szCs w:val="24"/>
-              </w:rPr>
-              <w:t>Angry</w:t>
-            </w:r>
-          </w:p>
-        </w:tc>
-        <w:tc>
-          <w:tcPr>
-            <w:tcW w:w="1825" w:type="dxa"/>
-            <w:vAlign w:val="center"/>
-          </w:tcPr>
-          <w:p>
-            <w:pPr>
-              <w:jc w:val="center"/>
-              <w:rPr>
-                <w:szCs w:val="24"/>
-                <w:lang w:val="en-ID"/>
-              </w:rPr>
-            </w:pPr>
-          </w:p>
-        </w:tc>
-        <w:tc>
-          <w:tcPr>
-            <w:tcW w:w="1897" w:type="dxa"/>
-            <w:vAlign w:val="center"/>
-          </w:tcPr>
-          <w:p>
-            <w:pPr>
-              <w:jc w:val="center"/>
-              <w:rPr>
-                <w:szCs w:val="24"/>
-                <w:lang w:val="en-ID"/>
-              </w:rPr>
-            </w:pPr>
+                <w:noProof/>
+              </w:rPr>
+              <w:lastRenderedPageBreak/>
+              <w:drawing>
+                <wp:inline distT="0" distB="0" distL="0" distR="0" wp14:anchorId="414923E7" wp14:editId="7863E115">
+                  <wp:extent cx="5632704" cy="1417320"/>
+                  <wp:effectExtent l="0" t="0" r="6350" b="0"/>
+                  <wp:docPr id="55" name="Picture 55"/>
+                  <wp:cNvGraphicFramePr>
+                    <a:graphicFrameLocks xmlns:a="http://schemas.openxmlformats.org/drawingml/2006/main" noChangeAspect="1"/>
+                  </wp:cNvGraphicFramePr>
+                  <a:graphic xmlns:a="http://schemas.openxmlformats.org/drawingml/2006/main">
+                    <a:graphicData uri="http://schemas.openxmlformats.org/drawingml/2006/picture">
+                      <pic:pic xmlns:pic="http://schemas.openxmlformats.org/drawingml/2006/picture">
+                        <pic:nvPicPr>
+                          <pic:cNvPr id="0" name="Picture 7"/>
+                          <pic:cNvPicPr>
+                            <a:picLocks noChangeAspect="1" noChangeArrowheads="1"/>
+                          </pic:cNvPicPr>
+                        </pic:nvPicPr>
+                        <pic:blipFill>
+                          <a:blip r:embed="rId55" cstate="print">
+                            <a:extLst>
+                              <a:ext uri="{28A0092B-C50C-407E-A947-70E740481C1C}">
+                                <a14:useLocalDpi xmlns:a14="http://schemas.microsoft.com/office/drawing/2010/main" val="0"/>
+                              </a:ext>
+                            </a:extLst>
+                          </a:blip>
+                          <a:srcRect/>
+                          <a:stretch>
+                            <a:fillRect/>
+                          </a:stretch>
+                        </pic:blipFill>
+                        <pic:spPr bwMode="auto">
+                          <a:xfrm>
+                            <a:off x="0" y="0"/>
+                            <a:ext cx="5632704" cy="1417320"/>
+                          </a:xfrm>
+                          <a:prstGeom prst="rect">
+                            <a:avLst/>
+                          </a:prstGeom>
+                          <a:noFill/>
+                          <a:ln>
+                            <a:noFill/>
+                          </a:ln>
+                        </pic:spPr>
+                      </pic:pic>
+                    </a:graphicData>
+                  </a:graphic>
+                </wp:inline>
+              </w:drawing>
+            </w:r>
           </w:p>
         </w:tc>
       </w:tr>
@@ -40037,2073 +40118,1277 @@
         </w:trPr>
         <w:tc>
           <w:tcPr>
-            <w:tcW w:w="1956" w:type="dxa"/>
-            <w:vMerge/>
+            <w:tcW w:w="1643" w:type="dxa"/>
+          </w:tcPr>
+          <w:p>
+            <w:pPr>
+              <w:keepNext/>
+            </w:pPr>
+            <w:r>
+              <w:rPr>
+                <w:noProof/>
+              </w:rPr>
+              <w:drawing>
+                <wp:inline distT="0" distB="0" distL="0" distR="0" wp14:anchorId="0A9203C7" wp14:editId="6BD0271A">
+                  <wp:extent cx="5632704" cy="1280160"/>
+                  <wp:effectExtent l="0" t="0" r="6350" b="0"/>
+                  <wp:docPr id="48" name="Picture 48"/>
+                  <wp:cNvGraphicFramePr>
+                    <a:graphicFrameLocks xmlns:a="http://schemas.openxmlformats.org/drawingml/2006/main" noChangeAspect="1"/>
+                  </wp:cNvGraphicFramePr>
+                  <a:graphic xmlns:a="http://schemas.openxmlformats.org/drawingml/2006/main">
+                    <a:graphicData uri="http://schemas.openxmlformats.org/drawingml/2006/picture">
+                      <pic:pic xmlns:pic="http://schemas.openxmlformats.org/drawingml/2006/picture">
+                        <pic:nvPicPr>
+                          <pic:cNvPr id="0" name="Picture 2"/>
+                          <pic:cNvPicPr>
+                            <a:picLocks noChangeAspect="1" noChangeArrowheads="1"/>
+                          </pic:cNvPicPr>
+                        </pic:nvPicPr>
+                        <pic:blipFill>
+                          <a:blip r:embed="rId56" cstate="print">
+                            <a:extLst>
+                              <a:ext uri="{28A0092B-C50C-407E-A947-70E740481C1C}">
+                                <a14:useLocalDpi xmlns:a14="http://schemas.microsoft.com/office/drawing/2010/main" val="0"/>
+                              </a:ext>
+                            </a:extLst>
+                          </a:blip>
+                          <a:srcRect/>
+                          <a:stretch>
+                            <a:fillRect/>
+                          </a:stretch>
+                        </pic:blipFill>
+                        <pic:spPr bwMode="auto">
+                          <a:xfrm>
+                            <a:off x="0" y="0"/>
+                            <a:ext cx="5632704" cy="1280160"/>
+                          </a:xfrm>
+                          <a:prstGeom prst="rect">
+                            <a:avLst/>
+                          </a:prstGeom>
+                          <a:noFill/>
+                          <a:ln>
+                            <a:noFill/>
+                          </a:ln>
+                        </pic:spPr>
+                      </pic:pic>
+                    </a:graphicData>
+                  </a:graphic>
+                </wp:inline>
+              </w:drawing>
+            </w:r>
+          </w:p>
+        </w:tc>
+      </w:tr>
+    </w:tbl>
+    <w:p>
+      <w:pPr>
+        <w:pStyle w:val="Caption"/>
+        <w:jc w:val="center"/>
+        <w:rPr>
+          <w:lang w:val="en-US"/>
+        </w:rPr>
+      </w:pPr>
+      <w:bookmarkStart w:id="101" w:name="_Ref130631561"/>
+      <w:r>
+        <w:t>Figure 4.</w:t>
+      </w:r>
+      <w:r>
+        <w:fldChar w:fldCharType="begin"/>
+      </w:r>
+      <w:r>
+        <w:instrText xml:space="preserve"> SEQ Figure_4. \* ARABIC </w:instrText>
+      </w:r>
+      <w:r>
+        <w:fldChar w:fldCharType="separate"/>
+      </w:r>
+      <w:r>
+        <w:rPr>
+          <w:noProof/>
+        </w:rPr>
+        <w:t>2</w:t>
+      </w:r>
+      <w:r>
+        <w:fldChar w:fldCharType="end"/>
+      </w:r>
+      <w:bookmarkEnd w:id="101"/>
+      <w:r>
+        <w:rPr>
+          <w:lang w:val="en-US"/>
+        </w:rPr>
+        <w:t>: Deep Learning Data Distributions.</w:t>
+      </w:r>
+    </w:p>
+    <w:p>
+      <w:pPr>
+        <w:pStyle w:val="Heading2"/>
+        <w:numPr>
+          <w:ilvl w:val="2"/>
+          <w:numId w:val="4"/>
+        </w:numPr>
+        <w:rPr>
+          <w:szCs w:val="24"/>
+          <w:lang w:val="en-ID"/>
+        </w:rPr>
+      </w:pPr>
+      <w:r>
+        <w:rPr>
+          <w:szCs w:val="24"/>
+          <w:lang w:val="en-ID"/>
+        </w:rPr>
+        <w:t>Feature Extraction</w:t>
+      </w:r>
+    </w:p>
+    <w:p>
+      <w:pPr>
+        <w:ind w:firstLine="360"/>
+        <w:jc w:val="both"/>
+        <w:rPr>
+          <w:lang w:val="en-ID"/>
+        </w:rPr>
+      </w:pPr>
+      <w:r>
+        <w:rPr>
+          <w:lang w:val="en-ID"/>
+        </w:rPr>
+        <w:t xml:space="preserve">Audio feature extraction plays an important role in many audio processing applications such as speech recognition systems. Among the various audio features, Mel Frequency Cepstral Coefficients (MFCCs) have been widely used due to their effectiveness in capturing the spectral characteristics of audio signals. Mel Frequency Cepstral Coefficients (MFCCs) were extracted from audio signals using the librosa library. Optimal parameter values were carefully chosen for the MFCC extraction, which included an MFCC value of 40, an FFT window length of 1024, a window size of 512, a Hamming windowing function, and 128 Mel frequency bands. </w:t>
+      </w:r>
+    </w:p>
+    <w:p>
+      <w:pPr>
+        <w:ind w:firstLine="360"/>
+        <w:jc w:val="both"/>
+        <w:rPr>
+          <w:lang w:val="en-ID"/>
+        </w:rPr>
+      </w:pPr>
+      <w:r>
+        <w:rPr>
+          <w:lang w:val="en-ID"/>
+        </w:rPr>
+        <w:t>The chosen value for MFCCs is a common practice in speech and music processing literature. It is a sufficient number of coefficients to capture the spectral characteristics of audio signals, while still maintaining computational efficiency. The FFT window length was used to balance the frequency resolution and time resolution, while the window size was employed to decrease the computational time of the Short-time Fourier transform (STFT) calculation. The Hamming windowing function was applied to mitigate the spectral leakage caused by windowing and improve the accuracy of segmentation. Moreover, Mel frequency bands are used to better capture the human auditory system's frequency response by mapping the frequency domain into the Mel scale. The number of Mel frequency bands was chosen based on the well-established psychoacoustic principles of human hearing.</w:t>
+      </w:r>
+    </w:p>
+    <w:p>
+      <w:pPr>
+        <w:spacing w:after="240"/>
+        <w:ind w:firstLine="360"/>
+        <w:jc w:val="both"/>
+        <w:rPr>
+          <w:lang w:val="en-ID"/>
+        </w:rPr>
+      </w:pPr>
+      <w:r>
+        <w:rPr>
+          <w:lang w:val="en-ID"/>
+        </w:rPr>
+        <w:t xml:space="preserve">In addition, </w:t>
+      </w:r>
+      <w:r>
+        <w:rPr>
+          <w:lang w:val="en-ID"/>
+        </w:rPr>
+        <w:fldChar w:fldCharType="begin"/>
+      </w:r>
+      <w:r>
+        <w:rPr>
+          <w:lang w:val="en-ID"/>
+        </w:rPr>
+        <w:instrText xml:space="preserve"> REF _Ref130677374 \h </w:instrText>
+      </w:r>
+      <w:r>
+        <w:rPr>
+          <w:lang w:val="en-ID"/>
+        </w:rPr>
+      </w:r>
+      <w:r>
+        <w:rPr>
+          <w:lang w:val="en-ID"/>
+        </w:rPr>
+        <w:fldChar w:fldCharType="separate"/>
+      </w:r>
+      <w:r>
+        <w:t>Table 4.</w:t>
+      </w:r>
+      <w:r>
+        <w:rPr>
+          <w:noProof/>
+        </w:rPr>
+        <w:t>6</w:t>
+      </w:r>
+      <w:r>
+        <w:rPr>
+          <w:lang w:val="en-ID"/>
+        </w:rPr>
+        <w:fldChar w:fldCharType="end"/>
+      </w:r>
+      <w:r>
+        <w:rPr>
+          <w:lang w:val="en-ID"/>
+        </w:rPr>
+        <w:t xml:space="preserve"> provides the signal characteristics represented by the MFCC plot for each of the emotion classes in the CREMA-D and RAVDESS datasets using the aforementioned parameters. The MFCC plots reveal that different emotions have distinct spectral characteristics that can be captured by the MFCCs.</w:t>
+      </w:r>
+    </w:p>
+    <w:p>
+      <w:pPr>
+        <w:pStyle w:val="Caption"/>
+        <w:keepNext/>
+        <w:jc w:val="center"/>
+      </w:pPr>
+      <w:bookmarkStart w:id="102" w:name="_Ref130677374"/>
+      <w:r>
+        <w:t>Table 4.</w:t>
+      </w:r>
+      <w:r>
+        <w:fldChar w:fldCharType="begin"/>
+      </w:r>
+      <w:r>
+        <w:instrText xml:space="preserve"> SEQ Table_4. \* ARABIC </w:instrText>
+      </w:r>
+      <w:r>
+        <w:fldChar w:fldCharType="separate"/>
+      </w:r>
+      <w:r>
+        <w:rPr>
+          <w:noProof/>
+        </w:rPr>
+        <w:t>6</w:t>
+      </w:r>
+      <w:r>
+        <w:fldChar w:fldCharType="end"/>
+      </w:r>
+      <w:bookmarkEnd w:id="102"/>
+      <w:r>
+        <w:rPr>
+          <w:lang w:val="en-US"/>
+        </w:rPr>
+        <w:t>: Speech Signals Features.</w:t>
+      </w:r>
+    </w:p>
+    <w:tbl>
+      <w:tblPr>
+        <w:tblStyle w:val="TableGrid"/>
+        <w:tblW w:w="0" w:type="auto"/>
+        <w:tblLook w:val="04A0" w:firstRow="1" w:lastRow="0" w:firstColumn="1" w:lastColumn="0" w:noHBand="0" w:noVBand="1"/>
+      </w:tblPr>
+      <w:tblGrid>
+        <w:gridCol w:w="1445"/>
+        <w:gridCol w:w="3830"/>
+        <w:gridCol w:w="3787"/>
+      </w:tblGrid>
+      <w:tr>
+        <w:tc>
+          <w:tcPr>
+            <w:tcW w:w="1445" w:type="dxa"/>
+          </w:tcPr>
+          <w:p>
+            <w:pPr>
+              <w:jc w:val="center"/>
+              <w:rPr>
+                <w:b/>
+                <w:bCs/>
+                <w:lang w:val="en-ID"/>
+              </w:rPr>
+            </w:pPr>
+            <w:r>
+              <w:rPr>
+                <w:b/>
+                <w:bCs/>
+                <w:lang w:val="en-ID"/>
+              </w:rPr>
+              <w:t>Emotion</w:t>
+            </w:r>
+          </w:p>
+        </w:tc>
+        <w:tc>
+          <w:tcPr>
+            <w:tcW w:w="3830" w:type="dxa"/>
+          </w:tcPr>
+          <w:p>
+            <w:pPr>
+              <w:jc w:val="center"/>
+              <w:rPr>
+                <w:b/>
+                <w:bCs/>
+                <w:lang w:val="en-ID"/>
+              </w:rPr>
+            </w:pPr>
+            <w:r>
+              <w:rPr>
+                <w:b/>
+                <w:bCs/>
+                <w:lang w:val="en-ID"/>
+              </w:rPr>
+              <w:t>CREMA-D</w:t>
+            </w:r>
+          </w:p>
+        </w:tc>
+        <w:tc>
+          <w:tcPr>
+            <w:tcW w:w="3787" w:type="dxa"/>
+          </w:tcPr>
+          <w:p>
+            <w:pPr>
+              <w:jc w:val="center"/>
+              <w:rPr>
+                <w:b/>
+                <w:bCs/>
+                <w:lang w:val="en-ID"/>
+              </w:rPr>
+            </w:pPr>
+            <w:r>
+              <w:rPr>
+                <w:b/>
+                <w:bCs/>
+                <w:lang w:val="en-ID"/>
+              </w:rPr>
+              <w:t>RAVDESS</w:t>
+            </w:r>
+          </w:p>
+        </w:tc>
+      </w:tr>
+      <w:tr>
+        <w:tc>
+          <w:tcPr>
+            <w:tcW w:w="1445" w:type="dxa"/>
             <w:vAlign w:val="center"/>
           </w:tcPr>
           <w:p>
             <w:pPr>
               <w:jc w:val="center"/>
               <w:rPr>
-                <w:szCs w:val="24"/>
                 <w:lang w:val="en-ID"/>
               </w:rPr>
             </w:pPr>
+            <w:r>
+              <w:rPr>
+                <w:lang w:val="en-ID"/>
+              </w:rPr>
+              <w:t>Angry</w:t>
+            </w:r>
           </w:p>
         </w:tc>
         <w:tc>
           <w:tcPr>
-            <w:tcW w:w="1869" w:type="dxa"/>
+            <w:tcW w:w="3830" w:type="dxa"/>
+          </w:tcPr>
+          <w:p>
+            <w:pPr>
+              <w:jc w:val="center"/>
+              <w:rPr>
+                <w:lang w:val="en-ID"/>
+              </w:rPr>
+            </w:pPr>
+            <w:r>
+              <w:rPr>
+                <w:noProof/>
+                <w:lang w:val="en-ID"/>
+              </w:rPr>
+              <w:drawing>
+                <wp:inline distT="0" distB="0" distL="0" distR="0" wp14:anchorId="426BDD35" wp14:editId="54E21C91">
+                  <wp:extent cx="2295144" cy="1124712"/>
+                  <wp:effectExtent l="0" t="0" r="0" b="3810"/>
+                  <wp:docPr id="25" name="Picture 25"/>
+                  <wp:cNvGraphicFramePr>
+                    <a:graphicFrameLocks xmlns:a="http://schemas.openxmlformats.org/drawingml/2006/main" noChangeAspect="1"/>
+                  </wp:cNvGraphicFramePr>
+                  <a:graphic xmlns:a="http://schemas.openxmlformats.org/drawingml/2006/main">
+                    <a:graphicData uri="http://schemas.openxmlformats.org/drawingml/2006/picture">
+                      <pic:pic xmlns:pic="http://schemas.openxmlformats.org/drawingml/2006/picture">
+                        <pic:nvPicPr>
+                          <pic:cNvPr id="0" name="Picture 1"/>
+                          <pic:cNvPicPr>
+                            <a:picLocks noChangeAspect="1" noChangeArrowheads="1"/>
+                          </pic:cNvPicPr>
+                        </pic:nvPicPr>
+                        <pic:blipFill>
+                          <a:blip r:embed="rId57">
+                            <a:extLst>
+                              <a:ext uri="{28A0092B-C50C-407E-A947-70E740481C1C}">
+                                <a14:useLocalDpi xmlns:a14="http://schemas.microsoft.com/office/drawing/2010/main" val="0"/>
+                              </a:ext>
+                            </a:extLst>
+                          </a:blip>
+                          <a:srcRect/>
+                          <a:stretch>
+                            <a:fillRect/>
+                          </a:stretch>
+                        </pic:blipFill>
+                        <pic:spPr bwMode="auto">
+                          <a:xfrm>
+                            <a:off x="0" y="0"/>
+                            <a:ext cx="2295144" cy="1124712"/>
+                          </a:xfrm>
+                          <a:prstGeom prst="rect">
+                            <a:avLst/>
+                          </a:prstGeom>
+                          <a:noFill/>
+                          <a:ln>
+                            <a:noFill/>
+                          </a:ln>
+                        </pic:spPr>
+                      </pic:pic>
+                    </a:graphicData>
+                  </a:graphic>
+                </wp:inline>
+              </w:drawing>
+            </w:r>
+          </w:p>
+        </w:tc>
+        <w:tc>
+          <w:tcPr>
+            <w:tcW w:w="3787" w:type="dxa"/>
+          </w:tcPr>
+          <w:p>
+            <w:pPr>
+              <w:jc w:val="center"/>
+              <w:rPr>
+                <w:lang w:val="en-ID"/>
+              </w:rPr>
+            </w:pPr>
+            <w:r>
+              <w:rPr>
+                <w:noProof/>
+                <w:lang w:val="en-ID"/>
+              </w:rPr>
+              <w:drawing>
+                <wp:inline distT="0" distB="0" distL="0" distR="0" wp14:anchorId="7B3742BF" wp14:editId="7A9C2FC9">
+                  <wp:extent cx="2258568" cy="1124712"/>
+                  <wp:effectExtent l="0" t="0" r="8890" b="0"/>
+                  <wp:docPr id="28" name="Picture 28"/>
+                  <wp:cNvGraphicFramePr>
+                    <a:graphicFrameLocks xmlns:a="http://schemas.openxmlformats.org/drawingml/2006/main" noChangeAspect="1"/>
+                  </wp:cNvGraphicFramePr>
+                  <a:graphic xmlns:a="http://schemas.openxmlformats.org/drawingml/2006/main">
+                    <a:graphicData uri="http://schemas.openxmlformats.org/drawingml/2006/picture">
+                      <pic:pic xmlns:pic="http://schemas.openxmlformats.org/drawingml/2006/picture">
+                        <pic:nvPicPr>
+                          <pic:cNvPr id="0" name="Picture 2"/>
+                          <pic:cNvPicPr>
+                            <a:picLocks noChangeAspect="1" noChangeArrowheads="1"/>
+                          </pic:cNvPicPr>
+                        </pic:nvPicPr>
+                        <pic:blipFill>
+                          <a:blip r:embed="rId58">
+                            <a:extLst>
+                              <a:ext uri="{28A0092B-C50C-407E-A947-70E740481C1C}">
+                                <a14:useLocalDpi xmlns:a14="http://schemas.microsoft.com/office/drawing/2010/main" val="0"/>
+                              </a:ext>
+                            </a:extLst>
+                          </a:blip>
+                          <a:srcRect/>
+                          <a:stretch>
+                            <a:fillRect/>
+                          </a:stretch>
+                        </pic:blipFill>
+                        <pic:spPr bwMode="auto">
+                          <a:xfrm>
+                            <a:off x="0" y="0"/>
+                            <a:ext cx="2258568" cy="1124712"/>
+                          </a:xfrm>
+                          <a:prstGeom prst="rect">
+                            <a:avLst/>
+                          </a:prstGeom>
+                          <a:noFill/>
+                          <a:ln>
+                            <a:noFill/>
+                          </a:ln>
+                        </pic:spPr>
+                      </pic:pic>
+                    </a:graphicData>
+                  </a:graphic>
+                </wp:inline>
+              </w:drawing>
+            </w:r>
+          </w:p>
+        </w:tc>
+      </w:tr>
+      <w:tr>
+        <w:tc>
+          <w:tcPr>
+            <w:tcW w:w="1445" w:type="dxa"/>
             <w:vAlign w:val="center"/>
           </w:tcPr>
           <w:p>
             <w:pPr>
               <w:jc w:val="center"/>
               <w:rPr>
-                <w:szCs w:val="24"/>
                 <w:lang w:val="en-ID"/>
               </w:rPr>
             </w:pPr>
             <w:r>
               <w:rPr>
-                <w:szCs w:val="24"/>
-              </w:rPr>
+                <w:lang w:val="en-ID"/>
+              </w:rPr>
+              <w:lastRenderedPageBreak/>
               <w:t>Fear</w:t>
             </w:r>
           </w:p>
         </w:tc>
         <w:tc>
           <w:tcPr>
-            <w:tcW w:w="1825" w:type="dxa"/>
+            <w:tcW w:w="3830" w:type="dxa"/>
+          </w:tcPr>
+          <w:p>
+            <w:pPr>
+              <w:jc w:val="center"/>
+              <w:rPr>
+                <w:lang w:val="en-ID"/>
+              </w:rPr>
+            </w:pPr>
+            <w:r>
+              <w:rPr>
+                <w:noProof/>
+                <w:lang w:val="en-ID"/>
+              </w:rPr>
+              <w:drawing>
+                <wp:inline distT="0" distB="0" distL="0" distR="0" wp14:anchorId="75B9BE83" wp14:editId="02A88187">
+                  <wp:extent cx="2267712" cy="1124712"/>
+                  <wp:effectExtent l="0" t="0" r="0" b="0"/>
+                  <wp:docPr id="47" name="Picture 47"/>
+                  <wp:cNvGraphicFramePr>
+                    <a:graphicFrameLocks xmlns:a="http://schemas.openxmlformats.org/drawingml/2006/main" noChangeAspect="1"/>
+                  </wp:cNvGraphicFramePr>
+                  <a:graphic xmlns:a="http://schemas.openxmlformats.org/drawingml/2006/main">
+                    <a:graphicData uri="http://schemas.openxmlformats.org/drawingml/2006/picture">
+                      <pic:pic xmlns:pic="http://schemas.openxmlformats.org/drawingml/2006/picture">
+                        <pic:nvPicPr>
+                          <pic:cNvPr id="0" name="Picture 3"/>
+                          <pic:cNvPicPr>
+                            <a:picLocks noChangeAspect="1" noChangeArrowheads="1"/>
+                          </pic:cNvPicPr>
+                        </pic:nvPicPr>
+                        <pic:blipFill>
+                          <a:blip r:embed="rId59">
+                            <a:extLst>
+                              <a:ext uri="{28A0092B-C50C-407E-A947-70E740481C1C}">
+                                <a14:useLocalDpi xmlns:a14="http://schemas.microsoft.com/office/drawing/2010/main" val="0"/>
+                              </a:ext>
+                            </a:extLst>
+                          </a:blip>
+                          <a:srcRect/>
+                          <a:stretch>
+                            <a:fillRect/>
+                          </a:stretch>
+                        </pic:blipFill>
+                        <pic:spPr bwMode="auto">
+                          <a:xfrm>
+                            <a:off x="0" y="0"/>
+                            <a:ext cx="2267712" cy="1124712"/>
+                          </a:xfrm>
+                          <a:prstGeom prst="rect">
+                            <a:avLst/>
+                          </a:prstGeom>
+                          <a:noFill/>
+                          <a:ln>
+                            <a:noFill/>
+                          </a:ln>
+                        </pic:spPr>
+                      </pic:pic>
+                    </a:graphicData>
+                  </a:graphic>
+                </wp:inline>
+              </w:drawing>
+            </w:r>
+          </w:p>
+        </w:tc>
+        <w:tc>
+          <w:tcPr>
+            <w:tcW w:w="3787" w:type="dxa"/>
+          </w:tcPr>
+          <w:p>
+            <w:pPr>
+              <w:jc w:val="center"/>
+              <w:rPr>
+                <w:lang w:val="en-ID"/>
+              </w:rPr>
+            </w:pPr>
+            <w:r>
+              <w:rPr>
+                <w:noProof/>
+                <w:lang w:val="en-ID"/>
+              </w:rPr>
+              <w:drawing>
+                <wp:inline distT="0" distB="0" distL="0" distR="0" wp14:anchorId="7BEE23C3" wp14:editId="157DC993">
+                  <wp:extent cx="2240280" cy="1124712"/>
+                  <wp:effectExtent l="0" t="0" r="7620" b="0"/>
+                  <wp:docPr id="49" name="Picture 49"/>
+                  <wp:cNvGraphicFramePr>
+                    <a:graphicFrameLocks xmlns:a="http://schemas.openxmlformats.org/drawingml/2006/main" noChangeAspect="1"/>
+                  </wp:cNvGraphicFramePr>
+                  <a:graphic xmlns:a="http://schemas.openxmlformats.org/drawingml/2006/main">
+                    <a:graphicData uri="http://schemas.openxmlformats.org/drawingml/2006/picture">
+                      <pic:pic xmlns:pic="http://schemas.openxmlformats.org/drawingml/2006/picture">
+                        <pic:nvPicPr>
+                          <pic:cNvPr id="0" name="Picture 4"/>
+                          <pic:cNvPicPr>
+                            <a:picLocks noChangeAspect="1" noChangeArrowheads="1"/>
+                          </pic:cNvPicPr>
+                        </pic:nvPicPr>
+                        <pic:blipFill>
+                          <a:blip r:embed="rId60">
+                            <a:extLst>
+                              <a:ext uri="{28A0092B-C50C-407E-A947-70E740481C1C}">
+                                <a14:useLocalDpi xmlns:a14="http://schemas.microsoft.com/office/drawing/2010/main" val="0"/>
+                              </a:ext>
+                            </a:extLst>
+                          </a:blip>
+                          <a:srcRect/>
+                          <a:stretch>
+                            <a:fillRect/>
+                          </a:stretch>
+                        </pic:blipFill>
+                        <pic:spPr bwMode="auto">
+                          <a:xfrm>
+                            <a:off x="0" y="0"/>
+                            <a:ext cx="2240280" cy="1124712"/>
+                          </a:xfrm>
+                          <a:prstGeom prst="rect">
+                            <a:avLst/>
+                          </a:prstGeom>
+                          <a:noFill/>
+                          <a:ln>
+                            <a:noFill/>
+                          </a:ln>
+                        </pic:spPr>
+                      </pic:pic>
+                    </a:graphicData>
+                  </a:graphic>
+                </wp:inline>
+              </w:drawing>
+            </w:r>
+          </w:p>
+        </w:tc>
+      </w:tr>
+      <w:tr>
+        <w:tc>
+          <w:tcPr>
+            <w:tcW w:w="1445" w:type="dxa"/>
             <w:vAlign w:val="center"/>
           </w:tcPr>
           <w:p>
             <w:pPr>
               <w:jc w:val="center"/>
               <w:rPr>
-                <w:szCs w:val="24"/>
                 <w:lang w:val="en-ID"/>
               </w:rPr>
             </w:pPr>
+            <w:r>
+              <w:rPr>
+                <w:lang w:val="en-ID"/>
+              </w:rPr>
+              <w:t>Disgust</w:t>
+            </w:r>
           </w:p>
         </w:tc>
         <w:tc>
           <w:tcPr>
-            <w:tcW w:w="1897" w:type="dxa"/>
+            <w:tcW w:w="3830" w:type="dxa"/>
+          </w:tcPr>
+          <w:p>
+            <w:pPr>
+              <w:jc w:val="center"/>
+              <w:rPr>
+                <w:lang w:val="en-ID"/>
+              </w:rPr>
+            </w:pPr>
+            <w:r>
+              <w:rPr>
+                <w:noProof/>
+                <w:lang w:val="en-ID"/>
+              </w:rPr>
+              <w:drawing>
+                <wp:inline distT="0" distB="0" distL="0" distR="0" wp14:anchorId="4CCD5592" wp14:editId="15AAC25B">
+                  <wp:extent cx="2267712" cy="1124712"/>
+                  <wp:effectExtent l="0" t="0" r="0" b="0"/>
+                  <wp:docPr id="50" name="Picture 50"/>
+                  <wp:cNvGraphicFramePr>
+                    <a:graphicFrameLocks xmlns:a="http://schemas.openxmlformats.org/drawingml/2006/main" noChangeAspect="1"/>
+                  </wp:cNvGraphicFramePr>
+                  <a:graphic xmlns:a="http://schemas.openxmlformats.org/drawingml/2006/main">
+                    <a:graphicData uri="http://schemas.openxmlformats.org/drawingml/2006/picture">
+                      <pic:pic xmlns:pic="http://schemas.openxmlformats.org/drawingml/2006/picture">
+                        <pic:nvPicPr>
+                          <pic:cNvPr id="0" name="Picture 5"/>
+                          <pic:cNvPicPr>
+                            <a:picLocks noChangeAspect="1" noChangeArrowheads="1"/>
+                          </pic:cNvPicPr>
+                        </pic:nvPicPr>
+                        <pic:blipFill>
+                          <a:blip r:embed="rId61">
+                            <a:extLst>
+                              <a:ext uri="{28A0092B-C50C-407E-A947-70E740481C1C}">
+                                <a14:useLocalDpi xmlns:a14="http://schemas.microsoft.com/office/drawing/2010/main" val="0"/>
+                              </a:ext>
+                            </a:extLst>
+                          </a:blip>
+                          <a:srcRect/>
+                          <a:stretch>
+                            <a:fillRect/>
+                          </a:stretch>
+                        </pic:blipFill>
+                        <pic:spPr bwMode="auto">
+                          <a:xfrm>
+                            <a:off x="0" y="0"/>
+                            <a:ext cx="2267712" cy="1124712"/>
+                          </a:xfrm>
+                          <a:prstGeom prst="rect">
+                            <a:avLst/>
+                          </a:prstGeom>
+                          <a:noFill/>
+                          <a:ln>
+                            <a:noFill/>
+                          </a:ln>
+                        </pic:spPr>
+                      </pic:pic>
+                    </a:graphicData>
+                  </a:graphic>
+                </wp:inline>
+              </w:drawing>
+            </w:r>
+          </w:p>
+        </w:tc>
+        <w:tc>
+          <w:tcPr>
+            <w:tcW w:w="3787" w:type="dxa"/>
+          </w:tcPr>
+          <w:p>
+            <w:pPr>
+              <w:jc w:val="center"/>
+              <w:rPr>
+                <w:lang w:val="en-ID"/>
+              </w:rPr>
+            </w:pPr>
+            <w:r>
+              <w:rPr>
+                <w:noProof/>
+                <w:lang w:val="en-ID"/>
+              </w:rPr>
+              <w:drawing>
+                <wp:inline distT="0" distB="0" distL="0" distR="0" wp14:anchorId="775EC8FD" wp14:editId="52EEDF25">
+                  <wp:extent cx="2267712" cy="1124712"/>
+                  <wp:effectExtent l="0" t="0" r="0" b="0"/>
+                  <wp:docPr id="51" name="Picture 51"/>
+                  <wp:cNvGraphicFramePr>
+                    <a:graphicFrameLocks xmlns:a="http://schemas.openxmlformats.org/drawingml/2006/main" noChangeAspect="1"/>
+                  </wp:cNvGraphicFramePr>
+                  <a:graphic xmlns:a="http://schemas.openxmlformats.org/drawingml/2006/main">
+                    <a:graphicData uri="http://schemas.openxmlformats.org/drawingml/2006/picture">
+                      <pic:pic xmlns:pic="http://schemas.openxmlformats.org/drawingml/2006/picture">
+                        <pic:nvPicPr>
+                          <pic:cNvPr id="0" name="Picture 6"/>
+                          <pic:cNvPicPr>
+                            <a:picLocks noChangeAspect="1" noChangeArrowheads="1"/>
+                          </pic:cNvPicPr>
+                        </pic:nvPicPr>
+                        <pic:blipFill>
+                          <a:blip r:embed="rId62">
+                            <a:extLst>
+                              <a:ext uri="{28A0092B-C50C-407E-A947-70E740481C1C}">
+                                <a14:useLocalDpi xmlns:a14="http://schemas.microsoft.com/office/drawing/2010/main" val="0"/>
+                              </a:ext>
+                            </a:extLst>
+                          </a:blip>
+                          <a:srcRect/>
+                          <a:stretch>
+                            <a:fillRect/>
+                          </a:stretch>
+                        </pic:blipFill>
+                        <pic:spPr bwMode="auto">
+                          <a:xfrm>
+                            <a:off x="0" y="0"/>
+                            <a:ext cx="2267712" cy="1124712"/>
+                          </a:xfrm>
+                          <a:prstGeom prst="rect">
+                            <a:avLst/>
+                          </a:prstGeom>
+                          <a:noFill/>
+                          <a:ln>
+                            <a:noFill/>
+                          </a:ln>
+                        </pic:spPr>
+                      </pic:pic>
+                    </a:graphicData>
+                  </a:graphic>
+                </wp:inline>
+              </w:drawing>
+            </w:r>
+          </w:p>
+        </w:tc>
+      </w:tr>
+      <w:tr>
+        <w:tc>
+          <w:tcPr>
+            <w:tcW w:w="1445" w:type="dxa"/>
             <w:vAlign w:val="center"/>
           </w:tcPr>
           <w:p>
             <w:pPr>
               <w:jc w:val="center"/>
               <w:rPr>
-                <w:szCs w:val="24"/>
                 <w:lang w:val="en-ID"/>
               </w:rPr>
             </w:pPr>
+            <w:r>
+              <w:rPr>
+                <w:lang w:val="en-ID"/>
+              </w:rPr>
+              <w:t>Happy</w:t>
+            </w:r>
+          </w:p>
+        </w:tc>
+        <w:tc>
+          <w:tcPr>
+            <w:tcW w:w="3830" w:type="dxa"/>
+          </w:tcPr>
+          <w:p>
+            <w:pPr>
+              <w:jc w:val="center"/>
+              <w:rPr>
+                <w:lang w:val="en-ID"/>
+              </w:rPr>
+            </w:pPr>
+            <w:r>
+              <w:rPr>
+                <w:noProof/>
+                <w:lang w:val="en-ID"/>
+              </w:rPr>
+              <w:drawing>
+                <wp:inline distT="0" distB="0" distL="0" distR="0" wp14:anchorId="0DDF950E" wp14:editId="30F37039">
+                  <wp:extent cx="2267712" cy="1124712"/>
+                  <wp:effectExtent l="0" t="0" r="0" b="0"/>
+                  <wp:docPr id="52" name="Picture 52"/>
+                  <wp:cNvGraphicFramePr>
+                    <a:graphicFrameLocks xmlns:a="http://schemas.openxmlformats.org/drawingml/2006/main" noChangeAspect="1"/>
+                  </wp:cNvGraphicFramePr>
+                  <a:graphic xmlns:a="http://schemas.openxmlformats.org/drawingml/2006/main">
+                    <a:graphicData uri="http://schemas.openxmlformats.org/drawingml/2006/picture">
+                      <pic:pic xmlns:pic="http://schemas.openxmlformats.org/drawingml/2006/picture">
+                        <pic:nvPicPr>
+                          <pic:cNvPr id="0" name="Picture 7"/>
+                          <pic:cNvPicPr>
+                            <a:picLocks noChangeAspect="1" noChangeArrowheads="1"/>
+                          </pic:cNvPicPr>
+                        </pic:nvPicPr>
+                        <pic:blipFill>
+                          <a:blip r:embed="rId63">
+                            <a:extLst>
+                              <a:ext uri="{28A0092B-C50C-407E-A947-70E740481C1C}">
+                                <a14:useLocalDpi xmlns:a14="http://schemas.microsoft.com/office/drawing/2010/main" val="0"/>
+                              </a:ext>
+                            </a:extLst>
+                          </a:blip>
+                          <a:srcRect/>
+                          <a:stretch>
+                            <a:fillRect/>
+                          </a:stretch>
+                        </pic:blipFill>
+                        <pic:spPr bwMode="auto">
+                          <a:xfrm>
+                            <a:off x="0" y="0"/>
+                            <a:ext cx="2267712" cy="1124712"/>
+                          </a:xfrm>
+                          <a:prstGeom prst="rect">
+                            <a:avLst/>
+                          </a:prstGeom>
+                          <a:noFill/>
+                          <a:ln>
+                            <a:noFill/>
+                          </a:ln>
+                        </pic:spPr>
+                      </pic:pic>
+                    </a:graphicData>
+                  </a:graphic>
+                </wp:inline>
+              </w:drawing>
+            </w:r>
+          </w:p>
+        </w:tc>
+        <w:tc>
+          <w:tcPr>
+            <w:tcW w:w="3787" w:type="dxa"/>
+          </w:tcPr>
+          <w:p>
+            <w:pPr>
+              <w:jc w:val="center"/>
+              <w:rPr>
+                <w:lang w:val="en-ID"/>
+              </w:rPr>
+            </w:pPr>
+            <w:r>
+              <w:rPr>
+                <w:noProof/>
+                <w:lang w:val="en-ID"/>
+              </w:rPr>
+              <w:drawing>
+                <wp:inline distT="0" distB="0" distL="0" distR="0" wp14:anchorId="75DECAF8" wp14:editId="06251620">
+                  <wp:extent cx="2240280" cy="1124712"/>
+                  <wp:effectExtent l="0" t="0" r="7620" b="0"/>
+                  <wp:docPr id="56" name="Picture 56"/>
+                  <wp:cNvGraphicFramePr>
+                    <a:graphicFrameLocks xmlns:a="http://schemas.openxmlformats.org/drawingml/2006/main" noChangeAspect="1"/>
+                  </wp:cNvGraphicFramePr>
+                  <a:graphic xmlns:a="http://schemas.openxmlformats.org/drawingml/2006/main">
+                    <a:graphicData uri="http://schemas.openxmlformats.org/drawingml/2006/picture">
+                      <pic:pic xmlns:pic="http://schemas.openxmlformats.org/drawingml/2006/picture">
+                        <pic:nvPicPr>
+                          <pic:cNvPr id="0" name="Picture 8"/>
+                          <pic:cNvPicPr>
+                            <a:picLocks noChangeAspect="1" noChangeArrowheads="1"/>
+                          </pic:cNvPicPr>
+                        </pic:nvPicPr>
+                        <pic:blipFill>
+                          <a:blip r:embed="rId64">
+                            <a:extLst>
+                              <a:ext uri="{28A0092B-C50C-407E-A947-70E740481C1C}">
+                                <a14:useLocalDpi xmlns:a14="http://schemas.microsoft.com/office/drawing/2010/main" val="0"/>
+                              </a:ext>
+                            </a:extLst>
+                          </a:blip>
+                          <a:srcRect/>
+                          <a:stretch>
+                            <a:fillRect/>
+                          </a:stretch>
+                        </pic:blipFill>
+                        <pic:spPr bwMode="auto">
+                          <a:xfrm>
+                            <a:off x="0" y="0"/>
+                            <a:ext cx="2240280" cy="1124712"/>
+                          </a:xfrm>
+                          <a:prstGeom prst="rect">
+                            <a:avLst/>
+                          </a:prstGeom>
+                          <a:noFill/>
+                          <a:ln>
+                            <a:noFill/>
+                          </a:ln>
+                        </pic:spPr>
+                      </pic:pic>
+                    </a:graphicData>
+                  </a:graphic>
+                </wp:inline>
+              </w:drawing>
+            </w:r>
           </w:p>
         </w:tc>
       </w:tr>
       <w:tr>
-        <w:trPr>
-          <w:jc w:val="center"/>
-        </w:trPr>
         <w:tc>
           <w:tcPr>
-            <w:tcW w:w="1956" w:type="dxa"/>
-            <w:vMerge/>
+            <w:tcW w:w="1445" w:type="dxa"/>
             <w:vAlign w:val="center"/>
           </w:tcPr>
           <w:p>
             <w:pPr>
               <w:jc w:val="center"/>
               <w:rPr>
-                <w:szCs w:val="24"/>
                 <w:lang w:val="en-ID"/>
               </w:rPr>
             </w:pPr>
+            <w:r>
+              <w:rPr>
+                <w:lang w:val="en-ID"/>
+              </w:rPr>
+              <w:t>Neutral</w:t>
+            </w:r>
           </w:p>
         </w:tc>
         <w:tc>
           <w:tcPr>
-            <w:tcW w:w="1869" w:type="dxa"/>
+            <w:tcW w:w="3830" w:type="dxa"/>
+          </w:tcPr>
+          <w:p>
+            <w:pPr>
+              <w:jc w:val="center"/>
+              <w:rPr>
+                <w:lang w:val="en-ID"/>
+              </w:rPr>
+            </w:pPr>
+            <w:r>
+              <w:rPr>
+                <w:noProof/>
+                <w:lang w:val="en-ID"/>
+              </w:rPr>
+              <w:drawing>
+                <wp:inline distT="0" distB="0" distL="0" distR="0" wp14:anchorId="129013BF" wp14:editId="12AFE964">
+                  <wp:extent cx="2267712" cy="1124712"/>
+                  <wp:effectExtent l="0" t="0" r="0" b="0"/>
+                  <wp:docPr id="57" name="Picture 57"/>
+                  <wp:cNvGraphicFramePr>
+                    <a:graphicFrameLocks xmlns:a="http://schemas.openxmlformats.org/drawingml/2006/main" noChangeAspect="1"/>
+                  </wp:cNvGraphicFramePr>
+                  <a:graphic xmlns:a="http://schemas.openxmlformats.org/drawingml/2006/main">
+                    <a:graphicData uri="http://schemas.openxmlformats.org/drawingml/2006/picture">
+                      <pic:pic xmlns:pic="http://schemas.openxmlformats.org/drawingml/2006/picture">
+                        <pic:nvPicPr>
+                          <pic:cNvPr id="0" name="Picture 9"/>
+                          <pic:cNvPicPr>
+                            <a:picLocks noChangeAspect="1" noChangeArrowheads="1"/>
+                          </pic:cNvPicPr>
+                        </pic:nvPicPr>
+                        <pic:blipFill>
+                          <a:blip r:embed="rId65">
+                            <a:extLst>
+                              <a:ext uri="{28A0092B-C50C-407E-A947-70E740481C1C}">
+                                <a14:useLocalDpi xmlns:a14="http://schemas.microsoft.com/office/drawing/2010/main" val="0"/>
+                              </a:ext>
+                            </a:extLst>
+                          </a:blip>
+                          <a:srcRect/>
+                          <a:stretch>
+                            <a:fillRect/>
+                          </a:stretch>
+                        </pic:blipFill>
+                        <pic:spPr bwMode="auto">
+                          <a:xfrm>
+                            <a:off x="0" y="0"/>
+                            <a:ext cx="2267712" cy="1124712"/>
+                          </a:xfrm>
+                          <a:prstGeom prst="rect">
+                            <a:avLst/>
+                          </a:prstGeom>
+                          <a:noFill/>
+                          <a:ln>
+                            <a:noFill/>
+                          </a:ln>
+                        </pic:spPr>
+                      </pic:pic>
+                    </a:graphicData>
+                  </a:graphic>
+                </wp:inline>
+              </w:drawing>
+            </w:r>
+          </w:p>
+        </w:tc>
+        <w:tc>
+          <w:tcPr>
+            <w:tcW w:w="3787" w:type="dxa"/>
+          </w:tcPr>
+          <w:p>
+            <w:pPr>
+              <w:jc w:val="center"/>
+              <w:rPr>
+                <w:lang w:val="en-ID"/>
+              </w:rPr>
+            </w:pPr>
+            <w:r>
+              <w:rPr>
+                <w:noProof/>
+                <w:lang w:val="en-ID"/>
+              </w:rPr>
+              <w:drawing>
+                <wp:inline distT="0" distB="0" distL="0" distR="0" wp14:anchorId="51D9D0AD" wp14:editId="0BA7C9D1">
+                  <wp:extent cx="2240280" cy="1124712"/>
+                  <wp:effectExtent l="0" t="0" r="7620" b="0"/>
+                  <wp:docPr id="58" name="Picture 58"/>
+                  <wp:cNvGraphicFramePr>
+                    <a:graphicFrameLocks xmlns:a="http://schemas.openxmlformats.org/drawingml/2006/main" noChangeAspect="1"/>
+                  </wp:cNvGraphicFramePr>
+                  <a:graphic xmlns:a="http://schemas.openxmlformats.org/drawingml/2006/main">
+                    <a:graphicData uri="http://schemas.openxmlformats.org/drawingml/2006/picture">
+                      <pic:pic xmlns:pic="http://schemas.openxmlformats.org/drawingml/2006/picture">
+                        <pic:nvPicPr>
+                          <pic:cNvPr id="0" name="Picture 10"/>
+                          <pic:cNvPicPr>
+                            <a:picLocks noChangeAspect="1" noChangeArrowheads="1"/>
+                          </pic:cNvPicPr>
+                        </pic:nvPicPr>
+                        <pic:blipFill>
+                          <a:blip r:embed="rId66">
+                            <a:extLst>
+                              <a:ext uri="{28A0092B-C50C-407E-A947-70E740481C1C}">
+                                <a14:useLocalDpi xmlns:a14="http://schemas.microsoft.com/office/drawing/2010/main" val="0"/>
+                              </a:ext>
+                            </a:extLst>
+                          </a:blip>
+                          <a:srcRect/>
+                          <a:stretch>
+                            <a:fillRect/>
+                          </a:stretch>
+                        </pic:blipFill>
+                        <pic:spPr bwMode="auto">
+                          <a:xfrm>
+                            <a:off x="0" y="0"/>
+                            <a:ext cx="2240280" cy="1124712"/>
+                          </a:xfrm>
+                          <a:prstGeom prst="rect">
+                            <a:avLst/>
+                          </a:prstGeom>
+                          <a:noFill/>
+                          <a:ln>
+                            <a:noFill/>
+                          </a:ln>
+                        </pic:spPr>
+                      </pic:pic>
+                    </a:graphicData>
+                  </a:graphic>
+                </wp:inline>
+              </w:drawing>
+            </w:r>
+          </w:p>
+        </w:tc>
+      </w:tr>
+      <w:tr>
+        <w:tc>
+          <w:tcPr>
+            <w:tcW w:w="1445" w:type="dxa"/>
             <w:vAlign w:val="center"/>
           </w:tcPr>
           <w:p>
             <w:pPr>
               <w:jc w:val="center"/>
               <w:rPr>
-                <w:szCs w:val="24"/>
                 <w:lang w:val="en-ID"/>
               </w:rPr>
             </w:pPr>
             <w:r>
               <w:rPr>
-                <w:szCs w:val="24"/>
-              </w:rPr>
-              <w:t>Disgust</w:t>
+                <w:lang w:val="en-ID"/>
+              </w:rPr>
+              <w:t>Sad</w:t>
             </w:r>
           </w:p>
         </w:tc>
         <w:tc>
           <w:tcPr>
-            <w:tcW w:w="1825" w:type="dxa"/>
-            <w:vAlign w:val="center"/>
+            <w:tcW w:w="3830" w:type="dxa"/>
           </w:tcPr>
           <w:p>
             <w:pPr>
               <w:jc w:val="center"/>
               <w:rPr>
-                <w:szCs w:val="24"/>
                 <w:lang w:val="en-ID"/>
               </w:rPr>
             </w:pPr>
+            <w:r>
+              <w:rPr>
+                <w:noProof/>
+                <w:lang w:val="en-ID"/>
+              </w:rPr>
+              <w:drawing>
+                <wp:inline distT="0" distB="0" distL="0" distR="0" wp14:anchorId="1753D50E" wp14:editId="7104FC2E">
+                  <wp:extent cx="2267712" cy="1124712"/>
+                  <wp:effectExtent l="0" t="0" r="0" b="0"/>
+                  <wp:docPr id="59" name="Picture 59"/>
+                  <wp:cNvGraphicFramePr>
+                    <a:graphicFrameLocks xmlns:a="http://schemas.openxmlformats.org/drawingml/2006/main" noChangeAspect="1"/>
+                  </wp:cNvGraphicFramePr>
+                  <a:graphic xmlns:a="http://schemas.openxmlformats.org/drawingml/2006/main">
+                    <a:graphicData uri="http://schemas.openxmlformats.org/drawingml/2006/picture">
+                      <pic:pic xmlns:pic="http://schemas.openxmlformats.org/drawingml/2006/picture">
+                        <pic:nvPicPr>
+                          <pic:cNvPr id="0" name="Picture 11"/>
+                          <pic:cNvPicPr>
+                            <a:picLocks noChangeAspect="1" noChangeArrowheads="1"/>
+                          </pic:cNvPicPr>
+                        </pic:nvPicPr>
+                        <pic:blipFill>
+                          <a:blip r:embed="rId67">
+                            <a:extLst>
+                              <a:ext uri="{28A0092B-C50C-407E-A947-70E740481C1C}">
+                                <a14:useLocalDpi xmlns:a14="http://schemas.microsoft.com/office/drawing/2010/main" val="0"/>
+                              </a:ext>
+                            </a:extLst>
+                          </a:blip>
+                          <a:srcRect/>
+                          <a:stretch>
+                            <a:fillRect/>
+                          </a:stretch>
+                        </pic:blipFill>
+                        <pic:spPr bwMode="auto">
+                          <a:xfrm>
+                            <a:off x="0" y="0"/>
+                            <a:ext cx="2267712" cy="1124712"/>
+                          </a:xfrm>
+                          <a:prstGeom prst="rect">
+                            <a:avLst/>
+                          </a:prstGeom>
+                          <a:noFill/>
+                          <a:ln>
+                            <a:noFill/>
+                          </a:ln>
+                        </pic:spPr>
+                      </pic:pic>
+                    </a:graphicData>
+                  </a:graphic>
+                </wp:inline>
+              </w:drawing>
+            </w:r>
           </w:p>
         </w:tc>
         <w:tc>
           <w:tcPr>
-            <w:tcW w:w="1897" w:type="dxa"/>
-            <w:vAlign w:val="center"/>
+            <w:tcW w:w="3787" w:type="dxa"/>
           </w:tcPr>
           <w:p>
             <w:pPr>
               <w:jc w:val="center"/>
               <w:rPr>
-                <w:b/>
-                <w:bCs/>
-                <w:szCs w:val="24"/>
                 <w:lang w:val="en-ID"/>
               </w:rPr>
             </w:pPr>
-          </w:p>
-        </w:tc>
-      </w:tr>
-      <w:tr>
-        <w:trPr>
-          <w:jc w:val="center"/>
-        </w:trPr>
-        <w:tc>
-          <w:tcPr>
-            <w:tcW w:w="1956" w:type="dxa"/>
-            <w:vMerge/>
-            <w:vAlign w:val="center"/>
-          </w:tcPr>
-          <w:p>
-            <w:pPr>
-              <w:jc w:val="center"/>
-              <w:rPr>
-                <w:szCs w:val="24"/>
-                <w:lang w:val="en-ID"/>
-              </w:rPr>
-            </w:pPr>
-          </w:p>
-        </w:tc>
-        <w:tc>
-          <w:tcPr>
-            <w:tcW w:w="1869" w:type="dxa"/>
-            <w:vAlign w:val="center"/>
-          </w:tcPr>
-          <w:p>
-            <w:pPr>
-              <w:jc w:val="center"/>
-              <w:rPr>
-                <w:szCs w:val="24"/>
-                <w:lang w:val="en-US"/>
-              </w:rPr>
-            </w:pPr>
-            <w:r>
-              <w:rPr>
-                <w:szCs w:val="24"/>
-              </w:rPr>
-              <w:t>Happ</w:t>
-            </w:r>
-            <w:r>
-              <w:rPr>
-                <w:szCs w:val="24"/>
-                <w:lang w:val="en-US"/>
-              </w:rPr>
-              <w:t>y</w:t>
-            </w:r>
-          </w:p>
-        </w:tc>
-        <w:tc>
-          <w:tcPr>
-            <w:tcW w:w="1825" w:type="dxa"/>
-            <w:vAlign w:val="center"/>
-          </w:tcPr>
-          <w:p>
-            <w:pPr>
-              <w:jc w:val="center"/>
-              <w:rPr>
-                <w:szCs w:val="24"/>
-                <w:lang w:val="en-ID"/>
-              </w:rPr>
-            </w:pPr>
-          </w:p>
-        </w:tc>
-        <w:tc>
-          <w:tcPr>
-            <w:tcW w:w="1897" w:type="dxa"/>
-            <w:vAlign w:val="center"/>
-          </w:tcPr>
-          <w:p>
-            <w:pPr>
-              <w:jc w:val="center"/>
-              <w:rPr>
-                <w:szCs w:val="24"/>
-                <w:lang w:val="en-ID"/>
-              </w:rPr>
-            </w:pPr>
-          </w:p>
-        </w:tc>
-      </w:tr>
-      <w:tr>
-        <w:trPr>
-          <w:jc w:val="center"/>
-        </w:trPr>
-        <w:tc>
-          <w:tcPr>
-            <w:tcW w:w="1956" w:type="dxa"/>
-            <w:vMerge/>
-            <w:vAlign w:val="center"/>
-          </w:tcPr>
-          <w:p>
-            <w:pPr>
-              <w:jc w:val="center"/>
-              <w:rPr>
-                <w:szCs w:val="24"/>
-                <w:lang w:val="en-ID"/>
-              </w:rPr>
-            </w:pPr>
-          </w:p>
-        </w:tc>
-        <w:tc>
-          <w:tcPr>
-            <w:tcW w:w="1869" w:type="dxa"/>
-            <w:vAlign w:val="center"/>
-          </w:tcPr>
-          <w:p>
-            <w:pPr>
-              <w:jc w:val="center"/>
-              <w:rPr>
-                <w:szCs w:val="24"/>
-                <w:lang w:val="en-ID"/>
-              </w:rPr>
-            </w:pPr>
-            <w:r>
-              <w:rPr>
-                <w:szCs w:val="24"/>
-              </w:rPr>
-              <w:t>Neutral</w:t>
-            </w:r>
-          </w:p>
-        </w:tc>
-        <w:tc>
-          <w:tcPr>
-            <w:tcW w:w="1825" w:type="dxa"/>
-            <w:vAlign w:val="center"/>
-          </w:tcPr>
-          <w:p>
-            <w:pPr>
-              <w:jc w:val="center"/>
-              <w:rPr>
-                <w:szCs w:val="24"/>
-                <w:lang w:val="en-ID"/>
-              </w:rPr>
-            </w:pPr>
-          </w:p>
-        </w:tc>
-        <w:tc>
-          <w:tcPr>
-            <w:tcW w:w="1897" w:type="dxa"/>
-            <w:vAlign w:val="center"/>
-          </w:tcPr>
-          <w:p>
-            <w:pPr>
-              <w:jc w:val="center"/>
-              <w:rPr>
-                <w:szCs w:val="24"/>
-                <w:lang w:val="en-ID"/>
-              </w:rPr>
-            </w:pPr>
-          </w:p>
-        </w:tc>
-      </w:tr>
-      <w:tr>
-        <w:trPr>
-          <w:jc w:val="center"/>
-        </w:trPr>
-        <w:tc>
-          <w:tcPr>
-            <w:tcW w:w="1956" w:type="dxa"/>
-            <w:vMerge/>
-            <w:vAlign w:val="center"/>
-          </w:tcPr>
-          <w:p>
-            <w:pPr>
-              <w:jc w:val="center"/>
-              <w:rPr>
-                <w:szCs w:val="24"/>
-                <w:lang w:val="en-ID"/>
-              </w:rPr>
-            </w:pPr>
-          </w:p>
-        </w:tc>
-        <w:tc>
-          <w:tcPr>
-            <w:tcW w:w="1869" w:type="dxa"/>
-            <w:vAlign w:val="center"/>
-          </w:tcPr>
-          <w:p>
-            <w:pPr>
-              <w:jc w:val="center"/>
-              <w:rPr>
-                <w:szCs w:val="24"/>
-                <w:lang w:val="en-ID"/>
-              </w:rPr>
-            </w:pPr>
-            <w:r>
-              <w:rPr>
-                <w:szCs w:val="24"/>
-              </w:rPr>
-              <w:t>Sad</w:t>
-            </w:r>
-          </w:p>
-        </w:tc>
-        <w:tc>
-          <w:tcPr>
-            <w:tcW w:w="1825" w:type="dxa"/>
-            <w:vAlign w:val="center"/>
-          </w:tcPr>
-          <w:p>
-            <w:pPr>
-              <w:jc w:val="center"/>
-              <w:rPr>
-                <w:szCs w:val="24"/>
-                <w:lang w:val="en-ID"/>
-              </w:rPr>
-            </w:pPr>
-          </w:p>
-        </w:tc>
-        <w:tc>
-          <w:tcPr>
-            <w:tcW w:w="1897" w:type="dxa"/>
-            <w:vAlign w:val="center"/>
-          </w:tcPr>
-          <w:p>
-            <w:pPr>
-              <w:jc w:val="center"/>
-              <w:rPr>
-                <w:szCs w:val="24"/>
-                <w:lang w:val="en-ID"/>
-              </w:rPr>
-            </w:pPr>
-          </w:p>
-        </w:tc>
-      </w:tr>
-      <w:tr>
-        <w:trPr>
-          <w:jc w:val="center"/>
-        </w:trPr>
-        <w:tc>
-          <w:tcPr>
-            <w:tcW w:w="1956" w:type="dxa"/>
-            <w:vMerge w:val="restart"/>
-            <w:vAlign w:val="center"/>
-          </w:tcPr>
-          <w:p>
-            <w:pPr>
-              <w:jc w:val="center"/>
-              <w:rPr>
-                <w:szCs w:val="24"/>
-                <w:lang w:val="en-ID"/>
-              </w:rPr>
-            </w:pPr>
-            <w:r>
-              <w:rPr>
-                <w:szCs w:val="24"/>
-                <w:lang w:val="en-ID"/>
-              </w:rPr>
-              <w:t>RAVDESS</w:t>
-            </w:r>
-          </w:p>
-        </w:tc>
-        <w:tc>
-          <w:tcPr>
-            <w:tcW w:w="1869" w:type="dxa"/>
-            <w:vAlign w:val="center"/>
-          </w:tcPr>
-          <w:p>
-            <w:pPr>
-              <w:jc w:val="center"/>
-              <w:rPr>
-                <w:szCs w:val="24"/>
-                <w:lang w:val="en-ID"/>
-              </w:rPr>
-            </w:pPr>
-            <w:r>
-              <w:rPr>
-                <w:szCs w:val="24"/>
-              </w:rPr>
-              <w:t>Angry</w:t>
-            </w:r>
-          </w:p>
-        </w:tc>
-        <w:tc>
-          <w:tcPr>
-            <w:tcW w:w="1825" w:type="dxa"/>
-            <w:vAlign w:val="center"/>
-          </w:tcPr>
-          <w:p>
-            <w:pPr>
-              <w:jc w:val="center"/>
-              <w:rPr>
-                <w:szCs w:val="24"/>
-                <w:lang w:val="en-ID"/>
-              </w:rPr>
-            </w:pPr>
-          </w:p>
-        </w:tc>
-        <w:tc>
-          <w:tcPr>
-            <w:tcW w:w="1897" w:type="dxa"/>
-            <w:vAlign w:val="center"/>
-          </w:tcPr>
-          <w:p>
-            <w:pPr>
-              <w:jc w:val="center"/>
-              <w:rPr>
-                <w:szCs w:val="24"/>
-                <w:lang w:val="en-ID"/>
-              </w:rPr>
-            </w:pPr>
-          </w:p>
-        </w:tc>
-      </w:tr>
-      <w:tr>
-        <w:trPr>
-          <w:jc w:val="center"/>
-        </w:trPr>
-        <w:tc>
-          <w:tcPr>
-            <w:tcW w:w="1956" w:type="dxa"/>
-            <w:vMerge/>
-            <w:vAlign w:val="center"/>
-          </w:tcPr>
-          <w:p>
-            <w:pPr>
-              <w:jc w:val="center"/>
-              <w:rPr>
-                <w:szCs w:val="24"/>
-                <w:lang w:val="en-ID"/>
-              </w:rPr>
-            </w:pPr>
-          </w:p>
-        </w:tc>
-        <w:tc>
-          <w:tcPr>
-            <w:tcW w:w="1869" w:type="dxa"/>
-            <w:vAlign w:val="center"/>
-          </w:tcPr>
-          <w:p>
-            <w:pPr>
-              <w:jc w:val="center"/>
-              <w:rPr>
-                <w:szCs w:val="24"/>
-                <w:lang w:val="en-ID"/>
-              </w:rPr>
-            </w:pPr>
-            <w:r>
-              <w:rPr>
-                <w:szCs w:val="24"/>
-              </w:rPr>
-              <w:t>Fear</w:t>
-            </w:r>
-          </w:p>
-        </w:tc>
-        <w:tc>
-          <w:tcPr>
-            <w:tcW w:w="1825" w:type="dxa"/>
-            <w:vAlign w:val="center"/>
-          </w:tcPr>
-          <w:p>
-            <w:pPr>
-              <w:jc w:val="center"/>
-              <w:rPr>
-                <w:szCs w:val="24"/>
-                <w:lang w:val="en-ID"/>
-              </w:rPr>
-            </w:pPr>
-          </w:p>
-        </w:tc>
-        <w:tc>
-          <w:tcPr>
-            <w:tcW w:w="1897" w:type="dxa"/>
-            <w:vAlign w:val="center"/>
-          </w:tcPr>
-          <w:p>
-            <w:pPr>
-              <w:jc w:val="center"/>
-              <w:rPr>
-                <w:szCs w:val="24"/>
-                <w:lang w:val="en-ID"/>
-              </w:rPr>
-            </w:pPr>
-          </w:p>
-        </w:tc>
-      </w:tr>
-      <w:tr>
-        <w:trPr>
-          <w:jc w:val="center"/>
-        </w:trPr>
-        <w:tc>
-          <w:tcPr>
-            <w:tcW w:w="1956" w:type="dxa"/>
-            <w:vMerge/>
-            <w:vAlign w:val="center"/>
-          </w:tcPr>
-          <w:p>
-            <w:pPr>
-              <w:jc w:val="center"/>
-              <w:rPr>
-                <w:szCs w:val="24"/>
-                <w:lang w:val="en-ID"/>
-              </w:rPr>
-            </w:pPr>
-          </w:p>
-        </w:tc>
-        <w:tc>
-          <w:tcPr>
-            <w:tcW w:w="1869" w:type="dxa"/>
-            <w:vAlign w:val="center"/>
-          </w:tcPr>
-          <w:p>
-            <w:pPr>
-              <w:jc w:val="center"/>
-              <w:rPr>
-                <w:szCs w:val="24"/>
-                <w:lang w:val="en-ID"/>
-              </w:rPr>
-            </w:pPr>
-            <w:r>
-              <w:rPr>
-                <w:szCs w:val="24"/>
-              </w:rPr>
-              <w:t>Disgust</w:t>
-            </w:r>
-          </w:p>
-        </w:tc>
-        <w:tc>
-          <w:tcPr>
-            <w:tcW w:w="1825" w:type="dxa"/>
-            <w:vAlign w:val="center"/>
-          </w:tcPr>
-          <w:p>
-            <w:pPr>
-              <w:jc w:val="center"/>
-              <w:rPr>
-                <w:szCs w:val="24"/>
-                <w:lang w:val="en-ID"/>
-              </w:rPr>
-            </w:pPr>
-          </w:p>
-        </w:tc>
-        <w:tc>
-          <w:tcPr>
-            <w:tcW w:w="1897" w:type="dxa"/>
-            <w:vAlign w:val="center"/>
-          </w:tcPr>
-          <w:p>
-            <w:pPr>
-              <w:jc w:val="center"/>
-              <w:rPr>
-                <w:szCs w:val="24"/>
-                <w:lang w:val="en-ID"/>
-              </w:rPr>
-            </w:pPr>
-          </w:p>
-        </w:tc>
-      </w:tr>
-      <w:tr>
-        <w:trPr>
-          <w:jc w:val="center"/>
-        </w:trPr>
-        <w:tc>
-          <w:tcPr>
-            <w:tcW w:w="1956" w:type="dxa"/>
-            <w:vMerge/>
-            <w:vAlign w:val="center"/>
-          </w:tcPr>
-          <w:p>
-            <w:pPr>
-              <w:jc w:val="center"/>
-              <w:rPr>
-                <w:szCs w:val="24"/>
-                <w:lang w:val="en-ID"/>
-              </w:rPr>
-            </w:pPr>
-          </w:p>
-        </w:tc>
-        <w:tc>
-          <w:tcPr>
-            <w:tcW w:w="1869" w:type="dxa"/>
-            <w:vAlign w:val="center"/>
-          </w:tcPr>
-          <w:p>
-            <w:pPr>
-              <w:jc w:val="center"/>
-              <w:rPr>
-                <w:szCs w:val="24"/>
-                <w:lang w:val="en-ID"/>
-              </w:rPr>
-            </w:pPr>
-            <w:r>
-              <w:rPr>
-                <w:szCs w:val="24"/>
-              </w:rPr>
-              <w:t>Happ</w:t>
-            </w:r>
-            <w:r>
-              <w:rPr>
-                <w:szCs w:val="24"/>
-                <w:lang w:val="en-US"/>
-              </w:rPr>
-              <w:t>y</w:t>
-            </w:r>
-          </w:p>
-        </w:tc>
-        <w:tc>
-          <w:tcPr>
-            <w:tcW w:w="1825" w:type="dxa"/>
-            <w:vAlign w:val="center"/>
-          </w:tcPr>
-          <w:p>
-            <w:pPr>
-              <w:jc w:val="center"/>
-              <w:rPr>
-                <w:szCs w:val="24"/>
-                <w:lang w:val="en-ID"/>
-              </w:rPr>
-            </w:pPr>
-          </w:p>
-        </w:tc>
-        <w:tc>
-          <w:tcPr>
-            <w:tcW w:w="1897" w:type="dxa"/>
-            <w:vAlign w:val="center"/>
-          </w:tcPr>
-          <w:p>
-            <w:pPr>
-              <w:jc w:val="center"/>
-              <w:rPr>
-                <w:szCs w:val="24"/>
-                <w:lang w:val="en-ID"/>
-              </w:rPr>
-            </w:pPr>
-          </w:p>
-        </w:tc>
-      </w:tr>
-      <w:tr>
-        <w:trPr>
-          <w:jc w:val="center"/>
-        </w:trPr>
-        <w:tc>
-          <w:tcPr>
-            <w:tcW w:w="1956" w:type="dxa"/>
-            <w:vMerge/>
-            <w:vAlign w:val="center"/>
-          </w:tcPr>
-          <w:p>
-            <w:pPr>
-              <w:jc w:val="center"/>
-              <w:rPr>
-                <w:szCs w:val="24"/>
-                <w:lang w:val="en-ID"/>
-              </w:rPr>
-            </w:pPr>
-          </w:p>
-        </w:tc>
-        <w:tc>
-          <w:tcPr>
-            <w:tcW w:w="1869" w:type="dxa"/>
-            <w:vAlign w:val="center"/>
-          </w:tcPr>
-          <w:p>
-            <w:pPr>
-              <w:jc w:val="center"/>
-              <w:rPr>
-                <w:szCs w:val="24"/>
-                <w:lang w:val="en-ID"/>
-              </w:rPr>
-            </w:pPr>
-            <w:r>
-              <w:rPr>
-                <w:szCs w:val="24"/>
-              </w:rPr>
-              <w:t>Neutral</w:t>
-            </w:r>
-          </w:p>
-        </w:tc>
-        <w:tc>
-          <w:tcPr>
-            <w:tcW w:w="1825" w:type="dxa"/>
-            <w:vAlign w:val="center"/>
-          </w:tcPr>
-          <w:p>
-            <w:pPr>
-              <w:jc w:val="center"/>
-              <w:rPr>
-                <w:szCs w:val="24"/>
-                <w:lang w:val="en-ID"/>
-              </w:rPr>
-            </w:pPr>
-          </w:p>
-        </w:tc>
-        <w:tc>
-          <w:tcPr>
-            <w:tcW w:w="1897" w:type="dxa"/>
-            <w:vAlign w:val="center"/>
-          </w:tcPr>
-          <w:p>
-            <w:pPr>
-              <w:jc w:val="center"/>
-              <w:rPr>
-                <w:szCs w:val="24"/>
-                <w:lang w:val="en-ID"/>
-              </w:rPr>
-            </w:pPr>
-          </w:p>
-        </w:tc>
-      </w:tr>
-      <w:tr>
-        <w:trPr>
-          <w:jc w:val="center"/>
-        </w:trPr>
-        <w:tc>
-          <w:tcPr>
-            <w:tcW w:w="1956" w:type="dxa"/>
-            <w:vMerge/>
-            <w:vAlign w:val="center"/>
-          </w:tcPr>
-          <w:p>
-            <w:pPr>
-              <w:jc w:val="center"/>
-              <w:rPr>
-                <w:szCs w:val="24"/>
-                <w:lang w:val="en-ID"/>
-              </w:rPr>
-            </w:pPr>
-          </w:p>
-        </w:tc>
-        <w:tc>
-          <w:tcPr>
-            <w:tcW w:w="1869" w:type="dxa"/>
-            <w:vAlign w:val="center"/>
-          </w:tcPr>
-          <w:p>
-            <w:pPr>
-              <w:jc w:val="center"/>
-              <w:rPr>
-                <w:szCs w:val="24"/>
-                <w:lang w:val="en-US"/>
-              </w:rPr>
-            </w:pPr>
-            <w:r>
-              <w:rPr>
-                <w:szCs w:val="24"/>
-                <w:lang w:val="en-US"/>
-              </w:rPr>
-              <w:t>Sad</w:t>
-            </w:r>
-          </w:p>
-        </w:tc>
-        <w:tc>
-          <w:tcPr>
-            <w:tcW w:w="1825" w:type="dxa"/>
-            <w:vAlign w:val="center"/>
-          </w:tcPr>
-          <w:p>
-            <w:pPr>
-              <w:jc w:val="center"/>
-              <w:rPr>
-                <w:szCs w:val="24"/>
-                <w:lang w:val="en-ID"/>
-              </w:rPr>
-            </w:pPr>
-          </w:p>
-        </w:tc>
-        <w:tc>
-          <w:tcPr>
-            <w:tcW w:w="1897" w:type="dxa"/>
-            <w:vAlign w:val="center"/>
-          </w:tcPr>
-          <w:p>
-            <w:pPr>
-              <w:jc w:val="center"/>
-              <w:rPr>
-                <w:szCs w:val="24"/>
-                <w:lang w:val="en-ID"/>
-              </w:rPr>
-            </w:pPr>
+            <w:r>
+              <w:rPr>
+                <w:noProof/>
+                <w:lang w:val="en-ID"/>
+              </w:rPr>
+              <w:drawing>
+                <wp:inline distT="0" distB="0" distL="0" distR="0" wp14:anchorId="3B431145" wp14:editId="1D0EC2B7">
+                  <wp:extent cx="2240280" cy="1124712"/>
+                  <wp:effectExtent l="0" t="0" r="7620" b="0"/>
+                  <wp:docPr id="60" name="Picture 60"/>
+                  <wp:cNvGraphicFramePr>
+                    <a:graphicFrameLocks xmlns:a="http://schemas.openxmlformats.org/drawingml/2006/main" noChangeAspect="1"/>
+                  </wp:cNvGraphicFramePr>
+                  <a:graphic xmlns:a="http://schemas.openxmlformats.org/drawingml/2006/main">
+                    <a:graphicData uri="http://schemas.openxmlformats.org/drawingml/2006/picture">
+                      <pic:pic xmlns:pic="http://schemas.openxmlformats.org/drawingml/2006/picture">
+                        <pic:nvPicPr>
+                          <pic:cNvPr id="0" name="Picture 12"/>
+                          <pic:cNvPicPr>
+                            <a:picLocks noChangeAspect="1" noChangeArrowheads="1"/>
+                          </pic:cNvPicPr>
+                        </pic:nvPicPr>
+                        <pic:blipFill>
+                          <a:blip r:embed="rId68">
+                            <a:extLst>
+                              <a:ext uri="{28A0092B-C50C-407E-A947-70E740481C1C}">
+                                <a14:useLocalDpi xmlns:a14="http://schemas.microsoft.com/office/drawing/2010/main" val="0"/>
+                              </a:ext>
+                            </a:extLst>
+                          </a:blip>
+                          <a:srcRect/>
+                          <a:stretch>
+                            <a:fillRect/>
+                          </a:stretch>
+                        </pic:blipFill>
+                        <pic:spPr bwMode="auto">
+                          <a:xfrm>
+                            <a:off x="0" y="0"/>
+                            <a:ext cx="2240280" cy="1124712"/>
+                          </a:xfrm>
+                          <a:prstGeom prst="rect">
+                            <a:avLst/>
+                          </a:prstGeom>
+                          <a:noFill/>
+                          <a:ln>
+                            <a:noFill/>
+                          </a:ln>
+                        </pic:spPr>
+                      </pic:pic>
+                    </a:graphicData>
+                  </a:graphic>
+                </wp:inline>
+              </w:drawing>
+            </w:r>
           </w:p>
         </w:tc>
       </w:tr>
     </w:tbl>
-    <w:p/>
-    <w:p>
-      <w:pPr>
-        <w:pStyle w:val="Caption"/>
-        <w:keepNext/>
-        <w:jc w:val="center"/>
-      </w:pPr>
-      <w:bookmarkStart w:id="101" w:name="_Ref130566083"/>
-      <w:r>
-        <w:t>Table 4.</w:t>
-      </w:r>
-      <w:r>
-        <w:fldChar w:fldCharType="begin"/>
-      </w:r>
-      <w:r>
-        <w:instrText xml:space="preserve"> SEQ Table_4. \* ARABIC </w:instrText>
-      </w:r>
-      <w:r>
-        <w:fldChar w:fldCharType="separate"/>
-      </w:r>
-      <w:r>
-        <w:rPr>
-          <w:noProof/>
-        </w:rPr>
-        <w:t>7</w:t>
-      </w:r>
-      <w:r>
-        <w:fldChar w:fldCharType="end"/>
-      </w:r>
-      <w:bookmarkEnd w:id="101"/>
-      <w:r>
-        <w:rPr>
-          <w:lang w:val="en-US"/>
-        </w:rPr>
-        <w:t>: Deep Learning Data Distributions.</w:t>
-      </w:r>
-    </w:p>
-    <w:tbl>
-      <w:tblPr>
-        <w:tblStyle w:val="TableGrid"/>
-        <w:tblW w:w="0" w:type="auto"/>
-        <w:jc w:val="center"/>
-        <w:tblLook w:val="04A0" w:firstRow="1" w:lastRow="0" w:firstColumn="1" w:lastColumn="0" w:noHBand="0" w:noVBand="1"/>
-      </w:tblPr>
-      <w:tblGrid>
-        <w:gridCol w:w="1956"/>
-        <w:gridCol w:w="1869"/>
-        <w:gridCol w:w="1825"/>
-        <w:gridCol w:w="1897"/>
-        <w:gridCol w:w="1515"/>
-      </w:tblGrid>
-      <w:tr>
-        <w:trPr>
-          <w:trHeight w:val="481"/>
-          <w:jc w:val="center"/>
-        </w:trPr>
-        <w:tc>
-          <w:tcPr>
-            <w:tcW w:w="1956" w:type="dxa"/>
-            <w:vAlign w:val="center"/>
-          </w:tcPr>
-          <w:p>
-            <w:pPr>
-              <w:jc w:val="center"/>
-              <w:rPr>
-                <w:szCs w:val="24"/>
-                <w:lang w:val="en-ID"/>
-              </w:rPr>
-            </w:pPr>
-            <w:r>
-              <w:rPr>
-                <w:szCs w:val="24"/>
-                <w:lang w:val="en-ID"/>
-              </w:rPr>
-              <w:t>Dataset</w:t>
-            </w:r>
-          </w:p>
-        </w:tc>
-        <w:tc>
-          <w:tcPr>
-            <w:tcW w:w="1869" w:type="dxa"/>
-            <w:vAlign w:val="center"/>
-          </w:tcPr>
-          <w:p>
-            <w:pPr>
-              <w:jc w:val="center"/>
-              <w:rPr>
-                <w:szCs w:val="24"/>
-                <w:lang w:val="en-ID"/>
-              </w:rPr>
-            </w:pPr>
-            <w:r>
-              <w:rPr>
-                <w:szCs w:val="24"/>
-                <w:lang w:val="en-ID"/>
-              </w:rPr>
-              <w:t>Emotion</w:t>
-            </w:r>
-          </w:p>
-        </w:tc>
-        <w:tc>
-          <w:tcPr>
-            <w:tcW w:w="1825" w:type="dxa"/>
-            <w:vAlign w:val="center"/>
-          </w:tcPr>
-          <w:p>
-            <w:pPr>
-              <w:jc w:val="center"/>
-              <w:rPr>
-                <w:szCs w:val="24"/>
-                <w:lang w:val="en-ID"/>
-              </w:rPr>
-            </w:pPr>
-            <w:r>
-              <w:rPr>
-                <w:szCs w:val="24"/>
-                <w:lang w:val="en-ID"/>
-              </w:rPr>
-              <w:t>Train</w:t>
-            </w:r>
-          </w:p>
-        </w:tc>
-        <w:tc>
-          <w:tcPr>
-            <w:tcW w:w="1897" w:type="dxa"/>
-            <w:vAlign w:val="center"/>
-          </w:tcPr>
-          <w:p>
-            <w:pPr>
-              <w:jc w:val="center"/>
-              <w:rPr>
-                <w:b/>
-                <w:bCs/>
-                <w:szCs w:val="24"/>
-                <w:lang w:val="en-ID"/>
-              </w:rPr>
-            </w:pPr>
-            <w:r>
-              <w:rPr>
-                <w:szCs w:val="24"/>
-                <w:lang w:val="en-ID"/>
-              </w:rPr>
-              <w:t>Test</w:t>
-            </w:r>
-          </w:p>
-        </w:tc>
-        <w:tc>
-          <w:tcPr>
-            <w:tcW w:w="1515" w:type="dxa"/>
-            <w:vAlign w:val="center"/>
-          </w:tcPr>
-          <w:p>
-            <w:pPr>
-              <w:jc w:val="center"/>
-              <w:rPr>
-                <w:b/>
-                <w:bCs/>
-                <w:szCs w:val="24"/>
-                <w:lang w:val="en-ID"/>
-              </w:rPr>
-            </w:pPr>
-            <w:r>
-              <w:rPr>
-                <w:szCs w:val="24"/>
-                <w:lang w:val="en-ID"/>
-              </w:rPr>
-              <w:t>Validation</w:t>
-            </w:r>
-          </w:p>
-        </w:tc>
-      </w:tr>
-      <w:tr>
-        <w:trPr>
-          <w:jc w:val="center"/>
-        </w:trPr>
-        <w:tc>
-          <w:tcPr>
-            <w:tcW w:w="1956" w:type="dxa"/>
-            <w:vMerge w:val="restart"/>
-            <w:vAlign w:val="center"/>
-          </w:tcPr>
-          <w:p>
-            <w:pPr>
-              <w:jc w:val="center"/>
-              <w:rPr>
-                <w:szCs w:val="24"/>
-                <w:lang w:val="en-ID"/>
-              </w:rPr>
-            </w:pPr>
-            <w:r>
-              <w:rPr>
-                <w:szCs w:val="24"/>
-                <w:lang w:val="en-ID"/>
-              </w:rPr>
-              <w:t>CREMA-D</w:t>
-            </w:r>
-          </w:p>
-        </w:tc>
-        <w:tc>
-          <w:tcPr>
-            <w:tcW w:w="1869" w:type="dxa"/>
-            <w:vAlign w:val="center"/>
-          </w:tcPr>
-          <w:p>
-            <w:pPr>
-              <w:jc w:val="center"/>
-              <w:rPr>
-                <w:szCs w:val="24"/>
-                <w:lang w:val="en-ID"/>
-              </w:rPr>
-            </w:pPr>
-            <w:r>
-              <w:rPr>
-                <w:szCs w:val="24"/>
-              </w:rPr>
-              <w:t>Angry</w:t>
-            </w:r>
-          </w:p>
-        </w:tc>
-        <w:tc>
-          <w:tcPr>
-            <w:tcW w:w="1825" w:type="dxa"/>
-            <w:vAlign w:val="center"/>
-          </w:tcPr>
-          <w:p>
-            <w:pPr>
-              <w:jc w:val="center"/>
-              <w:rPr>
-                <w:szCs w:val="24"/>
-                <w:lang w:val="en-ID"/>
-              </w:rPr>
-            </w:pPr>
-          </w:p>
-        </w:tc>
-        <w:tc>
-          <w:tcPr>
-            <w:tcW w:w="1897" w:type="dxa"/>
-            <w:vAlign w:val="center"/>
-          </w:tcPr>
-          <w:p>
-            <w:pPr>
-              <w:jc w:val="center"/>
-              <w:rPr>
-                <w:szCs w:val="24"/>
-                <w:lang w:val="en-ID"/>
-              </w:rPr>
-            </w:pPr>
-          </w:p>
-        </w:tc>
-        <w:tc>
-          <w:tcPr>
-            <w:tcW w:w="1515" w:type="dxa"/>
-            <w:vAlign w:val="center"/>
-          </w:tcPr>
-          <w:p>
-            <w:pPr>
-              <w:jc w:val="center"/>
-              <w:rPr>
-                <w:szCs w:val="24"/>
-                <w:lang w:val="en-ID"/>
-              </w:rPr>
-            </w:pPr>
-          </w:p>
-        </w:tc>
-      </w:tr>
-      <w:tr>
-        <w:trPr>
-          <w:jc w:val="center"/>
-        </w:trPr>
-        <w:tc>
-          <w:tcPr>
-            <w:tcW w:w="1956" w:type="dxa"/>
-            <w:vMerge/>
-            <w:vAlign w:val="center"/>
-          </w:tcPr>
-          <w:p>
-            <w:pPr>
-              <w:jc w:val="center"/>
-              <w:rPr>
-                <w:szCs w:val="24"/>
-                <w:lang w:val="en-ID"/>
-              </w:rPr>
-            </w:pPr>
-          </w:p>
-        </w:tc>
-        <w:tc>
-          <w:tcPr>
-            <w:tcW w:w="1869" w:type="dxa"/>
-            <w:vAlign w:val="center"/>
-          </w:tcPr>
-          <w:p>
-            <w:pPr>
-              <w:jc w:val="center"/>
-              <w:rPr>
-                <w:szCs w:val="24"/>
-                <w:lang w:val="en-ID"/>
-              </w:rPr>
-            </w:pPr>
-            <w:r>
-              <w:rPr>
-                <w:szCs w:val="24"/>
-              </w:rPr>
-              <w:t>Fear</w:t>
-            </w:r>
-          </w:p>
-        </w:tc>
-        <w:tc>
-          <w:tcPr>
-            <w:tcW w:w="1825" w:type="dxa"/>
-            <w:vAlign w:val="center"/>
-          </w:tcPr>
-          <w:p>
-            <w:pPr>
-              <w:jc w:val="center"/>
-              <w:rPr>
-                <w:szCs w:val="24"/>
-                <w:lang w:val="en-ID"/>
-              </w:rPr>
-            </w:pPr>
-          </w:p>
-        </w:tc>
-        <w:tc>
-          <w:tcPr>
-            <w:tcW w:w="1897" w:type="dxa"/>
-            <w:vAlign w:val="center"/>
-          </w:tcPr>
-          <w:p>
-            <w:pPr>
-              <w:jc w:val="center"/>
-              <w:rPr>
-                <w:szCs w:val="24"/>
-                <w:lang w:val="en-ID"/>
-              </w:rPr>
-            </w:pPr>
-          </w:p>
-        </w:tc>
-        <w:tc>
-          <w:tcPr>
-            <w:tcW w:w="1515" w:type="dxa"/>
-            <w:vAlign w:val="center"/>
-          </w:tcPr>
-          <w:p>
-            <w:pPr>
-              <w:jc w:val="center"/>
-              <w:rPr>
-                <w:szCs w:val="24"/>
-                <w:lang w:val="en-ID"/>
-              </w:rPr>
-            </w:pPr>
-          </w:p>
-        </w:tc>
-      </w:tr>
-      <w:tr>
-        <w:trPr>
-          <w:jc w:val="center"/>
-        </w:trPr>
-        <w:tc>
-          <w:tcPr>
-            <w:tcW w:w="1956" w:type="dxa"/>
-            <w:vMerge/>
-            <w:vAlign w:val="center"/>
-          </w:tcPr>
-          <w:p>
-            <w:pPr>
-              <w:jc w:val="center"/>
-              <w:rPr>
-                <w:szCs w:val="24"/>
-                <w:lang w:val="en-ID"/>
-              </w:rPr>
-            </w:pPr>
-          </w:p>
-        </w:tc>
-        <w:tc>
-          <w:tcPr>
-            <w:tcW w:w="1869" w:type="dxa"/>
-            <w:vAlign w:val="center"/>
-          </w:tcPr>
-          <w:p>
-            <w:pPr>
-              <w:jc w:val="center"/>
-              <w:rPr>
-                <w:szCs w:val="24"/>
-                <w:lang w:val="en-ID"/>
-              </w:rPr>
-            </w:pPr>
-            <w:r>
-              <w:rPr>
-                <w:szCs w:val="24"/>
-              </w:rPr>
-              <w:t>Disgust</w:t>
-            </w:r>
-          </w:p>
-        </w:tc>
-        <w:tc>
-          <w:tcPr>
-            <w:tcW w:w="1825" w:type="dxa"/>
-            <w:vAlign w:val="center"/>
-          </w:tcPr>
-          <w:p>
-            <w:pPr>
-              <w:jc w:val="center"/>
-              <w:rPr>
-                <w:szCs w:val="24"/>
-                <w:lang w:val="en-ID"/>
-              </w:rPr>
-            </w:pPr>
-          </w:p>
-        </w:tc>
-        <w:tc>
-          <w:tcPr>
-            <w:tcW w:w="1897" w:type="dxa"/>
-            <w:vAlign w:val="center"/>
-          </w:tcPr>
-          <w:p>
-            <w:pPr>
-              <w:jc w:val="center"/>
-              <w:rPr>
-                <w:b/>
-                <w:bCs/>
-                <w:szCs w:val="24"/>
-                <w:lang w:val="en-ID"/>
-              </w:rPr>
-            </w:pPr>
-          </w:p>
-        </w:tc>
-        <w:tc>
-          <w:tcPr>
-            <w:tcW w:w="1515" w:type="dxa"/>
-            <w:vAlign w:val="center"/>
-          </w:tcPr>
-          <w:p>
-            <w:pPr>
-              <w:jc w:val="center"/>
-              <w:rPr>
-                <w:b/>
-                <w:bCs/>
-                <w:szCs w:val="24"/>
-                <w:lang w:val="en-ID"/>
-              </w:rPr>
-            </w:pPr>
-          </w:p>
-        </w:tc>
-      </w:tr>
-      <w:tr>
-        <w:trPr>
-          <w:jc w:val="center"/>
-        </w:trPr>
-        <w:tc>
-          <w:tcPr>
-            <w:tcW w:w="1956" w:type="dxa"/>
-            <w:vMerge/>
-            <w:vAlign w:val="center"/>
-          </w:tcPr>
-          <w:p>
-            <w:pPr>
-              <w:jc w:val="center"/>
-              <w:rPr>
-                <w:szCs w:val="24"/>
-                <w:lang w:val="en-ID"/>
-              </w:rPr>
-            </w:pPr>
-          </w:p>
-        </w:tc>
-        <w:tc>
-          <w:tcPr>
-            <w:tcW w:w="1869" w:type="dxa"/>
-            <w:vAlign w:val="center"/>
-          </w:tcPr>
-          <w:p>
-            <w:pPr>
-              <w:jc w:val="center"/>
-              <w:rPr>
-                <w:szCs w:val="24"/>
-                <w:lang w:val="en-US"/>
-              </w:rPr>
-            </w:pPr>
-            <w:r>
-              <w:rPr>
-                <w:szCs w:val="24"/>
-              </w:rPr>
-              <w:t>Happ</w:t>
-            </w:r>
-            <w:r>
-              <w:rPr>
-                <w:szCs w:val="24"/>
-                <w:lang w:val="en-US"/>
-              </w:rPr>
-              <w:t>y</w:t>
-            </w:r>
-          </w:p>
-        </w:tc>
-        <w:tc>
-          <w:tcPr>
-            <w:tcW w:w="1825" w:type="dxa"/>
-            <w:vAlign w:val="center"/>
-          </w:tcPr>
-          <w:p>
-            <w:pPr>
-              <w:jc w:val="center"/>
-              <w:rPr>
-                <w:szCs w:val="24"/>
-                <w:lang w:val="en-ID"/>
-              </w:rPr>
-            </w:pPr>
-          </w:p>
-        </w:tc>
-        <w:tc>
-          <w:tcPr>
-            <w:tcW w:w="1897" w:type="dxa"/>
-            <w:vAlign w:val="center"/>
-          </w:tcPr>
-          <w:p>
-            <w:pPr>
-              <w:jc w:val="center"/>
-              <w:rPr>
-                <w:szCs w:val="24"/>
-                <w:lang w:val="en-ID"/>
-              </w:rPr>
-            </w:pPr>
-          </w:p>
-        </w:tc>
-        <w:tc>
-          <w:tcPr>
-            <w:tcW w:w="1515" w:type="dxa"/>
-            <w:vAlign w:val="center"/>
-          </w:tcPr>
-          <w:p>
-            <w:pPr>
-              <w:jc w:val="center"/>
-              <w:rPr>
-                <w:szCs w:val="24"/>
-                <w:lang w:val="en-ID"/>
-              </w:rPr>
-            </w:pPr>
-          </w:p>
-        </w:tc>
-      </w:tr>
-      <w:tr>
-        <w:trPr>
-          <w:jc w:val="center"/>
-        </w:trPr>
-        <w:tc>
-          <w:tcPr>
-            <w:tcW w:w="1956" w:type="dxa"/>
-            <w:vMerge/>
-            <w:vAlign w:val="center"/>
-          </w:tcPr>
-          <w:p>
-            <w:pPr>
-              <w:jc w:val="center"/>
-              <w:rPr>
-                <w:szCs w:val="24"/>
-                <w:lang w:val="en-ID"/>
-              </w:rPr>
-            </w:pPr>
-          </w:p>
-        </w:tc>
-        <w:tc>
-          <w:tcPr>
-            <w:tcW w:w="1869" w:type="dxa"/>
-            <w:vAlign w:val="center"/>
-          </w:tcPr>
-          <w:p>
-            <w:pPr>
-              <w:jc w:val="center"/>
-              <w:rPr>
-                <w:szCs w:val="24"/>
-                <w:lang w:val="en-ID"/>
-              </w:rPr>
-            </w:pPr>
-            <w:r>
-              <w:rPr>
-                <w:szCs w:val="24"/>
-              </w:rPr>
-              <w:t>Neutral</w:t>
-            </w:r>
-          </w:p>
-        </w:tc>
-        <w:tc>
-          <w:tcPr>
-            <w:tcW w:w="1825" w:type="dxa"/>
-            <w:vAlign w:val="center"/>
-          </w:tcPr>
-          <w:p>
-            <w:pPr>
-              <w:jc w:val="center"/>
-              <w:rPr>
-                <w:szCs w:val="24"/>
-                <w:lang w:val="en-ID"/>
-              </w:rPr>
-            </w:pPr>
-          </w:p>
-        </w:tc>
-        <w:tc>
-          <w:tcPr>
-            <w:tcW w:w="1897" w:type="dxa"/>
-            <w:vAlign w:val="center"/>
-          </w:tcPr>
-          <w:p>
-            <w:pPr>
-              <w:jc w:val="center"/>
-              <w:rPr>
-                <w:szCs w:val="24"/>
-                <w:lang w:val="en-ID"/>
-              </w:rPr>
-            </w:pPr>
-          </w:p>
-        </w:tc>
-        <w:tc>
-          <w:tcPr>
-            <w:tcW w:w="1515" w:type="dxa"/>
-            <w:vAlign w:val="center"/>
-          </w:tcPr>
-          <w:p>
-            <w:pPr>
-              <w:jc w:val="center"/>
-              <w:rPr>
-                <w:szCs w:val="24"/>
-                <w:lang w:val="en-ID"/>
-              </w:rPr>
-            </w:pPr>
-          </w:p>
-        </w:tc>
-      </w:tr>
-      <w:tr>
-        <w:trPr>
-          <w:jc w:val="center"/>
-        </w:trPr>
-        <w:tc>
-          <w:tcPr>
-            <w:tcW w:w="1956" w:type="dxa"/>
-            <w:vMerge/>
-            <w:vAlign w:val="center"/>
-          </w:tcPr>
-          <w:p>
-            <w:pPr>
-              <w:jc w:val="center"/>
-              <w:rPr>
-                <w:szCs w:val="24"/>
-                <w:lang w:val="en-ID"/>
-              </w:rPr>
-            </w:pPr>
-          </w:p>
-        </w:tc>
-        <w:tc>
-          <w:tcPr>
-            <w:tcW w:w="1869" w:type="dxa"/>
-            <w:vAlign w:val="center"/>
-          </w:tcPr>
-          <w:p>
-            <w:pPr>
-              <w:jc w:val="center"/>
-              <w:rPr>
-                <w:szCs w:val="24"/>
-                <w:lang w:val="en-ID"/>
-              </w:rPr>
-            </w:pPr>
-            <w:r>
-              <w:rPr>
-                <w:szCs w:val="24"/>
-              </w:rPr>
-              <w:t>Sad</w:t>
-            </w:r>
-          </w:p>
-        </w:tc>
-        <w:tc>
-          <w:tcPr>
-            <w:tcW w:w="1825" w:type="dxa"/>
-            <w:vAlign w:val="center"/>
-          </w:tcPr>
-          <w:p>
-            <w:pPr>
-              <w:jc w:val="center"/>
-              <w:rPr>
-                <w:szCs w:val="24"/>
-                <w:lang w:val="en-ID"/>
-              </w:rPr>
-            </w:pPr>
-          </w:p>
-        </w:tc>
-        <w:tc>
-          <w:tcPr>
-            <w:tcW w:w="1897" w:type="dxa"/>
-            <w:vAlign w:val="center"/>
-          </w:tcPr>
-          <w:p>
-            <w:pPr>
-              <w:jc w:val="center"/>
-              <w:rPr>
-                <w:szCs w:val="24"/>
-                <w:lang w:val="en-ID"/>
-              </w:rPr>
-            </w:pPr>
-          </w:p>
-        </w:tc>
-        <w:tc>
-          <w:tcPr>
-            <w:tcW w:w="1515" w:type="dxa"/>
-            <w:vAlign w:val="center"/>
-          </w:tcPr>
-          <w:p>
-            <w:pPr>
-              <w:jc w:val="center"/>
-              <w:rPr>
-                <w:szCs w:val="24"/>
-                <w:lang w:val="en-ID"/>
-              </w:rPr>
-            </w:pPr>
-          </w:p>
-        </w:tc>
-      </w:tr>
-      <w:tr>
-        <w:trPr>
-          <w:jc w:val="center"/>
-        </w:trPr>
-        <w:tc>
-          <w:tcPr>
-            <w:tcW w:w="1956" w:type="dxa"/>
-            <w:vMerge w:val="restart"/>
-            <w:vAlign w:val="center"/>
-          </w:tcPr>
-          <w:p>
-            <w:pPr>
-              <w:jc w:val="center"/>
-              <w:rPr>
-                <w:szCs w:val="24"/>
-                <w:lang w:val="en-ID"/>
-              </w:rPr>
-            </w:pPr>
-            <w:r>
-              <w:rPr>
-                <w:szCs w:val="24"/>
-                <w:lang w:val="en-ID"/>
-              </w:rPr>
-              <w:lastRenderedPageBreak/>
-              <w:t>RAVDESS</w:t>
-            </w:r>
-          </w:p>
-        </w:tc>
-        <w:tc>
-          <w:tcPr>
-            <w:tcW w:w="1869" w:type="dxa"/>
-            <w:vAlign w:val="center"/>
-          </w:tcPr>
-          <w:p>
-            <w:pPr>
-              <w:jc w:val="center"/>
-              <w:rPr>
-                <w:szCs w:val="24"/>
-                <w:lang w:val="en-ID"/>
-              </w:rPr>
-            </w:pPr>
-            <w:r>
-              <w:rPr>
-                <w:szCs w:val="24"/>
-              </w:rPr>
-              <w:t>Angry</w:t>
-            </w:r>
-          </w:p>
-        </w:tc>
-        <w:tc>
-          <w:tcPr>
-            <w:tcW w:w="1825" w:type="dxa"/>
-            <w:vAlign w:val="center"/>
-          </w:tcPr>
-          <w:p>
-            <w:pPr>
-              <w:jc w:val="center"/>
-              <w:rPr>
-                <w:szCs w:val="24"/>
-                <w:lang w:val="en-ID"/>
-              </w:rPr>
-            </w:pPr>
-          </w:p>
-        </w:tc>
-        <w:tc>
-          <w:tcPr>
-            <w:tcW w:w="1897" w:type="dxa"/>
-            <w:vAlign w:val="center"/>
-          </w:tcPr>
-          <w:p>
-            <w:pPr>
-              <w:jc w:val="center"/>
-              <w:rPr>
-                <w:szCs w:val="24"/>
-                <w:lang w:val="en-ID"/>
-              </w:rPr>
-            </w:pPr>
-          </w:p>
-        </w:tc>
-        <w:tc>
-          <w:tcPr>
-            <w:tcW w:w="1515" w:type="dxa"/>
-            <w:vAlign w:val="center"/>
-          </w:tcPr>
-          <w:p>
-            <w:pPr>
-              <w:jc w:val="center"/>
-              <w:rPr>
-                <w:szCs w:val="24"/>
-                <w:lang w:val="en-ID"/>
-              </w:rPr>
-            </w:pPr>
-          </w:p>
-        </w:tc>
-      </w:tr>
-      <w:tr>
-        <w:trPr>
-          <w:jc w:val="center"/>
-        </w:trPr>
-        <w:tc>
-          <w:tcPr>
-            <w:tcW w:w="1956" w:type="dxa"/>
-            <w:vMerge/>
-            <w:vAlign w:val="center"/>
-          </w:tcPr>
-          <w:p>
-            <w:pPr>
-              <w:jc w:val="center"/>
-              <w:rPr>
-                <w:szCs w:val="24"/>
-                <w:lang w:val="en-ID"/>
-              </w:rPr>
-            </w:pPr>
-          </w:p>
-        </w:tc>
-        <w:tc>
-          <w:tcPr>
-            <w:tcW w:w="1869" w:type="dxa"/>
-            <w:vAlign w:val="center"/>
-          </w:tcPr>
-          <w:p>
-            <w:pPr>
-              <w:jc w:val="center"/>
-              <w:rPr>
-                <w:szCs w:val="24"/>
-                <w:lang w:val="en-ID"/>
-              </w:rPr>
-            </w:pPr>
-            <w:r>
-              <w:rPr>
-                <w:szCs w:val="24"/>
-              </w:rPr>
-              <w:t>Fear</w:t>
-            </w:r>
-          </w:p>
-        </w:tc>
-        <w:tc>
-          <w:tcPr>
-            <w:tcW w:w="1825" w:type="dxa"/>
-            <w:vAlign w:val="center"/>
-          </w:tcPr>
-          <w:p>
-            <w:pPr>
-              <w:jc w:val="center"/>
-              <w:rPr>
-                <w:szCs w:val="24"/>
-                <w:lang w:val="en-ID"/>
-              </w:rPr>
-            </w:pPr>
-          </w:p>
-        </w:tc>
-        <w:tc>
-          <w:tcPr>
-            <w:tcW w:w="1897" w:type="dxa"/>
-            <w:vAlign w:val="center"/>
-          </w:tcPr>
-          <w:p>
-            <w:pPr>
-              <w:jc w:val="center"/>
-              <w:rPr>
-                <w:szCs w:val="24"/>
-                <w:lang w:val="en-ID"/>
-              </w:rPr>
-            </w:pPr>
-          </w:p>
-        </w:tc>
-        <w:tc>
-          <w:tcPr>
-            <w:tcW w:w="1515" w:type="dxa"/>
-            <w:vAlign w:val="center"/>
-          </w:tcPr>
-          <w:p>
-            <w:pPr>
-              <w:jc w:val="center"/>
-              <w:rPr>
-                <w:szCs w:val="24"/>
-                <w:lang w:val="en-ID"/>
-              </w:rPr>
-            </w:pPr>
-          </w:p>
-        </w:tc>
-      </w:tr>
-      <w:tr>
-        <w:trPr>
-          <w:jc w:val="center"/>
-        </w:trPr>
-        <w:tc>
-          <w:tcPr>
-            <w:tcW w:w="1956" w:type="dxa"/>
-            <w:vMerge/>
-            <w:vAlign w:val="center"/>
-          </w:tcPr>
-          <w:p>
-            <w:pPr>
-              <w:jc w:val="center"/>
-              <w:rPr>
-                <w:szCs w:val="24"/>
-                <w:lang w:val="en-ID"/>
-              </w:rPr>
-            </w:pPr>
-          </w:p>
-        </w:tc>
-        <w:tc>
-          <w:tcPr>
-            <w:tcW w:w="1869" w:type="dxa"/>
-            <w:vAlign w:val="center"/>
-          </w:tcPr>
-          <w:p>
-            <w:pPr>
-              <w:jc w:val="center"/>
-              <w:rPr>
-                <w:szCs w:val="24"/>
-                <w:lang w:val="en-ID"/>
-              </w:rPr>
-            </w:pPr>
-            <w:r>
-              <w:rPr>
-                <w:szCs w:val="24"/>
-              </w:rPr>
-              <w:t>Disgust</w:t>
-            </w:r>
-          </w:p>
-        </w:tc>
-        <w:tc>
-          <w:tcPr>
-            <w:tcW w:w="1825" w:type="dxa"/>
-            <w:vAlign w:val="center"/>
-          </w:tcPr>
-          <w:p>
-            <w:pPr>
-              <w:jc w:val="center"/>
-              <w:rPr>
-                <w:szCs w:val="24"/>
-                <w:lang w:val="en-ID"/>
-              </w:rPr>
-            </w:pPr>
-          </w:p>
-        </w:tc>
-        <w:tc>
-          <w:tcPr>
-            <w:tcW w:w="1897" w:type="dxa"/>
-            <w:vAlign w:val="center"/>
-          </w:tcPr>
-          <w:p>
-            <w:pPr>
-              <w:jc w:val="center"/>
-              <w:rPr>
-                <w:szCs w:val="24"/>
-                <w:lang w:val="en-ID"/>
-              </w:rPr>
-            </w:pPr>
-          </w:p>
-        </w:tc>
-        <w:tc>
-          <w:tcPr>
-            <w:tcW w:w="1515" w:type="dxa"/>
-            <w:vAlign w:val="center"/>
-          </w:tcPr>
-          <w:p>
-            <w:pPr>
-              <w:jc w:val="center"/>
-              <w:rPr>
-                <w:szCs w:val="24"/>
-                <w:lang w:val="en-ID"/>
-              </w:rPr>
-            </w:pPr>
-          </w:p>
-        </w:tc>
-      </w:tr>
-      <w:tr>
-        <w:trPr>
-          <w:jc w:val="center"/>
-        </w:trPr>
-        <w:tc>
-          <w:tcPr>
-            <w:tcW w:w="1956" w:type="dxa"/>
-            <w:vMerge/>
-            <w:vAlign w:val="center"/>
-          </w:tcPr>
-          <w:p>
-            <w:pPr>
-              <w:jc w:val="center"/>
-              <w:rPr>
-                <w:szCs w:val="24"/>
-                <w:lang w:val="en-ID"/>
-              </w:rPr>
-            </w:pPr>
-          </w:p>
-        </w:tc>
-        <w:tc>
-          <w:tcPr>
-            <w:tcW w:w="1869" w:type="dxa"/>
-            <w:vAlign w:val="center"/>
-          </w:tcPr>
-          <w:p>
-            <w:pPr>
-              <w:jc w:val="center"/>
-              <w:rPr>
-                <w:szCs w:val="24"/>
-                <w:lang w:val="en-ID"/>
-              </w:rPr>
-            </w:pPr>
-            <w:r>
-              <w:rPr>
-                <w:szCs w:val="24"/>
-              </w:rPr>
-              <w:t>Happ</w:t>
-            </w:r>
-            <w:r>
-              <w:rPr>
-                <w:szCs w:val="24"/>
-                <w:lang w:val="en-US"/>
-              </w:rPr>
-              <w:t>y</w:t>
-            </w:r>
-          </w:p>
-        </w:tc>
-        <w:tc>
-          <w:tcPr>
-            <w:tcW w:w="1825" w:type="dxa"/>
-            <w:vAlign w:val="center"/>
-          </w:tcPr>
-          <w:p>
-            <w:pPr>
-              <w:jc w:val="center"/>
-              <w:rPr>
-                <w:szCs w:val="24"/>
-                <w:lang w:val="en-ID"/>
-              </w:rPr>
-            </w:pPr>
-          </w:p>
-        </w:tc>
-        <w:tc>
-          <w:tcPr>
-            <w:tcW w:w="1897" w:type="dxa"/>
-            <w:vAlign w:val="center"/>
-          </w:tcPr>
-          <w:p>
-            <w:pPr>
-              <w:jc w:val="center"/>
-              <w:rPr>
-                <w:szCs w:val="24"/>
-                <w:lang w:val="en-ID"/>
-              </w:rPr>
-            </w:pPr>
-          </w:p>
-        </w:tc>
-        <w:tc>
-          <w:tcPr>
-            <w:tcW w:w="1515" w:type="dxa"/>
-            <w:vAlign w:val="center"/>
-          </w:tcPr>
-          <w:p>
-            <w:pPr>
-              <w:jc w:val="center"/>
-              <w:rPr>
-                <w:szCs w:val="24"/>
-                <w:lang w:val="en-ID"/>
-              </w:rPr>
-            </w:pPr>
-          </w:p>
-        </w:tc>
-      </w:tr>
-      <w:tr>
-        <w:trPr>
-          <w:jc w:val="center"/>
-        </w:trPr>
-        <w:tc>
-          <w:tcPr>
-            <w:tcW w:w="1956" w:type="dxa"/>
-            <w:vMerge/>
-            <w:vAlign w:val="center"/>
-          </w:tcPr>
-          <w:p>
-            <w:pPr>
-              <w:jc w:val="center"/>
-              <w:rPr>
-                <w:szCs w:val="24"/>
-                <w:lang w:val="en-ID"/>
-              </w:rPr>
-            </w:pPr>
-          </w:p>
-        </w:tc>
-        <w:tc>
-          <w:tcPr>
-            <w:tcW w:w="1869" w:type="dxa"/>
-            <w:vAlign w:val="center"/>
-          </w:tcPr>
-          <w:p>
-            <w:pPr>
-              <w:jc w:val="center"/>
-              <w:rPr>
-                <w:szCs w:val="24"/>
-                <w:lang w:val="en-ID"/>
-              </w:rPr>
-            </w:pPr>
-            <w:r>
-              <w:rPr>
-                <w:szCs w:val="24"/>
-              </w:rPr>
-              <w:t>Neutral</w:t>
-            </w:r>
-          </w:p>
-        </w:tc>
-        <w:tc>
-          <w:tcPr>
-            <w:tcW w:w="1825" w:type="dxa"/>
-            <w:vAlign w:val="center"/>
-          </w:tcPr>
-          <w:p>
-            <w:pPr>
-              <w:jc w:val="center"/>
-              <w:rPr>
-                <w:szCs w:val="24"/>
-                <w:lang w:val="en-ID"/>
-              </w:rPr>
-            </w:pPr>
-          </w:p>
-        </w:tc>
-        <w:tc>
-          <w:tcPr>
-            <w:tcW w:w="1897" w:type="dxa"/>
-            <w:vAlign w:val="center"/>
-          </w:tcPr>
-          <w:p>
-            <w:pPr>
-              <w:jc w:val="center"/>
-              <w:rPr>
-                <w:szCs w:val="24"/>
-                <w:lang w:val="en-ID"/>
-              </w:rPr>
-            </w:pPr>
-          </w:p>
-        </w:tc>
-        <w:tc>
-          <w:tcPr>
-            <w:tcW w:w="1515" w:type="dxa"/>
-            <w:vAlign w:val="center"/>
-          </w:tcPr>
-          <w:p>
-            <w:pPr>
-              <w:jc w:val="center"/>
-              <w:rPr>
-                <w:szCs w:val="24"/>
-                <w:lang w:val="en-ID"/>
-              </w:rPr>
-            </w:pPr>
-          </w:p>
-        </w:tc>
-      </w:tr>
-      <w:tr>
-        <w:trPr>
-          <w:jc w:val="center"/>
-        </w:trPr>
-        <w:tc>
-          <w:tcPr>
-            <w:tcW w:w="1956" w:type="dxa"/>
-            <w:vMerge/>
-            <w:vAlign w:val="center"/>
-          </w:tcPr>
-          <w:p>
-            <w:pPr>
-              <w:jc w:val="center"/>
-              <w:rPr>
-                <w:szCs w:val="24"/>
-                <w:lang w:val="en-ID"/>
-              </w:rPr>
-            </w:pPr>
-          </w:p>
-        </w:tc>
-        <w:tc>
-          <w:tcPr>
-            <w:tcW w:w="1869" w:type="dxa"/>
-            <w:vAlign w:val="center"/>
-          </w:tcPr>
-          <w:p>
-            <w:pPr>
-              <w:jc w:val="center"/>
-              <w:rPr>
-                <w:szCs w:val="24"/>
-                <w:lang w:val="en-US"/>
-              </w:rPr>
-            </w:pPr>
-            <w:r>
-              <w:rPr>
-                <w:szCs w:val="24"/>
-                <w:lang w:val="en-US"/>
-              </w:rPr>
-              <w:t>Sad</w:t>
-            </w:r>
-          </w:p>
-        </w:tc>
-        <w:tc>
-          <w:tcPr>
-            <w:tcW w:w="1825" w:type="dxa"/>
-            <w:vAlign w:val="center"/>
-          </w:tcPr>
-          <w:p>
-            <w:pPr>
-              <w:jc w:val="center"/>
-              <w:rPr>
-                <w:szCs w:val="24"/>
-                <w:lang w:val="en-ID"/>
-              </w:rPr>
-            </w:pPr>
-          </w:p>
-        </w:tc>
-        <w:tc>
-          <w:tcPr>
-            <w:tcW w:w="1897" w:type="dxa"/>
-            <w:vAlign w:val="center"/>
-          </w:tcPr>
-          <w:p>
-            <w:pPr>
-              <w:jc w:val="center"/>
-              <w:rPr>
-                <w:szCs w:val="24"/>
-                <w:lang w:val="en-ID"/>
-              </w:rPr>
-            </w:pPr>
-          </w:p>
-        </w:tc>
-        <w:tc>
-          <w:tcPr>
-            <w:tcW w:w="1515" w:type="dxa"/>
-            <w:vAlign w:val="center"/>
-          </w:tcPr>
-          <w:p>
-            <w:pPr>
-              <w:jc w:val="center"/>
-              <w:rPr>
-                <w:szCs w:val="24"/>
-                <w:lang w:val="en-ID"/>
-              </w:rPr>
-            </w:pPr>
-          </w:p>
-        </w:tc>
-      </w:tr>
-    </w:tbl>
-    <w:p>
-      <w:pPr>
-        <w:pStyle w:val="Heading2"/>
-        <w:ind w:left="0" w:firstLine="0"/>
-        <w:rPr>
-          <w:szCs w:val="24"/>
+    <w:p>
+      <w:pPr>
+        <w:jc w:val="both"/>
+        <w:rPr>
           <w:lang w:val="en-ID"/>
         </w:rPr>
       </w:pPr>
@@ -42125,26 +41410,6 @@
           <w:szCs w:val="24"/>
           <w:lang w:val="en-ID"/>
         </w:rPr>
-        <w:t>Feature Extraction</w:t>
-      </w:r>
-    </w:p>
-    <w:p>
-      <w:pPr>
-        <w:pStyle w:val="Heading2"/>
-        <w:numPr>
-          <w:ilvl w:val="2"/>
-          <w:numId w:val="4"/>
-        </w:numPr>
-        <w:rPr>
-          <w:szCs w:val="24"/>
-          <w:lang w:val="en-ID"/>
-        </w:rPr>
-      </w:pPr>
-      <w:r>
-        <w:rPr>
-          <w:szCs w:val="24"/>
-          <w:lang w:val="en-ID"/>
-        </w:rPr>
         <w:t>Model Development</w:t>
       </w:r>
     </w:p>
@@ -42219,7 +41484,7 @@
           <w:szCs w:val="28"/>
         </w:rPr>
       </w:pPr>
-      <w:bookmarkStart w:id="102" w:name="_Toc129150092"/>
+      <w:bookmarkStart w:id="103" w:name="_Toc129150092"/>
       <w:r>
         <w:rPr>
           <w:rFonts w:cs="Times New Roman"/>
@@ -42236,7 +41501,7 @@
         </w:rPr>
         <w:t>KESIMPULAN DAN SARAN</w:t>
       </w:r>
-      <w:bookmarkEnd w:id="102"/>
+      <w:bookmarkEnd w:id="103"/>
     </w:p>
     <w:p/>
     <w:p>
@@ -42250,7 +41515,7 @@
           <w:szCs w:val="24"/>
         </w:rPr>
       </w:pPr>
-      <w:bookmarkStart w:id="103" w:name="_Toc129150093"/>
+      <w:bookmarkStart w:id="104" w:name="_Toc129150093"/>
       <w:r>
         <w:rPr>
           <w:szCs w:val="24"/>
@@ -42258,7 +41523,7 @@
         </w:rPr>
         <w:t>Kesimpulan</w:t>
       </w:r>
-      <w:bookmarkEnd w:id="103"/>
+      <w:bookmarkEnd w:id="104"/>
     </w:p>
     <w:p>
       <w:r>
@@ -42277,7 +41542,7 @@
           <w:szCs w:val="24"/>
         </w:rPr>
       </w:pPr>
-      <w:bookmarkStart w:id="104" w:name="_Toc129150094"/>
+      <w:bookmarkStart w:id="105" w:name="_Toc129150094"/>
       <w:r>
         <w:rPr>
           <w:szCs w:val="24"/>
@@ -42302,7 +41567,7 @@
         </w:rPr>
         <w:t>(jika dianggap perlu)</w:t>
       </w:r>
-      <w:bookmarkEnd w:id="104"/>
+      <w:bookmarkEnd w:id="105"/>
     </w:p>
     <w:p>
       <w:r>
@@ -42326,7 +41591,7 @@
         <w:br w:type="page"/>
       </w:r>
     </w:p>
-    <w:bookmarkStart w:id="105" w:name="_Toc129150095" w:displacedByCustomXml="next"/>
+    <w:bookmarkStart w:id="106" w:name="_Toc129150095" w:displacedByCustomXml="next"/>
     <w:sdt>
       <w:sdtPr>
         <w:rPr>
@@ -42351,7 +41616,7 @@
           <w:r>
             <w:t>References</w:t>
           </w:r>
-          <w:bookmarkEnd w:id="105"/>
+          <w:bookmarkEnd w:id="106"/>
         </w:p>
         <w:sdt>
           <w:sdtPr>
@@ -43905,7 +43170,7 @@
           <w:lang w:val="en-ID"/>
         </w:rPr>
       </w:pPr>
-      <w:bookmarkStart w:id="106" w:name="_Toc129150096"/>
+      <w:bookmarkStart w:id="107" w:name="_Toc129150096"/>
       <w:r>
         <w:rPr>
           <w:rFonts w:cs="Times New Roman"/>
@@ -43915,7 +43180,7 @@
         <w:lastRenderedPageBreak/>
         <w:t>LAMPIRAN-LAMPIRAN ATAU APPENDIKS (jika ada)</w:t>
       </w:r>
-      <w:bookmarkEnd w:id="106"/>
+      <w:bookmarkEnd w:id="107"/>
     </w:p>
     <w:p>
       <w:pPr>
@@ -43950,7 +43215,7 @@
           <w:lang w:val="en-ID"/>
         </w:rPr>
       </w:pPr>
-      <w:bookmarkStart w:id="107" w:name="_Toc129150097"/>
+      <w:bookmarkStart w:id="108" w:name="_Toc129150097"/>
       <w:r>
         <w:rPr>
           <w:rFonts w:cs="Times New Roman"/>
@@ -43960,7 +43225,7 @@
         <w:lastRenderedPageBreak/>
         <w:t>BIODATA PENULIS</w:t>
       </w:r>
-      <w:bookmarkEnd w:id="107"/>
+      <w:bookmarkEnd w:id="108"/>
     </w:p>
     <w:p>
       <w:pPr>
@@ -44042,7 +43307,7 @@
               </wp:anchor>
             </w:drawing>
           </mc:Choice>
-          <mc:Fallback>
+          <mc:Fallback xmlns:w16du="http://schemas.microsoft.com/office/word/2023/wordml/word16du">
             <w:pict>
               <v:rect w14:anchorId="0663005D" id="Rectangle 316" o:spid="_x0000_s1026" style="position:absolute;margin-left:-31.05pt;margin-top:13.05pt;width:113.4pt;height:170.1pt;z-index:251684863;visibility:visible;mso-wrap-style:square;mso-width-percent:0;mso-height-percent:0;mso-wrap-distance-left:9pt;mso-wrap-distance-top:0;mso-wrap-distance-right:9pt;mso-wrap-distance-bottom:0;mso-position-horizontal:absolute;mso-position-horizontal-relative:text;mso-position-vertical:absolute;mso-position-vertical-relative:text;mso-width-percent:0;mso-height-percent:0;mso-width-relative:margin;mso-height-relative:margin;v-text-anchor:middle" o:gfxdata="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" fillcolor="white [3201]" strokecolor="black [3200]" strokeweight="1pt"/>
             </w:pict>
@@ -44085,13 +43350,13 @@
                     <pic:cNvPicPr/>
                   </pic:nvPicPr>
                   <pic:blipFill>
-                    <a:blip r:embed="rId53">
+                    <a:blip r:embed="rId69">
                       <a:extLst>
                         <a:ext uri="{28A0092B-C50C-407E-A947-70E740481C1C}">
                           <a14:useLocalDpi xmlns:a14="http://schemas.microsoft.com/office/drawing/2010/main" val="0"/>
                         </a:ext>
                         <a:ext uri="{96DAC541-7B7A-43D3-8B79-37D633B846F1}">
-                          <asvg:svgBlip xmlns:asvg="http://schemas.microsoft.com/office/drawing/2016/SVG/main" r:embed="rId54"/>
+                          <asvg:svgBlip xmlns:asvg="http://schemas.microsoft.com/office/drawing/2016/SVG/main" r:embed="rId70"/>
                         </a:ext>
                       </a:extLst>
                     </a:blip>
@@ -44260,7 +43525,7 @@
       </w:pPr>
     </w:p>
     <w:sectPr>
-      <w:footerReference w:type="default" r:id="rId55"/>
+      <w:footerReference w:type="default" r:id="rId71"/>
       <w:pgSz w:w="11907" w:h="16840" w:code="9"/>
       <w:pgMar w:top="1701" w:right="1134" w:bottom="1418" w:left="1701" w:header="0" w:footer="1055" w:gutter="0"/>
       <w:pgNumType w:start="1"/>
@@ -44271,7 +43536,7 @@
 </file>
 
 <file path=word/endnotes.xml><?xml version="1.0" encoding="utf-8"?>
-<w:endnotes xmlns:wpc="http://schemas.microsoft.com/office/word/2010/wordprocessingCanvas" xmlns:cx="http://schemas.microsoft.com/office/drawing/2014/chartex" xmlns:cx1="http://schemas.microsoft.com/office/drawing/2015/9/8/chartex" xmlns:cx2="http://schemas.microsoft.com/office/drawing/2015/10/21/chartex" xmlns:cx3="http://schemas.microsoft.com/office/drawing/2016/5/9/chartex" xmlns:cx4="http://schemas.microsoft.com/office/drawing/2016/5/10/chartex" xmlns:cx5="http://schemas.microsoft.com/office/drawing/2016/5/11/chartex" xmlns:cx6="http://schemas.microsoft.com/office/drawing/2016/5/12/chartex" xmlns:cx7="http://schemas.microsoft.com/office/drawing/2016/5/13/chartex" xmlns:cx8="http://schemas.microsoft.com/office/drawing/2016/5/14/chartex" xmlns:mc="http://schemas.openxmlformats.org/markup-compatibility/2006" xmlns:aink="http://schemas.microsoft.com/office/drawing/2016/ink" xmlns:am3d="http://schemas.microsoft.com/office/drawing/2017/model3d" xmlns:o="urn:schemas-microsoft-com:office:office" xmlns:oel="http://schemas.microsoft.com/office/2019/extlst" xmlns:r="http://schemas.openxmlformats.org/officeDocument/2006/relationships" xmlns:m="http://schemas.openxmlformats.org/officeDocument/2006/math" xmlns:v="urn:schemas-microsoft-com:vml" xmlns:wp14="http://schemas.microsoft.com/office/word/2010/wordprocessingDrawing" xmlns:wp="http://schemas.openxmlformats.org/drawingml/2006/wordprocessingDrawing" xmlns:w10="urn:schemas-microsoft-com:office:word" xmlns:w="http://schemas.openxmlformats.org/wordprocessingml/2006/main" xmlns:w14="http://schemas.microsoft.com/office/word/2010/wordml" xmlns:w15="http://schemas.microsoft.com/office/word/2012/wordml" xmlns:w16cex="http://schemas.microsoft.com/office/word/2018/wordml/cex" xmlns:w16cid="http://schemas.microsoft.com/office/word/2016/wordml/cid" xmlns:w16="http://schemas.microsoft.com/office/word/2018/wordml" xmlns:w16du="http://schemas.microsoft.com/office/word/2023/wordml/word16du" xmlns:w16sdtdh="http://schemas.microsoft.com/office/word/2020/wordml/sdtdatahash" xmlns:w16se="http://schemas.microsoft.com/office/word/2015/wordml/symex" xmlns:wpg="http://schemas.microsoft.com/office/word/2010/wordprocessingGroup" xmlns:wpi="http://schemas.microsoft.com/office/word/2010/wordprocessingInk" xmlns:wne="http://schemas.microsoft.com/office/word/2006/wordml" xmlns:wps="http://schemas.microsoft.com/office/word/2010/wordprocessingShape" mc:Ignorable="w14 w15 w16se w16cid w16 w16cex w16sdtdh wp14">
+<w:endnotes xmlns:wpc="http://schemas.microsoft.com/office/word/2010/wordprocessingCanvas" xmlns:cx="http://schemas.microsoft.com/office/drawing/2014/chartex" xmlns:cx1="http://schemas.microsoft.com/office/drawing/2015/9/8/chartex" xmlns:cx2="http://schemas.microsoft.com/office/drawing/2015/10/21/chartex" xmlns:cx3="http://schemas.microsoft.com/office/drawing/2016/5/9/chartex" xmlns:cx4="http://schemas.microsoft.com/office/drawing/2016/5/10/chartex" xmlns:cx5="http://schemas.microsoft.com/office/drawing/2016/5/11/chartex" xmlns:cx6="http://schemas.microsoft.com/office/drawing/2016/5/12/chartex" xmlns:cx7="http://schemas.microsoft.com/office/drawing/2016/5/13/chartex" xmlns:cx8="http://schemas.microsoft.com/office/drawing/2016/5/14/chartex" xmlns:mc="http://schemas.openxmlformats.org/markup-compatibility/2006" xmlns:aink="http://schemas.microsoft.com/office/drawing/2016/ink" xmlns:am3d="http://schemas.microsoft.com/office/drawing/2017/model3d" xmlns:o="urn:schemas-microsoft-com:office:office" xmlns:oel="http://schemas.microsoft.com/office/2019/extlst" xmlns:r="http://schemas.openxmlformats.org/officeDocument/2006/relationships" xmlns:m="http://schemas.openxmlformats.org/officeDocument/2006/math" xmlns:v="urn:schemas-microsoft-com:vml" xmlns:wp14="http://schemas.microsoft.com/office/word/2010/wordprocessingDrawing" xmlns:wp="http://schemas.openxmlformats.org/drawingml/2006/wordprocessingDrawing" xmlns:w10="urn:schemas-microsoft-com:office:word" xmlns:w="http://schemas.openxmlformats.org/wordprocessingml/2006/main" xmlns:w14="http://schemas.microsoft.com/office/word/2010/wordml" xmlns:w15="http://schemas.microsoft.com/office/word/2012/wordml" xmlns:w16cex="http://schemas.microsoft.com/office/word/2018/wordml/cex" xmlns:w16cid="http://schemas.microsoft.com/office/word/2016/wordml/cid" xmlns:w16="http://schemas.microsoft.com/office/word/2018/wordml" xmlns:w16sdtdh="http://schemas.microsoft.com/office/word/2020/wordml/sdtdatahash" xmlns:w16se="http://schemas.microsoft.com/office/word/2015/wordml/symex" xmlns:wpg="http://schemas.microsoft.com/office/word/2010/wordprocessingGroup" xmlns:wpi="http://schemas.microsoft.com/office/word/2010/wordprocessingInk" xmlns:wne="http://schemas.microsoft.com/office/word/2006/wordml" xmlns:wps="http://schemas.microsoft.com/office/word/2010/wordprocessingShape" mc:Ignorable="w14 w15 w16se w16cid w16 w16cex w16sdtdh wp14">
   <w:endnote w:type="separator" w:id="-1">
     <w:p>
       <w:r>
@@ -44290,7 +43555,7 @@
 </file>
 
 <file path=word/footer1.xml><?xml version="1.0" encoding="utf-8"?>
-<w:ftr xmlns:wpc="http://schemas.microsoft.com/office/word/2010/wordprocessingCanvas" xmlns:cx="http://schemas.microsoft.com/office/drawing/2014/chartex" xmlns:cx1="http://schemas.microsoft.com/office/drawing/2015/9/8/chartex" xmlns:cx2="http://schemas.microsoft.com/office/drawing/2015/10/21/chartex" xmlns:cx3="http://schemas.microsoft.com/office/drawing/2016/5/9/chartex" xmlns:cx4="http://schemas.microsoft.com/office/drawing/2016/5/10/chartex" xmlns:cx5="http://schemas.microsoft.com/office/drawing/2016/5/11/chartex" xmlns:cx6="http://schemas.microsoft.com/office/drawing/2016/5/12/chartex" xmlns:cx7="http://schemas.microsoft.com/office/drawing/2016/5/13/chartex" xmlns:cx8="http://schemas.microsoft.com/office/drawing/2016/5/14/chartex" xmlns:mc="http://schemas.openxmlformats.org/markup-compatibility/2006" xmlns:aink="http://schemas.microsoft.com/office/drawing/2016/ink" xmlns:am3d="http://schemas.microsoft.com/office/drawing/2017/model3d" xmlns:o="urn:schemas-microsoft-com:office:office" xmlns:oel="http://schemas.microsoft.com/office/2019/extlst" xmlns:r="http://schemas.openxmlformats.org/officeDocument/2006/relationships" xmlns:m="http://schemas.openxmlformats.org/officeDocument/2006/math" xmlns:v="urn:schemas-microsoft-com:vml" xmlns:wp14="http://schemas.microsoft.com/office/word/2010/wordprocessingDrawing" xmlns:wp="http://schemas.openxmlformats.org/drawingml/2006/wordprocessingDrawing" xmlns:w10="urn:schemas-microsoft-com:office:word" xmlns:w="http://schemas.openxmlformats.org/wordprocessingml/2006/main" xmlns:w14="http://schemas.microsoft.com/office/word/2010/wordml" xmlns:w15="http://schemas.microsoft.com/office/word/2012/wordml" xmlns:w16cex="http://schemas.microsoft.com/office/word/2018/wordml/cex" xmlns:w16cid="http://schemas.microsoft.com/office/word/2016/wordml/cid" xmlns:w16="http://schemas.microsoft.com/office/word/2018/wordml" xmlns:w16du="http://schemas.microsoft.com/office/word/2023/wordml/word16du" xmlns:w16sdtdh="http://schemas.microsoft.com/office/word/2020/wordml/sdtdatahash" xmlns:w16se="http://schemas.microsoft.com/office/word/2015/wordml/symex" xmlns:wpg="http://schemas.microsoft.com/office/word/2010/wordprocessingGroup" xmlns:wpi="http://schemas.microsoft.com/office/word/2010/wordprocessingInk" xmlns:wne="http://schemas.microsoft.com/office/word/2006/wordml" xmlns:wps="http://schemas.microsoft.com/office/word/2010/wordprocessingShape" mc:Ignorable="w14 w15 w16se w16cid w16 w16cex w16sdtdh wp14">
+<w:ftr xmlns:wpc="http://schemas.microsoft.com/office/word/2010/wordprocessingCanvas" xmlns:cx="http://schemas.microsoft.com/office/drawing/2014/chartex" xmlns:cx1="http://schemas.microsoft.com/office/drawing/2015/9/8/chartex" xmlns:cx2="http://schemas.microsoft.com/office/drawing/2015/10/21/chartex" xmlns:cx3="http://schemas.microsoft.com/office/drawing/2016/5/9/chartex" xmlns:cx4="http://schemas.microsoft.com/office/drawing/2016/5/10/chartex" xmlns:cx5="http://schemas.microsoft.com/office/drawing/2016/5/11/chartex" xmlns:cx6="http://schemas.microsoft.com/office/drawing/2016/5/12/chartex" xmlns:cx7="http://schemas.microsoft.com/office/drawing/2016/5/13/chartex" xmlns:cx8="http://schemas.microsoft.com/office/drawing/2016/5/14/chartex" xmlns:mc="http://schemas.openxmlformats.org/markup-compatibility/2006" xmlns:aink="http://schemas.microsoft.com/office/drawing/2016/ink" xmlns:am3d="http://schemas.microsoft.com/office/drawing/2017/model3d" xmlns:o="urn:schemas-microsoft-com:office:office" xmlns:oel="http://schemas.microsoft.com/office/2019/extlst" xmlns:r="http://schemas.openxmlformats.org/officeDocument/2006/relationships" xmlns:m="http://schemas.openxmlformats.org/officeDocument/2006/math" xmlns:v="urn:schemas-microsoft-com:vml" xmlns:wp14="http://schemas.microsoft.com/office/word/2010/wordprocessingDrawing" xmlns:wp="http://schemas.openxmlformats.org/drawingml/2006/wordprocessingDrawing" xmlns:w10="urn:schemas-microsoft-com:office:word" xmlns:w="http://schemas.openxmlformats.org/wordprocessingml/2006/main" xmlns:w14="http://schemas.microsoft.com/office/word/2010/wordml" xmlns:w15="http://schemas.microsoft.com/office/word/2012/wordml" xmlns:w16cex="http://schemas.microsoft.com/office/word/2018/wordml/cex" xmlns:w16cid="http://schemas.microsoft.com/office/word/2016/wordml/cid" xmlns:w16="http://schemas.microsoft.com/office/word/2018/wordml" xmlns:w16sdtdh="http://schemas.microsoft.com/office/word/2020/wordml/sdtdatahash" xmlns:w16se="http://schemas.microsoft.com/office/word/2015/wordml/symex" xmlns:wpg="http://schemas.microsoft.com/office/word/2010/wordprocessingGroup" xmlns:wpi="http://schemas.microsoft.com/office/word/2010/wordprocessingInk" xmlns:wne="http://schemas.microsoft.com/office/word/2006/wordml" xmlns:wps="http://schemas.microsoft.com/office/word/2010/wordprocessingShape" mc:Ignorable="w14 w15 w16se w16cid w16 w16cex w16sdtdh wp14">
   <w:sdt>
     <w:sdtPr>
       <w:id w:val="-592622497"/>
@@ -44343,7 +43608,7 @@
 </file>
 
 <file path=word/footer2.xml><?xml version="1.0" encoding="utf-8"?>
-<w:ftr xmlns:wpc="http://schemas.microsoft.com/office/word/2010/wordprocessingCanvas" xmlns:cx="http://schemas.microsoft.com/office/drawing/2014/chartex" xmlns:cx1="http://schemas.microsoft.com/office/drawing/2015/9/8/chartex" xmlns:cx2="http://schemas.microsoft.com/office/drawing/2015/10/21/chartex" xmlns:cx3="http://schemas.microsoft.com/office/drawing/2016/5/9/chartex" xmlns:cx4="http://schemas.microsoft.com/office/drawing/2016/5/10/chartex" xmlns:cx5="http://schemas.microsoft.com/office/drawing/2016/5/11/chartex" xmlns:cx6="http://schemas.microsoft.com/office/drawing/2016/5/12/chartex" xmlns:cx7="http://schemas.microsoft.com/office/drawing/2016/5/13/chartex" xmlns:cx8="http://schemas.microsoft.com/office/drawing/2016/5/14/chartex" xmlns:mc="http://schemas.openxmlformats.org/markup-compatibility/2006" xmlns:aink="http://schemas.microsoft.com/office/drawing/2016/ink" xmlns:am3d="http://schemas.microsoft.com/office/drawing/2017/model3d" xmlns:o="urn:schemas-microsoft-com:office:office" xmlns:oel="http://schemas.microsoft.com/office/2019/extlst" xmlns:r="http://schemas.openxmlformats.org/officeDocument/2006/relationships" xmlns:m="http://schemas.openxmlformats.org/officeDocument/2006/math" xmlns:v="urn:schemas-microsoft-com:vml" xmlns:wp14="http://schemas.microsoft.com/office/word/2010/wordprocessingDrawing" xmlns:wp="http://schemas.openxmlformats.org/drawingml/2006/wordprocessingDrawing" xmlns:w10="urn:schemas-microsoft-com:office:word" xmlns:w="http://schemas.openxmlformats.org/wordprocessingml/2006/main" xmlns:w14="http://schemas.microsoft.com/office/word/2010/wordml" xmlns:w15="http://schemas.microsoft.com/office/word/2012/wordml" xmlns:w16cex="http://schemas.microsoft.com/office/word/2018/wordml/cex" xmlns:w16cid="http://schemas.microsoft.com/office/word/2016/wordml/cid" xmlns:w16="http://schemas.microsoft.com/office/word/2018/wordml" xmlns:w16du="http://schemas.microsoft.com/office/word/2023/wordml/word16du" xmlns:w16sdtdh="http://schemas.microsoft.com/office/word/2020/wordml/sdtdatahash" xmlns:w16se="http://schemas.microsoft.com/office/word/2015/wordml/symex" xmlns:wpg="http://schemas.microsoft.com/office/word/2010/wordprocessingGroup" xmlns:wpi="http://schemas.microsoft.com/office/word/2010/wordprocessingInk" xmlns:wne="http://schemas.microsoft.com/office/word/2006/wordml" xmlns:wps="http://schemas.microsoft.com/office/word/2010/wordprocessingShape" mc:Ignorable="w14 w15 w16se w16cid w16 w16cex w16sdtdh wp14">
+<w:ftr xmlns:wpc="http://schemas.microsoft.com/office/word/2010/wordprocessingCanvas" xmlns:cx="http://schemas.microsoft.com/office/drawing/2014/chartex" xmlns:cx1="http://schemas.microsoft.com/office/drawing/2015/9/8/chartex" xmlns:cx2="http://schemas.microsoft.com/office/drawing/2015/10/21/chartex" xmlns:cx3="http://schemas.microsoft.com/office/drawing/2016/5/9/chartex" xmlns:cx4="http://schemas.microsoft.com/office/drawing/2016/5/10/chartex" xmlns:cx5="http://schemas.microsoft.com/office/drawing/2016/5/11/chartex" xmlns:cx6="http://schemas.microsoft.com/office/drawing/2016/5/12/chartex" xmlns:cx7="http://schemas.microsoft.com/office/drawing/2016/5/13/chartex" xmlns:cx8="http://schemas.microsoft.com/office/drawing/2016/5/14/chartex" xmlns:mc="http://schemas.openxmlformats.org/markup-compatibility/2006" xmlns:aink="http://schemas.microsoft.com/office/drawing/2016/ink" xmlns:am3d="http://schemas.microsoft.com/office/drawing/2017/model3d" xmlns:o="urn:schemas-microsoft-com:office:office" xmlns:oel="http://schemas.microsoft.com/office/2019/extlst" xmlns:r="http://schemas.openxmlformats.org/officeDocument/2006/relationships" xmlns:m="http://schemas.openxmlformats.org/officeDocument/2006/math" xmlns:v="urn:schemas-microsoft-com:vml" xmlns:wp14="http://schemas.microsoft.com/office/word/2010/wordprocessingDrawing" xmlns:wp="http://schemas.openxmlformats.org/drawingml/2006/wordprocessingDrawing" xmlns:w10="urn:schemas-microsoft-com:office:word" xmlns:w="http://schemas.openxmlformats.org/wordprocessingml/2006/main" xmlns:w14="http://schemas.microsoft.com/office/word/2010/wordml" xmlns:w15="http://schemas.microsoft.com/office/word/2012/wordml" xmlns:w16cex="http://schemas.microsoft.com/office/word/2018/wordml/cex" xmlns:w16cid="http://schemas.microsoft.com/office/word/2016/wordml/cid" xmlns:w16="http://schemas.microsoft.com/office/word/2018/wordml" xmlns:w16sdtdh="http://schemas.microsoft.com/office/word/2020/wordml/sdtdatahash" xmlns:w16se="http://schemas.microsoft.com/office/word/2015/wordml/symex" xmlns:wpg="http://schemas.microsoft.com/office/word/2010/wordprocessingGroup" xmlns:wpi="http://schemas.microsoft.com/office/word/2010/wordprocessingInk" xmlns:wne="http://schemas.microsoft.com/office/word/2006/wordml" xmlns:wps="http://schemas.microsoft.com/office/word/2010/wordprocessingShape" mc:Ignorable="w14 w15 w16se w16cid w16 w16cex w16sdtdh wp14">
   <w:sdt>
     <w:sdtPr>
       <w:id w:val="-1886409437"/>
@@ -44400,7 +43665,7 @@
 </file>
 
 <file path=word/footer3.xml><?xml version="1.0" encoding="utf-8"?>
-<w:ftr xmlns:wpc="http://schemas.microsoft.com/office/word/2010/wordprocessingCanvas" xmlns:cx="http://schemas.microsoft.com/office/drawing/2014/chartex" xmlns:cx1="http://schemas.microsoft.com/office/drawing/2015/9/8/chartex" xmlns:cx2="http://schemas.microsoft.com/office/drawing/2015/10/21/chartex" xmlns:cx3="http://schemas.microsoft.com/office/drawing/2016/5/9/chartex" xmlns:cx4="http://schemas.microsoft.com/office/drawing/2016/5/10/chartex" xmlns:cx5="http://schemas.microsoft.com/office/drawing/2016/5/11/chartex" xmlns:cx6="http://schemas.microsoft.com/office/drawing/2016/5/12/chartex" xmlns:cx7="http://schemas.microsoft.com/office/drawing/2016/5/13/chartex" xmlns:cx8="http://schemas.microsoft.com/office/drawing/2016/5/14/chartex" xmlns:mc="http://schemas.openxmlformats.org/markup-compatibility/2006" xmlns:aink="http://schemas.microsoft.com/office/drawing/2016/ink" xmlns:am3d="http://schemas.microsoft.com/office/drawing/2017/model3d" xmlns:o="urn:schemas-microsoft-com:office:office" xmlns:oel="http://schemas.microsoft.com/office/2019/extlst" xmlns:r="http://schemas.openxmlformats.org/officeDocument/2006/relationships" xmlns:m="http://schemas.openxmlformats.org/officeDocument/2006/math" xmlns:v="urn:schemas-microsoft-com:vml" xmlns:wp14="http://schemas.microsoft.com/office/word/2010/wordprocessingDrawing" xmlns:wp="http://schemas.openxmlformats.org/drawingml/2006/wordprocessingDrawing" xmlns:w10="urn:schemas-microsoft-com:office:word" xmlns:w="http://schemas.openxmlformats.org/wordprocessingml/2006/main" xmlns:w14="http://schemas.microsoft.com/office/word/2010/wordml" xmlns:w15="http://schemas.microsoft.com/office/word/2012/wordml" xmlns:w16cex="http://schemas.microsoft.com/office/word/2018/wordml/cex" xmlns:w16cid="http://schemas.microsoft.com/office/word/2016/wordml/cid" xmlns:w16="http://schemas.microsoft.com/office/word/2018/wordml" xmlns:w16du="http://schemas.microsoft.com/office/word/2023/wordml/word16du" xmlns:w16sdtdh="http://schemas.microsoft.com/office/word/2020/wordml/sdtdatahash" xmlns:w16se="http://schemas.microsoft.com/office/word/2015/wordml/symex" xmlns:wpg="http://schemas.microsoft.com/office/word/2010/wordprocessingGroup" xmlns:wpi="http://schemas.microsoft.com/office/word/2010/wordprocessingInk" xmlns:wne="http://schemas.microsoft.com/office/word/2006/wordml" xmlns:wps="http://schemas.microsoft.com/office/word/2010/wordprocessingShape" mc:Ignorable="w14 w15 w16se w16cid w16 w16cex w16sdtdh wp14">
+<w:ftr xmlns:wpc="http://schemas.microsoft.com/office/word/2010/wordprocessingCanvas" xmlns:cx="http://schemas.microsoft.com/office/drawing/2014/chartex" xmlns:cx1="http://schemas.microsoft.com/office/drawing/2015/9/8/chartex" xmlns:cx2="http://schemas.microsoft.com/office/drawing/2015/10/21/chartex" xmlns:cx3="http://schemas.microsoft.com/office/drawing/2016/5/9/chartex" xmlns:cx4="http://schemas.microsoft.com/office/drawing/2016/5/10/chartex" xmlns:cx5="http://schemas.microsoft.com/office/drawing/2016/5/11/chartex" xmlns:cx6="http://schemas.microsoft.com/office/drawing/2016/5/12/chartex" xmlns:cx7="http://schemas.microsoft.com/office/drawing/2016/5/13/chartex" xmlns:cx8="http://schemas.microsoft.com/office/drawing/2016/5/14/chartex" xmlns:mc="http://schemas.openxmlformats.org/markup-compatibility/2006" xmlns:aink="http://schemas.microsoft.com/office/drawing/2016/ink" xmlns:am3d="http://schemas.microsoft.com/office/drawing/2017/model3d" xmlns:o="urn:schemas-microsoft-com:office:office" xmlns:oel="http://schemas.microsoft.com/office/2019/extlst" xmlns:r="http://schemas.openxmlformats.org/officeDocument/2006/relationships" xmlns:m="http://schemas.openxmlformats.org/officeDocument/2006/math" xmlns:v="urn:schemas-microsoft-com:vml" xmlns:wp14="http://schemas.microsoft.com/office/word/2010/wordprocessingDrawing" xmlns:wp="http://schemas.openxmlformats.org/drawingml/2006/wordprocessingDrawing" xmlns:w10="urn:schemas-microsoft-com:office:word" xmlns:w="http://schemas.openxmlformats.org/wordprocessingml/2006/main" xmlns:w14="http://schemas.microsoft.com/office/word/2010/wordml" xmlns:w15="http://schemas.microsoft.com/office/word/2012/wordml" xmlns:w16cex="http://schemas.microsoft.com/office/word/2018/wordml/cex" xmlns:w16cid="http://schemas.microsoft.com/office/word/2016/wordml/cid" xmlns:w16="http://schemas.microsoft.com/office/word/2018/wordml" xmlns:w16sdtdh="http://schemas.microsoft.com/office/word/2020/wordml/sdtdatahash" xmlns:w16se="http://schemas.microsoft.com/office/word/2015/wordml/symex" xmlns:wpg="http://schemas.microsoft.com/office/word/2010/wordprocessingGroup" xmlns:wpi="http://schemas.microsoft.com/office/word/2010/wordprocessingInk" xmlns:wne="http://schemas.microsoft.com/office/word/2006/wordml" xmlns:wps="http://schemas.microsoft.com/office/word/2010/wordprocessingShape" mc:Ignorable="w14 w15 w16se w16cid w16 w16cex w16sdtdh wp14">
   <w:sdt>
     <w:sdtPr>
       <w:id w:val="1212163370"/>
@@ -44457,7 +43722,7 @@
 </file>
 
 <file path=word/footnotes.xml><?xml version="1.0" encoding="utf-8"?>
-<w:footnotes xmlns:wpc="http://schemas.microsoft.com/office/word/2010/wordprocessingCanvas" xmlns:cx="http://schemas.microsoft.com/office/drawing/2014/chartex" xmlns:cx1="http://schemas.microsoft.com/office/drawing/2015/9/8/chartex" xmlns:cx2="http://schemas.microsoft.com/office/drawing/2015/10/21/chartex" xmlns:cx3="http://schemas.microsoft.com/office/drawing/2016/5/9/chartex" xmlns:cx4="http://schemas.microsoft.com/office/drawing/2016/5/10/chartex" xmlns:cx5="http://schemas.microsoft.com/office/drawing/2016/5/11/chartex" xmlns:cx6="http://schemas.microsoft.com/office/drawing/2016/5/12/chartex" xmlns:cx7="http://schemas.microsoft.com/office/drawing/2016/5/13/chartex" xmlns:cx8="http://schemas.microsoft.com/office/drawing/2016/5/14/chartex" xmlns:mc="http://schemas.openxmlformats.org/markup-compatibility/2006" xmlns:aink="http://schemas.microsoft.com/office/drawing/2016/ink" xmlns:am3d="http://schemas.microsoft.com/office/drawing/2017/model3d" xmlns:o="urn:schemas-microsoft-com:office:office" xmlns:oel="http://schemas.microsoft.com/office/2019/extlst" xmlns:r="http://schemas.openxmlformats.org/officeDocument/2006/relationships" xmlns:m="http://schemas.openxmlformats.org/officeDocument/2006/math" xmlns:v="urn:schemas-microsoft-com:vml" xmlns:wp14="http://schemas.microsoft.com/office/word/2010/wordprocessingDrawing" xmlns:wp="http://schemas.openxmlformats.org/drawingml/2006/wordprocessingDrawing" xmlns:w10="urn:schemas-microsoft-com:office:word" xmlns:w="http://schemas.openxmlformats.org/wordprocessingml/2006/main" xmlns:w14="http://schemas.microsoft.com/office/word/2010/wordml" xmlns:w15="http://schemas.microsoft.com/office/word/2012/wordml" xmlns:w16cex="http://schemas.microsoft.com/office/word/2018/wordml/cex" xmlns:w16cid="http://schemas.microsoft.com/office/word/2016/wordml/cid" xmlns:w16="http://schemas.microsoft.com/office/word/2018/wordml" xmlns:w16du="http://schemas.microsoft.com/office/word/2023/wordml/word16du" xmlns:w16sdtdh="http://schemas.microsoft.com/office/word/2020/wordml/sdtdatahash" xmlns:w16se="http://schemas.microsoft.com/office/word/2015/wordml/symex" xmlns:wpg="http://schemas.microsoft.com/office/word/2010/wordprocessingGroup" xmlns:wpi="http://schemas.microsoft.com/office/word/2010/wordprocessingInk" xmlns:wne="http://schemas.microsoft.com/office/word/2006/wordml" xmlns:wps="http://schemas.microsoft.com/office/word/2010/wordprocessingShape" mc:Ignorable="w14 w15 w16se w16cid w16 w16cex w16sdtdh wp14">
+<w:footnotes xmlns:wpc="http://schemas.microsoft.com/office/word/2010/wordprocessingCanvas" xmlns:cx="http://schemas.microsoft.com/office/drawing/2014/chartex" xmlns:cx1="http://schemas.microsoft.com/office/drawing/2015/9/8/chartex" xmlns:cx2="http://schemas.microsoft.com/office/drawing/2015/10/21/chartex" xmlns:cx3="http://schemas.microsoft.com/office/drawing/2016/5/9/chartex" xmlns:cx4="http://schemas.microsoft.com/office/drawing/2016/5/10/chartex" xmlns:cx5="http://schemas.microsoft.com/office/drawing/2016/5/11/chartex" xmlns:cx6="http://schemas.microsoft.com/office/drawing/2016/5/12/chartex" xmlns:cx7="http://schemas.microsoft.com/office/drawing/2016/5/13/chartex" xmlns:cx8="http://schemas.microsoft.com/office/drawing/2016/5/14/chartex" xmlns:mc="http://schemas.openxmlformats.org/markup-compatibility/2006" xmlns:aink="http://schemas.microsoft.com/office/drawing/2016/ink" xmlns:am3d="http://schemas.microsoft.com/office/drawing/2017/model3d" xmlns:o="urn:schemas-microsoft-com:office:office" xmlns:oel="http://schemas.microsoft.com/office/2019/extlst" xmlns:r="http://schemas.openxmlformats.org/officeDocument/2006/relationships" xmlns:m="http://schemas.openxmlformats.org/officeDocument/2006/math" xmlns:v="urn:schemas-microsoft-com:vml" xmlns:wp14="http://schemas.microsoft.com/office/word/2010/wordprocessingDrawing" xmlns:wp="http://schemas.openxmlformats.org/drawingml/2006/wordprocessingDrawing" xmlns:w10="urn:schemas-microsoft-com:office:word" xmlns:w="http://schemas.openxmlformats.org/wordprocessingml/2006/main" xmlns:w14="http://schemas.microsoft.com/office/word/2010/wordml" xmlns:w15="http://schemas.microsoft.com/office/word/2012/wordml" xmlns:w16cex="http://schemas.microsoft.com/office/word/2018/wordml/cex" xmlns:w16cid="http://schemas.microsoft.com/office/word/2016/wordml/cid" xmlns:w16="http://schemas.microsoft.com/office/word/2018/wordml" xmlns:w16sdtdh="http://schemas.microsoft.com/office/word/2020/wordml/sdtdatahash" xmlns:w16se="http://schemas.microsoft.com/office/word/2015/wordml/symex" xmlns:wpg="http://schemas.microsoft.com/office/word/2010/wordprocessingGroup" xmlns:wpi="http://schemas.microsoft.com/office/word/2010/wordprocessingInk" xmlns:wne="http://schemas.microsoft.com/office/word/2006/wordml" xmlns:wps="http://schemas.microsoft.com/office/word/2010/wordprocessingShape" mc:Ignorable="w14 w15 w16se w16cid w16 w16cex w16sdtdh wp14">
   <w:footnote w:type="separator" w:id="-1">
     <w:p>
       <w:r>
@@ -44476,7 +43741,7 @@
 </file>
 
 <file path=word/numbering.xml><?xml version="1.0" encoding="utf-8"?>
-<w:numbering xmlns:wpc="http://schemas.microsoft.com/office/word/2010/wordprocessingCanvas" xmlns:cx="http://schemas.microsoft.com/office/drawing/2014/chartex" xmlns:cx1="http://schemas.microsoft.com/office/drawing/2015/9/8/chartex" xmlns:cx2="http://schemas.microsoft.com/office/drawing/2015/10/21/chartex" xmlns:cx3="http://schemas.microsoft.com/office/drawing/2016/5/9/chartex" xmlns:cx4="http://schemas.microsoft.com/office/drawing/2016/5/10/chartex" xmlns:cx5="http://schemas.microsoft.com/office/drawing/2016/5/11/chartex" xmlns:cx6="http://schemas.microsoft.com/office/drawing/2016/5/12/chartex" xmlns:cx7="http://schemas.microsoft.com/office/drawing/2016/5/13/chartex" xmlns:cx8="http://schemas.microsoft.com/office/drawing/2016/5/14/chartex" xmlns:mc="http://schemas.openxmlformats.org/markup-compatibility/2006" xmlns:aink="http://schemas.microsoft.com/office/drawing/2016/ink" xmlns:am3d="http://schemas.microsoft.com/office/drawing/2017/model3d" xmlns:o="urn:schemas-microsoft-com:office:office" xmlns:oel="http://schemas.microsoft.com/office/2019/extlst" xmlns:r="http://schemas.openxmlformats.org/officeDocument/2006/relationships" xmlns:m="http://schemas.openxmlformats.org/officeDocument/2006/math" xmlns:v="urn:schemas-microsoft-com:vml" xmlns:wp14="http://schemas.microsoft.com/office/word/2010/wordprocessingDrawing" xmlns:wp="http://schemas.openxmlformats.org/drawingml/2006/wordprocessingDrawing" xmlns:w10="urn:schemas-microsoft-com:office:word" xmlns:w="http://schemas.openxmlformats.org/wordprocessingml/2006/main" xmlns:w14="http://schemas.microsoft.com/office/word/2010/wordml" xmlns:w15="http://schemas.microsoft.com/office/word/2012/wordml" xmlns:w16cex="http://schemas.microsoft.com/office/word/2018/wordml/cex" xmlns:w16cid="http://schemas.microsoft.com/office/word/2016/wordml/cid" xmlns:w16="http://schemas.microsoft.com/office/word/2018/wordml" xmlns:w16du="http://schemas.microsoft.com/office/word/2023/wordml/word16du" xmlns:w16sdtdh="http://schemas.microsoft.com/office/word/2020/wordml/sdtdatahash" xmlns:w16se="http://schemas.microsoft.com/office/word/2015/wordml/symex" xmlns:wpg="http://schemas.microsoft.com/office/word/2010/wordprocessingGroup" xmlns:wpi="http://schemas.microsoft.com/office/word/2010/wordprocessingInk" xmlns:wne="http://schemas.microsoft.com/office/word/2006/wordml" xmlns:wps="http://schemas.microsoft.com/office/word/2010/wordprocessingShape" mc:Ignorable="w14 w15 w16se w16cid w16 w16cex w16sdtdh wp14">
+<w:numbering xmlns:wpc="http://schemas.microsoft.com/office/word/2010/wordprocessingCanvas" xmlns:cx="http://schemas.microsoft.com/office/drawing/2014/chartex" xmlns:cx1="http://schemas.microsoft.com/office/drawing/2015/9/8/chartex" xmlns:cx2="http://schemas.microsoft.com/office/drawing/2015/10/21/chartex" xmlns:cx3="http://schemas.microsoft.com/office/drawing/2016/5/9/chartex" xmlns:cx4="http://schemas.microsoft.com/office/drawing/2016/5/10/chartex" xmlns:cx5="http://schemas.microsoft.com/office/drawing/2016/5/11/chartex" xmlns:cx6="http://schemas.microsoft.com/office/drawing/2016/5/12/chartex" xmlns:cx7="http://schemas.microsoft.com/office/drawing/2016/5/13/chartex" xmlns:cx8="http://schemas.microsoft.com/office/drawing/2016/5/14/chartex" xmlns:mc="http://schemas.openxmlformats.org/markup-compatibility/2006" xmlns:aink="http://schemas.microsoft.com/office/drawing/2016/ink" xmlns:am3d="http://schemas.microsoft.com/office/drawing/2017/model3d" xmlns:o="urn:schemas-microsoft-com:office:office" xmlns:oel="http://schemas.microsoft.com/office/2019/extlst" xmlns:r="http://schemas.openxmlformats.org/officeDocument/2006/relationships" xmlns:m="http://schemas.openxmlformats.org/officeDocument/2006/math" xmlns:v="urn:schemas-microsoft-com:vml" xmlns:wp14="http://schemas.microsoft.com/office/word/2010/wordprocessingDrawing" xmlns:wp="http://schemas.openxmlformats.org/drawingml/2006/wordprocessingDrawing" xmlns:w10="urn:schemas-microsoft-com:office:word" xmlns:w="http://schemas.openxmlformats.org/wordprocessingml/2006/main" xmlns:w14="http://schemas.microsoft.com/office/word/2010/wordml" xmlns:w15="http://schemas.microsoft.com/office/word/2012/wordml" xmlns:w16cex="http://schemas.microsoft.com/office/word/2018/wordml/cex" xmlns:w16cid="http://schemas.microsoft.com/office/word/2016/wordml/cid" xmlns:w16="http://schemas.microsoft.com/office/word/2018/wordml" xmlns:w16sdtdh="http://schemas.microsoft.com/office/word/2020/wordml/sdtdatahash" xmlns:w16se="http://schemas.microsoft.com/office/word/2015/wordml/symex" xmlns:wpg="http://schemas.microsoft.com/office/word/2010/wordprocessingGroup" xmlns:wpi="http://schemas.microsoft.com/office/word/2010/wordprocessingInk" xmlns:wne="http://schemas.microsoft.com/office/word/2006/wordml" xmlns:wps="http://schemas.microsoft.com/office/word/2010/wordprocessingShape" mc:Ignorable="w14 w15 w16se w16cid w16 w16cex w16sdtdh wp14">
   <w:abstractNum w:abstractNumId="0" w15:restartNumberingAfterBreak="0">
     <w:nsid w:val="02786EFD"/>
     <w:multiLevelType w:val="hybridMultilevel"/>

</xml_diff>